<commit_message>
A few more comments in the deployment paper.
</commit_message>
<xml_diff>
--- a/Doc/CloudproxyDeploymentNutsandBolts.docx
+++ b/Doc/CloudproxyDeploymentNutsandBolts.docx
@@ -715,7 +715,13 @@
         <w:rPr>
           <w:bCs/>
         </w:rPr>
-        <w:t>The linux kernel with TPM support.</w:t>
+        <w:t>The L</w:t>
+      </w:r>
+      <w:r>
+        <w:rPr>
+          <w:bCs/>
+        </w:rPr>
+        <w:t>inux kernel with TPM support.</w:t>
       </w:r>
     </w:p>
     <w:p>
@@ -918,19 +924,13 @@
         <w:rPr>
           <w:bCs/>
         </w:rPr>
-        <w:t>in the case of TPM 2.0 or using trousers in the case of TPM 1.2</w:t>
-      </w:r>
-      <w:r>
-        <w:rPr>
-          <w:bCs/>
-        </w:rPr>
-        <w:t xml:space="preserve"> using </w:t>
-      </w:r>
-      <w:r>
-        <w:rPr>
-          <w:bCs/>
-        </w:rPr>
-        <w:t>the instructions below</w:t>
+        <w:t>in the case of TPM 2.0 or using trousers in the case of TPM 1.</w:t>
+      </w:r>
+      <w:r>
+        <w:rPr>
+          <w:bCs/>
+        </w:rPr>
+        <w:t>2</w:t>
       </w:r>
       <w:r>
         <w:rPr>
@@ -1139,6 +1139,7 @@
         <w:rPr>
           <w:b/>
         </w:rPr>
+        <w:lastRenderedPageBreak/>
         <w:t>TPM 1.2 Installation</w:t>
       </w:r>
     </w:p>
@@ -1768,6 +1769,7 @@
         <w:rPr>
           <w:bCs/>
         </w:rPr>
+        <w:lastRenderedPageBreak/>
         <w:t>Tboot requires an ACM Module that sets up the machine for TXT.  The appropriate</w:t>
       </w:r>
     </w:p>
@@ -2114,19 +2116,7 @@
         <w:rPr>
           <w:bCs/>
         </w:rPr>
-        <w:t xml:space="preserve">Detailed copy and paste instructions </w:t>
-      </w:r>
-      <w:r>
-        <w:rPr>
-          <w:bCs/>
-        </w:rPr>
-        <w:t xml:space="preserve">for initramfs </w:t>
-      </w:r>
-      <w:r>
-        <w:rPr>
-          <w:bCs/>
-        </w:rPr>
-        <w:t>are in the appendix.</w:t>
+        <w:t>Detailed copy and paste instructions for initramfs are in the appendix.</w:t>
       </w:r>
     </w:p>
     <w:p>
@@ -2170,19 +2160,7 @@
         <w:rPr>
           <w:bCs/>
         </w:rPr>
-        <w:t xml:space="preserve">Detailed copy and paste instructions for </w:t>
-      </w:r>
-      <w:r>
-        <w:rPr>
-          <w:bCs/>
-        </w:rPr>
-        <w:t>dmcrypt</w:t>
-      </w:r>
-      <w:r>
-        <w:rPr>
-          <w:bCs/>
-        </w:rPr>
-        <w:t xml:space="preserve"> are in the appendix.</w:t>
+        <w:t>Detailed copy and paste instructions for dmcrypt are in the appendix.</w:t>
       </w:r>
     </w:p>
     <w:p>
@@ -2232,19 +2210,7 @@
         <w:rPr>
           <w:bCs/>
         </w:rPr>
-        <w:t xml:space="preserve">Detailed copy and paste instructions for </w:t>
-      </w:r>
-      <w:r>
-        <w:rPr>
-          <w:bCs/>
-        </w:rPr>
-        <w:t>grub setup</w:t>
-      </w:r>
-      <w:r>
-        <w:rPr>
-          <w:bCs/>
-        </w:rPr>
-        <w:t xml:space="preserve"> are in the appendix.</w:t>
+        <w:t>Detailed copy and paste instructions for grub setup are in the appendix.</w:t>
       </w:r>
     </w:p>
     <w:p>
@@ -2312,6 +2278,7 @@
           <w:sz w:val="24"/>
           <w:szCs w:val="24"/>
         </w:rPr>
+        <w:lastRenderedPageBreak/>
         <w:t>Installing and configuring a Linux stacked on KVM</w:t>
       </w:r>
     </w:p>
@@ -2334,31 +2301,7 @@
         <w:rPr>
           <w:bCs/>
         </w:rPr>
-        <w:t xml:space="preserve">Detailed copy and paste instructions for </w:t>
-      </w:r>
-      <w:r>
-        <w:rPr>
-          <w:bCs/>
-        </w:rPr>
-        <w:t>configuring a stacked Linux</w:t>
-      </w:r>
-      <w:r>
-        <w:rPr>
-          <w:bCs/>
-        </w:rPr>
-        <w:t xml:space="preserve"> </w:t>
-      </w:r>
-      <w:r>
-        <w:rPr>
-          <w:bCs/>
-        </w:rPr>
-        <w:t xml:space="preserve">Tao </w:t>
-      </w:r>
-      <w:r>
-        <w:rPr>
-          <w:bCs/>
-        </w:rPr>
-        <w:t>are in the appendix.</w:t>
+        <w:t>Detailed copy and paste instructions for configuring a stacked Linux Tao are in the appendix.</w:t>
       </w:r>
     </w:p>
     <w:p>
@@ -2410,19 +2353,7 @@
         <w:rPr>
           <w:bCs/>
         </w:rPr>
-        <w:t xml:space="preserve">Detailed copy and paste instructions for </w:t>
-      </w:r>
-      <w:r>
-        <w:rPr>
-          <w:bCs/>
-        </w:rPr>
-        <w:t>configuring and running a stacked Docker Tao</w:t>
-      </w:r>
-      <w:r>
-        <w:rPr>
-          <w:bCs/>
-        </w:rPr>
-        <w:t xml:space="preserve"> are in the appendix.</w:t>
+        <w:t>Detailed copy and paste instructions for configuring and running a stacked Docker Tao are in the appendix.</w:t>
       </w:r>
     </w:p>
     <w:p>
@@ -2472,16 +2403,8 @@
         <w:rPr>
           <w:bCs/>
         </w:rPr>
-        <w:t xml:space="preserve">What’s a domain?  Where is domain information.  How is it initialized? How is it used at </w:t>
-      </w:r>
-      <w:proofErr w:type="gramStart"/>
-      <w:r>
-        <w:rPr>
-          <w:bCs/>
-        </w:rPr>
-        <w:t>runtime.</w:t>
-      </w:r>
-      <w:proofErr w:type="gramEnd"/>
+        <w:t>What’s a domain?  Where is domain information.  How is it initialized? How is it used at runtime.</w:t>
+      </w:r>
     </w:p>
     <w:p>
       <w:pPr>
@@ -2744,7 +2667,6 @@
         <w:rPr>
           <w:bCs/>
         </w:rPr>
-        <w:lastRenderedPageBreak/>
         <w:t>Although the foregoing name, epoch based mechanisms facilitate key rotation, it is not a complete solution.  Let’s first consider, given this framework, how we might rotate keys.</w:t>
       </w:r>
     </w:p>
@@ -3429,7 +3351,19 @@
         <w:rPr>
           <w:bCs/>
         </w:rPr>
-        <w:t>Since keys can be fetched anytime after startup and no pre-existing state is required (except for the Program key), key rotation is easy and is focused at the Secret Service.  The secret service can also publish alerts when new keys are available.  Upgrade when program versions change is also easy.   The new version of the program just gets keys from the server.  The server is updated with new ACLs as new program versions become available.</w:t>
+        <w:t>Since keys can be fetched any</w:t>
+      </w:r>
+      <w:r>
+        <w:rPr>
+          <w:bCs/>
+        </w:rPr>
+        <w:t xml:space="preserve"> </w:t>
+      </w:r>
+      <w:r>
+        <w:rPr>
+          <w:bCs/>
+        </w:rPr>
+        <w:t>time after startup and no pre-existing state is required (except for the Program key), key rotation is easy and is focused at the Secret Service.  The secret service can also publish alerts when new keys are available.  Upgrade when program versions change is also easy.   The new version of the program just gets keys from the server.  The server is updated with new ACLs as new program versions become available.</w:t>
       </w:r>
     </w:p>
     <w:p>
@@ -3602,6 +3536,55 @@
     </w:p>
     <w:p>
       <w:pPr>
+        <w:rPr>
+          <w:i/>
+          <w:iCs/>
+        </w:rPr>
+      </w:pPr>
+      <w:r>
+        <w:rPr>
+          <w:i/>
+          <w:iCs/>
+        </w:rPr>
+        <w:t>A note</w:t>
+      </w:r>
+      <w:r>
+        <w:rPr>
+          <w:i/>
+          <w:iCs/>
+        </w:rPr>
+        <w:t xml:space="preserve"> on key rotation</w:t>
+      </w:r>
+    </w:p>
+    <w:p>
+      <w:pPr>
+        <w:rPr>
+          <w:i/>
+          <w:iCs/>
+        </w:rPr>
+      </w:pPr>
+    </w:p>
+    <w:p>
+      <w:r>
+        <w:t>Either the keystore mechanism or the secret disclosure mechanism can b</w:t>
+      </w:r>
+      <w:r>
+        <w:t>e</w:t>
+      </w:r>
+      <w:r>
+        <w:t xml:space="preserve"> used to protect other keys.  For example, they can help disclose private signing keys to controlled groups.  This allows a program to authenticate itself as a group or a standard Linux “service accout,” making interoperability with “legacy” authorization systems easier.</w:t>
+      </w:r>
+    </w:p>
+    <w:p>
+      <w:pPr>
+        <w:rPr>
+          <w:sz w:val="24"/>
+          <w:szCs w:val="24"/>
+        </w:rPr>
+      </w:pPr>
+    </w:p>
+    <w:p>
+      <w:pPr>
         <w:outlineLvl w:val="0"/>
         <w:rPr>
           <w:b/>
@@ -3650,98 +3633,143 @@
       <w:pPr>
         <w:outlineLvl w:val="0"/>
         <w:rPr>
-          <w:b/>
-          <w:sz w:val="24"/>
-          <w:szCs w:val="24"/>
-        </w:rPr>
-      </w:pPr>
-    </w:p>
-    <w:p>
-      <w:pPr>
-        <w:outlineLvl w:val="0"/>
-        <w:rPr>
-          <w:b/>
-          <w:sz w:val="24"/>
-          <w:szCs w:val="24"/>
-        </w:rPr>
-      </w:pPr>
-      <w:r>
-        <w:rPr>
-          <w:b/>
-          <w:sz w:val="24"/>
-          <w:szCs w:val="24"/>
-        </w:rPr>
-        <w:t>Oops</w:t>
-      </w:r>
-      <w:r>
-        <w:rPr>
-          <w:b/>
-          <w:sz w:val="24"/>
-          <w:szCs w:val="24"/>
-        </w:rPr>
-        <w:t>: What to do if there’s a gigantic breach</w:t>
-      </w:r>
-    </w:p>
-    <w:p>
-      <w:pPr>
-        <w:outlineLvl w:val="0"/>
-        <w:rPr>
-          <w:b/>
-          <w:sz w:val="24"/>
-          <w:szCs w:val="24"/>
-        </w:rPr>
-      </w:pPr>
-    </w:p>
-    <w:p>
-      <w:pPr>
-        <w:outlineLvl w:val="0"/>
-        <w:rPr>
-          <w:b/>
-          <w:sz w:val="24"/>
-          <w:szCs w:val="24"/>
-        </w:rPr>
-      </w:pPr>
-      <w:r>
-        <w:rPr>
-          <w:b/>
-          <w:sz w:val="24"/>
-          <w:szCs w:val="24"/>
-        </w:rPr>
-        <w:t>Security Considerations</w:t>
-      </w:r>
-    </w:p>
-    <w:p>
-      <w:pPr>
-        <w:outlineLvl w:val="0"/>
-        <w:rPr>
-          <w:b/>
-          <w:sz w:val="24"/>
-          <w:szCs w:val="24"/>
-        </w:rPr>
-      </w:pPr>
-    </w:p>
-    <w:p>
-      <w:pPr>
-        <w:outlineLvl w:val="0"/>
-        <w:rPr>
-          <w:b/>
-          <w:sz w:val="24"/>
-          <w:szCs w:val="24"/>
-        </w:rPr>
-      </w:pPr>
-      <w:r>
-        <w:rPr>
-          <w:b/>
-          <w:sz w:val="24"/>
-          <w:szCs w:val="24"/>
-        </w:rPr>
-        <w:t>Planned features</w:t>
-      </w:r>
-    </w:p>
-    <w:p>
+          <w:bCs/>
+        </w:rPr>
+      </w:pPr>
+    </w:p>
+    <w:p>
+      <w:pPr>
+        <w:outlineLvl w:val="0"/>
+        <w:rPr>
+          <w:bCs/>
+        </w:rPr>
+      </w:pPr>
+      <w:r>
+        <w:rPr>
+          <w:bCs/>
+        </w:rPr>
+        <w:t>While the Cloudproxy security model makes security reliance transparent and easily manageable, you still have to write your programs so that adversaries cannot exploit flaws in the program you write (or the author of the VMM or BIOS wrote).  This is not a trivial task but more programming tools, better programming languages and new techniques (such as proof-carrying-code)</w:t>
+      </w:r>
+      <w:r>
+        <w:rPr>
+          <w:bCs/>
+        </w:rPr>
+        <w:t xml:space="preserve"> present plausible models for “much safer” software you can trust.</w:t>
+      </w:r>
       <w:bookmarkStart w:id="0" w:name="_GoBack"/>
       <w:bookmarkEnd w:id="0"/>
     </w:p>
+    <w:p>
+      <w:pPr>
+        <w:outlineLvl w:val="0"/>
+        <w:rPr>
+          <w:bCs/>
+        </w:rPr>
+      </w:pPr>
+    </w:p>
+    <w:p>
+      <w:pPr>
+        <w:outlineLvl w:val="0"/>
+        <w:rPr>
+          <w:b/>
+          <w:sz w:val="24"/>
+          <w:szCs w:val="24"/>
+        </w:rPr>
+      </w:pPr>
+      <w:r>
+        <w:rPr>
+          <w:b/>
+          <w:sz w:val="24"/>
+          <w:szCs w:val="24"/>
+        </w:rPr>
+        <w:t>Oops</w:t>
+      </w:r>
+      <w:r>
+        <w:rPr>
+          <w:b/>
+          <w:sz w:val="24"/>
+          <w:szCs w:val="24"/>
+        </w:rPr>
+        <w:t>: What to do if there’s a gigantic breach</w:t>
+      </w:r>
+    </w:p>
+    <w:p>
+      <w:pPr>
+        <w:outlineLvl w:val="0"/>
+        <w:rPr>
+          <w:bCs/>
+        </w:rPr>
+      </w:pPr>
+    </w:p>
+    <w:p>
+      <w:pPr>
+        <w:outlineLvl w:val="0"/>
+        <w:rPr>
+          <w:bCs/>
+        </w:rPr>
+      </w:pPr>
+      <w:r>
+        <w:rPr>
+          <w:bCs/>
+        </w:rPr>
+        <w:t>Although it is hopefully a rare event, a large scale failure (maybe caused by flaws in critical software) can be remedied simply by redistributing the application with a new policy key (after fixing the security flaws in this case).</w:t>
+      </w:r>
+    </w:p>
+    <w:p>
+      <w:pPr>
+        <w:outlineLvl w:val="0"/>
+        <w:rPr>
+          <w:bCs/>
+        </w:rPr>
+      </w:pPr>
+    </w:p>
+    <w:p>
+      <w:pPr>
+        <w:outlineLvl w:val="0"/>
+        <w:rPr>
+          <w:b/>
+          <w:sz w:val="24"/>
+          <w:szCs w:val="24"/>
+        </w:rPr>
+      </w:pPr>
+      <w:r>
+        <w:rPr>
+          <w:b/>
+          <w:sz w:val="24"/>
+          <w:szCs w:val="24"/>
+        </w:rPr>
+        <w:t>Security Considerations</w:t>
+      </w:r>
+    </w:p>
+    <w:p>
+      <w:pPr>
+        <w:outlineLvl w:val="0"/>
+        <w:rPr>
+          <w:b/>
+          <w:sz w:val="24"/>
+          <w:szCs w:val="24"/>
+        </w:rPr>
+      </w:pPr>
+    </w:p>
+    <w:p>
+      <w:pPr>
+        <w:outlineLvl w:val="0"/>
+        <w:rPr>
+          <w:b/>
+          <w:sz w:val="24"/>
+          <w:szCs w:val="24"/>
+        </w:rPr>
+      </w:pPr>
+      <w:r>
+        <w:rPr>
+          <w:b/>
+          <w:sz w:val="24"/>
+          <w:szCs w:val="24"/>
+        </w:rPr>
+        <w:t>Planned features</w:t>
+      </w:r>
+    </w:p>
+    <w:p/>
     <w:p>
       <w:r>
         <w:t>Local state rollback support</w:t>
@@ -4380,21 +4408,7 @@
         <w:rPr>
           <w:bCs/>
         </w:rPr>
-        <w:t xml:space="preserve">command. If we pass the –owner argument to the tpm_changeownerauth </w:t>
-      </w:r>
-      <w:proofErr w:type="gramStart"/>
-      <w:r>
-        <w:rPr>
-          <w:bCs/>
-        </w:rPr>
-        <w:t>command</w:t>
-      </w:r>
-      <w:proofErr w:type="gramEnd"/>
-      <w:r>
-        <w:rPr>
-          <w:bCs/>
-        </w:rPr>
-        <w:t xml:space="preserve"> we’ll be </w:t>
+        <w:t xml:space="preserve">command. If we pass the –owner argument to the tpm_changeownerauth command we’ll be </w:t>
       </w:r>
     </w:p>
     <w:p>
@@ -4671,21 +4685,7 @@
         <w:rPr>
           <w:bCs/>
         </w:rPr>
-        <w:t>Storage Key (SK) and Attestation Identity Key (AIK</w:t>
-      </w:r>
-      <w:proofErr w:type="gramStart"/>
-      <w:r>
-        <w:rPr>
-          <w:bCs/>
-        </w:rPr>
-        <w:t>).#</w:t>
-      </w:r>
-      <w:proofErr w:type="gramEnd"/>
-      <w:r>
-        <w:rPr>
-          <w:bCs/>
-        </w:rPr>
-        <w:t xml:space="preserve"> tpm_setenable --enable</w:t>
+        <w:t>Storage Key (SK) and Attestation Identity Key (AIK).# tpm_setenable --enable</w:t>
       </w:r>
     </w:p>
     <w:p>
@@ -4809,14 +4809,7 @@
         <w:rPr>
           <w:bCs/>
         </w:rPr>
-        <w:t xml:space="preserve">The private key is always stored at the TPM and cannot even be seen by </w:t>
-      </w:r>
-      <w:proofErr w:type="gramStart"/>
-      <w:r>
-        <w:rPr>
-          <w:bCs/>
-        </w:rPr>
-        <w:t xml:space="preserve">anyone, </w:t>
+        <w:t xml:space="preserve">The private key is always stored at the TPM and cannot even be seen by anyone, </w:t>
       </w:r>
       <w:r>
         <w:rPr>
@@ -4828,14 +4821,7 @@
         <w:rPr>
           <w:bCs/>
         </w:rPr>
-        <w:t>while</w:t>
-      </w:r>
-      <w:proofErr w:type="gramEnd"/>
-      <w:r>
-        <w:rPr>
-          <w:bCs/>
-        </w:rPr>
-        <w:t xml:space="preserve"> the public key can be displayed with the tpm_getpubek command.</w:t>
+        <w:t>while the public key can be displayed with the tpm_getpubek command.</w:t>
       </w:r>
     </w:p>
     <w:p>
@@ -4969,27 +4955,7 @@
           <w:sz w:val="16"/>
           <w:szCs w:val="16"/>
         </w:rPr>
-        <w:t xml:space="preserve">  Flags:     0x00000000 </w:t>
-      </w:r>
-      <w:proofErr w:type="gramStart"/>
-      <w:r>
-        <w:rPr>
-          <w:rFonts w:ascii="Courier New" w:hAnsi="Courier New" w:cs="Courier New"/>
-          <w:bCs/>
-          <w:sz w:val="16"/>
-          <w:szCs w:val="16"/>
-        </w:rPr>
-        <w:t>(!VOLATILE</w:t>
-      </w:r>
-      <w:proofErr w:type="gramEnd"/>
-      <w:r>
-        <w:rPr>
-          <w:rFonts w:ascii="Courier New" w:hAnsi="Courier New" w:cs="Courier New"/>
-          <w:bCs/>
-          <w:sz w:val="16"/>
-          <w:szCs w:val="16"/>
-        </w:rPr>
-        <w:t>, !MIGRATABLE, !REDIRECTION)</w:t>
+        <w:t xml:space="preserve">  Flags:     0x00000000 (!VOLATILE, !MIGRATABLE, !REDIRECTION)</w:t>
       </w:r>
     </w:p>
     <w:p>
@@ -5487,21 +5453,7 @@
         <w:rPr>
           <w:bCs/>
         </w:rPr>
-        <w:t xml:space="preserve">The </w:t>
-      </w:r>
-      <w:proofErr w:type="gramStart"/>
-      <w:r>
-        <w:rPr>
-          <w:bCs/>
-        </w:rPr>
-        <w:t>Grub(</w:t>
-      </w:r>
-      <w:proofErr w:type="gramEnd"/>
-      <w:r>
-        <w:rPr>
-          <w:bCs/>
-        </w:rPr>
-        <w:t>2) configuration file is usually in /boot/grub and is called</w:t>
+        <w:t>The Grub(2) configuration file is usually in /boot/grub and is called</w:t>
       </w:r>
       <w:r>
         <w:rPr>
@@ -5547,21 +5499,7 @@
         <w:rPr>
           <w:bCs/>
         </w:rPr>
-        <w:t xml:space="preserve">Tboot module must be added as the 'kernel' in the </w:t>
-      </w:r>
-      <w:proofErr w:type="gramStart"/>
-      <w:r>
-        <w:rPr>
-          <w:bCs/>
-        </w:rPr>
-        <w:t>grub.conf</w:t>
-      </w:r>
-      <w:proofErr w:type="gramEnd"/>
-      <w:r>
-        <w:rPr>
-          <w:bCs/>
-        </w:rPr>
-        <w:t xml:space="preserve"> file.</w:t>
+        <w:t>Tboot module must be added as the 'kernel' in the grub.conf file.</w:t>
       </w:r>
     </w:p>
     <w:p>
@@ -5780,27 +5718,7 @@
           <w:sz w:val="16"/>
           <w:szCs w:val="16"/>
         </w:rPr>
-        <w:t xml:space="preserve">        set root='(hd</w:t>
-      </w:r>
-      <w:proofErr w:type="gramStart"/>
-      <w:r>
-        <w:rPr>
-          <w:rFonts w:ascii="Courier New" w:hAnsi="Courier New" w:cs="Courier New"/>
-          <w:bCs/>
-          <w:sz w:val="16"/>
-          <w:szCs w:val="16"/>
-        </w:rPr>
-        <w:t>0,msdos</w:t>
-      </w:r>
-      <w:proofErr w:type="gramEnd"/>
-      <w:r>
-        <w:rPr>
-          <w:rFonts w:ascii="Courier New" w:hAnsi="Courier New" w:cs="Courier New"/>
-          <w:bCs/>
-          <w:sz w:val="16"/>
-          <w:szCs w:val="16"/>
-        </w:rPr>
-        <w:t>5)'</w:t>
+        <w:t xml:space="preserve">        set root='(hd0,msdos5)'</w:t>
       </w:r>
     </w:p>
     <w:p>
@@ -5863,27 +5781,7 @@
           <w:sz w:val="16"/>
           <w:szCs w:val="16"/>
         </w:rPr>
-        <w:t xml:space="preserve">        multiboot /boot/tboot.gz /boot/tboot.gz logging=</w:t>
-      </w:r>
-      <w:proofErr w:type="gramStart"/>
-      <w:r>
-        <w:rPr>
-          <w:rFonts w:ascii="Courier New" w:hAnsi="Courier New" w:cs="Courier New"/>
-          <w:bCs/>
-          <w:sz w:val="16"/>
-          <w:szCs w:val="16"/>
-        </w:rPr>
-        <w:t>vga,memory</w:t>
-      </w:r>
-      <w:proofErr w:type="gramEnd"/>
-      <w:r>
-        <w:rPr>
-          <w:rFonts w:ascii="Courier New" w:hAnsi="Courier New" w:cs="Courier New"/>
-          <w:bCs/>
-          <w:sz w:val="16"/>
-          <w:szCs w:val="16"/>
-        </w:rPr>
-        <w:t>,serial</w:t>
+        <w:t xml:space="preserve">        multiboot /boot/tboot.gz /boot/tboot.gz logging=vga,memory,serial</w:t>
       </w:r>
     </w:p>
     <w:p>
@@ -5925,27 +5823,7 @@
           <w:sz w:val="16"/>
           <w:szCs w:val="16"/>
         </w:rPr>
-        <w:t xml:space="preserve">        module   /boot/vmlinuz-3.0.0-16-generic /boot/vmlinuz-3.0.0-16-generic root=UUID=8ab78657-8561-4fa8-af57-bff736275cc6 ro   splash </w:t>
-      </w:r>
-      <w:proofErr w:type="gramStart"/>
-      <w:r>
-        <w:rPr>
-          <w:rFonts w:ascii="Courier New" w:hAnsi="Courier New" w:cs="Courier New"/>
-          <w:bCs/>
-          <w:sz w:val="16"/>
-          <w:szCs w:val="16"/>
-        </w:rPr>
-        <w:t>vt.handoff</w:t>
-      </w:r>
-      <w:proofErr w:type="gramEnd"/>
-      <w:r>
-        <w:rPr>
-          <w:rFonts w:ascii="Courier New" w:hAnsi="Courier New" w:cs="Courier New"/>
-          <w:bCs/>
-          <w:sz w:val="16"/>
-          <w:szCs w:val="16"/>
-        </w:rPr>
-        <w:t>=7 intel_iommu=on</w:t>
+        <w:t xml:space="preserve">        module   /boot/vmlinuz-3.0.0-16-generic /boot/vmlinuz-3.0.0-16-generic root=UUID=8ab78657-8561-4fa8-af57-bff736275cc6 ro   splash vt.handoff=7 intel_iommu=on</w:t>
       </w:r>
     </w:p>
     <w:p>
@@ -6051,57 +5929,29 @@
         <w:rPr>
           <w:bCs/>
         </w:rPr>
-        <w:t xml:space="preserve">Modify </w:t>
-      </w:r>
-      <w:proofErr w:type="gramStart"/>
-      <w:r>
-        <w:rPr>
-          <w:bCs/>
-        </w:rPr>
-        <w:t>grub.conf</w:t>
-      </w:r>
-      <w:proofErr w:type="gramEnd"/>
-      <w:r>
-        <w:rPr>
-          <w:bCs/>
-        </w:rPr>
-        <w:t xml:space="preserve"> to load the policy data file:</w:t>
-      </w:r>
-    </w:p>
-    <w:p>
-      <w:pPr>
-        <w:outlineLvl w:val="0"/>
-        <w:rPr>
-          <w:bCs/>
-        </w:rPr>
-      </w:pPr>
-    </w:p>
-    <w:p>
-      <w:pPr>
-        <w:outlineLvl w:val="0"/>
-        <w:rPr>
-          <w:bCs/>
-        </w:rPr>
-      </w:pPr>
-      <w:r>
-        <w:rPr>
-          <w:bCs/>
-        </w:rPr>
-        <w:t xml:space="preserve">Edit </w:t>
-      </w:r>
-      <w:proofErr w:type="gramStart"/>
-      <w:r>
-        <w:rPr>
-          <w:bCs/>
-        </w:rPr>
-        <w:t>grub.conf</w:t>
-      </w:r>
-      <w:proofErr w:type="gramEnd"/>
-      <w:r>
-        <w:rPr>
-          <w:bCs/>
-        </w:rPr>
-        <w:t xml:space="preserve"> and add the following:</w:t>
+        <w:t>Modify grub.conf to load the policy data file:</w:t>
+      </w:r>
+    </w:p>
+    <w:p>
+      <w:pPr>
+        <w:outlineLvl w:val="0"/>
+        <w:rPr>
+          <w:bCs/>
+        </w:rPr>
+      </w:pPr>
+    </w:p>
+    <w:p>
+      <w:pPr>
+        <w:outlineLvl w:val="0"/>
+        <w:rPr>
+          <w:bCs/>
+        </w:rPr>
+      </w:pPr>
+      <w:r>
+        <w:rPr>
+          <w:bCs/>
+        </w:rPr>
+        <w:t>Edit grub.conf and add the following:</w:t>
       </w:r>
     </w:p>
     <w:p>
@@ -6144,21 +5994,7 @@
         <w:rPr>
           <w:bCs/>
         </w:rPr>
-        <w:t xml:space="preserve">Copy sinit into /boot and change run </w:t>
-      </w:r>
-      <w:proofErr w:type="gramStart"/>
-      <w:r>
-        <w:rPr>
-          <w:bCs/>
-        </w:rPr>
-        <w:t>grub.conf</w:t>
-      </w:r>
-      <w:proofErr w:type="gramEnd"/>
-      <w:r>
-        <w:rPr>
-          <w:bCs/>
-        </w:rPr>
-        <w:t xml:space="preserve"> then run update-grub.</w:t>
+        <w:t>Copy sinit into /boot and change run grub.conf then run update-grub.</w:t>
       </w:r>
     </w:p>
     <w:p>
@@ -6252,14 +6088,7 @@
         <w:rPr>
           <w:bCs/>
         </w:rPr>
-        <w:t>The TPM, driver/char/tpm/tpm.c, depends on TPM chip to report timeout values for timeout_a, b, and d. The Atmel TPM in Dell latitude 6430</w:t>
-      </w:r>
-      <w:proofErr w:type="gramStart"/>
-      <w:r>
-        <w:rPr>
-          <w:bCs/>
-        </w:rPr>
-        <w:t xml:space="preserve">u, </w:t>
+        <w:t xml:space="preserve">The TPM, driver/char/tpm/tpm.c, depends on TPM chip to report timeout values for timeout_a, b, and d. The Atmel TPM in Dell latitude 6430u, </w:t>
       </w:r>
       <w:r>
         <w:rPr>
@@ -6271,14 +6100,7 @@
         <w:rPr>
           <w:bCs/>
         </w:rPr>
-        <w:t>reports</w:t>
-      </w:r>
-      <w:proofErr w:type="gramEnd"/>
-      <w:r>
-        <w:rPr>
-          <w:bCs/>
-        </w:rPr>
-        <w:t xml:space="preserve"> wrong timeout values (10 ms each), instead of TCG specified </w:t>
+        <w:t xml:space="preserve">reports wrong timeout values (10 ms each), instead of TCG specified </w:t>
       </w:r>
       <w:r>
         <w:rPr>
@@ -6406,16 +6228,8 @@
         <w:rPr>
           <w:bCs/>
         </w:rPr>
-        <w:t>Put 11_tboot in /etc/</w:t>
-      </w:r>
-      <w:proofErr w:type="gramStart"/>
-      <w:r>
-        <w:rPr>
-          <w:bCs/>
-        </w:rPr>
-        <w:t>grub.d</w:t>
-      </w:r>
-      <w:proofErr w:type="gramEnd"/>
+        <w:t>Put 11_tboot in /etc/grub.d</w:t>
+      </w:r>
     </w:p>
     <w:p>
       <w:pPr>
@@ -6572,49 +6386,21 @@
         <w:rPr>
           <w:bCs/>
         </w:rPr>
-        <w:t xml:space="preserve">       -  SHA-1 hash of first module in </w:t>
-      </w:r>
-      <w:proofErr w:type="gramStart"/>
-      <w:r>
-        <w:rPr>
-          <w:bCs/>
-        </w:rPr>
-        <w:t>grub.conf</w:t>
-      </w:r>
-      <w:proofErr w:type="gramEnd"/>
-      <w:r>
-        <w:rPr>
-          <w:bCs/>
-        </w:rPr>
-        <w:t xml:space="preserve"> (e.g. Xen or Linux kernel)</w:t>
-      </w:r>
-    </w:p>
-    <w:p>
-      <w:pPr>
-        <w:outlineLvl w:val="0"/>
-        <w:rPr>
-          <w:bCs/>
-        </w:rPr>
-      </w:pPr>
-      <w:r>
-        <w:rPr>
-          <w:bCs/>
-        </w:rPr>
-        <w:t xml:space="preserve">PCR </w:t>
-      </w:r>
-      <w:proofErr w:type="gramStart"/>
-      <w:r>
-        <w:rPr>
-          <w:bCs/>
-        </w:rPr>
-        <w:t>* :</w:t>
-      </w:r>
-      <w:proofErr w:type="gramEnd"/>
-      <w:r>
-        <w:rPr>
-          <w:bCs/>
-        </w:rPr>
-        <w:t xml:space="preserve"> tboot policy may specify modules' measurements to be extended into PCRs specified in the policy</w:t>
+        <w:t xml:space="preserve">       -  SHA-1 hash of first module in grub.conf (e.g. Xen or Linux kernel)</w:t>
+      </w:r>
+    </w:p>
+    <w:p>
+      <w:pPr>
+        <w:outlineLvl w:val="0"/>
+        <w:rPr>
+          <w:bCs/>
+        </w:rPr>
+      </w:pPr>
+      <w:r>
+        <w:rPr>
+          <w:bCs/>
+        </w:rPr>
+        <w:t>PCR * : tboot policy may specify modules' measurements to be extended into PCRs specified in the policy</w:t>
       </w:r>
     </w:p>
     <w:p>
@@ -6768,27 +6554,7 @@
           <w:sz w:val="16"/>
           <w:szCs w:val="16"/>
         </w:rPr>
-        <w:t xml:space="preserve">  - after multiboot tboot.gz, e.g., "logging=</w:t>
-      </w:r>
-      <w:proofErr w:type="gramStart"/>
-      <w:r>
-        <w:rPr>
-          <w:rFonts w:ascii="Courier New" w:hAnsi="Courier New" w:cs="Courier New"/>
-          <w:bCs/>
-          <w:sz w:val="16"/>
-          <w:szCs w:val="16"/>
-        </w:rPr>
-        <w:t>vga,memory</w:t>
-      </w:r>
-      <w:proofErr w:type="gramEnd"/>
-      <w:r>
-        <w:rPr>
-          <w:rFonts w:ascii="Courier New" w:hAnsi="Courier New" w:cs="Courier New"/>
-          <w:bCs/>
-          <w:sz w:val="16"/>
-          <w:szCs w:val="16"/>
-        </w:rPr>
-        <w:t>,serial"</w:t>
+        <w:t xml:space="preserve">  - after multiboot tboot.gz, e.g., "logging=vga,memory,serial"</w:t>
       </w:r>
     </w:p>
     <w:p>
@@ -6823,25 +6589,14 @@
           <w:szCs w:val="16"/>
         </w:rPr>
       </w:pPr>
-      <w:proofErr w:type="gramStart"/>
-      <w:r>
-        <w:rPr>
-          <w:rFonts w:ascii="Courier New" w:hAnsi="Courier New" w:cs="Courier New"/>
-          <w:bCs/>
-          <w:sz w:val="16"/>
-          <w:szCs w:val="16"/>
-        </w:rPr>
-        <w:t>./</w:t>
-      </w:r>
-      <w:proofErr w:type="gramEnd"/>
-      <w:r>
-        <w:rPr>
-          <w:rFonts w:ascii="Courier New" w:hAnsi="Courier New" w:cs="Courier New"/>
-          <w:bCs/>
-          <w:sz w:val="16"/>
-          <w:szCs w:val="16"/>
-        </w:rPr>
-        <w:t>lcp_mlehash -c "logging=vga" /boot/tboot.gz&gt;mle_hash</w:t>
+      <w:r>
+        <w:rPr>
+          <w:rFonts w:ascii="Courier New" w:hAnsi="Courier New" w:cs="Courier New"/>
+          <w:bCs/>
+          <w:sz w:val="16"/>
+          <w:szCs w:val="16"/>
+        </w:rPr>
+        <w:t>./lcp_mlehash -c "logging=vga" /boot/tboot.gz&gt;mle_hash</w:t>
       </w:r>
     </w:p>
     <w:p>
@@ -6897,25 +6652,14 @@
           <w:szCs w:val="16"/>
         </w:rPr>
       </w:pPr>
-      <w:proofErr w:type="gramStart"/>
-      <w:r>
-        <w:rPr>
-          <w:rFonts w:ascii="Courier New" w:hAnsi="Courier New" w:cs="Courier New"/>
-          <w:bCs/>
-          <w:sz w:val="16"/>
-          <w:szCs w:val="16"/>
-        </w:rPr>
-        <w:t>./</w:t>
-      </w:r>
-      <w:proofErr w:type="gramEnd"/>
-      <w:r>
-        <w:rPr>
-          <w:rFonts w:ascii="Courier New" w:hAnsi="Courier New" w:cs="Courier New"/>
-          <w:bCs/>
-          <w:sz w:val="16"/>
-          <w:szCs w:val="16"/>
-        </w:rPr>
-        <w:t>lcp_crtpolelt --create --type mle --ctrl 0x00 --minver 17 --out mle.elt mle_hash</w:t>
+      <w:r>
+        <w:rPr>
+          <w:rFonts w:ascii="Courier New" w:hAnsi="Courier New" w:cs="Courier New"/>
+          <w:bCs/>
+          <w:sz w:val="16"/>
+          <w:szCs w:val="16"/>
+        </w:rPr>
+        <w:t>./lcp_crtpolelt --create --type mle --ctrl 0x00 --minver 17 --out mle.elt mle_hash</w:t>
       </w:r>
     </w:p>
     <w:p>
@@ -6972,25 +6716,14 @@
           <w:szCs w:val="16"/>
         </w:rPr>
       </w:pPr>
-      <w:proofErr w:type="gramStart"/>
-      <w:r>
-        <w:rPr>
-          <w:rFonts w:ascii="Courier New" w:hAnsi="Courier New" w:cs="Courier New"/>
-          <w:bCs/>
-          <w:sz w:val="16"/>
-          <w:szCs w:val="16"/>
-        </w:rPr>
-        <w:t>./</w:t>
-      </w:r>
-      <w:proofErr w:type="gramEnd"/>
-      <w:r>
-        <w:rPr>
-          <w:rFonts w:ascii="Courier New" w:hAnsi="Courier New" w:cs="Courier New"/>
-          <w:bCs/>
-          <w:sz w:val="16"/>
-          <w:szCs w:val="16"/>
-        </w:rPr>
-        <w:t>lcp_crtpollist --create --out list_unsig.lst mle.elt pconf.elt</w:t>
+      <w:r>
+        <w:rPr>
+          <w:rFonts w:ascii="Courier New" w:hAnsi="Courier New" w:cs="Courier New"/>
+          <w:bCs/>
+          <w:sz w:val="16"/>
+          <w:szCs w:val="16"/>
+        </w:rPr>
+        <w:t>./lcp_crtpollist --create --out list_unsig.lst mle.elt pconf.elt</w:t>
       </w:r>
     </w:p>
     <w:p>
@@ -7046,25 +6779,14 @@
           <w:szCs w:val="16"/>
         </w:rPr>
       </w:pPr>
-      <w:proofErr w:type="gramStart"/>
-      <w:r>
-        <w:rPr>
-          <w:rFonts w:ascii="Courier New" w:hAnsi="Courier New" w:cs="Courier New"/>
-          <w:bCs/>
-          <w:sz w:val="16"/>
-          <w:szCs w:val="16"/>
-        </w:rPr>
-        <w:t>./</w:t>
-      </w:r>
-      <w:proofErr w:type="gramEnd"/>
-      <w:r>
-        <w:rPr>
-          <w:rFonts w:ascii="Courier New" w:hAnsi="Courier New" w:cs="Courier New"/>
-          <w:bCs/>
-          <w:sz w:val="16"/>
-          <w:szCs w:val="16"/>
-        </w:rPr>
-        <w:t>lcp_crtpol2 --create --type list --pol list.pol --data list.data list_unsig.lst</w:t>
+      <w:r>
+        <w:rPr>
+          <w:rFonts w:ascii="Courier New" w:hAnsi="Courier New" w:cs="Courier New"/>
+          <w:bCs/>
+          <w:sz w:val="16"/>
+          <w:szCs w:val="16"/>
+        </w:rPr>
+        <w:t>./lcp_crtpol2 --create --type list --pol list.pol --data list.data list_unsig.lst</w:t>
       </w:r>
     </w:p>
     <w:p>
@@ -7205,25 +6927,14 @@
           <w:szCs w:val="16"/>
         </w:rPr>
       </w:pPr>
-      <w:proofErr w:type="gramStart"/>
-      <w:r>
-        <w:rPr>
-          <w:rFonts w:ascii="Courier New" w:hAnsi="Courier New" w:cs="Courier New"/>
-          <w:bCs/>
-          <w:sz w:val="16"/>
-          <w:szCs w:val="16"/>
-        </w:rPr>
-        <w:t>..</w:t>
-      </w:r>
-      <w:proofErr w:type="gramEnd"/>
-      <w:r>
-        <w:rPr>
-          <w:rFonts w:ascii="Courier New" w:hAnsi="Courier New" w:cs="Courier New"/>
-          <w:bCs/>
-          <w:sz w:val="16"/>
-          <w:szCs w:val="16"/>
-        </w:rPr>
-        <w:t>/tb_polgen/tb_polgen --create --type nonfatal vl.pol</w:t>
+      <w:r>
+        <w:rPr>
+          <w:rFonts w:ascii="Courier New" w:hAnsi="Courier New" w:cs="Courier New"/>
+          <w:bCs/>
+          <w:sz w:val="16"/>
+          <w:szCs w:val="16"/>
+        </w:rPr>
+        <w:t>../tb_polgen/tb_polgen --create --type nonfatal vl.pol</w:t>
       </w:r>
     </w:p>
     <w:p>
@@ -7265,27 +6976,7 @@
           <w:sz w:val="16"/>
           <w:szCs w:val="16"/>
         </w:rPr>
-        <w:t xml:space="preserve">    --cmdline "the command line from linux in </w:t>
-      </w:r>
-      <w:proofErr w:type="gramStart"/>
-      <w:r>
-        <w:rPr>
-          <w:rFonts w:ascii="Courier New" w:hAnsi="Courier New" w:cs="Courier New"/>
-          <w:bCs/>
-          <w:sz w:val="16"/>
-          <w:szCs w:val="16"/>
-        </w:rPr>
-        <w:t>grub.conf</w:t>
-      </w:r>
-      <w:proofErr w:type="gramEnd"/>
-      <w:r>
-        <w:rPr>
-          <w:rFonts w:ascii="Courier New" w:hAnsi="Courier New" w:cs="Courier New"/>
-          <w:bCs/>
-          <w:sz w:val="16"/>
-          <w:szCs w:val="16"/>
-        </w:rPr>
-        <w:t>"</w:t>
+        <w:t xml:space="preserve">    --cmdline "the command line from linux in grub.conf"</w:t>
       </w:r>
     </w:p>
     <w:p>
@@ -7362,25 +7053,14 @@
           <w:szCs w:val="16"/>
         </w:rPr>
       </w:pPr>
-      <w:proofErr w:type="gramStart"/>
-      <w:r>
-        <w:rPr>
-          <w:rFonts w:ascii="Courier New" w:hAnsi="Courier New" w:cs="Courier New"/>
-          <w:bCs/>
-          <w:sz w:val="16"/>
-          <w:szCs w:val="16"/>
-        </w:rPr>
-        <w:t>..</w:t>
-      </w:r>
-      <w:proofErr w:type="gramEnd"/>
-      <w:r>
-        <w:rPr>
-          <w:rFonts w:ascii="Courier New" w:hAnsi="Courier New" w:cs="Courier New"/>
-          <w:bCs/>
-          <w:sz w:val="16"/>
-          <w:szCs w:val="16"/>
-        </w:rPr>
-        <w:t>/tb_polgen/tb_polgen --add --num 0 --pcr 18 --hash image --cmdline "root=UUID=cf6ae6b5-abb5-4d5d-b823-bd798a0621de ro quiet splash $vt_handoff" --image /boot/vmlinuz-3.5.0-23-generic vl.pol</w:t>
+      <w:r>
+        <w:rPr>
+          <w:rFonts w:ascii="Courier New" w:hAnsi="Courier New" w:cs="Courier New"/>
+          <w:bCs/>
+          <w:sz w:val="16"/>
+          <w:szCs w:val="16"/>
+        </w:rPr>
+        <w:t>../tb_polgen/tb_polgen --add --num 0 --pcr 18 --hash image --cmdline "root=UUID=cf6ae6b5-abb5-4d5d-b823-bd798a0621de ro quiet splash $vt_handoff" --image /boot/vmlinuz-3.5.0-23-generic vl.pol</w:t>
       </w:r>
     </w:p>
     <w:p>
@@ -7499,25 +7179,14 @@
           <w:szCs w:val="16"/>
         </w:rPr>
       </w:pPr>
-      <w:proofErr w:type="gramStart"/>
-      <w:r>
-        <w:rPr>
-          <w:rFonts w:ascii="Courier New" w:hAnsi="Courier New" w:cs="Courier New"/>
-          <w:bCs/>
-          <w:sz w:val="16"/>
-          <w:szCs w:val="16"/>
-        </w:rPr>
-        <w:t>..</w:t>
-      </w:r>
-      <w:proofErr w:type="gramEnd"/>
-      <w:r>
-        <w:rPr>
-          <w:rFonts w:ascii="Courier New" w:hAnsi="Courier New" w:cs="Courier New"/>
-          <w:bCs/>
-          <w:sz w:val="16"/>
-          <w:szCs w:val="16"/>
-        </w:rPr>
-        <w:t>/tb_polgen/tb_polgen --add --num 1 --pcr 19 --hash image --image /boot/initrd-3.5.0-23-generic vl.pol</w:t>
+      <w:r>
+        <w:rPr>
+          <w:rFonts w:ascii="Courier New" w:hAnsi="Courier New" w:cs="Courier New"/>
+          <w:bCs/>
+          <w:sz w:val="16"/>
+          <w:szCs w:val="16"/>
+        </w:rPr>
+        <w:t>../tb_polgen/tb_polgen --add --num 1 --pcr 19 --hash image --image /boot/initrd-3.5.0-23-generic vl.pol</w:t>
       </w:r>
     </w:p>
     <w:p>
@@ -7564,25 +7233,14 @@
           <w:szCs w:val="16"/>
         </w:rPr>
       </w:pPr>
-      <w:proofErr w:type="gramStart"/>
-      <w:r>
-        <w:rPr>
-          <w:rFonts w:ascii="Courier New" w:hAnsi="Courier New" w:cs="Courier New"/>
-          <w:bCs/>
-          <w:sz w:val="16"/>
-          <w:szCs w:val="16"/>
-        </w:rPr>
-        <w:t>./</w:t>
-      </w:r>
-      <w:proofErr w:type="gramEnd"/>
-      <w:r>
-        <w:rPr>
-          <w:rFonts w:ascii="Courier New" w:hAnsi="Courier New" w:cs="Courier New"/>
-          <w:bCs/>
-          <w:sz w:val="16"/>
-          <w:szCs w:val="16"/>
-        </w:rPr>
-        <w:t xml:space="preserve">lcp_crtpol2 --create --type any --pol any.pol </w:t>
+      <w:r>
+        <w:rPr>
+          <w:rFonts w:ascii="Courier New" w:hAnsi="Courier New" w:cs="Courier New"/>
+          <w:bCs/>
+          <w:sz w:val="16"/>
+          <w:szCs w:val="16"/>
+        </w:rPr>
+        <w:t xml:space="preserve">./lcp_crtpol2 --create --type any --pol any.pol </w:t>
       </w:r>
     </w:p>
     <w:p>
@@ -7692,25 +7350,14 @@
           <w:szCs w:val="16"/>
         </w:rPr>
       </w:pPr>
-      <w:proofErr w:type="gramStart"/>
-      <w:r>
-        <w:rPr>
-          <w:rFonts w:ascii="Courier New" w:hAnsi="Courier New" w:cs="Courier New"/>
-          <w:bCs/>
-          <w:sz w:val="16"/>
-          <w:szCs w:val="16"/>
-        </w:rPr>
-        <w:t>..</w:t>
-      </w:r>
-      <w:proofErr w:type="gramEnd"/>
-      <w:r>
-        <w:rPr>
-          <w:rFonts w:ascii="Courier New" w:hAnsi="Courier New" w:cs="Courier New"/>
-          <w:bCs/>
-          <w:sz w:val="16"/>
-          <w:szCs w:val="16"/>
-        </w:rPr>
-        <w:t>/lcptools/tpmnv_defindex -i 0x20000002 -s 8 -pv 0 -rl 0x07 -wl 0x07</w:t>
+      <w:r>
+        <w:rPr>
+          <w:rFonts w:ascii="Courier New" w:hAnsi="Courier New" w:cs="Courier New"/>
+          <w:bCs/>
+          <w:sz w:val="16"/>
+          <w:szCs w:val="16"/>
+        </w:rPr>
+        <w:t>../lcptools/tpmnv_defindex -i 0x20000002 -s 8 -pv 0 -rl 0x07 -wl 0x07</w:t>
       </w:r>
     </w:p>
     <w:p>
@@ -7799,25 +7446,14 @@
           <w:szCs w:val="16"/>
         </w:rPr>
       </w:pPr>
-      <w:proofErr w:type="gramStart"/>
-      <w:r>
-        <w:rPr>
-          <w:rFonts w:ascii="Courier New" w:hAnsi="Courier New" w:cs="Courier New"/>
-          <w:bCs/>
-          <w:sz w:val="16"/>
-          <w:szCs w:val="16"/>
-        </w:rPr>
-        <w:t>..</w:t>
-      </w:r>
-      <w:proofErr w:type="gramEnd"/>
-      <w:r>
-        <w:rPr>
-          <w:rFonts w:ascii="Courier New" w:hAnsi="Courier New" w:cs="Courier New"/>
-          <w:bCs/>
-          <w:sz w:val="16"/>
-          <w:szCs w:val="16"/>
-        </w:rPr>
-        <w:t>/lcptools/tpmnv_defindex -i owner -s 0x36 -p TPM-owner-password</w:t>
+      <w:r>
+        <w:rPr>
+          <w:rFonts w:ascii="Courier New" w:hAnsi="Courier New" w:cs="Courier New"/>
+          <w:bCs/>
+          <w:sz w:val="16"/>
+          <w:szCs w:val="16"/>
+        </w:rPr>
+        <w:t>../lcptools/tpmnv_defindex -i owner -s 0x36 -p TPM-owner-password</w:t>
       </w:r>
     </w:p>
     <w:p>
@@ -7873,25 +7509,14 @@
           <w:szCs w:val="16"/>
         </w:rPr>
       </w:pPr>
-      <w:proofErr w:type="gramStart"/>
-      <w:r>
-        <w:rPr>
-          <w:rFonts w:ascii="Courier New" w:hAnsi="Courier New" w:cs="Courier New"/>
-          <w:bCs/>
-          <w:sz w:val="16"/>
-          <w:szCs w:val="16"/>
-        </w:rPr>
-        <w:t>..</w:t>
-      </w:r>
-      <w:proofErr w:type="gramEnd"/>
-      <w:r>
-        <w:rPr>
-          <w:rFonts w:ascii="Courier New" w:hAnsi="Courier New" w:cs="Courier New"/>
-          <w:bCs/>
-          <w:sz w:val="16"/>
-          <w:szCs w:val="16"/>
-        </w:rPr>
-        <w:t>/lcptools/tpmnv_defindex -i 0x20000001 -s 256 -pv 0x02 -p TPM-owner-password</w:t>
+      <w:r>
+        <w:rPr>
+          <w:rFonts w:ascii="Courier New" w:hAnsi="Courier New" w:cs="Courier New"/>
+          <w:bCs/>
+          <w:sz w:val="16"/>
+          <w:szCs w:val="16"/>
+        </w:rPr>
+        <w:t>../lcptools/tpmnv_defindex -i 0x20000001 -s 256 -pv 0x02 -p TPM-owner-password</w:t>
       </w:r>
     </w:p>
     <w:p>
@@ -8001,25 +7626,14 @@
           <w:szCs w:val="16"/>
         </w:rPr>
       </w:pPr>
-      <w:proofErr w:type="gramStart"/>
-      <w:r>
-        <w:rPr>
-          <w:rFonts w:ascii="Courier New" w:hAnsi="Courier New" w:cs="Courier New"/>
-          <w:bCs/>
-          <w:sz w:val="16"/>
-          <w:szCs w:val="16"/>
-        </w:rPr>
-        <w:t>..</w:t>
-      </w:r>
-      <w:proofErr w:type="gramEnd"/>
-      <w:r>
-        <w:rPr>
-          <w:rFonts w:ascii="Courier New" w:hAnsi="Courier New" w:cs="Courier New"/>
-          <w:bCs/>
-          <w:sz w:val="16"/>
-          <w:szCs w:val="16"/>
-        </w:rPr>
-        <w:t>/lcp_writepol -i owner -f list.pol -p &lt;ownerauth password&gt;</w:t>
+      <w:r>
+        <w:rPr>
+          <w:rFonts w:ascii="Courier New" w:hAnsi="Courier New" w:cs="Courier New"/>
+          <w:bCs/>
+          <w:sz w:val="16"/>
+          <w:szCs w:val="16"/>
+        </w:rPr>
+        <w:t>../lcp_writepol -i owner -f list.pol -p &lt;ownerauth password&gt;</w:t>
       </w:r>
     </w:p>
     <w:p>
@@ -8096,25 +7710,14 @@
           <w:szCs w:val="16"/>
         </w:rPr>
       </w:pPr>
-      <w:proofErr w:type="gramStart"/>
-      <w:r>
-        <w:rPr>
-          <w:rFonts w:ascii="Courier New" w:hAnsi="Courier New" w:cs="Courier New"/>
-          <w:bCs/>
-          <w:sz w:val="16"/>
-          <w:szCs w:val="16"/>
-        </w:rPr>
-        <w:t>..</w:t>
-      </w:r>
-      <w:proofErr w:type="gramEnd"/>
-      <w:r>
-        <w:rPr>
-          <w:rFonts w:ascii="Courier New" w:hAnsi="Courier New" w:cs="Courier New"/>
-          <w:bCs/>
-          <w:sz w:val="16"/>
-          <w:szCs w:val="16"/>
-        </w:rPr>
-        <w:t>/lcptools/lcp_writepol -i 0x20000001 -f vl.pol -p TPM-password</w:t>
+      <w:r>
+        <w:rPr>
+          <w:rFonts w:ascii="Courier New" w:hAnsi="Courier New" w:cs="Courier New"/>
+          <w:bCs/>
+          <w:sz w:val="16"/>
+          <w:szCs w:val="16"/>
+        </w:rPr>
+        <w:t>../lcptools/lcp_writepol -i 0x20000001 -f vl.pol -p TPM-password</w:t>
       </w:r>
     </w:p>
     <w:p>
@@ -8752,242 +8355,131 @@
           <w:szCs w:val="20"/>
         </w:rPr>
       </w:pPr>
-      <w:proofErr w:type="gramStart"/>
-      <w:r>
-        <w:rPr>
-          <w:rFonts w:ascii="Courier New" w:hAnsi="Courier New" w:cs="Courier New"/>
-          <w:bCs/>
-          <w:sz w:val="20"/>
-          <w:szCs w:val="20"/>
-        </w:rPr>
-        <w:t>#!/</w:t>
-      </w:r>
-      <w:proofErr w:type="gramEnd"/>
-      <w:r>
-        <w:rPr>
-          <w:rFonts w:ascii="Courier New" w:hAnsi="Courier New" w:cs="Courier New"/>
-          <w:bCs/>
-          <w:sz w:val="20"/>
-          <w:szCs w:val="20"/>
-        </w:rPr>
-        <w:t>bin/sh</w:t>
-      </w:r>
-    </w:p>
-    <w:p>
-      <w:pPr>
-        <w:ind w:left="720"/>
-        <w:outlineLvl w:val="0"/>
-        <w:rPr>
-          <w:rFonts w:ascii="Courier New" w:hAnsi="Courier New" w:cs="Courier New"/>
-          <w:bCs/>
-          <w:sz w:val="20"/>
-          <w:szCs w:val="20"/>
-        </w:rPr>
-      </w:pPr>
-    </w:p>
-    <w:p>
-      <w:pPr>
-        <w:ind w:left="720"/>
-        <w:outlineLvl w:val="0"/>
-        <w:rPr>
-          <w:rFonts w:ascii="Courier New" w:hAnsi="Courier New" w:cs="Courier New"/>
-          <w:bCs/>
-          <w:sz w:val="20"/>
-          <w:szCs w:val="20"/>
-        </w:rPr>
-      </w:pPr>
-      <w:r>
-        <w:rPr>
-          <w:rFonts w:ascii="Courier New" w:hAnsi="Courier New" w:cs="Courier New"/>
-          <w:bCs/>
-          <w:sz w:val="20"/>
-          <w:szCs w:val="20"/>
-        </w:rPr>
-        <w:t>[ -d /</w:t>
-      </w:r>
-      <w:proofErr w:type="gramStart"/>
-      <w:r>
-        <w:rPr>
-          <w:rFonts w:ascii="Courier New" w:hAnsi="Courier New" w:cs="Courier New"/>
-          <w:bCs/>
-          <w:sz w:val="20"/>
-          <w:szCs w:val="20"/>
-        </w:rPr>
-        <w:t>dev ]</w:t>
-      </w:r>
-      <w:proofErr w:type="gramEnd"/>
-      <w:r>
-        <w:rPr>
-          <w:rFonts w:ascii="Courier New" w:hAnsi="Courier New" w:cs="Courier New"/>
-          <w:bCs/>
-          <w:sz w:val="20"/>
-          <w:szCs w:val="20"/>
-        </w:rPr>
-        <w:t xml:space="preserve"> || mkdir -m 0755 /dev</w:t>
-      </w:r>
-    </w:p>
-    <w:p>
-      <w:pPr>
-        <w:ind w:left="720"/>
-        <w:outlineLvl w:val="0"/>
-        <w:rPr>
-          <w:rFonts w:ascii="Courier New" w:hAnsi="Courier New" w:cs="Courier New"/>
-          <w:bCs/>
-          <w:sz w:val="20"/>
-          <w:szCs w:val="20"/>
-        </w:rPr>
-      </w:pPr>
-      <w:r>
-        <w:rPr>
-          <w:rFonts w:ascii="Courier New" w:hAnsi="Courier New" w:cs="Courier New"/>
-          <w:bCs/>
-          <w:sz w:val="20"/>
-          <w:szCs w:val="20"/>
-        </w:rPr>
-        <w:t>[ -d /</w:t>
-      </w:r>
-      <w:proofErr w:type="gramStart"/>
-      <w:r>
-        <w:rPr>
-          <w:rFonts w:ascii="Courier New" w:hAnsi="Courier New" w:cs="Courier New"/>
-          <w:bCs/>
-          <w:sz w:val="20"/>
-          <w:szCs w:val="20"/>
-        </w:rPr>
-        <w:t>root ]</w:t>
-      </w:r>
-      <w:proofErr w:type="gramEnd"/>
-      <w:r>
-        <w:rPr>
-          <w:rFonts w:ascii="Courier New" w:hAnsi="Courier New" w:cs="Courier New"/>
-          <w:bCs/>
-          <w:sz w:val="20"/>
-          <w:szCs w:val="20"/>
-        </w:rPr>
-        <w:t xml:space="preserve"> || mkdir -m 0700 /root</w:t>
-      </w:r>
-    </w:p>
-    <w:p>
-      <w:pPr>
-        <w:ind w:left="720"/>
-        <w:outlineLvl w:val="0"/>
-        <w:rPr>
-          <w:rFonts w:ascii="Courier New" w:hAnsi="Courier New" w:cs="Courier New"/>
-          <w:bCs/>
-          <w:sz w:val="20"/>
-          <w:szCs w:val="20"/>
-        </w:rPr>
-      </w:pPr>
-      <w:r>
-        <w:rPr>
-          <w:rFonts w:ascii="Courier New" w:hAnsi="Courier New" w:cs="Courier New"/>
-          <w:bCs/>
-          <w:sz w:val="20"/>
-          <w:szCs w:val="20"/>
-        </w:rPr>
-        <w:t>[ -d /</w:t>
-      </w:r>
-      <w:proofErr w:type="gramStart"/>
-      <w:r>
-        <w:rPr>
-          <w:rFonts w:ascii="Courier New" w:hAnsi="Courier New" w:cs="Courier New"/>
-          <w:bCs/>
-          <w:sz w:val="20"/>
-          <w:szCs w:val="20"/>
-        </w:rPr>
-        <w:t>sys ]</w:t>
-      </w:r>
-      <w:proofErr w:type="gramEnd"/>
-      <w:r>
-        <w:rPr>
-          <w:rFonts w:ascii="Courier New" w:hAnsi="Courier New" w:cs="Courier New"/>
-          <w:bCs/>
-          <w:sz w:val="20"/>
-          <w:szCs w:val="20"/>
-        </w:rPr>
-        <w:t xml:space="preserve"> || mkdir /sys</w:t>
-      </w:r>
-    </w:p>
-    <w:p>
-      <w:pPr>
-        <w:ind w:left="720"/>
-        <w:outlineLvl w:val="0"/>
-        <w:rPr>
-          <w:rFonts w:ascii="Courier New" w:hAnsi="Courier New" w:cs="Courier New"/>
-          <w:bCs/>
-          <w:sz w:val="20"/>
-          <w:szCs w:val="20"/>
-        </w:rPr>
-      </w:pPr>
-      <w:r>
-        <w:rPr>
-          <w:rFonts w:ascii="Courier New" w:hAnsi="Courier New" w:cs="Courier New"/>
-          <w:bCs/>
-          <w:sz w:val="20"/>
-          <w:szCs w:val="20"/>
-        </w:rPr>
-        <w:t>[ -d /</w:t>
-      </w:r>
-      <w:proofErr w:type="gramStart"/>
-      <w:r>
-        <w:rPr>
-          <w:rFonts w:ascii="Courier New" w:hAnsi="Courier New" w:cs="Courier New"/>
-          <w:bCs/>
-          <w:sz w:val="20"/>
-          <w:szCs w:val="20"/>
-        </w:rPr>
-        <w:t>proc ]</w:t>
-      </w:r>
-      <w:proofErr w:type="gramEnd"/>
-      <w:r>
-        <w:rPr>
-          <w:rFonts w:ascii="Courier New" w:hAnsi="Courier New" w:cs="Courier New"/>
-          <w:bCs/>
-          <w:sz w:val="20"/>
-          <w:szCs w:val="20"/>
-        </w:rPr>
-        <w:t xml:space="preserve"> || mkdir /proc</w:t>
-      </w:r>
-    </w:p>
-    <w:p>
-      <w:pPr>
-        <w:ind w:left="720"/>
-        <w:outlineLvl w:val="0"/>
-        <w:rPr>
-          <w:rFonts w:ascii="Courier New" w:hAnsi="Courier New" w:cs="Courier New"/>
-          <w:bCs/>
-          <w:sz w:val="20"/>
-          <w:szCs w:val="20"/>
-        </w:rPr>
-      </w:pPr>
-      <w:r>
-        <w:rPr>
-          <w:rFonts w:ascii="Courier New" w:hAnsi="Courier New" w:cs="Courier New"/>
-          <w:bCs/>
-          <w:sz w:val="20"/>
-          <w:szCs w:val="20"/>
-        </w:rPr>
-        <w:t>[ -d /</w:t>
-      </w:r>
-      <w:proofErr w:type="gramStart"/>
-      <w:r>
-        <w:rPr>
-          <w:rFonts w:ascii="Courier New" w:hAnsi="Courier New" w:cs="Courier New"/>
-          <w:bCs/>
-          <w:sz w:val="20"/>
-          <w:szCs w:val="20"/>
-        </w:rPr>
-        <w:t>tmp ]</w:t>
-      </w:r>
-      <w:proofErr w:type="gramEnd"/>
-      <w:r>
-        <w:rPr>
-          <w:rFonts w:ascii="Courier New" w:hAnsi="Courier New" w:cs="Courier New"/>
-          <w:bCs/>
-          <w:sz w:val="20"/>
-          <w:szCs w:val="20"/>
-        </w:rPr>
-        <w:t xml:space="preserve"> || mkdir /tmp</w:t>
+      <w:r>
+        <w:rPr>
+          <w:rFonts w:ascii="Courier New" w:hAnsi="Courier New" w:cs="Courier New"/>
+          <w:bCs/>
+          <w:sz w:val="20"/>
+          <w:szCs w:val="20"/>
+        </w:rPr>
+        <w:t>#!/bin/sh</w:t>
+      </w:r>
+    </w:p>
+    <w:p>
+      <w:pPr>
+        <w:ind w:left="720"/>
+        <w:outlineLvl w:val="0"/>
+        <w:rPr>
+          <w:rFonts w:ascii="Courier New" w:hAnsi="Courier New" w:cs="Courier New"/>
+          <w:bCs/>
+          <w:sz w:val="20"/>
+          <w:szCs w:val="20"/>
+        </w:rPr>
+      </w:pPr>
+    </w:p>
+    <w:p>
+      <w:pPr>
+        <w:ind w:left="720"/>
+        <w:outlineLvl w:val="0"/>
+        <w:rPr>
+          <w:rFonts w:ascii="Courier New" w:hAnsi="Courier New" w:cs="Courier New"/>
+          <w:bCs/>
+          <w:sz w:val="20"/>
+          <w:szCs w:val="20"/>
+        </w:rPr>
+      </w:pPr>
+      <w:r>
+        <w:rPr>
+          <w:rFonts w:ascii="Courier New" w:hAnsi="Courier New" w:cs="Courier New"/>
+          <w:bCs/>
+          <w:sz w:val="20"/>
+          <w:szCs w:val="20"/>
+        </w:rPr>
+        <w:t>[ -d /dev ] || mkdir -m 0755 /dev</w:t>
+      </w:r>
+    </w:p>
+    <w:p>
+      <w:pPr>
+        <w:ind w:left="720"/>
+        <w:outlineLvl w:val="0"/>
+        <w:rPr>
+          <w:rFonts w:ascii="Courier New" w:hAnsi="Courier New" w:cs="Courier New"/>
+          <w:bCs/>
+          <w:sz w:val="20"/>
+          <w:szCs w:val="20"/>
+        </w:rPr>
+      </w:pPr>
+      <w:r>
+        <w:rPr>
+          <w:rFonts w:ascii="Courier New" w:hAnsi="Courier New" w:cs="Courier New"/>
+          <w:bCs/>
+          <w:sz w:val="20"/>
+          <w:szCs w:val="20"/>
+        </w:rPr>
+        <w:t>[ -d /root ] || mkdir -m 0700 /root</w:t>
+      </w:r>
+    </w:p>
+    <w:p>
+      <w:pPr>
+        <w:ind w:left="720"/>
+        <w:outlineLvl w:val="0"/>
+        <w:rPr>
+          <w:rFonts w:ascii="Courier New" w:hAnsi="Courier New" w:cs="Courier New"/>
+          <w:bCs/>
+          <w:sz w:val="20"/>
+          <w:szCs w:val="20"/>
+        </w:rPr>
+      </w:pPr>
+      <w:r>
+        <w:rPr>
+          <w:rFonts w:ascii="Courier New" w:hAnsi="Courier New" w:cs="Courier New"/>
+          <w:bCs/>
+          <w:sz w:val="20"/>
+          <w:szCs w:val="20"/>
+        </w:rPr>
+        <w:t>[ -d /sys ] || mkdir /sys</w:t>
+      </w:r>
+    </w:p>
+    <w:p>
+      <w:pPr>
+        <w:ind w:left="720"/>
+        <w:outlineLvl w:val="0"/>
+        <w:rPr>
+          <w:rFonts w:ascii="Courier New" w:hAnsi="Courier New" w:cs="Courier New"/>
+          <w:bCs/>
+          <w:sz w:val="20"/>
+          <w:szCs w:val="20"/>
+        </w:rPr>
+      </w:pPr>
+      <w:r>
+        <w:rPr>
+          <w:rFonts w:ascii="Courier New" w:hAnsi="Courier New" w:cs="Courier New"/>
+          <w:bCs/>
+          <w:sz w:val="20"/>
+          <w:szCs w:val="20"/>
+        </w:rPr>
+        <w:t>[ -d /proc ] || mkdir /proc</w:t>
+      </w:r>
+    </w:p>
+    <w:p>
+      <w:pPr>
+        <w:ind w:left="720"/>
+        <w:outlineLvl w:val="0"/>
+        <w:rPr>
+          <w:rFonts w:ascii="Courier New" w:hAnsi="Courier New" w:cs="Courier New"/>
+          <w:bCs/>
+          <w:sz w:val="20"/>
+          <w:szCs w:val="20"/>
+        </w:rPr>
+      </w:pPr>
+      <w:r>
+        <w:rPr>
+          <w:rFonts w:ascii="Courier New" w:hAnsi="Courier New" w:cs="Courier New"/>
+          <w:bCs/>
+          <w:sz w:val="20"/>
+          <w:szCs w:val="20"/>
+        </w:rPr>
+        <w:t>[ -d /tmp ] || mkdir /tmp</w:t>
       </w:r>
     </w:p>
     <w:p>
@@ -9029,68 +8521,28 @@
           <w:sz w:val="20"/>
           <w:szCs w:val="20"/>
         </w:rPr>
-        <w:t xml:space="preserve">mount -t sysfs -o </w:t>
-      </w:r>
-      <w:proofErr w:type="gramStart"/>
-      <w:r>
-        <w:rPr>
-          <w:rFonts w:ascii="Courier New" w:hAnsi="Courier New" w:cs="Courier New"/>
-          <w:bCs/>
-          <w:sz w:val="20"/>
-          <w:szCs w:val="20"/>
-        </w:rPr>
-        <w:t>nodev,noexec</w:t>
-      </w:r>
-      <w:proofErr w:type="gramEnd"/>
-      <w:r>
-        <w:rPr>
-          <w:rFonts w:ascii="Courier New" w:hAnsi="Courier New" w:cs="Courier New"/>
-          <w:bCs/>
-          <w:sz w:val="20"/>
-          <w:szCs w:val="20"/>
-        </w:rPr>
-        <w:t>,nosuid sysfs /sys</w:t>
-      </w:r>
-    </w:p>
-    <w:p>
-      <w:pPr>
-        <w:ind w:left="720"/>
-        <w:outlineLvl w:val="0"/>
-        <w:rPr>
-          <w:rFonts w:ascii="Courier New" w:hAnsi="Courier New" w:cs="Courier New"/>
-          <w:bCs/>
-          <w:sz w:val="20"/>
-          <w:szCs w:val="20"/>
-        </w:rPr>
-      </w:pPr>
-      <w:r>
-        <w:rPr>
-          <w:rFonts w:ascii="Courier New" w:hAnsi="Courier New" w:cs="Courier New"/>
-          <w:bCs/>
-          <w:sz w:val="20"/>
-          <w:szCs w:val="20"/>
-        </w:rPr>
-        <w:t xml:space="preserve">mount -t proc -o </w:t>
-      </w:r>
-      <w:proofErr w:type="gramStart"/>
-      <w:r>
-        <w:rPr>
-          <w:rFonts w:ascii="Courier New" w:hAnsi="Courier New" w:cs="Courier New"/>
-          <w:bCs/>
-          <w:sz w:val="20"/>
-          <w:szCs w:val="20"/>
-        </w:rPr>
-        <w:t>nodev,noexec</w:t>
-      </w:r>
-      <w:proofErr w:type="gramEnd"/>
-      <w:r>
-        <w:rPr>
-          <w:rFonts w:ascii="Courier New" w:hAnsi="Courier New" w:cs="Courier New"/>
-          <w:bCs/>
-          <w:sz w:val="20"/>
-          <w:szCs w:val="20"/>
-        </w:rPr>
-        <w:t>,nosuid proc /proc</w:t>
+        <w:t>mount -t sysfs -o nodev,noexec,nosuid sysfs /sys</w:t>
+      </w:r>
+    </w:p>
+    <w:p>
+      <w:pPr>
+        <w:ind w:left="720"/>
+        <w:outlineLvl w:val="0"/>
+        <w:rPr>
+          <w:rFonts w:ascii="Courier New" w:hAnsi="Courier New" w:cs="Courier New"/>
+          <w:bCs/>
+          <w:sz w:val="20"/>
+          <w:szCs w:val="20"/>
+        </w:rPr>
+      </w:pPr>
+      <w:r>
+        <w:rPr>
+          <w:rFonts w:ascii="Courier New" w:hAnsi="Courier New" w:cs="Courier New"/>
+          <w:bCs/>
+          <w:sz w:val="20"/>
+          <w:szCs w:val="20"/>
+        </w:rPr>
+        <w:t>mount -t proc -o nodev,noexec,nosuid proc /proc</w:t>
       </w:r>
     </w:p>
     <w:p>
@@ -9233,25 +8685,14 @@
           <w:szCs w:val="20"/>
         </w:rPr>
       </w:pPr>
-      <w:proofErr w:type="gramStart"/>
-      <w:r>
-        <w:rPr>
-          <w:rFonts w:ascii="Courier New" w:hAnsi="Courier New" w:cs="Courier New"/>
-          <w:bCs/>
-          <w:sz w:val="20"/>
-          <w:szCs w:val="20"/>
-        </w:rPr>
-        <w:t>if !</w:t>
-      </w:r>
-      <w:proofErr w:type="gramEnd"/>
-      <w:r>
-        <w:rPr>
-          <w:rFonts w:ascii="Courier New" w:hAnsi="Courier New" w:cs="Courier New"/>
-          <w:bCs/>
-          <w:sz w:val="20"/>
-          <w:szCs w:val="20"/>
-        </w:rPr>
-        <w:t xml:space="preserve"> mount -t devtmpfs -o mode=0755 udev /dev; then</w:t>
+      <w:r>
+        <w:rPr>
+          <w:rFonts w:ascii="Courier New" w:hAnsi="Courier New" w:cs="Courier New"/>
+          <w:bCs/>
+          <w:sz w:val="20"/>
+          <w:szCs w:val="20"/>
+        </w:rPr>
+        <w:t>if ! mount -t devtmpfs -o mode=0755 udev /dev; then</w:t>
       </w:r>
     </w:p>
     <w:p>
@@ -9318,27 +8759,7 @@
         </w:rPr>
         <w:lastRenderedPageBreak/>
         <w:tab/>
-        <w:t>[ -e /dev/</w:t>
-      </w:r>
-      <w:proofErr w:type="gramStart"/>
-      <w:r>
-        <w:rPr>
-          <w:rFonts w:ascii="Courier New" w:hAnsi="Courier New" w:cs="Courier New"/>
-          <w:bCs/>
-          <w:sz w:val="20"/>
-          <w:szCs w:val="20"/>
-        </w:rPr>
-        <w:t>console ]</w:t>
-      </w:r>
-      <w:proofErr w:type="gramEnd"/>
-      <w:r>
-        <w:rPr>
-          <w:rFonts w:ascii="Courier New" w:hAnsi="Courier New" w:cs="Courier New"/>
-          <w:bCs/>
-          <w:sz w:val="20"/>
-          <w:szCs w:val="20"/>
-        </w:rPr>
-        <w:t xml:space="preserve"> || mknod -m 0600 /dev/console c 5 1</w:t>
+        <w:t>[ -e /dev/console ] || mknod -m 0600 /dev/console c 5 1</w:t>
       </w:r>
     </w:p>
     <w:p>
@@ -9360,27 +8781,7 @@
           <w:szCs w:val="20"/>
         </w:rPr>
         <w:tab/>
-        <w:t>[ -e /dev/</w:t>
-      </w:r>
-      <w:proofErr w:type="gramStart"/>
-      <w:r>
-        <w:rPr>
-          <w:rFonts w:ascii="Courier New" w:hAnsi="Courier New" w:cs="Courier New"/>
-          <w:bCs/>
-          <w:sz w:val="20"/>
-          <w:szCs w:val="20"/>
-        </w:rPr>
-        <w:t>null ]</w:t>
-      </w:r>
-      <w:proofErr w:type="gramEnd"/>
-      <w:r>
-        <w:rPr>
-          <w:rFonts w:ascii="Courier New" w:hAnsi="Courier New" w:cs="Courier New"/>
-          <w:bCs/>
-          <w:sz w:val="20"/>
-          <w:szCs w:val="20"/>
-        </w:rPr>
-        <w:t xml:space="preserve"> || mknod /dev/null c 1 3</w:t>
+        <w:t>[ -e /dev/null ] || mknod /dev/null c 1 3</w:t>
       </w:r>
     </w:p>
     <w:p>
@@ -9443,68 +8844,28 @@
           <w:sz w:val="20"/>
           <w:szCs w:val="20"/>
         </w:rPr>
-        <w:t xml:space="preserve">mount -t devpts -o </w:t>
-      </w:r>
-      <w:proofErr w:type="gramStart"/>
-      <w:r>
-        <w:rPr>
-          <w:rFonts w:ascii="Courier New" w:hAnsi="Courier New" w:cs="Courier New"/>
-          <w:bCs/>
-          <w:sz w:val="20"/>
-          <w:szCs w:val="20"/>
-        </w:rPr>
-        <w:t>noexec,nosuid</w:t>
-      </w:r>
-      <w:proofErr w:type="gramEnd"/>
-      <w:r>
-        <w:rPr>
-          <w:rFonts w:ascii="Courier New" w:hAnsi="Courier New" w:cs="Courier New"/>
-          <w:bCs/>
-          <w:sz w:val="20"/>
-          <w:szCs w:val="20"/>
-        </w:rPr>
-        <w:t>,gid=5,mode=0620 devpts /dev/pts || true</w:t>
-      </w:r>
-    </w:p>
-    <w:p>
-      <w:pPr>
-        <w:ind w:left="720"/>
-        <w:outlineLvl w:val="0"/>
-        <w:rPr>
-          <w:rFonts w:ascii="Courier New" w:hAnsi="Courier New" w:cs="Courier New"/>
-          <w:bCs/>
-          <w:sz w:val="20"/>
-          <w:szCs w:val="20"/>
-        </w:rPr>
-      </w:pPr>
-      <w:r>
-        <w:rPr>
-          <w:rFonts w:ascii="Courier New" w:hAnsi="Courier New" w:cs="Courier New"/>
-          <w:bCs/>
-          <w:sz w:val="20"/>
-          <w:szCs w:val="20"/>
-        </w:rPr>
-        <w:t>mount -t tmpfs -o "</w:t>
-      </w:r>
-      <w:proofErr w:type="gramStart"/>
-      <w:r>
-        <w:rPr>
-          <w:rFonts w:ascii="Courier New" w:hAnsi="Courier New" w:cs="Courier New"/>
-          <w:bCs/>
-          <w:sz w:val="20"/>
-          <w:szCs w:val="20"/>
-        </w:rPr>
-        <w:t>nosuid,size</w:t>
-      </w:r>
-      <w:proofErr w:type="gramEnd"/>
-      <w:r>
-        <w:rPr>
-          <w:rFonts w:ascii="Courier New" w:hAnsi="Courier New" w:cs="Courier New"/>
-          <w:bCs/>
-          <w:sz w:val="20"/>
-          <w:szCs w:val="20"/>
-        </w:rPr>
-        <w:t>=20%,mode=0755" tmpfs /run</w:t>
+        <w:t>mount -t devpts -o noexec,nosuid,gid=5,mode=0620 devpts /dev/pts || true</w:t>
+      </w:r>
+    </w:p>
+    <w:p>
+      <w:pPr>
+        <w:ind w:left="720"/>
+        <w:outlineLvl w:val="0"/>
+        <w:rPr>
+          <w:rFonts w:ascii="Courier New" w:hAnsi="Courier New" w:cs="Courier New"/>
+          <w:bCs/>
+          <w:sz w:val="20"/>
+          <w:szCs w:val="20"/>
+        </w:rPr>
+      </w:pPr>
+      <w:r>
+        <w:rPr>
+          <w:rFonts w:ascii="Courier New" w:hAnsi="Courier New" w:cs="Courier New"/>
+          <w:bCs/>
+          <w:sz w:val="20"/>
+          <w:szCs w:val="20"/>
+        </w:rPr>
+        <w:t>mount -t tmpfs -o "nosuid,size=20%,mode=0755" tmpfs /run</w:t>
       </w:r>
     </w:p>
     <w:p>
@@ -9567,19 +8928,8 @@
           <w:sz w:val="20"/>
           <w:szCs w:val="20"/>
         </w:rPr>
-        <w:t>ln -s /run/initramfs /dev</w:t>
-      </w:r>
-      <w:proofErr w:type="gramStart"/>
-      <w:r>
-        <w:rPr>
-          <w:rFonts w:ascii="Courier New" w:hAnsi="Courier New" w:cs="Courier New"/>
-          <w:bCs/>
-          <w:sz w:val="20"/>
-          <w:szCs w:val="20"/>
-        </w:rPr>
-        <w:t>/.initramfs</w:t>
-      </w:r>
-      <w:proofErr w:type="gramEnd"/>
+        <w:t>ln -s /run/initramfs /dev/.initramfs</w:t>
+      </w:r>
     </w:p>
     <w:p>
       <w:pPr>
@@ -9932,25 +9282,14 @@
           <w:szCs w:val="20"/>
         </w:rPr>
       </w:pPr>
-      <w:proofErr w:type="gramStart"/>
-      <w:r>
-        <w:rPr>
-          <w:rFonts w:ascii="Courier New" w:hAnsi="Courier New" w:cs="Courier New"/>
-          <w:bCs/>
-          <w:sz w:val="20"/>
-          <w:szCs w:val="20"/>
-        </w:rPr>
-        <w:t>find .</w:t>
-      </w:r>
-      <w:proofErr w:type="gramEnd"/>
-      <w:r>
-        <w:rPr>
-          <w:rFonts w:ascii="Courier New" w:hAnsi="Courier New" w:cs="Courier New"/>
-          <w:bCs/>
-          <w:sz w:val="20"/>
-          <w:szCs w:val="20"/>
-        </w:rPr>
-        <w:t xml:space="preserve"> | cpio -H newc -o|gzip -9 &gt; ../initrd.img-new</w:t>
+      <w:r>
+        <w:rPr>
+          <w:rFonts w:ascii="Courier New" w:hAnsi="Courier New" w:cs="Courier New"/>
+          <w:bCs/>
+          <w:sz w:val="20"/>
+          <w:szCs w:val="20"/>
+        </w:rPr>
+        <w:t>find . | cpio -H newc -o|gzip -9 &gt; ../initrd.img-new</w:t>
       </w:r>
     </w:p>
     <w:p>
@@ -10027,25 +9366,7 @@
           <w:sz w:val="24"/>
           <w:szCs w:val="24"/>
         </w:rPr>
-        <w:t>Change /etc/</w:t>
-      </w:r>
-      <w:proofErr w:type="gramStart"/>
-      <w:r>
-        <w:rPr>
-          <w:bCs/>
-          <w:sz w:val="24"/>
-          <w:szCs w:val="24"/>
-        </w:rPr>
-        <w:t>grub.d</w:t>
-      </w:r>
-      <w:proofErr w:type="gramEnd"/>
-      <w:r>
-        <w:rPr>
-          <w:bCs/>
-          <w:sz w:val="24"/>
-          <w:szCs w:val="24"/>
-        </w:rPr>
-        <w:t xml:space="preserve"> to use this new initramfs.</w:t>
+        <w:t>Change /etc/grub.d to use this new initramfs.</w:t>
       </w:r>
     </w:p>
     <w:p>
@@ -10209,27 +9530,7 @@
           <w:sz w:val="20"/>
           <w:szCs w:val="20"/>
         </w:rPr>
-        <w:t xml:space="preserve">host% st40load_gdb -t </w:t>
-      </w:r>
-      <w:proofErr w:type="gramStart"/>
-      <w:r>
-        <w:rPr>
-          <w:rFonts w:ascii="Courier New" w:hAnsi="Courier New" w:cs="Courier New"/>
-          <w:bCs/>
-          <w:sz w:val="20"/>
-          <w:szCs w:val="20"/>
-        </w:rPr>
-        <w:t>stmc:mb</w:t>
-      </w:r>
-      <w:proofErr w:type="gramEnd"/>
-      <w:r>
-        <w:rPr>
-          <w:rFonts w:ascii="Courier New" w:hAnsi="Courier New" w:cs="Courier New"/>
-          <w:bCs/>
-          <w:sz w:val="20"/>
-          <w:szCs w:val="20"/>
-        </w:rPr>
-        <w:t>442:st40 -c sh4tp -b vmlinux mem=64m</w:t>
+        <w:t>host% st40load_gdb -t stmc:mb442:st40 -c sh4tp -b vmlinux mem=64m</w:t>
       </w:r>
     </w:p>
     <w:p>
@@ -10462,23 +9763,13 @@
           <w:szCs w:val="24"/>
         </w:rPr>
       </w:pPr>
-      <w:proofErr w:type="gramStart"/>
-      <w:r>
-        <w:rPr>
-          <w:bCs/>
-          <w:sz w:val="24"/>
-          <w:szCs w:val="24"/>
-        </w:rPr>
-        <w:t>bin  dev</w:t>
-      </w:r>
-      <w:proofErr w:type="gramEnd"/>
-      <w:r>
-        <w:rPr>
-          <w:bCs/>
-          <w:sz w:val="24"/>
-          <w:szCs w:val="24"/>
-        </w:rPr>
-        <w:t xml:space="preserve">  etc  home  include  init  lib mnt  proc  sys  sbin  tmp  usr  var</w:t>
+      <w:r>
+        <w:rPr>
+          <w:bCs/>
+          <w:sz w:val="24"/>
+          <w:szCs w:val="24"/>
+        </w:rPr>
+        <w:t>bin  dev  etc  home  include  init  lib mnt  proc  sys  sbin  tmp  usr  var</w:t>
       </w:r>
     </w:p>
     <w:p>
@@ -10563,27 +9854,7 @@
           <w:sz w:val="20"/>
           <w:szCs w:val="20"/>
         </w:rPr>
-        <w:t>host</w:t>
-      </w:r>
-      <w:proofErr w:type="gramStart"/>
-      <w:r>
-        <w:rPr>
-          <w:rFonts w:ascii="Courier New" w:hAnsi="Courier New" w:cs="Courier New"/>
-          <w:bCs/>
-          <w:sz w:val="20"/>
-          <w:szCs w:val="20"/>
-        </w:rPr>
-        <w:t># .</w:t>
-      </w:r>
-      <w:proofErr w:type="gramEnd"/>
-      <w:r>
-        <w:rPr>
-          <w:rFonts w:ascii="Courier New" w:hAnsi="Courier New" w:cs="Courier New"/>
-          <w:bCs/>
-          <w:sz w:val="20"/>
-          <w:szCs w:val="20"/>
-        </w:rPr>
-        <w:t>/mkshinitramfs -h</w:t>
+        <w:t>host# ./mkshinitramfs -h</w:t>
       </w:r>
     </w:p>
     <w:p>
@@ -10709,27 +9980,7 @@
           <w:sz w:val="20"/>
           <w:szCs w:val="20"/>
         </w:rPr>
-        <w:t xml:space="preserve">       mkshinitramfs [-k|K:  &lt;SH kernel version</w:t>
-      </w:r>
-      <w:proofErr w:type="gramStart"/>
-      <w:r>
-        <w:rPr>
-          <w:rFonts w:ascii="Courier New" w:hAnsi="Courier New" w:cs="Courier New"/>
-          <w:bCs/>
-          <w:sz w:val="20"/>
-          <w:szCs w:val="20"/>
-        </w:rPr>
-        <w:t>&gt;  |</w:t>
-      </w:r>
-      <w:proofErr w:type="gramEnd"/>
-      <w:r>
-        <w:rPr>
-          <w:rFonts w:ascii="Courier New" w:hAnsi="Courier New" w:cs="Courier New"/>
-          <w:bCs/>
-          <w:sz w:val="20"/>
-          <w:szCs w:val="20"/>
-        </w:rPr>
-        <w:t xml:space="preserve"> default: 2.6.23_stm23_0121]</w:t>
+        <w:t xml:space="preserve">       mkshinitramfs [-k|K:  &lt;SH kernel version&gt;  | default: 2.6.23_stm23_0121]</w:t>
       </w:r>
     </w:p>
     <w:p>
@@ -11281,27 +10532,7 @@
           <w:sz w:val="20"/>
           <w:szCs w:val="20"/>
         </w:rPr>
-        <w:t>chroot /mnt /etc/</w:t>
-      </w:r>
-      <w:proofErr w:type="gramStart"/>
-      <w:r>
-        <w:rPr>
-          <w:rFonts w:ascii="Courier New" w:hAnsi="Courier New" w:cs="Courier New"/>
-          <w:bCs/>
-          <w:sz w:val="20"/>
-          <w:szCs w:val="20"/>
-        </w:rPr>
-        <w:t>init.d</w:t>
-      </w:r>
-      <w:proofErr w:type="gramEnd"/>
-      <w:r>
-        <w:rPr>
-          <w:rFonts w:ascii="Courier New" w:hAnsi="Courier New" w:cs="Courier New"/>
-          <w:bCs/>
-          <w:sz w:val="20"/>
-          <w:szCs w:val="20"/>
-        </w:rPr>
-        <w:t>/rcS-initramfs</w:t>
+        <w:t>chroot /mnt /etc/init.d/rcS-initramfs</w:t>
       </w:r>
     </w:p>
     <w:p>
@@ -11338,13 +10569,8 @@
       </w:r>
     </w:p>
     <w:p>
-      <w:proofErr w:type="gramStart"/>
-      <w:r>
-        <w:t>mkfs.ext</w:t>
-      </w:r>
-      <w:proofErr w:type="gramEnd"/>
-      <w:r>
-        <w:t>2  to make file system</w:t>
+      <w:r>
+        <w:t>mkfs.ext2  to make file system</w:t>
       </w:r>
     </w:p>
     <w:p>
@@ -11385,15 +10611,7 @@
     </w:p>
     <w:p>
       <w:r>
-        <w:t xml:space="preserve">swap </w:t>
-      </w:r>
-      <w:proofErr w:type="gramStart"/>
-      <w:r>
-        <w:t>sw,pri</w:t>
-      </w:r>
-      <w:proofErr w:type="gramEnd"/>
-      <w:r>
-        <w:t>=1 0 0</w:t>
+        <w:t>swap sw,pri=1 0 0</w:t>
       </w:r>
     </w:p>
     <w:p/>
@@ -11517,97 +10735,43 @@
           <w:sz w:val="16"/>
           <w:szCs w:val="16"/>
         </w:rPr>
-        <w:t>#       cat /proc/swaps</w:t>
-      </w:r>
-      <w:proofErr w:type="gramStart"/>
-      <w:r>
-        <w:rPr>
-          <w:rFonts w:ascii="Courier New" w:hAnsi="Courier New" w:cs="Courier New"/>
-          <w:sz w:val="16"/>
-          <w:szCs w:val="16"/>
-        </w:rPr>
-        <w:t xml:space="preserve">   (</w:t>
-      </w:r>
-      <w:proofErr w:type="gramEnd"/>
-      <w:r>
-        <w:rPr>
-          <w:rFonts w:ascii="Courier New" w:hAnsi="Courier New" w:cs="Courier New"/>
-          <w:sz w:val="16"/>
-          <w:szCs w:val="16"/>
-        </w:rPr>
-        <w:t>to find out swap device)</w:t>
-      </w:r>
-    </w:p>
-    <w:p>
-      <w:pPr>
-        <w:ind w:left="720"/>
-        <w:rPr>
-          <w:rFonts w:ascii="Courier New" w:hAnsi="Courier New" w:cs="Courier New"/>
-          <w:sz w:val="16"/>
-          <w:szCs w:val="16"/>
-        </w:rPr>
-      </w:pPr>
-      <w:r>
-        <w:rPr>
-          <w:rFonts w:ascii="Courier New" w:hAnsi="Courier New" w:cs="Courier New"/>
-          <w:sz w:val="16"/>
-          <w:szCs w:val="16"/>
-        </w:rPr>
-        <w:t xml:space="preserve">#       /sbin/runlevel </w:t>
-      </w:r>
-      <w:proofErr w:type="gramStart"/>
-      <w:r>
-        <w:rPr>
-          <w:rFonts w:ascii="Courier New" w:hAnsi="Courier New" w:cs="Courier New"/>
-          <w:sz w:val="16"/>
-          <w:szCs w:val="16"/>
-        </w:rPr>
-        <w:t xml:space="preserve">   (</w:t>
-      </w:r>
-      <w:proofErr w:type="gramEnd"/>
-      <w:r>
-        <w:rPr>
-          <w:rFonts w:ascii="Courier New" w:hAnsi="Courier New" w:cs="Courier New"/>
-          <w:sz w:val="16"/>
-          <w:szCs w:val="16"/>
-        </w:rPr>
-        <w:t>to find runlevel)</w:t>
-      </w:r>
-    </w:p>
-    <w:p>
-      <w:pPr>
-        <w:ind w:left="720"/>
-        <w:rPr>
-          <w:rFonts w:ascii="Courier New" w:hAnsi="Courier New" w:cs="Courier New"/>
-          <w:sz w:val="16"/>
-          <w:szCs w:val="16"/>
-        </w:rPr>
-      </w:pPr>
-      <w:r>
-        <w:rPr>
-          <w:rFonts w:ascii="Courier New" w:hAnsi="Courier New" w:cs="Courier New"/>
-          <w:sz w:val="16"/>
-          <w:szCs w:val="16"/>
-        </w:rPr>
-        <w:t>#       /sbin/telinit 1</w:t>
-      </w:r>
-      <w:proofErr w:type="gramStart"/>
-      <w:r>
-        <w:rPr>
-          <w:rFonts w:ascii="Courier New" w:hAnsi="Courier New" w:cs="Courier New"/>
-          <w:sz w:val="16"/>
-          <w:szCs w:val="16"/>
-        </w:rPr>
-        <w:t xml:space="preserve">   (</w:t>
-      </w:r>
-      <w:proofErr w:type="gramEnd"/>
-      <w:r>
-        <w:rPr>
-          <w:rFonts w:ascii="Courier New" w:hAnsi="Courier New" w:cs="Courier New"/>
-          <w:sz w:val="16"/>
-          <w:szCs w:val="16"/>
-        </w:rPr>
-        <w:t>to go single user)</w:t>
+        <w:t>#       cat /proc/swaps   (to find out swap device)</w:t>
+      </w:r>
+    </w:p>
+    <w:p>
+      <w:pPr>
+        <w:ind w:left="720"/>
+        <w:rPr>
+          <w:rFonts w:ascii="Courier New" w:hAnsi="Courier New" w:cs="Courier New"/>
+          <w:sz w:val="16"/>
+          <w:szCs w:val="16"/>
+        </w:rPr>
+      </w:pPr>
+      <w:r>
+        <w:rPr>
+          <w:rFonts w:ascii="Courier New" w:hAnsi="Courier New" w:cs="Courier New"/>
+          <w:sz w:val="16"/>
+          <w:szCs w:val="16"/>
+        </w:rPr>
+        <w:t>#       /sbin/runlevel    (to find runlevel)</w:t>
+      </w:r>
+    </w:p>
+    <w:p>
+      <w:pPr>
+        <w:ind w:left="720"/>
+        <w:rPr>
+          <w:rFonts w:ascii="Courier New" w:hAnsi="Courier New" w:cs="Courier New"/>
+          <w:sz w:val="16"/>
+          <w:szCs w:val="16"/>
+        </w:rPr>
+      </w:pPr>
+      <w:r>
+        <w:rPr>
+          <w:rFonts w:ascii="Courier New" w:hAnsi="Courier New" w:cs="Courier New"/>
+          <w:sz w:val="16"/>
+          <w:szCs w:val="16"/>
+        </w:rPr>
+        <w:t>#       /sbin/telinit 1   (to go single user)</w:t>
       </w:r>
     </w:p>
     <w:p>
@@ -11769,25 +10933,7 @@
           <w:sz w:val="16"/>
           <w:szCs w:val="16"/>
         </w:rPr>
-        <w:t xml:space="preserve">#       swap </w:t>
-      </w:r>
-      <w:proofErr w:type="gramStart"/>
-      <w:r>
-        <w:rPr>
-          <w:rFonts w:ascii="Courier New" w:hAnsi="Courier New" w:cs="Courier New"/>
-          <w:sz w:val="16"/>
-          <w:szCs w:val="16"/>
-        </w:rPr>
-        <w:t>sw,pri</w:t>
-      </w:r>
-      <w:proofErr w:type="gramEnd"/>
-      <w:r>
-        <w:rPr>
-          <w:rFonts w:ascii="Courier New" w:hAnsi="Courier New" w:cs="Courier New"/>
-          <w:sz w:val="16"/>
-          <w:szCs w:val="16"/>
-        </w:rPr>
-        <w:t>=1 0 0</w:t>
+        <w:t>#       swap sw,pri=1 0 0</w:t>
       </w:r>
     </w:p>
     <w:p>
@@ -11823,25 +10969,7 @@
           <w:sz w:val="16"/>
           <w:szCs w:val="16"/>
         </w:rPr>
-        <w:t>#       swap /dev/sda5 /dev/urandom cipher=aes-cbc-</w:t>
-      </w:r>
-      <w:proofErr w:type="gramStart"/>
-      <w:r>
-        <w:rPr>
-          <w:rFonts w:ascii="Courier New" w:hAnsi="Courier New" w:cs="Courier New"/>
-          <w:sz w:val="16"/>
-          <w:szCs w:val="16"/>
-        </w:rPr>
-        <w:t>essiv:sha</w:t>
-      </w:r>
-      <w:proofErr w:type="gramEnd"/>
-      <w:r>
-        <w:rPr>
-          <w:rFonts w:ascii="Courier New" w:hAnsi="Courier New" w:cs="Courier New"/>
-          <w:sz w:val="16"/>
-          <w:szCs w:val="16"/>
-        </w:rPr>
-        <w:t>256,size=256,hash=sha256,swap</w:t>
+        <w:t>#       swap /dev/sda5 /dev/urandom cipher=aes-cbc-essiv:sha256,size=256,hash=sha256,swap</w:t>
       </w:r>
     </w:p>
     <w:p>
@@ -12312,25 +11440,7 @@
           <w:sz w:val="24"/>
           <w:szCs w:val="24"/>
         </w:rPr>
-        <w:t>/usr/src/linux-3.11.0), $CODE is the fileProxy Code directory (</w:t>
-      </w:r>
-      <w:proofErr w:type="gramStart"/>
-      <w:r>
-        <w:rPr>
-          <w:bCs/>
-          <w:sz w:val="24"/>
-          <w:szCs w:val="24"/>
-        </w:rPr>
-        <w:t>e.g.,~</w:t>
-      </w:r>
-      <w:proofErr w:type="gramEnd"/>
-      <w:r>
-        <w:rPr>
-          <w:bCs/>
-          <w:sz w:val="24"/>
-          <w:szCs w:val="24"/>
-        </w:rPr>
-        <w:t>/src/fileProxy/Code)</w:t>
+        <w:t>/usr/src/linux-3.11.0), $CODE is the fileProxy Code directory (e.g.,~/src/fileProxy/Code)</w:t>
       </w:r>
     </w:p>
     <w:p>
@@ -12676,25 +11786,7 @@
           <w:sz w:val="24"/>
           <w:szCs w:val="24"/>
         </w:rPr>
-        <w:t xml:space="preserve">  - the Makefile in ${KERNEL}/arch/x86/kvm needs to add </w:t>
-      </w:r>
-      <w:proofErr w:type="gramStart"/>
-      <w:r>
-        <w:rPr>
-          <w:bCs/>
-          <w:sz w:val="24"/>
-          <w:szCs w:val="24"/>
-        </w:rPr>
-        <w:t>vmdd.o</w:t>
-      </w:r>
-      <w:proofErr w:type="gramEnd"/>
-      <w:r>
-        <w:rPr>
-          <w:bCs/>
-          <w:sz w:val="24"/>
-          <w:szCs w:val="24"/>
-        </w:rPr>
-        <w:t xml:space="preserve"> to the</w:t>
+        <w:t xml:space="preserve">  - the Makefile in ${KERNEL}/arch/x86/kvm needs to add vmdd.o to the</w:t>
       </w:r>
       <w:r>
         <w:rPr>
@@ -13301,18 +12393,8 @@
           <w:sz w:val="24"/>
           <w:szCs w:val="24"/>
         </w:rPr>
-        <w:t xml:space="preserve">    put </w:t>
-      </w:r>
-      <w:proofErr w:type="gramStart"/>
-      <w:r>
-        <w:rPr>
-          <w:bCs/>
-          <w:sz w:val="24"/>
-          <w:szCs w:val="24"/>
-        </w:rPr>
-        <w:t>jlmcrypt.tar .</w:t>
-      </w:r>
-      <w:proofErr w:type="gramEnd"/>
+        <w:t xml:space="preserve">    put jlmcrypt.tar .</w:t>
+      </w:r>
     </w:p>
     <w:p>
       <w:pPr>
@@ -13363,16 +12445,7 @@
           <w:sz w:val="24"/>
           <w:szCs w:val="24"/>
         </w:rPr>
-        <w:t xml:space="preserve">You can find the IP address to SSH to by going into the </w:t>
-      </w:r>
-      <w:proofErr w:type="gramStart"/>
-      <w:r>
-        <w:rPr>
-          <w:bCs/>
-          <w:sz w:val="24"/>
-          <w:szCs w:val="24"/>
-        </w:rPr>
-        <w:t>VM</w:t>
+        <w:t>You can find the IP address to SSH to by going into the VM</w:t>
       </w:r>
       <w:r>
         <w:rPr>
@@ -13388,16 +12461,7 @@
           <w:sz w:val="24"/>
           <w:szCs w:val="24"/>
         </w:rPr>
-        <w:t xml:space="preserve"> and</w:t>
-      </w:r>
-      <w:proofErr w:type="gramEnd"/>
-      <w:r>
-        <w:rPr>
-          <w:bCs/>
-          <w:sz w:val="24"/>
-          <w:szCs w:val="24"/>
-        </w:rPr>
-        <w:t xml:space="preserve"> typing ifconfig -a.</w:t>
+        <w:t xml:space="preserve"> and typing ifconfig -a.</w:t>
       </w:r>
     </w:p>
     <w:p>
@@ -14427,25 +13491,14 @@
           <w:szCs w:val="20"/>
         </w:rPr>
       </w:pPr>
-      <w:proofErr w:type="gramStart"/>
-      <w:r>
-        <w:rPr>
-          <w:rFonts w:ascii="Courier New" w:hAnsi="Courier New" w:cs="Courier New"/>
-          <w:bCs/>
-          <w:sz w:val="20"/>
-          <w:szCs w:val="20"/>
-        </w:rPr>
-        <w:t>./</w:t>
-      </w:r>
-      <w:proofErr w:type="gramEnd"/>
-      <w:r>
-        <w:rPr>
-          <w:rFonts w:ascii="Courier New" w:hAnsi="Courier New" w:cs="Courier New"/>
-          <w:bCs/>
-          <w:sz w:val="20"/>
-          <w:szCs w:val="20"/>
-        </w:rPr>
-        <w:t>configure</w:t>
+      <w:r>
+        <w:rPr>
+          <w:rFonts w:ascii="Courier New" w:hAnsi="Courier New" w:cs="Courier New"/>
+          <w:bCs/>
+          <w:sz w:val="20"/>
+          <w:szCs w:val="20"/>
+        </w:rPr>
+        <w:t>./configure</w:t>
       </w:r>
     </w:p>
     <w:p>
@@ -14989,23 +14042,13 @@
           <w:szCs w:val="24"/>
         </w:rPr>
       </w:pPr>
-      <w:proofErr w:type="gramStart"/>
-      <w:r>
-        <w:rPr>
-          <w:bCs/>
-          <w:sz w:val="24"/>
-          <w:szCs w:val="24"/>
-        </w:rPr>
-        <w:t>#!/</w:t>
-      </w:r>
-      <w:proofErr w:type="gramEnd"/>
-      <w:r>
-        <w:rPr>
-          <w:bCs/>
-          <w:sz w:val="24"/>
-          <w:szCs w:val="24"/>
-        </w:rPr>
-        <w:t>bin/sh</w:t>
+      <w:r>
+        <w:rPr>
+          <w:bCs/>
+          <w:sz w:val="24"/>
+          <w:szCs w:val="24"/>
+        </w:rPr>
+        <w:t>#!/bin/sh</w:t>
       </w:r>
     </w:p>
     <w:p>
@@ -15262,7 +14305,7 @@
         <w:rStyle w:val="PageNumber"/>
         <w:noProof/>
       </w:rPr>
-      <w:t>10</w:t>
+      <w:t>8</w:t>
     </w:r>
     <w:r>
       <w:rPr>
@@ -17867,7 +16910,7 @@
 </file>
 
 <file path=customXml/itemProps1.xml><?xml version="1.0" encoding="utf-8"?>
-<ds:datastoreItem xmlns:ds="http://schemas.openxmlformats.org/officeDocument/2006/customXml" ds:itemID="{B75582D4-EBFB-4B48-9DE8-79071E1CE911}">
+<ds:datastoreItem xmlns:ds="http://schemas.openxmlformats.org/officeDocument/2006/customXml" ds:itemID="{18C3E03C-06BE-A34E-95D3-A0EB471DBF75}">
   <ds:schemaRefs>
     <ds:schemaRef ds:uri="http://schemas.openxmlformats.org/officeDocument/2006/bibliography"/>
   </ds:schemaRefs>

</xml_diff>

<commit_message>
More of the walk through.
</commit_message>
<xml_diff>
--- a/Doc/CloudproxyDeploymentNutsandBolts.docx
+++ b/Doc/CloudproxyDeploymentNutsandBolts.docx
@@ -2159,310 +2159,334 @@
         </w:rPr>
         <w:t xml:space="preserve">be able to load kernel modules </w:t>
       </w:r>
+      <w:r>
+        <w:rPr>
+          <w:bCs/>
+        </w:rPr>
+        <w:t>--- i.e. any device driver should be examined and compiled into the original kernel image.</w:t>
+      </w:r>
+      <w:r>
+        <w:rPr>
+          <w:bCs/>
+        </w:rPr>
+        <w:t xml:space="preserve">  Linux images should be carefully configured, maintained, curated and inspected.</w:t>
+      </w:r>
+    </w:p>
+    <w:p>
+      <w:pPr>
+        <w:outlineLvl w:val="0"/>
+        <w:rPr>
+          <w:bCs/>
+        </w:rPr>
+      </w:pPr>
+    </w:p>
+    <w:p>
+      <w:pPr>
+        <w:outlineLvl w:val="0"/>
+        <w:rPr>
+          <w:bCs/>
+        </w:rPr>
+      </w:pPr>
+      <w:r>
+        <w:rPr>
+          <w:bCs/>
+        </w:rPr>
+        <w:t xml:space="preserve">We also need to ensure the measurement, authentication and integrity of any privileged code which certainly include Cloudproxy components (like </w:t>
+      </w:r>
+      <w:r>
+        <w:rPr>
+          <w:bCs/>
+          <w:i/>
+          <w:iCs/>
+        </w:rPr>
+        <w:t>linux_host</w:t>
+      </w:r>
+      <w:r>
+        <w:rPr>
+          <w:bCs/>
+        </w:rPr>
+        <w:t xml:space="preserve">) as well as any dynamically linked libraries used by privileged applications.  Cloudproxy applications should never trust “spinning” disks.  All data written or read from these devices should be encrypted and integrity protected using keys protected by Cloudproxy.  Finally, the disk to which images are swapped or paged should be encrypted (and either be physically secured, for example, by being in the same secure physical enclosure as the CPU and memory or </w:t>
+      </w:r>
+      <w:r>
+        <w:rPr>
+          <w:bCs/>
+        </w:rPr>
+        <w:t>cryptographically integrity</w:t>
+      </w:r>
+      <w:r>
+        <w:rPr>
+          <w:bCs/>
+        </w:rPr>
+        <w:t xml:space="preserve"> protected</w:t>
+      </w:r>
+      <w:r>
+        <w:rPr>
+          <w:bCs/>
+        </w:rPr>
+        <w:t>)</w:t>
+      </w:r>
+      <w:r>
+        <w:rPr>
+          <w:bCs/>
+        </w:rPr>
+        <w:t>.</w:t>
+      </w:r>
+      <w:r>
+        <w:rPr>
+          <w:bCs/>
+        </w:rPr>
+        <w:t xml:space="preserve">  We achieve these goals using two Linux features: </w:t>
+      </w:r>
+      <w:r>
+        <w:rPr>
+          <w:bCs/>
+          <w:i/>
+          <w:iCs/>
+        </w:rPr>
+        <w:t>initramfs</w:t>
+      </w:r>
+      <w:r>
+        <w:rPr>
+          <w:bCs/>
+        </w:rPr>
+        <w:t xml:space="preserve"> and </w:t>
+      </w:r>
+      <w:r>
+        <w:rPr>
+          <w:bCs/>
+          <w:i/>
+          <w:iCs/>
+        </w:rPr>
+        <w:t>dmcrypt</w:t>
+      </w:r>
+      <w:r>
+        <w:rPr>
+          <w:bCs/>
+        </w:rPr>
+        <w:t xml:space="preserve">.  </w:t>
+      </w:r>
+      <w:r>
+        <w:rPr>
+          <w:bCs/>
+          <w:i/>
+          <w:iCs/>
+        </w:rPr>
+        <w:t>Initramfs</w:t>
+      </w:r>
+      <w:r>
+        <w:rPr>
+          <w:bCs/>
+        </w:rPr>
+        <w:t xml:space="preserve"> is a ram based storage system which is loaded when the kernel is loaded and measured by tboot.  We put all security critical code including </w:t>
+      </w:r>
+      <w:r>
+        <w:rPr>
+          <w:bCs/>
+          <w:i/>
+          <w:iCs/>
+        </w:rPr>
+        <w:t>linux_host</w:t>
+      </w:r>
+      <w:r>
+        <w:rPr>
+          <w:bCs/>
+        </w:rPr>
+        <w:t xml:space="preserve"> and dynamic libraries used by Cloudproxy applications in </w:t>
+      </w:r>
+      <w:r>
+        <w:rPr>
+          <w:bCs/>
+          <w:i/>
+          <w:iCs/>
+        </w:rPr>
+        <w:t>initramfs</w:t>
+      </w:r>
+      <w:r>
+        <w:rPr>
+          <w:bCs/>
+        </w:rPr>
+        <w:t xml:space="preserve">; often we also include the actual Cloudproxy programs (although this is not strictly necessary).  </w:t>
+      </w:r>
+      <w:r>
+        <w:rPr>
+          <w:bCs/>
+          <w:i/>
+          <w:iCs/>
+        </w:rPr>
+        <w:t>Initramfs</w:t>
+      </w:r>
+      <w:r>
+        <w:rPr>
+          <w:bCs/>
+        </w:rPr>
+        <w:t xml:space="preserve"> is mounted as the root file system during boot and on most Linux systems, it is dismounted and replaced by the “system disk.”  On Cloudproxy Linux, </w:t>
+      </w:r>
+      <w:r>
+        <w:rPr>
+          <w:bCs/>
+          <w:i/>
+          <w:iCs/>
+        </w:rPr>
+        <w:t>initramfs</w:t>
+      </w:r>
+      <w:r>
+        <w:rPr>
+          <w:bCs/>
+        </w:rPr>
+        <w:t xml:space="preserve"> not dismounted and serves as the permanent system disk.  All other disks are mounted under </w:t>
+      </w:r>
+      <w:r>
+        <w:rPr>
+          <w:bCs/>
+          <w:i/>
+          <w:iCs/>
+        </w:rPr>
+        <w:t>initramfs</w:t>
+      </w:r>
+      <w:r>
+        <w:rPr>
+          <w:bCs/>
+        </w:rPr>
+        <w:t xml:space="preserve"> (and should not be trusted).  This provides the complete control over system components and libraries we need.  In addition, we encrypt the page file and swap devices using </w:t>
+      </w:r>
+      <w:r>
+        <w:rPr>
+          <w:bCs/>
+          <w:i/>
+          <w:iCs/>
+        </w:rPr>
+        <w:t>dmcrypt</w:t>
+      </w:r>
+      <w:r>
+        <w:rPr>
+          <w:bCs/>
+        </w:rPr>
+        <w:t xml:space="preserve">.  </w:t>
+      </w:r>
+      <w:r>
+        <w:rPr>
+          <w:bCs/>
+          <w:i/>
+          <w:iCs/>
+        </w:rPr>
+        <w:t>Dmcrypt</w:t>
+      </w:r>
+      <w:r>
+        <w:rPr>
+          <w:bCs/>
+        </w:rPr>
+        <w:t xml:space="preserve"> uses keys randomly generated at boot and we often require this “swap disk” be inside the secure physical cage protecting the computer (CPU and memory) running Cloudproxy. </w:t>
+      </w:r>
+    </w:p>
+    <w:p>
+      <w:pPr>
+        <w:outlineLvl w:val="0"/>
+        <w:rPr>
+          <w:bCs/>
+        </w:rPr>
+      </w:pPr>
+    </w:p>
+    <w:p>
+      <w:pPr>
+        <w:outlineLvl w:val="0"/>
+        <w:rPr>
+          <w:b/>
+        </w:rPr>
+      </w:pPr>
+      <w:r>
+        <w:rPr>
+          <w:b/>
+        </w:rPr>
+        <w:t xml:space="preserve">Building </w:t>
+      </w:r>
+      <w:r>
+        <w:rPr>
+          <w:b/>
+        </w:rPr>
+        <w:t>InitRamfs</w:t>
+      </w:r>
+    </w:p>
+    <w:p>
+      <w:pPr>
+        <w:outlineLvl w:val="0"/>
+        <w:rPr>
+          <w:b/>
+        </w:rPr>
+      </w:pPr>
+    </w:p>
+    <w:p>
+      <w:pPr>
+        <w:outlineLvl w:val="0"/>
+        <w:rPr>
+          <w:bCs/>
+        </w:rPr>
+      </w:pPr>
+      <w:r>
+        <w:rPr>
+          <w:bCs/>
+        </w:rPr>
+        <w:t>Everything upon which the security of your software relies must be measured, including basic system software and libraries you rely on.  On Linux, we can protect and measure all that requires protection by incorporating it into a small, in memory, filesystem provided with the kernel boot image.</w:t>
+      </w:r>
+    </w:p>
+    <w:p>
+      <w:pPr>
+        <w:outlineLvl w:val="0"/>
+        <w:rPr>
+          <w:bCs/>
+        </w:rPr>
+      </w:pPr>
+    </w:p>
+    <w:p>
+      <w:pPr>
+        <w:outlineLvl w:val="0"/>
+        <w:rPr>
+          <w:bCs/>
+        </w:rPr>
+      </w:pPr>
+      <w:r>
+        <w:rPr>
+          <w:bCs/>
+        </w:rPr>
+        <w:lastRenderedPageBreak/>
+        <w:t>Initram</w:t>
+      </w:r>
+      <w:r>
+        <w:rPr>
+          <w:bCs/>
+        </w:rPr>
+        <w:t>fs</w:t>
+      </w:r>
+      <w:r>
+        <w:rPr>
+          <w:bCs/>
+        </w:rPr>
+        <w:t xml:space="preserve"> is an in memory file system used by the</w:t>
+      </w:r>
+      <w:r>
+        <w:rPr>
+          <w:bCs/>
+        </w:rPr>
+        <w:t xml:space="preserve"> </w:t>
+      </w:r>
+      <w:r>
+        <w:rPr>
+          <w:bCs/>
+        </w:rPr>
+        <w:t>Linux kernel.  In most cases, initramfs is discarded late in the boot sequence of Linux in favor of the “real” mounted system disk but in our case, initram</w:t>
+      </w:r>
+      <w:r>
+        <w:rPr>
+          <w:bCs/>
+        </w:rPr>
+        <w:t>fs</w:t>
+      </w:r>
       <w:bookmarkStart w:id="1" w:name="_GoBack"/>
       <w:bookmarkEnd w:id="1"/>
       <w:r>
         <w:rPr>
           <w:bCs/>
         </w:rPr>
-        <w:t>--- i.e. any device driver should be examined and compiled into the original kernel image.</w:t>
-      </w:r>
-      <w:r>
-        <w:rPr>
-          <w:bCs/>
-        </w:rPr>
-        <w:t xml:space="preserve">  Linux images should be carefully configured, maintained, curated and inspected.</w:t>
-      </w:r>
-    </w:p>
-    <w:p>
-      <w:pPr>
-        <w:outlineLvl w:val="0"/>
-        <w:rPr>
-          <w:bCs/>
-        </w:rPr>
-      </w:pPr>
-    </w:p>
-    <w:p>
-      <w:pPr>
-        <w:outlineLvl w:val="0"/>
-        <w:rPr>
-          <w:bCs/>
-        </w:rPr>
-      </w:pPr>
-      <w:r>
-        <w:rPr>
-          <w:bCs/>
-        </w:rPr>
-        <w:t xml:space="preserve">We also need to ensure the measurement, authentication and integrity of any privileged code which certainly include Cloudproxy components (like </w:t>
-      </w:r>
-      <w:r>
-        <w:rPr>
-          <w:bCs/>
-          <w:i/>
-          <w:iCs/>
-        </w:rPr>
-        <w:t>linux_host</w:t>
-      </w:r>
-      <w:r>
-        <w:rPr>
-          <w:bCs/>
-        </w:rPr>
-        <w:t xml:space="preserve">) as well as any dynamically linked libraries used by privileged applications.  Cloudproxy applications should never trust “spinning” disks.  All data written or read from these devices should be encrypted and integrity protected using keys protected by Cloudproxy.  Finally, the disk to which images are swapped or paged should be encrypted (and either be physically secured, for example, by being in the same secure physical enclosure as the CPU and memory or </w:t>
-      </w:r>
-      <w:r>
-        <w:rPr>
-          <w:bCs/>
-        </w:rPr>
-        <w:t>cryptographically integrity</w:t>
-      </w:r>
-      <w:r>
-        <w:rPr>
-          <w:bCs/>
-        </w:rPr>
-        <w:t xml:space="preserve"> protected</w:t>
-      </w:r>
-      <w:r>
-        <w:rPr>
-          <w:bCs/>
-        </w:rPr>
-        <w:t>)</w:t>
-      </w:r>
-      <w:r>
-        <w:rPr>
-          <w:bCs/>
-        </w:rPr>
-        <w:t>.</w:t>
-      </w:r>
-      <w:r>
-        <w:rPr>
-          <w:bCs/>
-        </w:rPr>
-        <w:t xml:space="preserve">  We achieve these goals using two Linux features: </w:t>
-      </w:r>
-      <w:r>
-        <w:rPr>
-          <w:bCs/>
-          <w:i/>
-          <w:iCs/>
-        </w:rPr>
-        <w:t>initramfs</w:t>
-      </w:r>
-      <w:r>
-        <w:rPr>
-          <w:bCs/>
-        </w:rPr>
-        <w:t xml:space="preserve"> and </w:t>
-      </w:r>
-      <w:r>
-        <w:rPr>
-          <w:bCs/>
-          <w:i/>
-          <w:iCs/>
-        </w:rPr>
-        <w:t>dmcrypt</w:t>
-      </w:r>
-      <w:r>
-        <w:rPr>
-          <w:bCs/>
-        </w:rPr>
-        <w:t xml:space="preserve">.  </w:t>
-      </w:r>
-      <w:r>
-        <w:rPr>
-          <w:bCs/>
-          <w:i/>
-          <w:iCs/>
-        </w:rPr>
-        <w:t>Initramfs</w:t>
-      </w:r>
-      <w:r>
-        <w:rPr>
-          <w:bCs/>
-        </w:rPr>
-        <w:t xml:space="preserve"> is a ram based storage system which is loaded when the kernel is loaded and measured by tboot.  We put all security critical code including </w:t>
-      </w:r>
-      <w:r>
-        <w:rPr>
-          <w:bCs/>
-          <w:i/>
-          <w:iCs/>
-        </w:rPr>
-        <w:t>linux_host</w:t>
-      </w:r>
-      <w:r>
-        <w:rPr>
-          <w:bCs/>
-        </w:rPr>
-        <w:t xml:space="preserve"> and dynamic libraries used by Cloudproxy applications in </w:t>
-      </w:r>
-      <w:r>
-        <w:rPr>
-          <w:bCs/>
-          <w:i/>
-          <w:iCs/>
-        </w:rPr>
-        <w:t>initramfs</w:t>
-      </w:r>
-      <w:r>
-        <w:rPr>
-          <w:bCs/>
-        </w:rPr>
-        <w:t xml:space="preserve">; often we also include the actual Cloudproxy programs (although this is not strictly necessary).  </w:t>
-      </w:r>
-      <w:r>
-        <w:rPr>
-          <w:bCs/>
-          <w:i/>
-          <w:iCs/>
-        </w:rPr>
-        <w:t>Initramfs</w:t>
-      </w:r>
-      <w:r>
-        <w:rPr>
-          <w:bCs/>
-        </w:rPr>
-        <w:t xml:space="preserve"> is mounted as the root file system during boot and on most Linux systems, it is dismounted and replaced by the “system disk.”  On Cloudproxy Linux, </w:t>
-      </w:r>
-      <w:r>
-        <w:rPr>
-          <w:bCs/>
-          <w:i/>
-          <w:iCs/>
-        </w:rPr>
-        <w:t>initramfs</w:t>
-      </w:r>
-      <w:r>
-        <w:rPr>
-          <w:bCs/>
-        </w:rPr>
-        <w:t xml:space="preserve"> not dismounted and serves as the permanent system disk.  All other disks are mounted under </w:t>
-      </w:r>
-      <w:r>
-        <w:rPr>
-          <w:bCs/>
-          <w:i/>
-          <w:iCs/>
-        </w:rPr>
-        <w:t>initramfs</w:t>
-      </w:r>
-      <w:r>
-        <w:rPr>
-          <w:bCs/>
-        </w:rPr>
-        <w:t xml:space="preserve"> (and should not be trusted).  This provides the complete control over system components and libraries we need.  In addition, we encrypt the page file and swap devices using </w:t>
-      </w:r>
-      <w:r>
-        <w:rPr>
-          <w:bCs/>
-          <w:i/>
-          <w:iCs/>
-        </w:rPr>
-        <w:t>dmcrypt</w:t>
-      </w:r>
-      <w:r>
-        <w:rPr>
-          <w:bCs/>
-        </w:rPr>
-        <w:t xml:space="preserve">.  </w:t>
-      </w:r>
-      <w:r>
-        <w:rPr>
-          <w:bCs/>
-          <w:i/>
-          <w:iCs/>
-        </w:rPr>
-        <w:t>Dmcrypt</w:t>
-      </w:r>
-      <w:r>
-        <w:rPr>
-          <w:bCs/>
-        </w:rPr>
-        <w:t xml:space="preserve"> uses keys randomly generated at boot and we often require this “swap disk” be inside the secure physical cage protecting the computer (CPU and memory) running Cloudproxy. </w:t>
-      </w:r>
-    </w:p>
-    <w:p>
-      <w:pPr>
-        <w:outlineLvl w:val="0"/>
-        <w:rPr>
-          <w:bCs/>
-        </w:rPr>
-      </w:pPr>
-    </w:p>
-    <w:p>
-      <w:pPr>
-        <w:outlineLvl w:val="0"/>
-        <w:rPr>
-          <w:b/>
-        </w:rPr>
-      </w:pPr>
-      <w:r>
-        <w:rPr>
-          <w:b/>
-        </w:rPr>
-        <w:t xml:space="preserve">Building </w:t>
-      </w:r>
-      <w:r>
-        <w:rPr>
-          <w:b/>
-        </w:rPr>
-        <w:t>InitRamfs</w:t>
-      </w:r>
-    </w:p>
-    <w:p>
-      <w:pPr>
-        <w:outlineLvl w:val="0"/>
-        <w:rPr>
-          <w:b/>
-        </w:rPr>
-      </w:pPr>
-    </w:p>
-    <w:p>
-      <w:pPr>
-        <w:outlineLvl w:val="0"/>
-        <w:rPr>
-          <w:bCs/>
-        </w:rPr>
-      </w:pPr>
-      <w:r>
-        <w:rPr>
-          <w:bCs/>
-        </w:rPr>
-        <w:t>Everything upon which the security of your software relies must be measured, including basic system software and libraries you rely on.  On Linux, we can protect and measure all that requires protection by incorporating it into a small, in memory, filesystem provided with the kernel boot image.</w:t>
-      </w:r>
-    </w:p>
-    <w:p>
-      <w:pPr>
-        <w:outlineLvl w:val="0"/>
-        <w:rPr>
-          <w:bCs/>
-        </w:rPr>
-      </w:pPr>
-    </w:p>
-    <w:p>
-      <w:pPr>
-        <w:outlineLvl w:val="0"/>
-        <w:rPr>
-          <w:bCs/>
-        </w:rPr>
-      </w:pPr>
-      <w:r>
-        <w:rPr>
-          <w:bCs/>
-        </w:rPr>
-        <w:lastRenderedPageBreak/>
-        <w:t>Initram is an in memory file system used by the</w:t>
-      </w:r>
-      <w:r>
-        <w:rPr>
-          <w:bCs/>
-        </w:rPr>
-        <w:t xml:space="preserve"> </w:t>
-      </w:r>
-      <w:r>
-        <w:rPr>
-          <w:bCs/>
-        </w:rPr>
-        <w:t>Linux kernel.  In most cases, initramfs is discarded late in the boot sequence of Linux in favor of the “real” mounted system disk but in our case, initram remains the root file system th</w:t>
+        <w:t xml:space="preserve"> remains the root file system th</w:t>
       </w:r>
       <w:r>
         <w:rPr>
@@ -18646,7 +18670,7 @@
         <w:rStyle w:val="PageNumber"/>
         <w:noProof/>
       </w:rPr>
-      <w:t>9</w:t>
+      <w:t>43</w:t>
     </w:r>
     <w:r>
       <w:rPr>
@@ -22326,7 +22350,7 @@
 </file>
 
 <file path=customXml/itemProps1.xml><?xml version="1.0" encoding="utf-8"?>
-<ds:datastoreItem xmlns:ds="http://schemas.openxmlformats.org/officeDocument/2006/customXml" ds:itemID="{EB06C91F-8B82-1546-B09E-FA4557022224}">
+<ds:datastoreItem xmlns:ds="http://schemas.openxmlformats.org/officeDocument/2006/customXml" ds:itemID="{4BF69474-1AE4-1546-B12C-52AE5CB66ECC}">
   <ds:schemaRefs>
     <ds:schemaRef ds:uri="http://schemas.openxmlformats.org/officeDocument/2006/bibliography"/>
   </ds:schemaRefs>

</xml_diff>

<commit_message>
Final TPM 2.0 example in doc
</commit_message>
<xml_diff>
--- a/Doc/CloudproxyDeploymentNutsandBolts.docx
+++ b/Doc/CloudproxyDeploymentNutsandBolts.docx
@@ -9134,30 +9134,22 @@
       </w:r>
     </w:p>
     <w:p/>
-    <w:p>
-      <w:r>
-        <w:t>BIOS, handle limitation,</w:t>
-      </w:r>
-    </w:p>
-    <w:p>
-      <w:pPr>
-        <w:pStyle w:val="Heading2"/>
-        <w:contextualSpacing w:val="0"/>
-        <w:rPr>
-          <w:b/>
-          <w:bCs/>
-          <w:sz w:val="24"/>
-          <w:szCs w:val="24"/>
-        </w:rPr>
-      </w:pPr>
-      <w:r>
-        <w:rPr>
-          <w:b/>
-          <w:bCs/>
-          <w:sz w:val="24"/>
-          <w:szCs w:val="24"/>
-        </w:rPr>
-        <w:t>Attest Service</w:t>
+    <w:p/>
+    <w:p>
+      <w:r>
+        <w:t xml:space="preserve">The interface to TPM 2.) is via </w:t>
+      </w:r>
+      <w:r>
+        <w:t xml:space="preserve">BIOS, </w:t>
+      </w:r>
+      <w:r>
+        <w:t xml:space="preserve">unlike TPM 1.2.  TPM 2’s have pretty severe limitations on the number of open </w:t>
+      </w:r>
+      <w:r>
+        <w:t>handle</w:t>
+      </w:r>
+      <w:r>
+        <w:t>s.</w:t>
       </w:r>
     </w:p>
     <w:p>
@@ -13938,7 +13930,25 @@
         <w:rPr>
           <w:bCs/>
         </w:rPr>
-        <w:t xml:space="preserve"> (as described in Cloudproxy Nuts and Bolts) under a Linux whose root host is a TPM 2.0 rather than a “Soft Tao.”   In addition, while the </w:t>
+        <w:t xml:space="preserve"> (as described in Cloudproxy Nuts and Bolts) under a Linux whose root host is a TPM 2.0 rather than a “Soft Tao.”   </w:t>
+      </w:r>
+      <w:r>
+        <w:rPr>
+          <w:bCs/>
+        </w:rPr>
+        <w:t xml:space="preserve">The example in </w:t>
+      </w:r>
+      <w:r>
+        <w:rPr>
+          <w:bCs/>
+        </w:rPr>
+        <w:t xml:space="preserve"> </w:t>
+      </w:r>
+      <w:r>
+        <w:rPr>
+          <w:bCs/>
+        </w:rPr>
+        <w:t>Cloudproxy Nuts and Bolts</w:t>
       </w:r>
       <w:r>
         <w:rPr>
@@ -13946,13 +13956,19 @@
           <w:i/>
           <w:iCs/>
         </w:rPr>
-        <w:t>simpleexample</w:t>
-      </w:r>
-      <w:r>
-        <w:rPr>
-          <w:bCs/>
-        </w:rPr>
-        <w:t xml:space="preserve"> employed a </w:t>
+        <w:t xml:space="preserve">, </w:t>
+      </w:r>
+      <w:r>
+        <w:rPr>
+          <w:bCs/>
+        </w:rPr>
+        <w:t>employed</w:t>
+      </w:r>
+      <w:r>
+        <w:rPr>
+          <w:bCs/>
+        </w:rPr>
+        <w:t xml:space="preserve"> </w:t>
       </w:r>
       <w:r>
         <w:rPr>
@@ -13966,7 +13982,87 @@
         <w:rPr>
           <w:bCs/>
         </w:rPr>
-        <w:t>, here we use a domain service which fully verifies the attestation before issuing Program Certificates.</w:t>
+        <w:t xml:space="preserve">, </w:t>
+      </w:r>
+      <w:r>
+        <w:rPr>
+          <w:bCs/>
+        </w:rPr>
+        <w:t xml:space="preserve">which did not compare the program requesting the Program Certificate against a list of authorized programs as would be required to meet Cloudproxy’s security goals.  Here we show how to run </w:t>
+      </w:r>
+      <w:r>
+        <w:rPr>
+          <w:bCs/>
+          <w:i/>
+          <w:iCs/>
+        </w:rPr>
+        <w:t>simpleexample</w:t>
+      </w:r>
+      <w:r>
+        <w:rPr>
+          <w:bCs/>
+        </w:rPr>
+        <w:t xml:space="preserve"> either with the </w:t>
+      </w:r>
+      <w:r>
+        <w:rPr>
+          <w:bCs/>
+          <w:i/>
+          <w:iCs/>
+        </w:rPr>
+        <w:t>simpledomainserver</w:t>
+      </w:r>
+      <w:r>
+        <w:rPr>
+          <w:bCs/>
+        </w:rPr>
+        <w:t xml:space="preserve"> or </w:t>
+      </w:r>
+      <w:r>
+        <w:rPr>
+          <w:bCs/>
+          <w:i/>
+          <w:iCs/>
+        </w:rPr>
+        <w:t>domain_server</w:t>
+      </w:r>
+      <w:r>
+        <w:rPr>
+          <w:bCs/>
+        </w:rPr>
+        <w:t xml:space="preserve">.  </w:t>
+      </w:r>
+      <w:r>
+        <w:rPr>
+          <w:bCs/>
+          <w:i/>
+          <w:iCs/>
+        </w:rPr>
+        <w:t>domain_server</w:t>
+      </w:r>
+      <w:r>
+        <w:rPr>
+          <w:bCs/>
+        </w:rPr>
+        <w:t xml:space="preserve"> </w:t>
+      </w:r>
+      <w:r>
+        <w:rPr>
+          <w:bCs/>
+        </w:rPr>
+        <w:t>verifies the attestation before issuing Program Certificates</w:t>
+      </w:r>
+      <w:r>
+        <w:rPr>
+          <w:bCs/>
+        </w:rPr>
+        <w:t xml:space="preserve"> so it a much more realistic example</w:t>
+      </w:r>
+      <w:r>
+        <w:rPr>
+          <w:bCs/>
+        </w:rPr>
+        <w:t>.</w:t>
       </w:r>
     </w:p>
     <w:p>
@@ -13988,13 +14084,8 @@
         </w:rPr>
         <w:t>In our example, the endorsement certificate is signed by the policy key but in real deployment one might rely of endorsement certificates provided by the TPM vendor.  These certificates can often be found in NvRam in compliant TPMs.</w:t>
       </w:r>
-    </w:p>
-    <w:p>
-      <w:pPr>
-        <w:rPr>
-          <w:bCs/>
-        </w:rPr>
-      </w:pPr>
+      <w:bookmarkStart w:id="1" w:name="_GoBack"/>
+      <w:bookmarkEnd w:id="1"/>
     </w:p>
     <w:p>
       <w:pPr>
@@ -14007,7 +14098,7 @@
       <w:pPr>
         <w:numPr>
           <w:ilvl w:val="0"/>
-          <w:numId w:val="28"/>
+          <w:numId w:val="29"/>
         </w:numPr>
         <w:ind w:left="360" w:hanging="360"/>
         <w:contextualSpacing/>
@@ -14024,25 +14115,25 @@
         </w:rPr>
         <w:br/>
       </w:r>
-      <w:r>
-        <w:t>Install Cloudproxy and provision the TPM device as per the TPM 2.0 section in this document</w:t>
-      </w:r>
-      <w:r>
-        <w:rPr>
-          <w:b/>
-        </w:rPr>
-        <w:br/>
-      </w:r>
-      <w:r>
-        <w:br/>
-      </w:r>
-      <w:r>
-        <w:rPr>
-          <w:rFonts w:ascii="Courier New" w:eastAsia="Courier New" w:hAnsi="Courier New" w:cs="Courier New"/>
-        </w:rPr>
-        <w:t>go install $GOPATH/src/github.com/jlmucb/cloudproxy/…</w:t>
-      </w:r>
-      <w:r>
+    </w:p>
+    <w:p>
+      <w:pPr>
+        <w:ind w:left="360"/>
+        <w:contextualSpacing/>
+      </w:pPr>
+      <w:r>
+        <w:t xml:space="preserve">Install Cloudproxy and provision the TPM device as per the TPM 2.0 section </w:t>
+      </w:r>
+      <w:r>
+        <w:t>of</w:t>
+      </w:r>
+      <w:r>
+        <w:t xml:space="preserve"> this document</w:t>
+      </w:r>
+      <w:r>
+        <w:rPr>
+          <w:b/>
+        </w:rPr>
         <w:br/>
       </w:r>
     </w:p>
@@ -14050,7 +14141,7 @@
       <w:pPr>
         <w:numPr>
           <w:ilvl w:val="0"/>
-          <w:numId w:val="28"/>
+          <w:numId w:val="29"/>
         </w:numPr>
         <w:ind w:left="360" w:hanging="360"/>
         <w:contextualSpacing/>
@@ -14070,12 +14161,16 @@
       <w:r>
         <w:rPr>
           <w:rFonts w:ascii="Courier New" w:eastAsia="Courier New" w:hAnsi="Courier New" w:cs="Courier New"/>
+          <w:sz w:val="20"/>
+          <w:szCs w:val="20"/>
         </w:rPr>
         <w:t>mkdir /tmp/domain</w:t>
       </w:r>
       <w:r>
         <w:rPr>
           <w:rFonts w:ascii="Courier New" w:eastAsia="Courier New" w:hAnsi="Courier New" w:cs="Courier New"/>
+          <w:sz w:val="20"/>
+          <w:szCs w:val="20"/>
         </w:rPr>
         <w:br/>
         <w:t>cd /tmp/domain</w:t>
@@ -14083,6 +14178,8 @@
       <w:r>
         <w:rPr>
           <w:rFonts w:ascii="Courier New" w:eastAsia="Courier New" w:hAnsi="Courier New" w:cs="Courier New"/>
+          <w:sz w:val="20"/>
+          <w:szCs w:val="20"/>
         </w:rPr>
         <w:br/>
         <w:t>cp $GOPATH/src/github.com/jlmucb/cloudproxy/go/apps/\</w:t>
@@ -14090,9 +14187,17 @@
       <w:r>
         <w:rPr>
           <w:rFonts w:ascii="Courier New" w:eastAsia="Courier New" w:hAnsi="Courier New" w:cs="Courier New"/>
+          <w:sz w:val="20"/>
+          <w:szCs w:val="20"/>
         </w:rPr>
         <w:br/>
         <w:t>simpleexample/SimpleDomain/domain_template.simpleexample .</w:t>
+      </w:r>
+      <w:r>
+        <w:rPr>
+          <w:rFonts w:ascii="Courier New" w:eastAsia="Courier New" w:hAnsi="Courier New" w:cs="Courier New"/>
+        </w:rPr>
+        <w:br/>
       </w:r>
       <w:r>
         <w:rPr>
@@ -14105,7 +14210,7 @@
       <w:pPr>
         <w:numPr>
           <w:ilvl w:val="0"/>
-          <w:numId w:val="28"/>
+          <w:numId w:val="29"/>
         </w:numPr>
         <w:ind w:left="360" w:hanging="360"/>
         <w:contextualSpacing/>
@@ -14114,68 +14219,88 @@
         <w:rPr>
           <w:b/>
         </w:rPr>
-        <w:t>Create domain</w:t>
-      </w:r>
-      <w:r>
-        <w:br/>
-      </w:r>
-      <w:r>
-        <w:br/>
-      </w:r>
-      <w:r>
-        <w:rPr>
-          <w:rFonts w:ascii="Courier New" w:eastAsia="Courier New" w:hAnsi="Courier New" w:cs="Courier New"/>
-        </w:rPr>
-        <w:t>tao domain init \</w:t>
-      </w:r>
-      <w:r>
-        <w:rPr>
-          <w:rFonts w:ascii="Courier New" w:eastAsia="Courier New" w:hAnsi="Courier New" w:cs="Courier New"/>
-        </w:rPr>
-        <w:br/>
-      </w:r>
-      <w:r>
-        <w:rPr>
-          <w:rFonts w:ascii="Courier New" w:eastAsia="Courier New" w:hAnsi="Courier New" w:cs="Courier New"/>
+        <w:t xml:space="preserve">Create </w:t>
+      </w:r>
+      <w:r>
+        <w:rPr>
+          <w:b/>
+        </w:rPr>
+        <w:t xml:space="preserve">the simpleexample </w:t>
+      </w:r>
+      <w:r>
+        <w:rPr>
+          <w:b/>
+        </w:rPr>
+        <w:t>domain</w:t>
+      </w:r>
+      <w:r>
+        <w:br/>
+      </w:r>
+      <w:r>
+        <w:br/>
+      </w:r>
+      <w:r>
+        <w:rPr>
+          <w:rFonts w:ascii="Courier New" w:eastAsia="Courier New" w:hAnsi="Courier New" w:cs="Courier New"/>
+          <w:sz w:val="20"/>
+          <w:szCs w:val="20"/>
+        </w:rPr>
+        <w:t xml:space="preserve">tao domain init </w:t>
+      </w:r>
+      <w:r>
+        <w:rPr>
+          <w:rFonts w:ascii="Courier New" w:eastAsia="Courier New" w:hAnsi="Courier New" w:cs="Courier New"/>
+          <w:sz w:val="20"/>
+          <w:szCs w:val="20"/>
+        </w:rPr>
+        <w:t>-tao</w:t>
+      </w:r>
+      <w:r>
+        <w:rPr>
+          <w:rFonts w:ascii="Courier New" w:eastAsia="Courier New" w:hAnsi="Courier New" w:cs="Courier New"/>
+          <w:sz w:val="20"/>
+          <w:szCs w:val="20"/>
+        </w:rPr>
+        <w:t xml:space="preserve">_domain . </w:t>
+      </w:r>
+      <w:r>
+        <w:rPr>
+          <w:rFonts w:ascii="Courier New" w:eastAsia="Courier New" w:hAnsi="Courier New" w:cs="Courier New"/>
+          <w:sz w:val="20"/>
+          <w:szCs w:val="20"/>
+        </w:rPr>
+        <w:t>-pass xxx \</w:t>
+      </w:r>
+      <w:r>
+        <w:rPr>
+          <w:rFonts w:ascii="Courier New" w:eastAsia="Courier New" w:hAnsi="Courier New" w:cs="Courier New"/>
+          <w:sz w:val="20"/>
+          <w:szCs w:val="20"/>
+        </w:rPr>
+        <w:br/>
+      </w:r>
+      <w:r>
+        <w:rPr>
+          <w:rFonts w:ascii="Courier New" w:eastAsia="Courier New" w:hAnsi="Courier New" w:cs="Courier New"/>
+          <w:sz w:val="20"/>
+          <w:szCs w:val="20"/>
         </w:rPr>
         <w:tab/>
-        <w:t>-tao_domain . \</w:t>
-      </w:r>
-      <w:r>
-        <w:rPr>
-          <w:rFonts w:ascii="Courier New" w:eastAsia="Courier New" w:hAnsi="Courier New" w:cs="Courier New"/>
-        </w:rPr>
-        <w:br/>
-      </w:r>
-      <w:r>
-        <w:rPr>
-          <w:rFonts w:ascii="Courier New" w:eastAsia="Courier New" w:hAnsi="Courier New" w:cs="Courier New"/>
-        </w:rPr>
-        <w:tab/>
-        <w:t>-pass xxx \</w:t>
-      </w:r>
-      <w:r>
-        <w:rPr>
-          <w:rFonts w:ascii="Courier New" w:eastAsia="Courier New" w:hAnsi="Courier New" w:cs="Courier New"/>
-        </w:rPr>
-        <w:br/>
-      </w:r>
-      <w:r>
-        <w:rPr>
-          <w:rFonts w:ascii="Courier New" w:eastAsia="Courier New" w:hAnsi="Courier New" w:cs="Courier New"/>
-        </w:rPr>
-        <w:tab/>
-        <w:t>-config_templat</w:t>
-      </w:r>
-      <w:r>
-        <w:rPr>
-          <w:rFonts w:ascii="Courier New" w:eastAsia="Courier New" w:hAnsi="Courier New" w:cs="Courier New"/>
-        </w:rPr>
-        <w:t>e domain_template.simpleexample</w:t>
-      </w:r>
-      <w:r>
-        <w:rPr>
-          <w:rFonts w:ascii="Courier New" w:eastAsia="Courier New" w:hAnsi="Courier New" w:cs="Courier New"/>
+        <w:t>-config_template domain_template.simpleexample</w:t>
+      </w:r>
+      <w:r>
+        <w:rPr>
+          <w:rFonts w:ascii="Courier New" w:eastAsia="Courier New" w:hAnsi="Courier New" w:cs="Courier New"/>
+          <w:sz w:val="20"/>
+          <w:szCs w:val="20"/>
+        </w:rPr>
+        <w:br/>
+      </w:r>
+      <w:r>
+        <w:rPr>
+          <w:rFonts w:ascii="Courier New" w:eastAsia="Courier New" w:hAnsi="Courier New" w:cs="Courier New"/>
+          <w:sz w:val="20"/>
+          <w:szCs w:val="20"/>
         </w:rPr>
         <w:br/>
       </w:r>
@@ -14184,7 +14309,7 @@
       <w:pPr>
         <w:numPr>
           <w:ilvl w:val="0"/>
-          <w:numId w:val="28"/>
+          <w:numId w:val="29"/>
         </w:numPr>
         <w:ind w:left="360" w:hanging="360"/>
         <w:contextualSpacing/>
@@ -14193,51 +14318,100 @@
         <w:rPr>
           <w:b/>
         </w:rPr>
-        <w:t>Create endorsement cert for TPM2.0</w:t>
-      </w:r>
-      <w:r>
-        <w:rPr>
-          <w:b/>
-        </w:rPr>
-        <w:br/>
-      </w:r>
-      <w:r>
-        <w:t>We generate a policy-key-signed X509 certificate for the endorsement key of the TPM (i.e. known as the primary object key for the TPM 2.0). This certificate will be used in the protocol used to obtain a certificate for the TPM signing key (i.e. quote key)</w:t>
-      </w:r>
-      <w:r>
-        <w:br/>
-      </w:r>
-      <w:r>
-        <w:br/>
-      </w:r>
-      <w:r>
-        <w:rPr>
-          <w:rFonts w:ascii="Courier New" w:eastAsia="Courier New" w:hAnsi="Courier New" w:cs="Courier New"/>
-        </w:rPr>
-        <w:t>sudo Endorsement \</w:t>
-      </w:r>
-      <w:r>
-        <w:rPr>
-          <w:rFonts w:ascii="Courier New" w:eastAsia="Courier New" w:hAnsi="Courier New" w:cs="Courier New"/>
-        </w:rPr>
-        <w:br/>
-      </w:r>
-      <w:r>
-        <w:rPr>
-          <w:rFonts w:ascii="Courier New" w:eastAsia="Courier New" w:hAnsi="Courier New" w:cs="Courier New"/>
-        </w:rPr>
-        <w:tab/>
+        <w:t xml:space="preserve">Create </w:t>
+      </w:r>
+      <w:r>
+        <w:rPr>
+          <w:b/>
+        </w:rPr>
+        <w:t xml:space="preserve">the </w:t>
+      </w:r>
+      <w:r>
+        <w:rPr>
+          <w:b/>
+        </w:rPr>
+        <w:t>endorsement cert for TPM2.0</w:t>
+      </w:r>
+    </w:p>
+    <w:p>
+      <w:pPr>
+        <w:ind w:left="360"/>
+        <w:contextualSpacing/>
+      </w:pPr>
+      <w:r>
+        <w:rPr>
+          <w:b/>
+        </w:rPr>
+        <w:br/>
+      </w:r>
+      <w:r>
+        <w:t xml:space="preserve">We </w:t>
+      </w:r>
+      <w:r>
+        <w:t xml:space="preserve">need to </w:t>
+      </w:r>
+      <w:r>
+        <w:t>generate a policy-key-signed X509 certificate for</w:t>
+      </w:r>
+      <w:r>
+        <w:t xml:space="preserve"> the endorsement key of the TPM. </w:t>
+      </w:r>
+      <w:r>
+        <w:t xml:space="preserve">This certificate will be used in the </w:t>
+      </w:r>
+      <w:r>
+        <w:t xml:space="preserve">“ActivateCredential” </w:t>
+      </w:r>
+      <w:r>
+        <w:t>protocol used to obtain a certificate for the TPM signing key (i.e. quote key)</w:t>
+      </w:r>
+      <w:r>
+        <w:rPr>
+          <w:rStyle w:val="FootnoteReference"/>
+        </w:rPr>
+        <w:footnoteReference w:id="3"/>
+      </w:r>
+      <w:r>
+        <w:t xml:space="preserve">. </w:t>
+      </w:r>
+    </w:p>
+    <w:p>
+      <w:pPr>
+        <w:ind w:left="360"/>
+        <w:contextualSpacing/>
+      </w:pPr>
+      <w:r>
+        <w:br/>
+      </w:r>
+      <w:r>
+        <w:rPr>
+          <w:rFonts w:ascii="Courier New" w:eastAsia="Courier New" w:hAnsi="Courier New" w:cs="Courier New"/>
+          <w:sz w:val="20"/>
+          <w:szCs w:val="20"/>
+        </w:rPr>
+        <w:t xml:space="preserve">sudo Endorsement </w:t>
+      </w:r>
+      <w:r>
+        <w:rPr>
+          <w:rFonts w:ascii="Courier New" w:eastAsia="Courier New" w:hAnsi="Courier New" w:cs="Courier New"/>
+          <w:sz w:val="20"/>
+          <w:szCs w:val="20"/>
+        </w:rPr>
         <w:t>-policy_key_is_ecdsa \</w:t>
       </w:r>
       <w:r>
         <w:rPr>
           <w:rFonts w:ascii="Courier New" w:eastAsia="Courier New" w:hAnsi="Courier New" w:cs="Courier New"/>
-        </w:rPr>
-        <w:br/>
-      </w:r>
-      <w:r>
-        <w:rPr>
-          <w:rFonts w:ascii="Courier New" w:eastAsia="Courier New" w:hAnsi="Courier New" w:cs="Courier New"/>
+          <w:sz w:val="20"/>
+          <w:szCs w:val="20"/>
+        </w:rPr>
+        <w:br/>
+      </w:r>
+      <w:r>
+        <w:rPr>
+          <w:rFonts w:ascii="Courier New" w:eastAsia="Courier New" w:hAnsi="Courier New" w:cs="Courier New"/>
+          <w:sz w:val="20"/>
+          <w:szCs w:val="20"/>
         </w:rPr>
         <w:tab/>
         <w:t>-policy_key_dir ./policy_keys \</w:t>
@@ -14245,25 +14419,34 @@
       <w:r>
         <w:rPr>
           <w:rFonts w:ascii="Courier New" w:eastAsia="Courier New" w:hAnsi="Courier New" w:cs="Courier New"/>
-        </w:rPr>
-        <w:br/>
-      </w:r>
-      <w:r>
-        <w:rPr>
-          <w:rFonts w:ascii="Courier New" w:eastAsia="Courier New" w:hAnsi="Courier New" w:cs="Courier New"/>
-        </w:rPr>
+          <w:sz w:val="20"/>
+          <w:szCs w:val="20"/>
+        </w:rPr>
+        <w:br/>
+      </w:r>
+      <w:r>
+        <w:rPr>
+          <w:rFonts w:ascii="Courier New" w:eastAsia="Courier New" w:hAnsi="Courier New" w:cs="Courier New"/>
+          <w:sz w:val="20"/>
+          <w:szCs w:val="20"/>
+        </w:rPr>
+        <w:lastRenderedPageBreak/>
         <w:tab/>
         <w:t>-endorsement_save_file endorsement_cert \</w:t>
       </w:r>
       <w:r>
         <w:rPr>
           <w:rFonts w:ascii="Courier New" w:eastAsia="Courier New" w:hAnsi="Courier New" w:cs="Courier New"/>
-        </w:rPr>
-        <w:br/>
-      </w:r>
-      <w:r>
-        <w:rPr>
-          <w:rFonts w:ascii="Courier New" w:eastAsia="Courier New" w:hAnsi="Courier New" w:cs="Courier New"/>
+          <w:sz w:val="20"/>
+          <w:szCs w:val="20"/>
+        </w:rPr>
+        <w:br/>
+      </w:r>
+      <w:r>
+        <w:rPr>
+          <w:rFonts w:ascii="Courier New" w:eastAsia="Courier New" w:hAnsi="Courier New" w:cs="Courier New"/>
+          <w:sz w:val="20"/>
+          <w:szCs w:val="20"/>
         </w:rPr>
         <w:tab/>
         <w:t>-policy_key_password xxx</w:t>
@@ -14271,16 +14454,12 @@
       <w:r>
         <w:br/>
       </w:r>
-      <w:r>
-        <w:lastRenderedPageBreak/>
-        <w:br/>
-      </w:r>
     </w:p>
     <w:p>
       <w:pPr>
         <w:numPr>
           <w:ilvl w:val="0"/>
-          <w:numId w:val="28"/>
+          <w:numId w:val="29"/>
         </w:numPr>
         <w:ind w:left="360" w:hanging="360"/>
         <w:contextualSpacing/>
@@ -14289,35 +14468,57 @@
         <w:rPr>
           <w:b/>
         </w:rPr>
-        <w:t>Start Quote Server</w:t>
-      </w:r>
-      <w:r>
-        <w:rPr>
-          <w:b/>
-        </w:rPr>
-        <w:br/>
-      </w:r>
+        <w:t xml:space="preserve">Start </w:t>
+      </w:r>
+      <w:r>
+        <w:rPr>
+          <w:b/>
+        </w:rPr>
+        <w:t xml:space="preserve">the </w:t>
+      </w:r>
+      <w:r>
+        <w:rPr>
+          <w:b/>
+        </w:rPr>
+        <w:t>Quote Server</w:t>
+      </w:r>
+      <w:r>
+        <w:rPr>
+          <w:b/>
+        </w:rPr>
+        <w:br/>
+      </w:r>
+    </w:p>
+    <w:p>
+      <w:pPr>
+        <w:ind w:left="360"/>
+        <w:contextualSpacing/>
+      </w:pPr>
       <w:r>
         <w:t>When a TPM2.0 rooted Cloudproxy host comes up, it interacts with the Quote server to obtain a (policy-key-signed) certificate for the TPM quote key.</w:t>
       </w:r>
       <w:r>
-        <w:br/>
-      </w:r>
-      <w:r>
-        <w:br/>
-      </w:r>
-      <w:r>
-        <w:rPr>
-          <w:rFonts w:ascii="Courier New" w:eastAsia="Courier New" w:hAnsi="Courier New" w:cs="Courier New"/>
+        <w:t xml:space="preserve">  To start the Quote Server, type:</w:t>
+      </w:r>
+      <w:r>
+        <w:br/>
+      </w:r>
+      <w:r>
+        <w:br/>
+      </w:r>
+      <w:r>
+        <w:rPr>
+          <w:rFonts w:ascii="Courier New" w:eastAsia="Courier New" w:hAnsi="Courier New" w:cs="Courier New"/>
+          <w:sz w:val="20"/>
+          <w:szCs w:val="20"/>
         </w:rPr>
         <w:t>QuoteServer -pass xxx -path ./policy_keys &amp;</w:t>
       </w:r>
       <w:r>
-        <w:br/>
-      </w:r>
-      <w:r>
-        <w:rPr>
-          <w:b/>
+        <w:rPr>
+          <w:b/>
+          <w:sz w:val="20"/>
+          <w:szCs w:val="20"/>
         </w:rPr>
         <w:br/>
       </w:r>
@@ -14326,66 +14527,78 @@
       <w:pPr>
         <w:numPr>
           <w:ilvl w:val="0"/>
-          <w:numId w:val="28"/>
+          <w:numId w:val="29"/>
         </w:numPr>
         <w:ind w:left="360" w:hanging="360"/>
         <w:contextualSpacing/>
-      </w:pPr>
-      <w:r>
-        <w:rPr>
-          <w:b/>
-        </w:rPr>
-        <w:t>Initialize and start Cloudproxy host</w:t>
-      </w:r>
-      <w:r>
-        <w:br/>
-      </w:r>
-      <w:r>
-        <w:br/>
-      </w:r>
-      <w:r>
-        <w:rPr>
-          <w:rFonts w:ascii="Courier New" w:eastAsia="Courier New" w:hAnsi="Courier New" w:cs="Courier New"/>
-        </w:rPr>
-        <w:t>sudo tao host init \</w:t>
-      </w:r>
-      <w:r>
-        <w:rPr>
-          <w:rFonts w:ascii="Courier New" w:eastAsia="Courier New" w:hAnsi="Courier New" w:cs="Courier New"/>
-        </w:rPr>
-        <w:br/>
-      </w:r>
-      <w:r>
-        <w:rPr>
-          <w:rFonts w:ascii="Courier New" w:eastAsia="Courier New" w:hAnsi="Courier New" w:cs="Courier New"/>
+        <w:rPr>
+          <w:sz w:val="20"/>
+          <w:szCs w:val="20"/>
+        </w:rPr>
+      </w:pPr>
+      <w:r>
+        <w:rPr>
+          <w:b/>
+        </w:rPr>
+        <w:t xml:space="preserve">Initialize and start </w:t>
+      </w:r>
+      <w:r>
+        <w:rPr>
+          <w:b/>
+        </w:rPr>
+        <w:t xml:space="preserve">the </w:t>
+      </w:r>
+      <w:r>
+        <w:rPr>
+          <w:b/>
+        </w:rPr>
+        <w:t>Cloudproxy host</w:t>
+      </w:r>
+      <w:r>
+        <w:br/>
+      </w:r>
+      <w:r>
+        <w:br/>
+      </w:r>
+      <w:r>
+        <w:rPr>
+          <w:rFonts w:ascii="Courier New" w:eastAsia="Courier New" w:hAnsi="Courier New" w:cs="Courier New"/>
+          <w:sz w:val="20"/>
+          <w:szCs w:val="20"/>
+        </w:rPr>
+        <w:t xml:space="preserve">sudo tao host init </w:t>
+      </w:r>
+      <w:r>
+        <w:rPr>
+          <w:rFonts w:ascii="Courier New" w:eastAsia="Courier New" w:hAnsi="Courier New" w:cs="Courier New"/>
+          <w:sz w:val="20"/>
+          <w:szCs w:val="20"/>
+        </w:rPr>
+        <w:t>-tao_domain . \</w:t>
+      </w:r>
+      <w:r>
+        <w:rPr>
+          <w:rFonts w:ascii="Courier New" w:eastAsia="Courier New" w:hAnsi="Courier New" w:cs="Courier New"/>
+          <w:sz w:val="20"/>
+          <w:szCs w:val="20"/>
+        </w:rPr>
+        <w:br/>
+      </w:r>
+      <w:r>
+        <w:rPr>
+          <w:rFonts w:ascii="Courier New" w:eastAsia="Courier New" w:hAnsi="Courier New" w:cs="Courier New"/>
+          <w:sz w:val="20"/>
+          <w:szCs w:val="20"/>
         </w:rPr>
         <w:tab/>
-        <w:t>-tao_domain . \</w:t>
-      </w:r>
-      <w:r>
-        <w:rPr>
-          <w:rFonts w:ascii="Courier New" w:eastAsia="Courier New" w:hAnsi="Courier New" w:cs="Courier New"/>
-        </w:rPr>
-        <w:br/>
-      </w:r>
-      <w:r>
-        <w:rPr>
-          <w:rFonts w:ascii="Courier New" w:eastAsia="Courier New" w:hAnsi="Courier New" w:cs="Courier New"/>
-        </w:rPr>
-        <w:tab/>
-        <w:t>-stacked -parent_type TPM2 \</w:t>
-      </w:r>
-      <w:r>
-        <w:rPr>
-          <w:rFonts w:ascii="Courier New" w:eastAsia="Courier New" w:hAnsi="Courier New" w:cs="Courier New"/>
-        </w:rPr>
-        <w:br/>
-      </w:r>
-      <w:r>
-        <w:rPr>
-          <w:rFonts w:ascii="Courier New" w:eastAsia="Courier New" w:hAnsi="Courier New" w:cs="Courier New"/>
-        </w:rPr>
-        <w:tab/>
+        <w:t xml:space="preserve">-stacked -parent_type TPM2 </w:t>
+      </w:r>
+      <w:r>
+        <w:rPr>
+          <w:rFonts w:ascii="Courier New" w:eastAsia="Courier New" w:hAnsi="Courier New" w:cs="Courier New"/>
+          <w:sz w:val="20"/>
+          <w:szCs w:val="20"/>
+        </w:rPr>
         <w:t>-hosting process</w:t>
       </w:r>
     </w:p>
@@ -14396,15 +14609,17 @@
       <w:r>
         <w:rPr>
           <w:rFonts w:ascii="Courier New" w:eastAsia="Courier New" w:hAnsi="Courier New" w:cs="Courier New"/>
+          <w:sz w:val="20"/>
+          <w:szCs w:val="20"/>
         </w:rPr>
         <w:br/>
         <w:t xml:space="preserve">   </w:t>
       </w:r>
-      <w:bookmarkStart w:id="1" w:name="_GoBack"/>
-      <w:bookmarkEnd w:id="1"/>
-      <w:r>
-        <w:rPr>
-          <w:rFonts w:ascii="Courier New" w:eastAsia="Courier New" w:hAnsi="Courier New" w:cs="Courier New"/>
+      <w:r>
+        <w:rPr>
+          <w:rFonts w:ascii="Courier New" w:eastAsia="Courier New" w:hAnsi="Courier New" w:cs="Courier New"/>
+          <w:sz w:val="20"/>
+          <w:szCs w:val="20"/>
         </w:rPr>
         <w:t>sudo tao host start -tao_domain . &amp;</w:t>
       </w:r>
@@ -14419,7 +14634,7 @@
       <w:pPr>
         <w:numPr>
           <w:ilvl w:val="0"/>
-          <w:numId w:val="28"/>
+          <w:numId w:val="29"/>
         </w:numPr>
         <w:ind w:left="360" w:hanging="360"/>
         <w:contextualSpacing/>
@@ -14431,28 +14646,69 @@
         <w:t>Launch SimpleDomainService, SimpleServer and SimpleClient</w:t>
       </w:r>
       <w:r>
+        <w:rPr>
+          <w:b/>
+        </w:rPr>
+        <w:br/>
+      </w:r>
+    </w:p>
+    <w:p>
+      <w:pPr>
+        <w:ind w:left="360"/>
+        <w:contextualSpacing/>
+      </w:pPr>
+      <w:r>
+        <w:t>Here we run</w:t>
+      </w:r>
+      <w:r>
+        <w:t xml:space="preserve"> </w:t>
+      </w:r>
+      <w:r>
+        <w:rPr>
+          <w:i/>
+          <w:iCs/>
+        </w:rPr>
+        <w:t>simpledomainservice</w:t>
+      </w:r>
+      <w:r>
+        <w:t xml:space="preserve"> does not check the requesting program Tao name against a list of good values, unlike the full feature domain server used in the next step.</w:t>
+      </w:r>
+      <w:r>
+        <w:t xml:space="preserve"> So you will perform either step 7 or step 8.</w:t>
+      </w:r>
+      <w:r>
         <w:br/>
       </w:r>
     </w:p>
     <w:p>
       <w:pPr>
         <w:ind w:firstLine="720"/>
-      </w:pPr>
-      <w:r>
-        <w:rPr>
-          <w:rFonts w:ascii="Courier New" w:eastAsia="Courier New" w:hAnsi="Courier New" w:cs="Courier New"/>
+        <w:rPr>
+          <w:sz w:val="20"/>
+          <w:szCs w:val="20"/>
+        </w:rPr>
+      </w:pPr>
+      <w:r>
+        <w:rPr>
+          <w:rFonts w:ascii="Courier New" w:eastAsia="Courier New" w:hAnsi="Courier New" w:cs="Courier New"/>
+          <w:sz w:val="20"/>
+          <w:szCs w:val="20"/>
         </w:rPr>
         <w:t>mkdir SimpleDomainService</w:t>
       </w:r>
       <w:r>
         <w:rPr>
           <w:rFonts w:ascii="Courier New" w:eastAsia="Courier New" w:hAnsi="Courier New" w:cs="Courier New"/>
-        </w:rPr>
-        <w:br/>
-      </w:r>
-      <w:r>
-        <w:rPr>
-          <w:rFonts w:ascii="Courier New" w:eastAsia="Courier New" w:hAnsi="Courier New" w:cs="Courier New"/>
+          <w:sz w:val="20"/>
+          <w:szCs w:val="20"/>
+        </w:rPr>
+        <w:br/>
+      </w:r>
+      <w:r>
+        <w:rPr>
+          <w:rFonts w:ascii="Courier New" w:eastAsia="Courier New" w:hAnsi="Courier New" w:cs="Courier New"/>
+          <w:sz w:val="20"/>
+          <w:szCs w:val="20"/>
         </w:rPr>
         <w:tab/>
         <w:t>tao run -tao_domain . $GOPATH/bin/SimpleDomainService \</w:t>
@@ -14461,22 +14717,32 @@
     <w:p>
       <w:pPr>
         <w:ind w:left="360" w:firstLine="720"/>
-      </w:pPr>
-      <w:r>
-        <w:rPr>
-          <w:rFonts w:ascii="Courier New" w:eastAsia="Courier New" w:hAnsi="Courier New" w:cs="Courier New"/>
+        <w:rPr>
+          <w:sz w:val="20"/>
+          <w:szCs w:val="20"/>
+        </w:rPr>
+      </w:pPr>
+      <w:r>
+        <w:rPr>
+          <w:rFonts w:ascii="Courier New" w:eastAsia="Courier New" w:hAnsi="Courier New" w:cs="Courier New"/>
+          <w:sz w:val="20"/>
+          <w:szCs w:val="20"/>
         </w:rPr>
         <w:t>-config tao.config \</w:t>
       </w:r>
       <w:r>
         <w:rPr>
           <w:rFonts w:ascii="Courier New" w:eastAsia="Courier New" w:hAnsi="Courier New" w:cs="Courier New"/>
-        </w:rPr>
-        <w:br/>
-      </w:r>
-      <w:r>
-        <w:rPr>
-          <w:rFonts w:ascii="Courier New" w:eastAsia="Courier New" w:hAnsi="Courier New" w:cs="Courier New"/>
+          <w:sz w:val="20"/>
+          <w:szCs w:val="20"/>
+        </w:rPr>
+        <w:br/>
+      </w:r>
+      <w:r>
+        <w:rPr>
+          <w:rFonts w:ascii="Courier New" w:eastAsia="Courier New" w:hAnsi="Courier New" w:cs="Courier New"/>
+          <w:sz w:val="20"/>
+          <w:szCs w:val="20"/>
         </w:rPr>
         <w:tab/>
         <w:t>-service_path ./SimpleDomainService &amp;</w:t>
@@ -14485,27 +14751,41 @@
     <w:p>
       <w:pPr>
         <w:ind w:firstLine="720"/>
+        <w:rPr>
+          <w:sz w:val="20"/>
+          <w:szCs w:val="20"/>
+        </w:rPr>
       </w:pPr>
     </w:p>
     <w:p>
       <w:pPr>
         <w:ind w:firstLine="720"/>
-      </w:pPr>
-      <w:r>
-        <w:rPr>
-          <w:rFonts w:ascii="Courier New" w:eastAsia="Courier New" w:hAnsi="Courier New" w:cs="Courier New"/>
+        <w:rPr>
+          <w:sz w:val="20"/>
+          <w:szCs w:val="20"/>
+        </w:rPr>
+      </w:pPr>
+      <w:r>
+        <w:rPr>
+          <w:rFonts w:ascii="Courier New" w:eastAsia="Courier New" w:hAnsi="Courier New" w:cs="Courier New"/>
+          <w:sz w:val="20"/>
+          <w:szCs w:val="20"/>
         </w:rPr>
         <w:t>mkdir SimpleServer</w:t>
       </w:r>
       <w:r>
         <w:rPr>
           <w:rFonts w:ascii="Courier New" w:eastAsia="Courier New" w:hAnsi="Courier New" w:cs="Courier New"/>
-        </w:rPr>
-        <w:br/>
-      </w:r>
-      <w:r>
-        <w:rPr>
-          <w:rFonts w:ascii="Courier New" w:eastAsia="Courier New" w:hAnsi="Courier New" w:cs="Courier New"/>
+          <w:sz w:val="20"/>
+          <w:szCs w:val="20"/>
+        </w:rPr>
+        <w:br/>
+      </w:r>
+      <w:r>
+        <w:rPr>
+          <w:rFonts w:ascii="Courier New" w:eastAsia="Courier New" w:hAnsi="Courier New" w:cs="Courier New"/>
+          <w:sz w:val="20"/>
+          <w:szCs w:val="20"/>
         </w:rPr>
         <w:tab/>
         <w:t>tao run -tao_domain . $GOPATH/bin/SimpleServer &amp;</w:t>
@@ -14514,27 +14794,41 @@
     <w:p>
       <w:pPr>
         <w:ind w:firstLine="720"/>
+        <w:rPr>
+          <w:sz w:val="20"/>
+          <w:szCs w:val="20"/>
+        </w:rPr>
       </w:pPr>
     </w:p>
     <w:p>
       <w:pPr>
         <w:ind w:firstLine="720"/>
-      </w:pPr>
-      <w:r>
-        <w:rPr>
-          <w:rFonts w:ascii="Courier New" w:eastAsia="Courier New" w:hAnsi="Courier New" w:cs="Courier New"/>
+        <w:rPr>
+          <w:sz w:val="20"/>
+          <w:szCs w:val="20"/>
+        </w:rPr>
+      </w:pPr>
+      <w:r>
+        <w:rPr>
+          <w:rFonts w:ascii="Courier New" w:eastAsia="Courier New" w:hAnsi="Courier New" w:cs="Courier New"/>
+          <w:sz w:val="20"/>
+          <w:szCs w:val="20"/>
         </w:rPr>
         <w:t>mkdir SimpleClient</w:t>
       </w:r>
       <w:r>
         <w:rPr>
           <w:rFonts w:ascii="Courier New" w:eastAsia="Courier New" w:hAnsi="Courier New" w:cs="Courier New"/>
-        </w:rPr>
-        <w:br/>
-      </w:r>
-      <w:r>
-        <w:rPr>
-          <w:rFonts w:ascii="Courier New" w:eastAsia="Courier New" w:hAnsi="Courier New" w:cs="Courier New"/>
+          <w:sz w:val="20"/>
+          <w:szCs w:val="20"/>
+        </w:rPr>
+        <w:br/>
+      </w:r>
+      <w:r>
+        <w:rPr>
+          <w:rFonts w:ascii="Courier New" w:eastAsia="Courier New" w:hAnsi="Courier New" w:cs="Courier New"/>
+          <w:sz w:val="20"/>
+          <w:szCs w:val="20"/>
         </w:rPr>
         <w:tab/>
         <w:t>tao run -tao_domain . $GOPATH/bin/SimpleClient &amp;</w:t>
@@ -14544,25 +14838,499 @@
       <w:pPr>
         <w:ind w:firstLine="720"/>
       </w:pPr>
-      <w:r>
-        <w:br/>
-      </w:r>
-    </w:p>
-    <w:p>
-      <w:pPr>
-        <w:rPr>
-          <w:sz w:val="24"/>
-          <w:szCs w:val="24"/>
-        </w:rPr>
-      </w:pPr>
-      <w:r>
-        <w:rPr>
-          <w:sz w:val="24"/>
-          <w:szCs w:val="24"/>
-        </w:rPr>
+    </w:p>
+    <w:p>
+      <w:pPr>
+        <w:numPr>
+          <w:ilvl w:val="0"/>
+          <w:numId w:val="30"/>
+        </w:numPr>
+        <w:ind w:left="360" w:hanging="360"/>
+        <w:contextualSpacing/>
+        <w:rPr>
+          <w:rFonts w:ascii="Courier New" w:eastAsia="Courier New" w:hAnsi="Courier New" w:cs="Courier New"/>
+          <w:b/>
+        </w:rPr>
+      </w:pPr>
+      <w:r>
+        <w:rPr>
+          <w:rFonts w:asciiTheme="minorBidi" w:eastAsia="Courier New" w:hAnsiTheme="minorBidi" w:cstheme="minorBidi"/>
+          <w:b/>
+        </w:rPr>
+        <w:t>Launch full feature domain server, SimpleServer and SimpleClient</w:t>
+      </w:r>
+      <w:r>
+        <w:rPr>
+          <w:rFonts w:asciiTheme="minorBidi" w:eastAsia="Courier New" w:hAnsiTheme="minorBidi" w:cstheme="minorBidi"/>
+          <w:b/>
+        </w:rPr>
+        <w:br/>
+      </w:r>
+    </w:p>
+    <w:p>
+      <w:pPr>
+        <w:ind w:left="360"/>
+        <w:contextualSpacing/>
+        <w:rPr>
+          <w:rFonts w:asciiTheme="minorBidi" w:eastAsia="Courier New" w:hAnsiTheme="minorBidi" w:cstheme="minorBidi"/>
+        </w:rPr>
+      </w:pPr>
+      <w:r>
+        <w:rPr>
+          <w:rFonts w:asciiTheme="minorBidi" w:eastAsia="Courier New" w:hAnsiTheme="minorBidi" w:cstheme="minorBidi"/>
+        </w:rPr>
+        <w:t>We can also use the domain_server, which carries out a verification of the program name against a list of known acceptable programs.  To do this, instead of carrying out 7 above, we do the following:</w:t>
+      </w:r>
+    </w:p>
+    <w:p>
+      <w:pPr>
+        <w:ind w:left="360"/>
+        <w:contextualSpacing/>
+        <w:rPr>
+          <w:rFonts w:asciiTheme="minorBidi" w:eastAsia="Courier New" w:hAnsiTheme="minorBidi" w:cstheme="minorBidi"/>
+        </w:rPr>
+      </w:pPr>
+    </w:p>
+    <w:p>
+      <w:pPr>
+        <w:ind w:left="360"/>
+        <w:contextualSpacing/>
+        <w:rPr>
+          <w:rFonts w:ascii="Courier New" w:eastAsia="Courier New" w:hAnsi="Courier New" w:cs="Courier New"/>
+          <w:b/>
+          <w:sz w:val="20"/>
+          <w:szCs w:val="20"/>
+        </w:rPr>
+      </w:pPr>
+      <w:r>
+        <w:rPr>
+          <w:rFonts w:asciiTheme="minorBidi" w:eastAsia="Courier New" w:hAnsiTheme="minorBidi" w:cstheme="minorBidi"/>
+        </w:rPr>
+        <w:t>Create</w:t>
+      </w:r>
+      <w:r>
+        <w:rPr>
+          <w:rFonts w:asciiTheme="minorBidi" w:eastAsia="Courier New" w:hAnsiTheme="minorBidi" w:cstheme="minorBidi"/>
+        </w:rPr>
+        <w:t xml:space="preserve"> a list of “good” program Tao names that </w:t>
+      </w:r>
+      <w:r>
+        <w:rPr>
+          <w:rFonts w:asciiTheme="minorBidi" w:eastAsia="Courier New" w:hAnsiTheme="minorBidi" w:cstheme="minorBidi"/>
+          <w:i/>
+          <w:iCs/>
+        </w:rPr>
+        <w:t>domain_server</w:t>
+      </w:r>
+      <w:r>
+        <w:rPr>
+          <w:rFonts w:asciiTheme="minorBidi" w:eastAsia="Courier New" w:hAnsiTheme="minorBidi" w:cstheme="minorBidi"/>
+        </w:rPr>
+        <w:t xml:space="preserve"> will authorize. We can use the Tao program names printed on screen from the previous step to do this. </w:t>
+      </w:r>
+      <w:r>
+        <w:rPr>
+          <w:rFonts w:asciiTheme="minorBidi" w:eastAsia="Courier New" w:hAnsiTheme="minorBidi" w:cstheme="minorBidi"/>
+        </w:rPr>
+        <w:t>To do this</w:t>
+      </w:r>
+      <w:r>
+        <w:rPr>
+          <w:rFonts w:asciiTheme="minorBidi" w:eastAsia="Courier New" w:hAnsiTheme="minorBidi" w:cstheme="minorBidi"/>
+        </w:rPr>
+        <w:t xml:space="preserve">, we create a new file called </w:t>
+      </w:r>
+      <w:r>
+        <w:rPr>
+          <w:rFonts w:asciiTheme="minorBidi" w:eastAsia="Courier New" w:hAnsiTheme="minorBidi" w:cstheme="minorBidi"/>
+          <w:i/>
+          <w:iCs/>
+        </w:rPr>
+        <w:t>TrustedEntities</w:t>
+      </w:r>
+      <w:r>
+        <w:rPr>
+          <w:rFonts w:asciiTheme="minorBidi" w:eastAsia="Courier New" w:hAnsiTheme="minorBidi" w:cstheme="minorBidi"/>
+        </w:rPr>
+        <w:t xml:space="preserve"> in the current directory with the following two lines.</w:t>
+      </w:r>
+      <w:r>
+        <w:rPr>
+          <w:rFonts w:asciiTheme="minorBidi" w:eastAsia="Courier New" w:hAnsiTheme="minorBidi" w:cstheme="minorBidi"/>
+        </w:rPr>
+        <w:br/>
+      </w:r>
+      <w:r>
+        <w:rPr>
+          <w:rFonts w:ascii="Courier New" w:eastAsia="Courier New" w:hAnsi="Courier New" w:cs="Courier New"/>
+        </w:rPr>
+        <w:br/>
+      </w:r>
+      <w:r>
+        <w:rPr>
+          <w:rFonts w:ascii="Courier New" w:eastAsia="Courier New" w:hAnsi="Courier New" w:cs="Courier New"/>
+          <w:sz w:val="20"/>
+          <w:szCs w:val="20"/>
+        </w:rPr>
+        <w:t>trusted_program_tao_names: “ENTER_TAO_NAME_FOR_SIMPLESERVER”</w:t>
+      </w:r>
+      <w:r>
+        <w:rPr>
+          <w:rFonts w:ascii="Courier New" w:eastAsia="Courier New" w:hAnsi="Courier New" w:cs="Courier New"/>
+          <w:sz w:val="20"/>
+          <w:szCs w:val="20"/>
+        </w:rPr>
+        <w:br/>
+      </w:r>
+      <w:r>
+        <w:rPr>
+          <w:rFonts w:ascii="Courier New" w:eastAsia="Courier New" w:hAnsi="Courier New" w:cs="Courier New"/>
+          <w:sz w:val="20"/>
+          <w:szCs w:val="20"/>
+        </w:rPr>
+        <w:lastRenderedPageBreak/>
+        <w:t>trusted_program_tao_names: “ENTER_TAO_NAME_FOR_SIMPLECLIENT”</w:t>
+      </w:r>
+      <w:r>
+        <w:rPr>
+          <w:rFonts w:ascii="Courier New" w:eastAsia="Courier New" w:hAnsi="Courier New" w:cs="Courier New"/>
+        </w:rPr>
+        <w:br/>
+      </w:r>
+      <w:r>
+        <w:rPr>
+          <w:rFonts w:ascii="Courier New" w:eastAsia="Courier New" w:hAnsi="Courier New" w:cs="Courier New"/>
+        </w:rPr>
+        <w:br/>
+      </w:r>
+      <w:r>
+        <w:rPr>
+          <w:rFonts w:asciiTheme="minorBidi" w:eastAsia="Courier New" w:hAnsiTheme="minorBidi" w:cstheme="minorBidi"/>
+        </w:rPr>
+        <w:t xml:space="preserve">Be sure to escape any quotation marks (with a backslash) in the Tao names you paste into the above placeholders. </w:t>
+      </w:r>
+      <w:r>
+        <w:rPr>
+          <w:rFonts w:asciiTheme="minorBidi" w:eastAsia="Courier New" w:hAnsiTheme="minorBidi" w:cstheme="minorBidi"/>
+        </w:rPr>
+        <w:br/>
+      </w:r>
+      <w:r>
+        <w:rPr>
+          <w:rFonts w:asciiTheme="minorBidi" w:eastAsia="Courier New" w:hAnsiTheme="minorBidi" w:cstheme="minorBidi"/>
+        </w:rPr>
+        <w:br/>
+      </w:r>
+      <w:r>
+        <w:rPr>
+          <w:rFonts w:asciiTheme="minorBidi" w:eastAsia="Courier New" w:hAnsiTheme="minorBidi" w:cstheme="minorBidi"/>
+        </w:rPr>
+        <w:t xml:space="preserve">If you’ve run </w:t>
+      </w:r>
+      <w:r>
+        <w:rPr>
+          <w:rFonts w:asciiTheme="minorBidi" w:eastAsia="Courier New" w:hAnsiTheme="minorBidi" w:cstheme="minorBidi"/>
+          <w:i/>
+          <w:iCs/>
+        </w:rPr>
+        <w:t>SimpleClient</w:t>
+      </w:r>
+      <w:r>
+        <w:rPr>
+          <w:rFonts w:asciiTheme="minorBidi" w:eastAsia="Courier New" w:hAnsiTheme="minorBidi" w:cstheme="minorBidi"/>
+        </w:rPr>
+        <w:t xml:space="preserve"> or </w:t>
+      </w:r>
+      <w:r>
+        <w:rPr>
+          <w:rFonts w:asciiTheme="minorBidi" w:eastAsia="Courier New" w:hAnsiTheme="minorBidi" w:cstheme="minorBidi"/>
+          <w:i/>
+          <w:iCs/>
+        </w:rPr>
+        <w:t>SimpleServer</w:t>
+      </w:r>
+      <w:r>
+        <w:rPr>
+          <w:rFonts w:asciiTheme="minorBidi" w:eastAsia="Courier New" w:hAnsiTheme="minorBidi" w:cstheme="minorBidi"/>
+        </w:rPr>
+        <w:t xml:space="preserve"> before, you must</w:t>
+      </w:r>
+      <w:r>
+        <w:rPr>
+          <w:rFonts w:asciiTheme="minorBidi" w:eastAsia="Courier New" w:hAnsiTheme="minorBidi" w:cstheme="minorBidi"/>
+        </w:rPr>
+        <w:t xml:space="preserve"> delete the existing program </w:t>
+      </w:r>
+      <w:r>
+        <w:rPr>
+          <w:rFonts w:asciiTheme="minorBidi" w:eastAsia="Courier New" w:hAnsiTheme="minorBidi" w:cstheme="minorBidi"/>
+        </w:rPr>
+        <w:t xml:space="preserve">data (including prior </w:t>
+      </w:r>
+      <w:r>
+        <w:rPr>
+          <w:rFonts w:asciiTheme="minorBidi" w:eastAsia="Courier New" w:hAnsiTheme="minorBidi" w:cstheme="minorBidi"/>
+        </w:rPr>
+        <w:t>certs</w:t>
+      </w:r>
+      <w:r>
+        <w:rPr>
+          <w:rFonts w:asciiTheme="minorBidi" w:eastAsia="Courier New" w:hAnsiTheme="minorBidi" w:cstheme="minorBidi"/>
+        </w:rPr>
+        <w:t>)</w:t>
+      </w:r>
+      <w:r>
+        <w:rPr>
+          <w:rFonts w:asciiTheme="minorBidi" w:eastAsia="Courier New" w:hAnsiTheme="minorBidi" w:cstheme="minorBidi"/>
+        </w:rPr>
+        <w:t xml:space="preserve"> so that </w:t>
+      </w:r>
+      <w:r>
+        <w:rPr>
+          <w:rFonts w:asciiTheme="minorBidi" w:eastAsia="Courier New" w:hAnsiTheme="minorBidi" w:cstheme="minorBidi"/>
+          <w:i/>
+          <w:iCs/>
+        </w:rPr>
+        <w:t>SimpleServer</w:t>
+      </w:r>
+      <w:r>
+        <w:rPr>
+          <w:rFonts w:asciiTheme="minorBidi" w:eastAsia="Courier New" w:hAnsiTheme="minorBidi" w:cstheme="minorBidi"/>
+        </w:rPr>
+        <w:t xml:space="preserve"> and </w:t>
+      </w:r>
+      <w:r>
+        <w:rPr>
+          <w:rFonts w:asciiTheme="minorBidi" w:eastAsia="Courier New" w:hAnsiTheme="minorBidi" w:cstheme="minorBidi"/>
+          <w:i/>
+          <w:iCs/>
+        </w:rPr>
+        <w:t>SimpleClient</w:t>
+      </w:r>
+      <w:r>
+        <w:rPr>
+          <w:rFonts w:asciiTheme="minorBidi" w:eastAsia="Courier New" w:hAnsiTheme="minorBidi" w:cstheme="minorBidi"/>
+        </w:rPr>
+        <w:t xml:space="preserve"> will contact the domain server for program certs.</w:t>
+      </w:r>
+      <w:r>
+        <w:rPr>
+          <w:rFonts w:ascii="Courier New" w:eastAsia="Courier New" w:hAnsi="Courier New" w:cs="Courier New"/>
+        </w:rPr>
+        <w:br/>
+      </w:r>
+      <w:r>
+        <w:rPr>
+          <w:rFonts w:ascii="Courier New" w:eastAsia="Courier New" w:hAnsi="Courier New" w:cs="Courier New"/>
+        </w:rPr>
+        <w:br/>
+      </w:r>
+      <w:r>
+        <w:rPr>
+          <w:rFonts w:ascii="Courier New" w:eastAsia="Courier New" w:hAnsi="Courier New" w:cs="Courier New"/>
+          <w:sz w:val="20"/>
+          <w:szCs w:val="20"/>
+        </w:rPr>
+        <w:t xml:space="preserve">rm </w:t>
+      </w:r>
+      <w:r>
+        <w:rPr>
+          <w:rFonts w:ascii="Courier New" w:eastAsia="Courier New" w:hAnsi="Courier New" w:cs="Courier New"/>
+          <w:sz w:val="20"/>
+          <w:szCs w:val="20"/>
+        </w:rPr>
+        <w:t>SimpleServer/* SimpleClient/*</w:t>
+      </w:r>
+      <w:r>
+        <w:rPr>
+          <w:rFonts w:ascii="Courier New" w:eastAsia="Courier New" w:hAnsi="Courier New" w:cs="Courier New"/>
+        </w:rPr>
+        <w:br/>
+      </w:r>
+      <w:r>
+        <w:rPr>
+          <w:rFonts w:ascii="Courier New" w:eastAsia="Courier New" w:hAnsi="Courier New" w:cs="Courier New"/>
+        </w:rPr>
+        <w:br/>
+      </w:r>
+      <w:r>
+        <w:rPr>
+          <w:rFonts w:asciiTheme="minorBidi" w:eastAsia="Courier New" w:hAnsiTheme="minorBidi" w:cstheme="minorBidi"/>
+        </w:rPr>
+        <w:t>Now we are ready to launch the domain server</w:t>
+      </w:r>
+      <w:r>
+        <w:rPr>
+          <w:rFonts w:asciiTheme="minorBidi" w:eastAsia="Courier New" w:hAnsiTheme="minorBidi" w:cstheme="minorBidi"/>
+          <w:b/>
+        </w:rPr>
+        <w:br/>
+      </w:r>
+      <w:r>
+        <w:rPr>
+          <w:rFonts w:ascii="Courier New" w:eastAsia="Courier New" w:hAnsi="Courier New" w:cs="Courier New"/>
+          <w:b/>
+        </w:rPr>
+        <w:br/>
+      </w:r>
+      <w:r>
+        <w:rPr>
+          <w:rFonts w:ascii="Courier New" w:eastAsia="Courier New" w:hAnsi="Courier New" w:cs="Courier New"/>
+          <w:sz w:val="20"/>
+          <w:szCs w:val="20"/>
+        </w:rPr>
+        <w:t>domain_server -pass xxx</w:t>
+      </w:r>
+      <w:r>
+        <w:rPr>
+          <w:rFonts w:ascii="Courier New" w:eastAsia="Courier New" w:hAnsi="Courier New" w:cs="Courier New"/>
+          <w:sz w:val="20"/>
+          <w:szCs w:val="20"/>
+        </w:rPr>
+        <w:br/>
+      </w:r>
+      <w:r>
+        <w:rPr>
+          <w:rFonts w:ascii="Courier New" w:eastAsia="Courier New" w:hAnsi="Courier New" w:cs="Courier New"/>
+          <w:sz w:val="20"/>
+          <w:szCs w:val="20"/>
+        </w:rPr>
+        <w:br/>
+        <w:t>mkdir SimpleServer</w:t>
+      </w:r>
+      <w:r>
+        <w:rPr>
+          <w:rFonts w:ascii="Courier New" w:eastAsia="Courier New" w:hAnsi="Courier New" w:cs="Courier New"/>
+          <w:sz w:val="20"/>
+          <w:szCs w:val="20"/>
+        </w:rPr>
+        <w:br/>
+        <w:t>tao run</w:t>
+      </w:r>
+      <w:r>
+        <w:rPr>
+          <w:rFonts w:ascii="Courier New" w:eastAsia="Courier New" w:hAnsi="Courier New" w:cs="Courier New"/>
+          <w:sz w:val="20"/>
+          <w:szCs w:val="20"/>
+        </w:rPr>
+        <w:tab/>
+        <w:t>-tao_domain . $GOPATH/bin/SimpleServer \</w:t>
+      </w:r>
+      <w:r>
+        <w:rPr>
+          <w:rFonts w:ascii="Courier New" w:eastAsia="Courier New" w:hAnsi="Courier New" w:cs="Courier New"/>
+          <w:sz w:val="20"/>
+          <w:szCs w:val="20"/>
+        </w:rPr>
+        <w:br/>
+      </w:r>
+      <w:r>
+        <w:rPr>
+          <w:rFonts w:ascii="Courier New" w:eastAsia="Courier New" w:hAnsi="Courier New" w:cs="Courier New"/>
+          <w:sz w:val="20"/>
+          <w:szCs w:val="20"/>
+        </w:rPr>
+        <w:tab/>
+      </w:r>
+      <w:r>
+        <w:rPr>
+          <w:rFonts w:ascii="Courier New" w:eastAsia="Courier New" w:hAnsi="Courier New" w:cs="Courier New"/>
+          <w:sz w:val="20"/>
+          <w:szCs w:val="20"/>
+        </w:rPr>
+        <w:tab/>
+        <w:t>-use_simpledomainservice=false  &amp;</w:t>
+      </w:r>
+    </w:p>
+    <w:p>
+      <w:pPr>
+        <w:rPr>
+          <w:sz w:val="20"/>
+          <w:szCs w:val="20"/>
+        </w:rPr>
+      </w:pPr>
+    </w:p>
+    <w:p>
+      <w:pPr>
+        <w:rPr>
+          <w:sz w:val="20"/>
+          <w:szCs w:val="20"/>
+        </w:rPr>
+      </w:pPr>
+      <w:r>
+        <w:rPr>
+          <w:rFonts w:ascii="Courier New" w:eastAsia="Courier New" w:hAnsi="Courier New" w:cs="Courier New"/>
+          <w:sz w:val="20"/>
+          <w:szCs w:val="20"/>
+        </w:rPr>
+        <w:t xml:space="preserve">   mkdir SimpleClient</w:t>
+      </w:r>
+      <w:r>
+        <w:rPr>
+          <w:rFonts w:ascii="Courier New" w:eastAsia="Courier New" w:hAnsi="Courier New" w:cs="Courier New"/>
+          <w:sz w:val="20"/>
+          <w:szCs w:val="20"/>
+        </w:rPr>
+        <w:br/>
+        <w:t xml:space="preserve">   </w:t>
+      </w:r>
+      <w:r>
+        <w:rPr>
+          <w:rFonts w:ascii="Courier New" w:eastAsia="Courier New" w:hAnsi="Courier New" w:cs="Courier New"/>
+          <w:sz w:val="20"/>
+          <w:szCs w:val="20"/>
+        </w:rPr>
+        <w:t xml:space="preserve">tao run </w:t>
+      </w:r>
+      <w:r>
+        <w:rPr>
+          <w:rFonts w:ascii="Courier New" w:eastAsia="Courier New" w:hAnsi="Courier New" w:cs="Courier New"/>
+          <w:sz w:val="20"/>
+          <w:szCs w:val="20"/>
+        </w:rPr>
+        <w:tab/>
+        <w:t>-tao_domain . $GOPATH/bin/SimpleClient \</w:t>
+      </w:r>
+      <w:r>
+        <w:rPr>
+          <w:rFonts w:ascii="Courier New" w:eastAsia="Courier New" w:hAnsi="Courier New" w:cs="Courier New"/>
+          <w:sz w:val="20"/>
+          <w:szCs w:val="20"/>
+        </w:rPr>
+        <w:br/>
+      </w:r>
+      <w:r>
+        <w:rPr>
+          <w:rFonts w:ascii="Courier New" w:eastAsia="Courier New" w:hAnsi="Courier New" w:cs="Courier New"/>
+          <w:sz w:val="20"/>
+          <w:szCs w:val="20"/>
+        </w:rPr>
+        <w:tab/>
+      </w:r>
+      <w:r>
+        <w:rPr>
+          <w:rFonts w:ascii="Courier New" w:eastAsia="Courier New" w:hAnsi="Courier New" w:cs="Courier New"/>
+          <w:sz w:val="20"/>
+          <w:szCs w:val="20"/>
+        </w:rPr>
+        <w:tab/>
+      </w:r>
+      <w:r>
+        <w:rPr>
+          <w:rFonts w:ascii="Courier New" w:eastAsia="Courier New" w:hAnsi="Courier New" w:cs="Courier New"/>
+          <w:sz w:val="20"/>
+          <w:szCs w:val="20"/>
+        </w:rPr>
+        <w:tab/>
+        <w:t>-use_simpledomainservice=false  &amp;</w:t>
+      </w:r>
+    </w:p>
+    <w:p>
+      <w:r>
         <w:br w:type="page"/>
       </w:r>
     </w:p>
+    <w:p/>
     <w:p>
       <w:pPr>
         <w:jc w:val="center"/>
@@ -14578,7 +15346,6 @@
           <w:sz w:val="28"/>
           <w:szCs w:val="28"/>
         </w:rPr>
-        <w:lastRenderedPageBreak/>
         <w:t xml:space="preserve">SimpleExample </w:t>
       </w:r>
       <w:r>
@@ -14939,7 +15706,7 @@
         <w:rStyle w:val="PageNumber"/>
         <w:noProof/>
       </w:rPr>
-      <w:t>38</w:t>
+      <w:t>37</w:t>
     </w:r>
     <w:r>
       <w:rPr>
@@ -15166,6 +15933,39 @@
       </w:r>
     </w:p>
   </w:footnote>
+  <w:footnote w:id="3">
+    <w:p>
+      <w:pPr>
+        <w:pStyle w:val="FootnoteText"/>
+        <w:rPr>
+          <w:sz w:val="20"/>
+          <w:szCs w:val="20"/>
+        </w:rPr>
+      </w:pPr>
+      <w:r>
+        <w:rPr>
+          <w:rStyle w:val="FootnoteReference"/>
+          <w:sz w:val="20"/>
+          <w:szCs w:val="20"/>
+        </w:rPr>
+        <w:footnoteRef/>
+      </w:r>
+      <w:r>
+        <w:rPr>
+          <w:sz w:val="20"/>
+          <w:szCs w:val="20"/>
+        </w:rPr>
+        <w:t xml:space="preserve"> </w:t>
+      </w:r>
+      <w:r>
+        <w:rPr>
+          <w:sz w:val="20"/>
+          <w:szCs w:val="20"/>
+        </w:rPr>
+        <w:t>An alternative here is to use vendor supplied endorsement certs supplied in the NVRam of the TPM but if we do so, the vendor public key (signing the endorsement cert) must be used to verify the endorsement cert.</w:t>
+      </w:r>
+    </w:p>
+  </w:footnote>
 </w:footnotes>
 </file>
 
@@ -16461,6 +17261,119 @@
     </w:lvl>
   </w:abstractNum>
   <w:abstractNum w:abstractNumId="13">
+    <w:nsid w:val="3DBB77A7"/>
+    <w:multiLevelType w:val="multilevel"/>
+    <w:tmpl w:val="37E4718E"/>
+    <w:lvl w:ilvl="0">
+      <w:start w:val="1"/>
+      <w:numFmt w:val="decimal"/>
+      <w:lvlText w:val="%1."/>
+      <w:lvlJc w:val="left"/>
+      <w:pPr>
+        <w:ind w:left="720" w:firstLine="360"/>
+      </w:pPr>
+      <w:rPr>
+        <w:u w:val="none"/>
+      </w:rPr>
+    </w:lvl>
+    <w:lvl w:ilvl="1">
+      <w:start w:val="1"/>
+      <w:numFmt w:val="lowerLetter"/>
+      <w:lvlText w:val="%2."/>
+      <w:lvlJc w:val="left"/>
+      <w:pPr>
+        <w:ind w:left="1440" w:firstLine="1080"/>
+      </w:pPr>
+      <w:rPr>
+        <w:u w:val="none"/>
+      </w:rPr>
+    </w:lvl>
+    <w:lvl w:ilvl="2">
+      <w:start w:val="1"/>
+      <w:numFmt w:val="lowerRoman"/>
+      <w:lvlText w:val="%3."/>
+      <w:lvlJc w:val="right"/>
+      <w:pPr>
+        <w:ind w:left="2160" w:firstLine="1800"/>
+      </w:pPr>
+      <w:rPr>
+        <w:u w:val="none"/>
+      </w:rPr>
+    </w:lvl>
+    <w:lvl w:ilvl="3">
+      <w:start w:val="1"/>
+      <w:numFmt w:val="decimal"/>
+      <w:lvlText w:val="%4."/>
+      <w:lvlJc w:val="left"/>
+      <w:pPr>
+        <w:ind w:left="2880" w:firstLine="2520"/>
+      </w:pPr>
+      <w:rPr>
+        <w:u w:val="none"/>
+      </w:rPr>
+    </w:lvl>
+    <w:lvl w:ilvl="4">
+      <w:start w:val="1"/>
+      <w:numFmt w:val="lowerLetter"/>
+      <w:lvlText w:val="%5."/>
+      <w:lvlJc w:val="left"/>
+      <w:pPr>
+        <w:ind w:left="3600" w:firstLine="3240"/>
+      </w:pPr>
+      <w:rPr>
+        <w:u w:val="none"/>
+      </w:rPr>
+    </w:lvl>
+    <w:lvl w:ilvl="5">
+      <w:start w:val="1"/>
+      <w:numFmt w:val="lowerRoman"/>
+      <w:lvlText w:val="%6."/>
+      <w:lvlJc w:val="right"/>
+      <w:pPr>
+        <w:ind w:left="4320" w:firstLine="3960"/>
+      </w:pPr>
+      <w:rPr>
+        <w:u w:val="none"/>
+      </w:rPr>
+    </w:lvl>
+    <w:lvl w:ilvl="6">
+      <w:start w:val="1"/>
+      <w:numFmt w:val="decimal"/>
+      <w:lvlText w:val="%7."/>
+      <w:lvlJc w:val="left"/>
+      <w:pPr>
+        <w:ind w:left="5040" w:firstLine="4680"/>
+      </w:pPr>
+      <w:rPr>
+        <w:u w:val="none"/>
+      </w:rPr>
+    </w:lvl>
+    <w:lvl w:ilvl="7">
+      <w:start w:val="1"/>
+      <w:numFmt w:val="lowerLetter"/>
+      <w:lvlText w:val="%8."/>
+      <w:lvlJc w:val="left"/>
+      <w:pPr>
+        <w:ind w:left="5760" w:firstLine="5400"/>
+      </w:pPr>
+      <w:rPr>
+        <w:u w:val="none"/>
+      </w:rPr>
+    </w:lvl>
+    <w:lvl w:ilvl="8">
+      <w:start w:val="1"/>
+      <w:numFmt w:val="lowerRoman"/>
+      <w:lvlText w:val="%9."/>
+      <w:lvlJc w:val="right"/>
+      <w:pPr>
+        <w:ind w:left="6480" w:firstLine="6120"/>
+      </w:pPr>
+      <w:rPr>
+        <w:u w:val="none"/>
+      </w:rPr>
+    </w:lvl>
+  </w:abstractNum>
+  <w:abstractNum w:abstractNumId="14">
     <w:nsid w:val="3FF55D6C"/>
     <w:multiLevelType w:val="multilevel"/>
     <w:tmpl w:val="8F18012E"/>
@@ -16573,7 +17486,7 @@
       </w:rPr>
     </w:lvl>
   </w:abstractNum>
-  <w:abstractNum w:abstractNumId="14">
+  <w:abstractNum w:abstractNumId="15">
     <w:nsid w:val="42C82525"/>
     <w:multiLevelType w:val="multilevel"/>
     <w:tmpl w:val="55BA52C6"/>
@@ -16686,7 +17599,7 @@
       </w:rPr>
     </w:lvl>
   </w:abstractNum>
-  <w:abstractNum w:abstractNumId="15">
+  <w:abstractNum w:abstractNumId="16">
     <w:nsid w:val="44331162"/>
     <w:multiLevelType w:val="multilevel"/>
     <w:tmpl w:val="3E20ADBC"/>
@@ -16799,7 +17712,7 @@
       </w:rPr>
     </w:lvl>
   </w:abstractNum>
-  <w:abstractNum w:abstractNumId="16">
+  <w:abstractNum w:abstractNumId="17">
     <w:nsid w:val="494E7D86"/>
     <w:multiLevelType w:val="hybridMultilevel"/>
     <w:tmpl w:val="BD2011EA"/>
@@ -16885,7 +17798,7 @@
       </w:pPr>
     </w:lvl>
   </w:abstractNum>
-  <w:abstractNum w:abstractNumId="17">
+  <w:abstractNum w:abstractNumId="18">
     <w:nsid w:val="551013B5"/>
     <w:multiLevelType w:val="hybridMultilevel"/>
     <w:tmpl w:val="8CDC6B0C"/>
@@ -16971,7 +17884,7 @@
       </w:pPr>
     </w:lvl>
   </w:abstractNum>
-  <w:abstractNum w:abstractNumId="18">
+  <w:abstractNum w:abstractNumId="19">
     <w:nsid w:val="5BA5126D"/>
     <w:multiLevelType w:val="multilevel"/>
     <w:tmpl w:val="29C845B0"/>
@@ -17084,7 +17997,7 @@
       </w:rPr>
     </w:lvl>
   </w:abstractNum>
-  <w:abstractNum w:abstractNumId="19">
+  <w:abstractNum w:abstractNumId="20">
     <w:nsid w:val="69C743BB"/>
     <w:multiLevelType w:val="multilevel"/>
     <w:tmpl w:val="5DD051A4"/>
@@ -17197,7 +18110,7 @@
       </w:rPr>
     </w:lvl>
   </w:abstractNum>
-  <w:abstractNum w:abstractNumId="20">
+  <w:abstractNum w:abstractNumId="21">
     <w:nsid w:val="69E6695C"/>
     <w:multiLevelType w:val="multilevel"/>
     <w:tmpl w:val="5B2AB5A2"/>
@@ -17310,7 +18223,7 @@
       </w:rPr>
     </w:lvl>
   </w:abstractNum>
-  <w:abstractNum w:abstractNumId="21">
+  <w:abstractNum w:abstractNumId="22">
     <w:nsid w:val="69F8110D"/>
     <w:multiLevelType w:val="hybridMultilevel"/>
     <w:tmpl w:val="AD925E8C"/>
@@ -17396,7 +18309,7 @@
       </w:pPr>
     </w:lvl>
   </w:abstractNum>
-  <w:abstractNum w:abstractNumId="22">
+  <w:abstractNum w:abstractNumId="23">
     <w:nsid w:val="6C1F4286"/>
     <w:multiLevelType w:val="hybridMultilevel"/>
     <w:tmpl w:val="7D56CF84"/>
@@ -17482,7 +18395,7 @@
       </w:pPr>
     </w:lvl>
   </w:abstractNum>
-  <w:abstractNum w:abstractNumId="23">
+  <w:abstractNum w:abstractNumId="24">
     <w:nsid w:val="6DDA0CFC"/>
     <w:multiLevelType w:val="multilevel"/>
     <w:tmpl w:val="AAEE008E"/>
@@ -17595,7 +18508,7 @@
       </w:rPr>
     </w:lvl>
   </w:abstractNum>
-  <w:abstractNum w:abstractNumId="24">
+  <w:abstractNum w:abstractNumId="25">
     <w:nsid w:val="70FD74C4"/>
     <w:multiLevelType w:val="multilevel"/>
     <w:tmpl w:val="93A0DA0E"/>
@@ -17708,7 +18621,7 @@
       </w:rPr>
     </w:lvl>
   </w:abstractNum>
-  <w:abstractNum w:abstractNumId="25">
+  <w:abstractNum w:abstractNumId="26">
     <w:nsid w:val="730A2684"/>
     <w:multiLevelType w:val="multilevel"/>
     <w:tmpl w:val="BF3E1D56"/>
@@ -17821,7 +18734,7 @@
       </w:rPr>
     </w:lvl>
   </w:abstractNum>
-  <w:abstractNum w:abstractNumId="26">
+  <w:abstractNum w:abstractNumId="27">
     <w:nsid w:val="74CC7E86"/>
     <w:multiLevelType w:val="multilevel"/>
     <w:tmpl w:val="40FEA950"/>
@@ -17934,7 +18847,7 @@
       </w:rPr>
     </w:lvl>
   </w:abstractNum>
-  <w:abstractNum w:abstractNumId="27">
+  <w:abstractNum w:abstractNumId="28">
     <w:nsid w:val="7AF728E7"/>
     <w:multiLevelType w:val="multilevel"/>
     <w:tmpl w:val="BB122A60"/>
@@ -18047,29 +18960,142 @@
       </w:rPr>
     </w:lvl>
   </w:abstractNum>
+  <w:abstractNum w:abstractNumId="29">
+    <w:nsid w:val="7BAC44D5"/>
+    <w:multiLevelType w:val="multilevel"/>
+    <w:tmpl w:val="E752B0EC"/>
+    <w:lvl w:ilvl="0">
+      <w:start w:val="8"/>
+      <w:numFmt w:val="decimal"/>
+      <w:lvlText w:val="%1."/>
+      <w:lvlJc w:val="left"/>
+      <w:pPr>
+        <w:ind w:left="720" w:firstLine="360"/>
+      </w:pPr>
+      <w:rPr>
+        <w:u w:val="none"/>
+      </w:rPr>
+    </w:lvl>
+    <w:lvl w:ilvl="1">
+      <w:start w:val="1"/>
+      <w:numFmt w:val="lowerLetter"/>
+      <w:lvlText w:val="%2."/>
+      <w:lvlJc w:val="left"/>
+      <w:pPr>
+        <w:ind w:left="1440" w:firstLine="1080"/>
+      </w:pPr>
+      <w:rPr>
+        <w:u w:val="none"/>
+      </w:rPr>
+    </w:lvl>
+    <w:lvl w:ilvl="2">
+      <w:start w:val="1"/>
+      <w:numFmt w:val="lowerRoman"/>
+      <w:lvlText w:val="%3."/>
+      <w:lvlJc w:val="right"/>
+      <w:pPr>
+        <w:ind w:left="2160" w:firstLine="1800"/>
+      </w:pPr>
+      <w:rPr>
+        <w:u w:val="none"/>
+      </w:rPr>
+    </w:lvl>
+    <w:lvl w:ilvl="3">
+      <w:start w:val="1"/>
+      <w:numFmt w:val="decimal"/>
+      <w:lvlText w:val="%4."/>
+      <w:lvlJc w:val="left"/>
+      <w:pPr>
+        <w:ind w:left="2880" w:firstLine="2520"/>
+      </w:pPr>
+      <w:rPr>
+        <w:u w:val="none"/>
+      </w:rPr>
+    </w:lvl>
+    <w:lvl w:ilvl="4">
+      <w:start w:val="1"/>
+      <w:numFmt w:val="lowerLetter"/>
+      <w:lvlText w:val="%5."/>
+      <w:lvlJc w:val="left"/>
+      <w:pPr>
+        <w:ind w:left="3600" w:firstLine="3240"/>
+      </w:pPr>
+      <w:rPr>
+        <w:u w:val="none"/>
+      </w:rPr>
+    </w:lvl>
+    <w:lvl w:ilvl="5">
+      <w:start w:val="1"/>
+      <w:numFmt w:val="lowerRoman"/>
+      <w:lvlText w:val="%6."/>
+      <w:lvlJc w:val="right"/>
+      <w:pPr>
+        <w:ind w:left="4320" w:firstLine="3960"/>
+      </w:pPr>
+      <w:rPr>
+        <w:u w:val="none"/>
+      </w:rPr>
+    </w:lvl>
+    <w:lvl w:ilvl="6">
+      <w:start w:val="1"/>
+      <w:numFmt w:val="decimal"/>
+      <w:lvlText w:val="%7."/>
+      <w:lvlJc w:val="left"/>
+      <w:pPr>
+        <w:ind w:left="5040" w:firstLine="4680"/>
+      </w:pPr>
+      <w:rPr>
+        <w:u w:val="none"/>
+      </w:rPr>
+    </w:lvl>
+    <w:lvl w:ilvl="7">
+      <w:start w:val="1"/>
+      <w:numFmt w:val="lowerLetter"/>
+      <w:lvlText w:val="%8."/>
+      <w:lvlJc w:val="left"/>
+      <w:pPr>
+        <w:ind w:left="5760" w:firstLine="5400"/>
+      </w:pPr>
+      <w:rPr>
+        <w:u w:val="none"/>
+      </w:rPr>
+    </w:lvl>
+    <w:lvl w:ilvl="8">
+      <w:start w:val="1"/>
+      <w:numFmt w:val="lowerRoman"/>
+      <w:lvlText w:val="%9."/>
+      <w:lvlJc w:val="right"/>
+      <w:pPr>
+        <w:ind w:left="6480" w:firstLine="6120"/>
+      </w:pPr>
+      <w:rPr>
+        <w:u w:val="none"/>
+      </w:rPr>
+    </w:lvl>
+  </w:abstractNum>
   <w:num w:numId="1">
-    <w:abstractNumId w:val="19"/>
+    <w:abstractNumId w:val="20"/>
   </w:num>
   <w:num w:numId="2">
     <w:abstractNumId w:val="5"/>
   </w:num>
   <w:num w:numId="3">
-    <w:abstractNumId w:val="17"/>
+    <w:abstractNumId w:val="18"/>
   </w:num>
   <w:num w:numId="4">
     <w:abstractNumId w:val="6"/>
   </w:num>
   <w:num w:numId="5">
-    <w:abstractNumId w:val="13"/>
+    <w:abstractNumId w:val="14"/>
   </w:num>
   <w:num w:numId="6">
-    <w:abstractNumId w:val="18"/>
+    <w:abstractNumId w:val="19"/>
   </w:num>
   <w:num w:numId="7">
-    <w:abstractNumId w:val="20"/>
+    <w:abstractNumId w:val="21"/>
   </w:num>
   <w:num w:numId="8">
-    <w:abstractNumId w:val="24"/>
+    <w:abstractNumId w:val="25"/>
   </w:num>
   <w:num w:numId="9">
     <w:abstractNumId w:val="10"/>
@@ -18090,19 +19116,19 @@
     <w:abstractNumId w:val="1"/>
   </w:num>
   <w:num w:numId="15">
-    <w:abstractNumId w:val="21"/>
+    <w:abstractNumId w:val="22"/>
   </w:num>
   <w:num w:numId="16">
     <w:abstractNumId w:val="8"/>
   </w:num>
   <w:num w:numId="17">
-    <w:abstractNumId w:val="25"/>
+    <w:abstractNumId w:val="26"/>
   </w:num>
   <w:num w:numId="18">
     <w:abstractNumId w:val="12"/>
   </w:num>
   <w:num w:numId="19">
-    <w:abstractNumId w:val="15"/>
+    <w:abstractNumId w:val="16"/>
   </w:num>
   <w:num w:numId="20">
     <w:abstractNumId w:val="11"/>
@@ -18111,25 +19137,31 @@
     <w:abstractNumId w:val="4"/>
   </w:num>
   <w:num w:numId="22">
-    <w:abstractNumId w:val="16"/>
+    <w:abstractNumId w:val="17"/>
   </w:num>
   <w:num w:numId="23">
-    <w:abstractNumId w:val="22"/>
+    <w:abstractNumId w:val="23"/>
   </w:num>
   <w:num w:numId="24">
-    <w:abstractNumId w:val="23"/>
+    <w:abstractNumId w:val="24"/>
   </w:num>
   <w:num w:numId="25">
-    <w:abstractNumId w:val="26"/>
+    <w:abstractNumId w:val="27"/>
   </w:num>
   <w:num w:numId="26">
-    <w:abstractNumId w:val="14"/>
+    <w:abstractNumId w:val="15"/>
   </w:num>
   <w:num w:numId="27">
     <w:abstractNumId w:val="0"/>
   </w:num>
   <w:num w:numId="28">
-    <w:abstractNumId w:val="27"/>
+    <w:abstractNumId w:val="28"/>
+  </w:num>
+  <w:num w:numId="29">
+    <w:abstractNumId w:val="13"/>
+  </w:num>
+  <w:num w:numId="30">
+    <w:abstractNumId w:val="29"/>
   </w:num>
 </w:numbering>
 </file>
@@ -19235,7 +20267,7 @@
 </file>
 
 <file path=customXml/itemProps1.xml><?xml version="1.0" encoding="utf-8"?>
-<ds:datastoreItem xmlns:ds="http://schemas.openxmlformats.org/officeDocument/2006/customXml" ds:itemID="{C3516032-679D-D64A-8459-74006563362A}">
+<ds:datastoreItem xmlns:ds="http://schemas.openxmlformats.org/officeDocument/2006/customXml" ds:itemID="{308B7AE1-0081-5D47-84D6-A93ED8F45FD1}">
   <ds:schemaRefs>
     <ds:schemaRef ds:uri="http://schemas.openxmlformats.org/officeDocument/2006/bibliography"/>
   </ds:schemaRefs>

</xml_diff>

<commit_message>
Finished TPM 1 and TPM 2 appendicies in deployment guide
</commit_message>
<xml_diff>
--- a/Doc/CloudproxyDeploymentNutsandBolts.docx
+++ b/Doc/CloudproxyDeploymentNutsandBolts.docx
@@ -14555,6 +14555,17 @@
     <w:p>
       <w:pPr>
         <w:jc w:val="both"/>
+        <w:rPr>
+          <w:bCs/>
+        </w:rPr>
+      </w:pPr>
+    </w:p>
+    <w:p>
+      <w:pPr>
+        <w:jc w:val="both"/>
+        <w:rPr>
+          <w:bCs/>
+        </w:rPr>
       </w:pPr>
     </w:p>
     <w:p>
@@ -14572,7 +14583,7 @@
           <w:sz w:val="28"/>
           <w:szCs w:val="28"/>
         </w:rPr>
-        <w:t xml:space="preserve">Appendix 10 - </w:t>
+        <w:t>Appendix 10</w:t>
       </w:r>
       <w:r>
         <w:rPr>
@@ -14580,17 +14591,49 @@
           <w:sz w:val="28"/>
           <w:szCs w:val="28"/>
         </w:rPr>
-        <w:t>SimpleExample with a TPM 1.2 Tao</w:t>
-      </w:r>
-    </w:p>
-    <w:p>
-      <w:pPr>
-        <w:jc w:val="center"/>
+        <w:t xml:space="preserve"> - </w:t>
+      </w:r>
+      <w:r>
         <w:rPr>
           <w:b/>
           <w:sz w:val="28"/>
           <w:szCs w:val="28"/>
         </w:rPr>
+        <w:t xml:space="preserve">SimpleExample with a TPM </w:t>
+      </w:r>
+      <w:r>
+        <w:rPr>
+          <w:b/>
+          <w:sz w:val="28"/>
+          <w:szCs w:val="28"/>
+        </w:rPr>
+        <w:t>2.0</w:t>
+      </w:r>
+      <w:r>
+        <w:rPr>
+          <w:b/>
+          <w:sz w:val="28"/>
+          <w:szCs w:val="28"/>
+        </w:rPr>
+        <w:t xml:space="preserve"> Tao</w:t>
+      </w:r>
+    </w:p>
+    <w:p>
+      <w:pPr>
+        <w:rPr>
+          <w:b/>
+          <w:sz w:val="24"/>
+          <w:szCs w:val="24"/>
+        </w:rPr>
+      </w:pPr>
+    </w:p>
+    <w:p>
+      <w:pPr>
+        <w:rPr>
+          <w:b/>
+          <w:sz w:val="24"/>
+          <w:szCs w:val="24"/>
+        </w:rPr>
       </w:pPr>
     </w:p>
     <w:p>
@@ -14617,7 +14660,13 @@
         <w:rPr>
           <w:bCs/>
         </w:rPr>
-        <w:t xml:space="preserve"> (as described in Cloudproxy Nuts and Bolts) under a Linux whose root host is a TPM 1.2 rather than a “Soft Tao.”   In addition, while the </w:t>
+        <w:t xml:space="preserve"> (as described in Cloudproxy Nuts and Bolts) under a Linux whose root host is a TPM 2.0 rather than a “Soft Tao.”   </w:t>
+      </w:r>
+      <w:r>
+        <w:rPr>
+          <w:bCs/>
+        </w:rPr>
+        <w:t>The example in Cloudproxy Nuts and Bolts</w:t>
       </w:r>
       <w:r>
         <w:rPr>
@@ -14625,13 +14674,19 @@
           <w:i/>
           <w:iCs/>
         </w:rPr>
-        <w:t>simpleexample</w:t>
-      </w:r>
-      <w:r>
-        <w:rPr>
-          <w:bCs/>
-        </w:rPr>
-        <w:t xml:space="preserve"> employed a </w:t>
+        <w:t xml:space="preserve">, </w:t>
+      </w:r>
+      <w:r>
+        <w:rPr>
+          <w:bCs/>
+        </w:rPr>
+        <w:t>employed</w:t>
+      </w:r>
+      <w:r>
+        <w:rPr>
+          <w:bCs/>
+        </w:rPr>
+        <w:t xml:space="preserve"> </w:t>
       </w:r>
       <w:r>
         <w:rPr>
@@ -14639,34 +14694,198 @@
           <w:i/>
           <w:iCs/>
         </w:rPr>
-        <w:t>simpledomainservice</w:t>
-      </w:r>
-      <w:r>
-        <w:rPr>
-          <w:bCs/>
-        </w:rPr>
-        <w:t>, here we use a domain service which fully verifies the attestation before issuing Program Certificates.</w:t>
-      </w:r>
-    </w:p>
-    <w:p>
-      <w:pPr>
-        <w:rPr>
-          <w:bCs/>
-        </w:rPr>
-      </w:pPr>
-    </w:p>
-    <w:p>
-      <w:r>
-        <w:t xml:space="preserve">We assume you’ve carried out the </w:t>
-      </w:r>
-      <w:r>
-        <w:rPr>
+        <w:t>SimpleDomainS</w:t>
+      </w:r>
+      <w:r>
+        <w:rPr>
+          <w:bCs/>
           <w:i/>
           <w:iCs/>
         </w:rPr>
+        <w:t>ervice</w:t>
+      </w:r>
+      <w:r>
+        <w:rPr>
+          <w:bCs/>
+        </w:rPr>
+        <w:t xml:space="preserve">, </w:t>
+      </w:r>
+      <w:r>
+        <w:rPr>
+          <w:bCs/>
+        </w:rPr>
+        <w:t xml:space="preserve">which did not compare the program requesting the Program Certificate against a list of authorized programs as would be required to meet Cloudproxy’s security goals.  Here we show how to run </w:t>
+      </w:r>
+      <w:r>
+        <w:rPr>
+          <w:bCs/>
+          <w:i/>
+          <w:iCs/>
+        </w:rPr>
         <w:t>simpleexample</w:t>
       </w:r>
       <w:r>
+        <w:rPr>
+          <w:bCs/>
+        </w:rPr>
+        <w:t xml:space="preserve"> either with the </w:t>
+      </w:r>
+      <w:r>
+        <w:rPr>
+          <w:bCs/>
+          <w:i/>
+          <w:iCs/>
+        </w:rPr>
+        <w:t>SimpleDomainS</w:t>
+      </w:r>
+      <w:r>
+        <w:rPr>
+          <w:bCs/>
+          <w:i/>
+          <w:iCs/>
+        </w:rPr>
+        <w:t>erver</w:t>
+      </w:r>
+      <w:r>
+        <w:rPr>
+          <w:bCs/>
+        </w:rPr>
+        <w:t xml:space="preserve"> or </w:t>
+      </w:r>
+      <w:r>
+        <w:rPr>
+          <w:bCs/>
+          <w:i/>
+          <w:iCs/>
+        </w:rPr>
+        <w:t>domain_server</w:t>
+      </w:r>
+      <w:r>
+        <w:rPr>
+          <w:bCs/>
+        </w:rPr>
+        <w:t xml:space="preserve">.  </w:t>
+      </w:r>
+      <w:r>
+        <w:rPr>
+          <w:bCs/>
+          <w:i/>
+          <w:iCs/>
+        </w:rPr>
+        <w:t>domain_server</w:t>
+      </w:r>
+      <w:r>
+        <w:rPr>
+          <w:bCs/>
+        </w:rPr>
+        <w:t xml:space="preserve"> </w:t>
+      </w:r>
+      <w:r>
+        <w:rPr>
+          <w:bCs/>
+        </w:rPr>
+        <w:t>verifies the attestation before issuing Program Certificates</w:t>
+      </w:r>
+      <w:r>
+        <w:rPr>
+          <w:bCs/>
+        </w:rPr>
+        <w:t xml:space="preserve"> so it a much more realistic example</w:t>
+      </w:r>
+      <w:r>
+        <w:rPr>
+          <w:bCs/>
+        </w:rPr>
+        <w:t>.</w:t>
+      </w:r>
+    </w:p>
+    <w:p>
+      <w:pPr>
+        <w:rPr>
+          <w:bCs/>
+        </w:rPr>
+      </w:pPr>
+    </w:p>
+    <w:p>
+      <w:pPr>
+        <w:rPr>
+          <w:bCs/>
+        </w:rPr>
+      </w:pPr>
+      <w:r>
+        <w:rPr>
+          <w:bCs/>
+        </w:rPr>
+        <w:t xml:space="preserve">A new aspect of running with TPM 2.0 over the Soft Tao based Tao is that we will produce an endorsement certificate for the TPMs endorsement key, stored in </w:t>
+      </w:r>
+      <w:r>
+        <w:rPr>
+          <w:bCs/>
+          <w:i/>
+          <w:iCs/>
+        </w:rPr>
+        <w:t>endorsement_certificate</w:t>
+      </w:r>
+      <w:r>
+        <w:rPr>
+          <w:bCs/>
+        </w:rPr>
+        <w:t xml:space="preserve">, corresponding to the certificate for the Soft Tao key, </w:t>
+      </w:r>
+      <w:r>
+        <w:rPr>
+          <w:rFonts w:ascii="Courier New" w:hAnsi="Courier New" w:cs="Courier New"/>
+          <w:sz w:val="20"/>
+          <w:szCs w:val="20"/>
+        </w:rPr>
+        <w:t>soft_tao_cert</w:t>
+      </w:r>
+      <w:r>
+        <w:rPr>
+          <w:bCs/>
+        </w:rPr>
+        <w:t>.</w:t>
+      </w:r>
+    </w:p>
+    <w:p>
+      <w:pPr>
+        <w:rPr>
+          <w:bCs/>
+        </w:rPr>
+      </w:pPr>
+    </w:p>
+    <w:p>
+      <w:pPr>
+        <w:rPr>
+          <w:bCs/>
+        </w:rPr>
+      </w:pPr>
+      <w:r>
+        <w:rPr>
+          <w:bCs/>
+        </w:rPr>
+        <w:t>In our example, the endorsement certificate is signed by the policy key but in real deployment one might rely of endorsement certificates provided by the TPM vendor.  These certificates can often be found in NvRam in compliant TPMs.</w:t>
+      </w:r>
+    </w:p>
+    <w:p>
+      <w:pPr>
+        <w:rPr>
+          <w:bCs/>
+        </w:rPr>
+      </w:pPr>
+    </w:p>
+    <w:p>
+      <w:r>
+        <w:t xml:space="preserve">We assume you’ve carried out the </w:t>
+      </w:r>
+      <w:r>
+        <w:rPr>
+          <w:i/>
+          <w:iCs/>
+        </w:rPr>
+        <w:t>simpleexample</w:t>
+      </w:r>
+      <w:r>
         <w:t xml:space="preserve"> tutorial including the following steps:</w:t>
       </w:r>
     </w:p>
@@ -14676,6 +14895,7 @@
         <w:t>As root:</w:t>
       </w:r>
     </w:p>
+    <w:p/>
     <w:p>
       <w:pPr>
         <w:rPr>
@@ -14687,23 +14907,21 @@
       <w:r>
         <w:tab/>
       </w:r>
-      <w:proofErr w:type="gramStart"/>
-      <w:r>
-        <w:rPr>
-          <w:rFonts w:ascii="Courier New" w:hAnsi="Courier New" w:cs="Courier New"/>
-          <w:sz w:val="20"/>
-          <w:szCs w:val="20"/>
-        </w:rPr>
-        <w:t>mkdir  /</w:t>
-      </w:r>
-      <w:proofErr w:type="gramEnd"/>
-      <w:r>
-        <w:rPr>
-          <w:rFonts w:ascii="Courier New" w:hAnsi="Courier New" w:cs="Courier New"/>
-          <w:sz w:val="20"/>
-          <w:szCs w:val="20"/>
-        </w:rPr>
-        <w:t>Domains</w:t>
+      <w:r>
+        <w:rPr>
+          <w:rFonts w:ascii="Courier New" w:hAnsi="Courier New" w:cs="Courier New"/>
+          <w:sz w:val="20"/>
+          <w:szCs w:val="20"/>
+        </w:rPr>
+        <w:t xml:space="preserve">mkdir </w:t>
+      </w:r>
+      <w:r>
+        <w:rPr>
+          <w:rFonts w:ascii="Courier New" w:hAnsi="Courier New" w:cs="Courier New"/>
+          <w:sz w:val="20"/>
+          <w:szCs w:val="20"/>
+        </w:rPr>
+        <w:t>/Domains</w:t>
       </w:r>
     </w:p>
     <w:p>
@@ -14721,13 +14939,35 @@
           <w:szCs w:val="20"/>
         </w:rPr>
         <w:tab/>
-        <w:t>chown yourusername /Domains</w:t>
+        <w:t>chown your</w:t>
+      </w:r>
+      <w:r>
+        <w:rPr>
+          <w:rFonts w:ascii="Courier New" w:hAnsi="Courier New" w:cs="Courier New"/>
+          <w:sz w:val="20"/>
+          <w:szCs w:val="20"/>
+        </w:rPr>
+        <w:t>-</w:t>
+      </w:r>
+      <w:r>
+        <w:rPr>
+          <w:rFonts w:ascii="Courier New" w:hAnsi="Courier New" w:cs="Courier New"/>
+          <w:sz w:val="20"/>
+          <w:szCs w:val="20"/>
+        </w:rPr>
+        <w:t>username /Domains</w:t>
       </w:r>
     </w:p>
     <w:p/>
     <w:p>
       <w:r>
-        <w:t>As yourusername</w:t>
+        <w:t>As your</w:t>
+      </w:r>
+      <w:r>
+        <w:t xml:space="preserve"> </w:t>
+      </w:r>
+      <w:r>
+        <w:t>username</w:t>
       </w:r>
     </w:p>
     <w:p>
@@ -14814,837 +15054,323 @@
     </w:p>
     <w:p>
       <w:r>
-        <w:t>To run simpleexample under a TPM 1.2 Tao, first (as whatever your user account is),</w:t>
-      </w:r>
-    </w:p>
-    <w:p>
-      <w:pPr>
-        <w:rPr>
-          <w:rFonts w:ascii="Courier New" w:hAnsi="Courier New" w:cs="Courier New"/>
-          <w:sz w:val="20"/>
-          <w:szCs w:val="20"/>
-        </w:rPr>
-      </w:pPr>
-      <w:r>
-        <w:rPr>
-          <w:rFonts w:ascii="Courier New" w:hAnsi="Courier New" w:cs="Courier New"/>
-          <w:sz w:val="20"/>
-          <w:szCs w:val="20"/>
-        </w:rPr>
-        <w:tab/>
-      </w:r>
-      <w:proofErr w:type="gramStart"/>
-      <w:r>
-        <w:rPr>
-          <w:rFonts w:ascii="Courier New" w:hAnsi="Courier New" w:cs="Courier New"/>
-          <w:sz w:val="20"/>
-          <w:szCs w:val="20"/>
-        </w:rPr>
-        <w:t>./</w:t>
-      </w:r>
-      <w:proofErr w:type="gramEnd"/>
-      <w:r>
-        <w:rPr>
-          <w:rFonts w:ascii="Courier New" w:hAnsi="Courier New" w:cs="Courier New"/>
-          <w:sz w:val="20"/>
-          <w:szCs w:val="20"/>
-        </w:rPr>
-        <w:t>initsimpleexample</w:t>
-      </w:r>
-      <w:r>
-        <w:rPr>
-          <w:rFonts w:ascii="Courier New" w:hAnsi="Courier New" w:cs="Courier New"/>
-          <w:sz w:val="20"/>
-          <w:szCs w:val="20"/>
-        </w:rPr>
-        <w:t>tpm1</w:t>
-      </w:r>
-    </w:p>
-    <w:p>
-      <w:r>
-        <w:t>This will</w:t>
-      </w:r>
-    </w:p>
-    <w:p/>
-    <w:p>
-      <w:r>
-        <w:t>As root</w:t>
-      </w:r>
-    </w:p>
-    <w:p>
-      <w:pPr>
-        <w:rPr>
-          <w:rFonts w:ascii="Courier New" w:hAnsi="Courier New" w:cs="Courier New"/>
-          <w:sz w:val="20"/>
-          <w:szCs w:val="20"/>
-        </w:rPr>
-      </w:pPr>
-      <w:r>
-        <w:tab/>
-      </w:r>
-      <w:proofErr w:type="gramStart"/>
-      <w:r>
-        <w:rPr>
-          <w:rFonts w:ascii="Courier New" w:hAnsi="Courier New" w:cs="Courier New"/>
-          <w:sz w:val="20"/>
-          <w:szCs w:val="20"/>
-        </w:rPr>
-        <w:t>./</w:t>
-      </w:r>
-      <w:proofErr w:type="gramEnd"/>
-      <w:r>
-        <w:rPr>
-          <w:rFonts w:ascii="Courier New" w:hAnsi="Courier New" w:cs="Courier New"/>
-          <w:sz w:val="20"/>
-          <w:szCs w:val="20"/>
-        </w:rPr>
-        <w:t>init</w:t>
-      </w:r>
-      <w:r>
-        <w:rPr>
-          <w:rFonts w:ascii="Courier New" w:hAnsi="Courier New" w:cs="Courier New"/>
-          <w:sz w:val="20"/>
-          <w:szCs w:val="20"/>
-        </w:rPr>
-        <w:t>tpm1</w:t>
-      </w:r>
-      <w:r>
-        <w:rPr>
-          <w:rFonts w:ascii="Courier New" w:hAnsi="Courier New" w:cs="Courier New"/>
-          <w:sz w:val="20"/>
-          <w:szCs w:val="20"/>
-        </w:rPr>
-        <w:t>domain</w:t>
-      </w:r>
-    </w:p>
-    <w:p>
-      <w:pPr>
-        <w:rPr>
-          <w:rFonts w:ascii="Courier New" w:hAnsi="Courier New" w:cs="Courier New"/>
-          <w:sz w:val="20"/>
-          <w:szCs w:val="20"/>
-        </w:rPr>
-      </w:pPr>
-      <w:r>
-        <w:rPr>
-          <w:rFonts w:ascii="Courier New" w:hAnsi="Courier New" w:cs="Courier New"/>
-          <w:sz w:val="20"/>
-          <w:szCs w:val="20"/>
-        </w:rPr>
-        <w:tab/>
-      </w:r>
-      <w:proofErr w:type="gramStart"/>
-      <w:r>
-        <w:rPr>
-          <w:rFonts w:ascii="Courier New" w:hAnsi="Courier New" w:cs="Courier New"/>
-          <w:sz w:val="20"/>
-          <w:szCs w:val="20"/>
-        </w:rPr>
-        <w:t>./</w:t>
-      </w:r>
-      <w:proofErr w:type="gramEnd"/>
-      <w:r>
-        <w:rPr>
-          <w:rFonts w:ascii="Courier New" w:hAnsi="Courier New" w:cs="Courier New"/>
-          <w:sz w:val="20"/>
-          <w:szCs w:val="20"/>
-        </w:rPr>
-        <w:t>runall</w:t>
-      </w:r>
-      <w:r>
-        <w:rPr>
-          <w:rFonts w:ascii="Courier New" w:hAnsi="Courier New" w:cs="Courier New"/>
-          <w:sz w:val="20"/>
-          <w:szCs w:val="20"/>
-        </w:rPr>
-        <w:t>tpm1simple</w:t>
-      </w:r>
-    </w:p>
-    <w:p>
-      <w:pPr>
-        <w:rPr>
-          <w:bCs/>
-        </w:rPr>
-      </w:pPr>
-    </w:p>
-    <w:p>
-      <w:pPr>
-        <w:jc w:val="both"/>
-        <w:rPr>
-          <w:bCs/>
-        </w:rPr>
-      </w:pPr>
-      <w:r>
-        <w:rPr>
-          <w:bCs/>
-        </w:rPr>
-        <w:br w:type="page"/>
-      </w:r>
-    </w:p>
-    <w:p>
-      <w:pPr>
-        <w:jc w:val="both"/>
-        <w:rPr>
-          <w:bCs/>
-        </w:rPr>
-      </w:pPr>
-    </w:p>
-    <w:p>
-      <w:pPr>
-        <w:jc w:val="center"/>
-        <w:rPr>
-          <w:b/>
-          <w:sz w:val="28"/>
-          <w:szCs w:val="28"/>
-        </w:rPr>
-      </w:pPr>
-      <w:r>
-        <w:rPr>
-          <w:b/>
-          <w:sz w:val="28"/>
-          <w:szCs w:val="28"/>
-        </w:rPr>
-        <w:t xml:space="preserve">Appendix 11 - </w:t>
-      </w:r>
-      <w:r>
-        <w:rPr>
-          <w:b/>
-          <w:sz w:val="28"/>
-          <w:szCs w:val="28"/>
-        </w:rPr>
-        <w:t xml:space="preserve">SimpleExample with a TPM </w:t>
-      </w:r>
-      <w:r>
-        <w:rPr>
-          <w:b/>
-          <w:sz w:val="28"/>
-          <w:szCs w:val="28"/>
-        </w:rPr>
-        <w:t>2.0</w:t>
-      </w:r>
-      <w:r>
-        <w:rPr>
-          <w:b/>
-          <w:sz w:val="28"/>
-          <w:szCs w:val="28"/>
-        </w:rPr>
-        <w:t xml:space="preserve"> Tao</w:t>
-      </w:r>
-    </w:p>
-    <w:p>
-      <w:pPr>
-        <w:rPr>
-          <w:b/>
-          <w:sz w:val="24"/>
-          <w:szCs w:val="24"/>
-        </w:rPr>
-      </w:pPr>
-      <w:r>
-        <w:rPr>
-          <w:b/>
-          <w:sz w:val="24"/>
-          <w:szCs w:val="24"/>
-        </w:rPr>
-        <w:t>\</w:t>
-      </w:r>
-    </w:p>
-    <w:p>
-      <w:pPr>
-        <w:rPr>
-          <w:b/>
-          <w:sz w:val="24"/>
-          <w:szCs w:val="24"/>
-        </w:rPr>
-      </w:pPr>
-    </w:p>
-    <w:p>
-      <w:pPr>
-        <w:rPr>
-          <w:bCs/>
-        </w:rPr>
-      </w:pPr>
-      <w:r>
-        <w:rPr>
-          <w:bCs/>
-        </w:rPr>
-        <w:t xml:space="preserve">Here we go through the procedure to run </w:t>
-      </w:r>
-      <w:r>
-        <w:rPr>
-          <w:bCs/>
+        <w:t xml:space="preserve">We also assume you have removed unneeded files and killed previous instances of Cloudprox programs as described in the </w:t>
+      </w:r>
+      <w:r>
+        <w:rPr>
           <w:i/>
           <w:iCs/>
         </w:rPr>
         <w:t>simpleexample</w:t>
       </w:r>
       <w:r>
-        <w:rPr>
-          <w:bCs/>
-        </w:rPr>
-        <w:t xml:space="preserve"> (as described in Cloudproxy Nuts and Bolts) under a Linux whose root host is a TPM 2.0 rather than a “Soft Tao.”   </w:t>
-      </w:r>
-      <w:r>
-        <w:rPr>
-          <w:bCs/>
-        </w:rPr>
-        <w:t>The example in Cloudproxy Nuts and Bolts</w:t>
-      </w:r>
-      <w:r>
-        <w:rPr>
-          <w:bCs/>
+        <w:t xml:space="preserve"> instructions in “Nuts and Bolts.”</w:t>
+      </w:r>
+    </w:p>
+    <w:p>
+      <w:bookmarkStart w:id="1" w:name="_GoBack"/>
+      <w:bookmarkEnd w:id="1"/>
+    </w:p>
+    <w:p>
+      <w:r>
+        <w:t>Having done the foregoing, t</w:t>
+      </w:r>
+      <w:r>
+        <w:t xml:space="preserve">o run </w:t>
+      </w:r>
+      <w:r>
+        <w:rPr>
           <w:i/>
           <w:iCs/>
         </w:rPr>
-        <w:t xml:space="preserve">, </w:t>
-      </w:r>
-      <w:r>
-        <w:rPr>
-          <w:bCs/>
-        </w:rPr>
-        <w:t>employed</w:t>
-      </w:r>
-      <w:r>
-        <w:rPr>
-          <w:bCs/>
-        </w:rPr>
-        <w:t xml:space="preserve"> </w:t>
-      </w:r>
-      <w:r>
-        <w:rPr>
-          <w:bCs/>
+        <w:t>simpleexample</w:t>
+      </w:r>
+      <w:r>
+        <w:t xml:space="preserve"> under a TPM 2.0 Tao, as whatever your user account is, run</w:t>
+      </w:r>
+    </w:p>
+    <w:p/>
+    <w:p>
+      <w:pPr>
+        <w:rPr>
+          <w:rFonts w:ascii="Courier New" w:hAnsi="Courier New" w:cs="Courier New"/>
+          <w:sz w:val="20"/>
+          <w:szCs w:val="20"/>
+        </w:rPr>
+      </w:pPr>
+      <w:r>
+        <w:rPr>
+          <w:rFonts w:ascii="Courier New" w:hAnsi="Courier New" w:cs="Courier New"/>
+          <w:sz w:val="20"/>
+          <w:szCs w:val="20"/>
+        </w:rPr>
+        <w:tab/>
+      </w:r>
+      <w:proofErr w:type="gramStart"/>
+      <w:r>
+        <w:rPr>
+          <w:rFonts w:ascii="Courier New" w:hAnsi="Courier New" w:cs="Courier New"/>
+          <w:sz w:val="20"/>
+          <w:szCs w:val="20"/>
+        </w:rPr>
+        <w:t>./</w:t>
+      </w:r>
+      <w:proofErr w:type="gramEnd"/>
+      <w:r>
+        <w:rPr>
+          <w:rFonts w:ascii="Courier New" w:hAnsi="Courier New" w:cs="Courier New"/>
+          <w:sz w:val="20"/>
+          <w:szCs w:val="20"/>
+        </w:rPr>
+        <w:t>initsimpleexample</w:t>
+      </w:r>
+      <w:r>
+        <w:rPr>
+          <w:rFonts w:ascii="Courier New" w:hAnsi="Courier New" w:cs="Courier New"/>
+          <w:sz w:val="20"/>
+          <w:szCs w:val="20"/>
+        </w:rPr>
+        <w:t>tpm2</w:t>
+      </w:r>
+    </w:p>
+    <w:p>
+      <w:pPr>
+        <w:rPr>
+          <w:rFonts w:ascii="Courier New" w:hAnsi="Courier New" w:cs="Courier New"/>
+          <w:sz w:val="20"/>
+          <w:szCs w:val="20"/>
+        </w:rPr>
+      </w:pPr>
+    </w:p>
+    <w:p>
+      <w:r>
+        <w:t xml:space="preserve">This will construct the </w:t>
+      </w:r>
+      <w:r>
+        <w:rPr>
           <w:i/>
           <w:iCs/>
         </w:rPr>
-        <w:t>simpledomainservice</w:t>
-      </w:r>
-      <w:r>
-        <w:rPr>
-          <w:bCs/>
-        </w:rPr>
-        <w:t xml:space="preserve">, </w:t>
-      </w:r>
-      <w:r>
-        <w:rPr>
-          <w:bCs/>
-        </w:rPr>
-        <w:t xml:space="preserve">which did not compare the program requesting the Program Certificate against a list of authorized programs as would be required to meet Cloudproxy’s security goals.  Here we show how to run </w:t>
-      </w:r>
-      <w:r>
-        <w:rPr>
-          <w:bCs/>
+        <w:t>endorsement cer</w:t>
+      </w:r>
+      <w:r>
+        <w:rPr>
           <w:i/>
           <w:iCs/>
         </w:rPr>
-        <w:t>simpleexample</w:t>
-      </w:r>
-      <w:r>
-        <w:rPr>
-          <w:bCs/>
-        </w:rPr>
-        <w:t xml:space="preserve"> either with the </w:t>
-      </w:r>
-      <w:r>
-        <w:rPr>
-          <w:bCs/>
+        <w:t>t</w:t>
+      </w:r>
+      <w:r>
+        <w:rPr>
           <w:i/>
           <w:iCs/>
         </w:rPr>
-        <w:t>simpledomainserver</w:t>
-      </w:r>
-      <w:r>
-        <w:rPr>
-          <w:bCs/>
-        </w:rPr>
-        <w:t xml:space="preserve"> or </w:t>
-      </w:r>
-      <w:r>
-        <w:rPr>
-          <w:bCs/>
+        <w:t>ificate</w:t>
+      </w:r>
+      <w:r>
+        <w:t>, create the storage hi</w:t>
+      </w:r>
+      <w:r>
+        <w:t xml:space="preserve">erarchy for </w:t>
+      </w:r>
+      <w:r>
+        <w:rPr>
           <w:i/>
           <w:iCs/>
         </w:rPr>
-        <w:t>domain_server</w:t>
-      </w:r>
-      <w:r>
-        <w:rPr>
-          <w:bCs/>
-        </w:rPr>
-        <w:t xml:space="preserve">.  </w:t>
-      </w:r>
-      <w:r>
-        <w:rPr>
-          <w:bCs/>
+        <w:t>simpleexample</w:t>
+      </w:r>
+      <w:r>
+        <w:t xml:space="preserve"> under</w:t>
+      </w:r>
+      <w:r>
+        <w:t xml:space="preserve"> TPM2 and </w:t>
+      </w:r>
+      <w:r>
+        <w:t>perform all the same tasks as</w:t>
+      </w:r>
+      <w:r>
+        <w:t xml:space="preserve"> the corresponding non-tpm </w:t>
+      </w:r>
+      <w:r>
+        <w:rPr>
           <w:i/>
           <w:iCs/>
         </w:rPr>
-        <w:t>domain_server</w:t>
-      </w:r>
-      <w:r>
-        <w:rPr>
-          <w:bCs/>
-        </w:rPr>
-        <w:t xml:space="preserve"> </w:t>
-      </w:r>
-      <w:r>
-        <w:rPr>
-          <w:bCs/>
-        </w:rPr>
-        <w:t>verifies the attestation before issuing Program Certificates</w:t>
-      </w:r>
-      <w:r>
-        <w:rPr>
-          <w:bCs/>
-        </w:rPr>
-        <w:t xml:space="preserve"> so it a much more realistic example</w:t>
-      </w:r>
-      <w:r>
-        <w:rPr>
-          <w:bCs/>
-        </w:rPr>
-        <w:t>.</w:t>
-      </w:r>
-    </w:p>
-    <w:p>
-      <w:pPr>
-        <w:rPr>
-          <w:bCs/>
-        </w:rPr>
-      </w:pPr>
-    </w:p>
-    <w:p>
-      <w:pPr>
-        <w:rPr>
-          <w:bCs/>
-        </w:rPr>
-      </w:pPr>
-      <w:r>
-        <w:rPr>
-          <w:bCs/>
-        </w:rPr>
-        <w:t>In our example, the endorsement certificate is signed by the policy key but in real deployment one might rely of endorsement certificates provided by the TPM vendor.  These certificates can often be found in NvRam in compliant TPMs.</w:t>
-      </w:r>
-    </w:p>
-    <w:p>
-      <w:pPr>
-        <w:rPr>
-          <w:bCs/>
-        </w:rPr>
-      </w:pPr>
-    </w:p>
-    <w:p>
-      <w:r>
-        <w:t xml:space="preserve">We assume you’ve carried out the </w:t>
+        <w:t>simpleexample</w:t>
+      </w:r>
+      <w:r>
+        <w:t xml:space="preserve"> script.</w:t>
+      </w:r>
+      <w:r>
+        <w:t xml:space="preserve">  Then, a</w:t>
+      </w:r>
+      <w:r>
+        <w:t>s root</w:t>
+      </w:r>
+    </w:p>
+    <w:p/>
+    <w:p>
+      <w:pPr>
+        <w:rPr>
+          <w:rFonts w:ascii="Courier New" w:hAnsi="Courier New" w:cs="Courier New"/>
+          <w:sz w:val="20"/>
+          <w:szCs w:val="20"/>
+        </w:rPr>
+      </w:pPr>
+      <w:r>
+        <w:tab/>
+      </w:r>
+      <w:proofErr w:type="gramStart"/>
+      <w:r>
+        <w:rPr>
+          <w:rFonts w:ascii="Courier New" w:hAnsi="Courier New" w:cs="Courier New"/>
+          <w:sz w:val="20"/>
+          <w:szCs w:val="20"/>
+        </w:rPr>
+        <w:t>./</w:t>
+      </w:r>
+      <w:proofErr w:type="gramEnd"/>
+      <w:r>
+        <w:rPr>
+          <w:rFonts w:ascii="Courier New" w:hAnsi="Courier New" w:cs="Courier New"/>
+          <w:sz w:val="20"/>
+          <w:szCs w:val="20"/>
+        </w:rPr>
+        <w:t>init</w:t>
+      </w:r>
+      <w:r>
+        <w:rPr>
+          <w:rFonts w:ascii="Courier New" w:hAnsi="Courier New" w:cs="Courier New"/>
+          <w:sz w:val="20"/>
+          <w:szCs w:val="20"/>
+        </w:rPr>
+        <w:t>tpm2</w:t>
+      </w:r>
+      <w:r>
+        <w:rPr>
+          <w:rFonts w:ascii="Courier New" w:hAnsi="Courier New" w:cs="Courier New"/>
+          <w:sz w:val="20"/>
+          <w:szCs w:val="20"/>
+        </w:rPr>
+        <w:t>domain</w:t>
+      </w:r>
+    </w:p>
+    <w:p>
+      <w:pPr>
+        <w:rPr>
+          <w:rFonts w:ascii="Courier New" w:hAnsi="Courier New" w:cs="Courier New"/>
+          <w:sz w:val="20"/>
+          <w:szCs w:val="20"/>
+        </w:rPr>
+      </w:pPr>
+      <w:r>
+        <w:rPr>
+          <w:rFonts w:ascii="Courier New" w:hAnsi="Courier New" w:cs="Courier New"/>
+          <w:sz w:val="20"/>
+          <w:szCs w:val="20"/>
+        </w:rPr>
+        <w:tab/>
+      </w:r>
+      <w:proofErr w:type="gramStart"/>
+      <w:r>
+        <w:rPr>
+          <w:rFonts w:ascii="Courier New" w:hAnsi="Courier New" w:cs="Courier New"/>
+          <w:sz w:val="20"/>
+          <w:szCs w:val="20"/>
+        </w:rPr>
+        <w:t>./</w:t>
+      </w:r>
+      <w:proofErr w:type="gramEnd"/>
+      <w:r>
+        <w:rPr>
+          <w:rFonts w:ascii="Courier New" w:hAnsi="Courier New" w:cs="Courier New"/>
+          <w:sz w:val="20"/>
+          <w:szCs w:val="20"/>
+        </w:rPr>
+        <w:t>runall</w:t>
+      </w:r>
+      <w:r>
+        <w:rPr>
+          <w:rFonts w:ascii="Courier New" w:hAnsi="Courier New" w:cs="Courier New"/>
+          <w:sz w:val="20"/>
+          <w:szCs w:val="20"/>
+        </w:rPr>
+        <w:t>tpm2simple</w:t>
+      </w:r>
+    </w:p>
+    <w:p/>
+    <w:p>
+      <w:r>
+        <w:t xml:space="preserve">This will run the entire example with the </w:t>
       </w:r>
       <w:r>
         <w:rPr>
           <w:i/>
           <w:iCs/>
         </w:rPr>
-        <w:t>simpleexample</w:t>
-      </w:r>
-      <w:r>
-        <w:t xml:space="preserve"> tutorial including the following steps:</w:t>
-      </w:r>
-    </w:p>
-    <w:p/>
-    <w:p>
-      <w:r>
-        <w:t>As root:</w:t>
-      </w:r>
-    </w:p>
-    <w:p>
-      <w:pPr>
-        <w:rPr>
-          <w:rFonts w:ascii="Courier New" w:hAnsi="Courier New" w:cs="Courier New"/>
-          <w:sz w:val="20"/>
-          <w:szCs w:val="20"/>
-        </w:rPr>
-      </w:pPr>
-      <w:r>
-        <w:tab/>
-      </w:r>
-      <w:proofErr w:type="gramStart"/>
-      <w:r>
-        <w:rPr>
-          <w:rFonts w:ascii="Courier New" w:hAnsi="Courier New" w:cs="Courier New"/>
-          <w:sz w:val="20"/>
-          <w:szCs w:val="20"/>
-        </w:rPr>
-        <w:t>mkdir  /</w:t>
-      </w:r>
-      <w:proofErr w:type="gramEnd"/>
-      <w:r>
-        <w:rPr>
-          <w:rFonts w:ascii="Courier New" w:hAnsi="Courier New" w:cs="Courier New"/>
-          <w:sz w:val="20"/>
-          <w:szCs w:val="20"/>
-        </w:rPr>
-        <w:t>Domains</w:t>
-      </w:r>
-    </w:p>
-    <w:p>
-      <w:pPr>
-        <w:rPr>
-          <w:rFonts w:ascii="Courier New" w:hAnsi="Courier New" w:cs="Courier New"/>
-          <w:sz w:val="20"/>
-          <w:szCs w:val="20"/>
-        </w:rPr>
-      </w:pPr>
-      <w:r>
-        <w:rPr>
-          <w:rFonts w:ascii="Courier New" w:hAnsi="Courier New" w:cs="Courier New"/>
-          <w:sz w:val="20"/>
-          <w:szCs w:val="20"/>
-        </w:rPr>
-        <w:tab/>
-        <w:t>chown yourusername /Domains</w:t>
-      </w:r>
-    </w:p>
-    <w:p/>
-    <w:p>
-      <w:r>
-        <w:t>As yourusername</w:t>
-      </w:r>
-    </w:p>
-    <w:p>
-      <w:pPr>
-        <w:rPr>
-          <w:rFonts w:ascii="Courier New" w:hAnsi="Courier New" w:cs="Courier New"/>
-          <w:sz w:val="20"/>
-          <w:szCs w:val="20"/>
-        </w:rPr>
-      </w:pPr>
-      <w:r>
-        <w:tab/>
-      </w:r>
-      <w:r>
-        <w:rPr>
-          <w:rFonts w:ascii="Courier New" w:hAnsi="Courier New" w:cs="Courier New"/>
-          <w:sz w:val="20"/>
-          <w:szCs w:val="20"/>
-        </w:rPr>
-        <w:t>cd $CLOUDPROXY/go</w:t>
-      </w:r>
-    </w:p>
-    <w:p>
-      <w:pPr>
-        <w:rPr>
-          <w:rFonts w:ascii="Courier New" w:hAnsi="Courier New" w:cs="Courier New"/>
-          <w:sz w:val="20"/>
-          <w:szCs w:val="20"/>
-        </w:rPr>
-      </w:pPr>
-      <w:r>
-        <w:rPr>
-          <w:rFonts w:ascii="Courier New" w:hAnsi="Courier New" w:cs="Courier New"/>
-          <w:sz w:val="20"/>
-          <w:szCs w:val="20"/>
-        </w:rPr>
-        <w:t xml:space="preserve">            go install …</w:t>
-      </w:r>
-    </w:p>
-    <w:p>
-      <w:pPr>
-        <w:rPr>
-          <w:rFonts w:ascii="Courier New" w:hAnsi="Courier New" w:cs="Courier New"/>
-          <w:sz w:val="20"/>
-          <w:szCs w:val="20"/>
-        </w:rPr>
-      </w:pPr>
-      <w:r>
-        <w:rPr>
-          <w:rFonts w:ascii="Courier New" w:hAnsi="Courier New" w:cs="Courier New"/>
-          <w:sz w:val="20"/>
-          <w:szCs w:val="20"/>
-        </w:rPr>
-        <w:tab/>
-        <w:t>cd $CLOUDPROXY/go/apps/simpleexample/SimpleDomain</w:t>
-      </w:r>
-    </w:p>
-    <w:p>
-      <w:pPr>
-        <w:rPr>
-          <w:rFonts w:ascii="Courier New" w:hAnsi="Courier New" w:cs="Courier New"/>
-          <w:sz w:val="20"/>
-          <w:szCs w:val="20"/>
-        </w:rPr>
-      </w:pPr>
-      <w:r>
-        <w:rPr>
-          <w:rFonts w:ascii="Courier New" w:hAnsi="Courier New" w:cs="Courier New"/>
-          <w:sz w:val="20"/>
-          <w:szCs w:val="20"/>
-        </w:rPr>
-        <w:tab/>
-        <w:t>cp ~/bin/copybins</w:t>
-      </w:r>
-    </w:p>
-    <w:p>
-      <w:pPr>
-        <w:rPr>
-          <w:rFonts w:ascii="Courier New" w:hAnsi="Courier New" w:cs="Courier New"/>
-          <w:sz w:val="20"/>
-          <w:szCs w:val="20"/>
-        </w:rPr>
-      </w:pPr>
-    </w:p>
-    <w:p>
-      <w:r>
-        <w:t xml:space="preserve">We also assume you have removed unneeded files and killed previous instances of Cloudprox programs as described in the </w:t>
+        <w:t>SimpleDomainServer</w:t>
+      </w:r>
+      <w:r>
+        <w:t xml:space="preserve">, which doesn’t check the Tao Principal Name to ensure the program requesting the Program is one of the programs “trusted” in the domain.  Another program, </w:t>
       </w:r>
       <w:r>
         <w:rPr>
           <w:i/>
           <w:iCs/>
         </w:rPr>
-        <w:t>simpleexample</w:t>
-      </w:r>
-      <w:r>
-        <w:t xml:space="preserve"> instructions in “Nuts and Bolts.”</w:t>
-      </w:r>
-    </w:p>
-    <w:p/>
-    <w:p>
-      <w:r>
-        <w:t>Having done the foregoing, t</w:t>
-      </w:r>
-      <w:r>
-        <w:t>o run simpleexample under a TPM 2.0 Tao, as whatever your user account is, run</w:t>
-      </w:r>
-    </w:p>
-    <w:p/>
-    <w:p>
-      <w:pPr>
-        <w:rPr>
-          <w:rFonts w:ascii="Courier New" w:hAnsi="Courier New" w:cs="Courier New"/>
-          <w:sz w:val="20"/>
-          <w:szCs w:val="20"/>
-        </w:rPr>
-      </w:pPr>
-      <w:r>
-        <w:rPr>
-          <w:rFonts w:ascii="Courier New" w:hAnsi="Courier New" w:cs="Courier New"/>
-          <w:sz w:val="20"/>
-          <w:szCs w:val="20"/>
-        </w:rPr>
-        <w:tab/>
-      </w:r>
-      <w:proofErr w:type="gramStart"/>
-      <w:r>
-        <w:rPr>
-          <w:rFonts w:ascii="Courier New" w:hAnsi="Courier New" w:cs="Courier New"/>
-          <w:sz w:val="20"/>
-          <w:szCs w:val="20"/>
-        </w:rPr>
-        <w:t>./</w:t>
-      </w:r>
-      <w:proofErr w:type="gramEnd"/>
-      <w:r>
-        <w:rPr>
-          <w:rFonts w:ascii="Courier New" w:hAnsi="Courier New" w:cs="Courier New"/>
-          <w:sz w:val="20"/>
-          <w:szCs w:val="20"/>
-        </w:rPr>
-        <w:t>initsimpleexample</w:t>
-      </w:r>
-      <w:r>
-        <w:rPr>
-          <w:rFonts w:ascii="Courier New" w:hAnsi="Courier New" w:cs="Courier New"/>
-          <w:sz w:val="20"/>
-          <w:szCs w:val="20"/>
-        </w:rPr>
-        <w:t>tpm2</w:t>
-      </w:r>
-    </w:p>
-    <w:p>
-      <w:pPr>
-        <w:rPr>
-          <w:rFonts w:ascii="Courier New" w:hAnsi="Courier New" w:cs="Courier New"/>
-          <w:sz w:val="20"/>
-          <w:szCs w:val="20"/>
-        </w:rPr>
-      </w:pPr>
-    </w:p>
-    <w:p>
-      <w:r>
-        <w:t>This will construct the endorsement cert, create the storage hi</w:t>
-      </w:r>
-      <w:r>
-        <w:t>erarchy for simpleexample under</w:t>
-      </w:r>
-      <w:r>
-        <w:t xml:space="preserve"> TPM2 and …  Then, a</w:t>
-      </w:r>
-      <w:r>
-        <w:t>s root</w:t>
-      </w:r>
-    </w:p>
-    <w:p/>
-    <w:p>
-      <w:pPr>
-        <w:rPr>
-          <w:rFonts w:ascii="Courier New" w:hAnsi="Courier New" w:cs="Courier New"/>
-          <w:sz w:val="20"/>
-          <w:szCs w:val="20"/>
-        </w:rPr>
-      </w:pPr>
-      <w:r>
-        <w:tab/>
-      </w:r>
-      <w:proofErr w:type="gramStart"/>
-      <w:r>
-        <w:rPr>
-          <w:rFonts w:ascii="Courier New" w:hAnsi="Courier New" w:cs="Courier New"/>
-          <w:sz w:val="20"/>
-          <w:szCs w:val="20"/>
-        </w:rPr>
-        <w:t>./</w:t>
-      </w:r>
-      <w:proofErr w:type="gramEnd"/>
-      <w:r>
-        <w:rPr>
-          <w:rFonts w:ascii="Courier New" w:hAnsi="Courier New" w:cs="Courier New"/>
-          <w:sz w:val="20"/>
-          <w:szCs w:val="20"/>
-        </w:rPr>
-        <w:t>init</w:t>
-      </w:r>
-      <w:r>
-        <w:rPr>
-          <w:rFonts w:ascii="Courier New" w:hAnsi="Courier New" w:cs="Courier New"/>
-          <w:sz w:val="20"/>
-          <w:szCs w:val="20"/>
-        </w:rPr>
-        <w:t>tpm2</w:t>
-      </w:r>
-      <w:r>
-        <w:rPr>
-          <w:rFonts w:ascii="Courier New" w:hAnsi="Courier New" w:cs="Courier New"/>
-          <w:sz w:val="20"/>
-          <w:szCs w:val="20"/>
-        </w:rPr>
-        <w:t>domain</w:t>
-      </w:r>
-    </w:p>
-    <w:p>
-      <w:pPr>
-        <w:rPr>
-          <w:rFonts w:ascii="Courier New" w:hAnsi="Courier New" w:cs="Courier New"/>
-          <w:sz w:val="20"/>
-          <w:szCs w:val="20"/>
-        </w:rPr>
-      </w:pPr>
-      <w:r>
-        <w:rPr>
-          <w:rFonts w:ascii="Courier New" w:hAnsi="Courier New" w:cs="Courier New"/>
-          <w:sz w:val="20"/>
-          <w:szCs w:val="20"/>
-        </w:rPr>
-        <w:tab/>
-      </w:r>
-      <w:proofErr w:type="gramStart"/>
-      <w:r>
-        <w:rPr>
-          <w:rFonts w:ascii="Courier New" w:hAnsi="Courier New" w:cs="Courier New"/>
-          <w:sz w:val="20"/>
-          <w:szCs w:val="20"/>
-        </w:rPr>
-        <w:t>./</w:t>
-      </w:r>
-      <w:proofErr w:type="gramEnd"/>
-      <w:r>
-        <w:rPr>
-          <w:rFonts w:ascii="Courier New" w:hAnsi="Courier New" w:cs="Courier New"/>
-          <w:sz w:val="20"/>
-          <w:szCs w:val="20"/>
-        </w:rPr>
-        <w:t>runall</w:t>
-      </w:r>
-      <w:r>
-        <w:rPr>
-          <w:rFonts w:ascii="Courier New" w:hAnsi="Courier New" w:cs="Courier New"/>
-          <w:sz w:val="20"/>
-          <w:szCs w:val="20"/>
-        </w:rPr>
-        <w:t>tpm2simple</w:t>
-      </w:r>
-    </w:p>
-    <w:p/>
-    <w:p>
-      <w:r>
-        <w:t xml:space="preserve">This will run the entire example with the </w:t>
+        <w:t>domain_server</w:t>
+      </w:r>
+      <w:r>
+        <w:t xml:space="preserve"> does these checks.  To run this</w:t>
+      </w:r>
+      <w:r>
+        <w:t xml:space="preserve"> full example</w:t>
+      </w:r>
+      <w:r>
+        <w:t xml:space="preserve">, first, you must create a file in </w:t>
       </w:r>
       <w:r>
         <w:rPr>
           <w:i/>
           <w:iCs/>
         </w:rPr>
-        <w:t>SimpleDomainServer</w:t>
-      </w:r>
-      <w:r>
-        <w:t xml:space="preserve">, which doesn’t check the Tao Principal Name to ensure the program requesting the Program is one of the programs “trusted” in the domain.  Another program, </w:t>
+        <w:t>/Domains/domain.simpleexampletpm2</w:t>
+      </w:r>
+      <w:r>
+        <w:t xml:space="preserve"> called </w:t>
       </w:r>
       <w:r>
         <w:rPr>
           <w:i/>
           <w:iCs/>
         </w:rPr>
-        <w:t>domain_server</w:t>
-      </w:r>
-      <w:r>
-        <w:t xml:space="preserve"> does these checks.  To run this</w:t>
-      </w:r>
-      <w:r>
-        <w:t xml:space="preserve"> full example</w:t>
-      </w:r>
-      <w:r>
-        <w:t xml:space="preserve">, </w:t>
-      </w:r>
-      <w:r>
-        <w:lastRenderedPageBreak/>
-        <w:t xml:space="preserve">first, you must create a file in </w:t>
+        <w:t>TrustedEntities</w:t>
+      </w:r>
+      <w:r>
+        <w:t xml:space="preserve"> naming the authorized programs.  Create the file </w:t>
+      </w:r>
+      <w:r>
+        <w:rPr>
+          <w:rFonts w:ascii="Courier New" w:hAnsi="Courier New" w:cs="Courier New"/>
+          <w:sz w:val="20"/>
+          <w:szCs w:val="20"/>
+        </w:rPr>
+        <w:t>/Domains/domain.simpleexampletpm2/TrustedEntitie</w:t>
+      </w:r>
+      <w:r>
+        <w:rPr>
+          <w:rFonts w:ascii="Courier New" w:hAnsi="Courier New" w:cs="Courier New"/>
+          <w:sz w:val="20"/>
+          <w:szCs w:val="20"/>
+        </w:rPr>
+        <w:t>s</w:t>
       </w:r>
       <w:r>
         <w:rPr>
           <w:i/>
           <w:iCs/>
         </w:rPr>
-        <w:t>/Domains/domain.simpleexampletpm2</w:t>
-      </w:r>
-      <w:r>
-        <w:t xml:space="preserve"> called </w:t>
-      </w:r>
-      <w:r>
-        <w:rPr>
-          <w:i/>
-          <w:iCs/>
-        </w:rPr>
-        <w:t>TrustedEntities</w:t>
-      </w:r>
-      <w:r>
-        <w:t xml:space="preserve"> naming the authorized programs.  Create the file </w:t>
-      </w:r>
-      <w:r>
-        <w:rPr>
-          <w:rFonts w:ascii="Courier New" w:hAnsi="Courier New" w:cs="Courier New"/>
-          <w:sz w:val="20"/>
-          <w:szCs w:val="20"/>
-        </w:rPr>
-        <w:t>/Domains/domain.simpleexampletpm2/TrustedEntitie</w:t>
-      </w:r>
-      <w:r>
-        <w:rPr>
-          <w:rFonts w:ascii="Courier New" w:hAnsi="Courier New" w:cs="Courier New"/>
-          <w:sz w:val="20"/>
-          <w:szCs w:val="20"/>
-        </w:rPr>
-        <w:t>s</w:t>
-      </w:r>
-      <w:r>
-        <w:rPr>
-          <w:i/>
-          <w:iCs/>
-        </w:rPr>
         <w:t xml:space="preserve"> </w:t>
       </w:r>
       <w:r>
@@ -15690,8 +15416,6 @@
         </w:rPr>
         <w:t>TrustedEntity: “Tao-name-of-simpleclient”</w:t>
       </w:r>
-      <w:bookmarkStart w:id="1" w:name="_GoBack"/>
-      <w:bookmarkEnd w:id="1"/>
       <w:r>
         <w:rPr>
           <w:rFonts w:ascii="Courier New" w:eastAsia="Courier New" w:hAnsi="Courier New" w:cs="Courier New"/>
@@ -15725,6 +15449,26 @@
         </w:rPr>
         <w:t xml:space="preserve">, you will need to escape and quotes in the names by preceding the quote with a \.  </w:t>
       </w:r>
+      <w:r>
+        <w:rPr>
+          <w:rFonts w:asciiTheme="minorBidi" w:eastAsia="Courier New" w:hAnsiTheme="minorBidi" w:cstheme="minorBidi"/>
+        </w:rPr>
+        <w:t xml:space="preserve">If you want to run the C++ client, you will also need a line for </w:t>
+      </w:r>
+      <w:r>
+        <w:rPr>
+          <w:rFonts w:asciiTheme="minorBidi" w:eastAsia="Courier New" w:hAnsiTheme="minorBidi" w:cstheme="minorBidi"/>
+          <w:i/>
+          <w:iCs/>
+        </w:rPr>
+        <w:t>simpleexample_client.exe</w:t>
+      </w:r>
+      <w:r>
+        <w:rPr>
+          <w:rFonts w:asciiTheme="minorBidi" w:eastAsia="Courier New" w:hAnsiTheme="minorBidi" w:cstheme="minorBidi"/>
+        </w:rPr>
+        <w:t>.</w:t>
+      </w:r>
     </w:p>
     <w:p>
       <w:pPr>
@@ -16075,11 +15819,96 @@
       </w:r>
     </w:p>
     <w:p>
-      <w:r>
+      <w:pPr>
+        <w:rPr>
+          <w:i/>
+          <w:iCs/>
+        </w:rPr>
+      </w:pPr>
+      <w:r>
+        <w:t xml:space="preserve">The only difference </w:t>
+      </w:r>
+      <w:proofErr w:type="gramStart"/>
+      <w:r>
+        <w:t xml:space="preserve">between </w:t>
+      </w:r>
+      <w:r>
+        <w:rPr>
+          <w:rFonts w:ascii="Courier New" w:eastAsia="Courier New" w:hAnsi="Courier New" w:cs="Courier New"/>
+          <w:sz w:val="20"/>
+          <w:szCs w:val="20"/>
+        </w:rPr>
+        <w:t>.</w:t>
+      </w:r>
+      <w:proofErr w:type="gramEnd"/>
+      <w:r>
+        <w:rPr>
+          <w:rFonts w:ascii="Courier New" w:eastAsia="Courier New" w:hAnsi="Courier New" w:cs="Courier New"/>
+          <w:sz w:val="20"/>
+          <w:szCs w:val="20"/>
+        </w:rPr>
+        <w:t>/runalltpm2full</w:t>
+      </w:r>
+      <w:r>
+        <w:t xml:space="preserve"> and </w:t>
+      </w:r>
+      <w:r>
+        <w:rPr>
+          <w:rFonts w:ascii="Courier New" w:eastAsia="Courier New" w:hAnsi="Courier New" w:cs="Courier New"/>
+          <w:sz w:val="20"/>
+          <w:szCs w:val="20"/>
+        </w:rPr>
+        <w:t>./runalltpm2simple</w:t>
+      </w:r>
+      <w:r>
+        <w:t xml:space="preserve"> is the invocation of </w:t>
+      </w:r>
+      <w:r>
+        <w:rPr>
+          <w:i/>
+          <w:iCs/>
+        </w:rPr>
+        <w:t>domain_server</w:t>
+      </w:r>
+      <w:r>
+        <w:t xml:space="preserve"> instead of </w:t>
+      </w:r>
+      <w:r>
+        <w:rPr>
+          <w:i/>
+          <w:iCs/>
+        </w:rPr>
+        <w:t>SimpleDomainServer.</w:t>
+      </w:r>
+    </w:p>
+    <w:p>
+      <w:pPr>
+        <w:rPr>
+          <w:i/>
+          <w:iCs/>
+        </w:rPr>
+      </w:pPr>
+    </w:p>
+    <w:p>
+      <w:pPr>
+        <w:rPr>
+          <w:i/>
+          <w:iCs/>
+        </w:rPr>
+      </w:pPr>
+      <w:r>
+        <w:rPr>
+          <w:i/>
+          <w:iCs/>
+        </w:rPr>
         <w:br w:type="page"/>
       </w:r>
     </w:p>
-    <w:p/>
+    <w:p>
+      <w:pPr>
+        <w:jc w:val="both"/>
+      </w:pPr>
+    </w:p>
     <w:p>
       <w:pPr>
         <w:jc w:val="center"/>
@@ -16095,7 +15924,7 @@
           <w:sz w:val="28"/>
           <w:szCs w:val="28"/>
         </w:rPr>
-        <w:t xml:space="preserve">Appendix 12 - </w:t>
+        <w:t xml:space="preserve">Appendix 11 - </w:t>
       </w:r>
       <w:r>
         <w:rPr>
@@ -16103,31 +15932,566 @@
           <w:sz w:val="28"/>
           <w:szCs w:val="28"/>
         </w:rPr>
-        <w:t xml:space="preserve">SimpleExample </w:t>
-      </w:r>
-      <w:r>
+        <w:t>SimpleExample with a TPM 1.2 Tao</w:t>
+      </w:r>
+    </w:p>
+    <w:p>
+      <w:pPr>
+        <w:jc w:val="center"/>
         <w:rPr>
           <w:b/>
           <w:sz w:val="28"/>
           <w:szCs w:val="28"/>
         </w:rPr>
-        <w:t>in VM using stacked host,</w:t>
-      </w:r>
-      <w:r>
+      </w:pPr>
+    </w:p>
+    <w:p>
+      <w:pPr>
+        <w:rPr>
+          <w:bCs/>
+        </w:rPr>
+      </w:pPr>
+      <w:r>
+        <w:rPr>
+          <w:bCs/>
+        </w:rPr>
+        <w:t xml:space="preserve">Here we go through the procedure to run </w:t>
+      </w:r>
+      <w:r>
+        <w:rPr>
+          <w:bCs/>
+          <w:i/>
+          <w:iCs/>
+        </w:rPr>
+        <w:t>simpleexample</w:t>
+      </w:r>
+      <w:r>
+        <w:rPr>
+          <w:bCs/>
+        </w:rPr>
+        <w:t xml:space="preserve"> (as described in Cloudproxy Nuts and Bolts) under a Linux whose root host is a TPM 1.2 rather than a “Soft Tao.”   In addition, while the </w:t>
+      </w:r>
+      <w:r>
+        <w:rPr>
+          <w:bCs/>
+          <w:i/>
+          <w:iCs/>
+        </w:rPr>
+        <w:t>simpleexample</w:t>
+      </w:r>
+      <w:r>
+        <w:rPr>
+          <w:bCs/>
+        </w:rPr>
+        <w:t xml:space="preserve"> employed a </w:t>
+      </w:r>
+      <w:r>
+        <w:rPr>
+          <w:bCs/>
+          <w:i/>
+          <w:iCs/>
+        </w:rPr>
+        <w:t>simpledomainservice</w:t>
+      </w:r>
+      <w:r>
+        <w:rPr>
+          <w:bCs/>
+        </w:rPr>
+        <w:t>, here we use a domain service which fully verifies the attestation before issuing Program Certificates.</w:t>
+      </w:r>
+    </w:p>
+    <w:p>
+      <w:pPr>
+        <w:rPr>
+          <w:bCs/>
+        </w:rPr>
+      </w:pPr>
+    </w:p>
+    <w:p>
+      <w:r>
+        <w:t xml:space="preserve">We assume you’ve carried out the </w:t>
+      </w:r>
+      <w:r>
+        <w:rPr>
+          <w:i/>
+          <w:iCs/>
+        </w:rPr>
+        <w:t>simpleexample</w:t>
+      </w:r>
+      <w:r>
+        <w:t xml:space="preserve"> tutorial including the following steps:</w:t>
+      </w:r>
+    </w:p>
+    <w:p/>
+    <w:p>
+      <w:r>
+        <w:t>As root:</w:t>
+      </w:r>
+    </w:p>
+    <w:p/>
+    <w:p>
+      <w:pPr>
+        <w:rPr>
+          <w:rFonts w:ascii="Courier New" w:hAnsi="Courier New" w:cs="Courier New"/>
+          <w:sz w:val="20"/>
+          <w:szCs w:val="20"/>
+        </w:rPr>
+      </w:pPr>
+      <w:r>
+        <w:tab/>
+      </w:r>
+      <w:proofErr w:type="gramStart"/>
+      <w:r>
+        <w:rPr>
+          <w:rFonts w:ascii="Courier New" w:hAnsi="Courier New" w:cs="Courier New"/>
+          <w:sz w:val="20"/>
+          <w:szCs w:val="20"/>
+        </w:rPr>
+        <w:t>mkdir  /</w:t>
+      </w:r>
+      <w:proofErr w:type="gramEnd"/>
+      <w:r>
+        <w:rPr>
+          <w:rFonts w:ascii="Courier New" w:hAnsi="Courier New" w:cs="Courier New"/>
+          <w:sz w:val="20"/>
+          <w:szCs w:val="20"/>
+        </w:rPr>
+        <w:t>Domains</w:t>
+      </w:r>
+    </w:p>
+    <w:p>
+      <w:pPr>
+        <w:rPr>
+          <w:rFonts w:ascii="Courier New" w:hAnsi="Courier New" w:cs="Courier New"/>
+          <w:sz w:val="20"/>
+          <w:szCs w:val="20"/>
+        </w:rPr>
+      </w:pPr>
+      <w:r>
+        <w:rPr>
+          <w:rFonts w:ascii="Courier New" w:hAnsi="Courier New" w:cs="Courier New"/>
+          <w:sz w:val="20"/>
+          <w:szCs w:val="20"/>
+        </w:rPr>
+        <w:tab/>
+        <w:t>chown yourusername /Domains</w:t>
+      </w:r>
+    </w:p>
+    <w:p/>
+    <w:p>
+      <w:r>
+        <w:t>As yourusername</w:t>
+      </w:r>
+    </w:p>
+    <w:p>
+      <w:pPr>
+        <w:rPr>
+          <w:rFonts w:ascii="Courier New" w:hAnsi="Courier New" w:cs="Courier New"/>
+          <w:sz w:val="20"/>
+          <w:szCs w:val="20"/>
+        </w:rPr>
+      </w:pPr>
+      <w:r>
+        <w:tab/>
+      </w:r>
+      <w:r>
+        <w:rPr>
+          <w:rFonts w:ascii="Courier New" w:hAnsi="Courier New" w:cs="Courier New"/>
+          <w:sz w:val="20"/>
+          <w:szCs w:val="20"/>
+        </w:rPr>
+        <w:t>cd $CLOUDPROXY/go</w:t>
+      </w:r>
+    </w:p>
+    <w:p>
+      <w:pPr>
+        <w:rPr>
+          <w:rFonts w:ascii="Courier New" w:hAnsi="Courier New" w:cs="Courier New"/>
+          <w:sz w:val="20"/>
+          <w:szCs w:val="20"/>
+        </w:rPr>
+      </w:pPr>
+      <w:r>
+        <w:rPr>
+          <w:rFonts w:ascii="Courier New" w:hAnsi="Courier New" w:cs="Courier New"/>
+          <w:sz w:val="20"/>
+          <w:szCs w:val="20"/>
+        </w:rPr>
+        <w:t xml:space="preserve">            go install …</w:t>
+      </w:r>
+    </w:p>
+    <w:p>
+      <w:pPr>
+        <w:rPr>
+          <w:rFonts w:ascii="Courier New" w:hAnsi="Courier New" w:cs="Courier New"/>
+          <w:sz w:val="20"/>
+          <w:szCs w:val="20"/>
+        </w:rPr>
+      </w:pPr>
+      <w:r>
+        <w:rPr>
+          <w:rFonts w:ascii="Courier New" w:hAnsi="Courier New" w:cs="Courier New"/>
+          <w:sz w:val="20"/>
+          <w:szCs w:val="20"/>
+        </w:rPr>
+        <w:tab/>
+        <w:t>cd $CLOUDPROXY/go/apps/simpleexample/SimpleDomain</w:t>
+      </w:r>
+    </w:p>
+    <w:p>
+      <w:pPr>
+        <w:rPr>
+          <w:rFonts w:ascii="Courier New" w:hAnsi="Courier New" w:cs="Courier New"/>
+          <w:sz w:val="20"/>
+          <w:szCs w:val="20"/>
+        </w:rPr>
+      </w:pPr>
+      <w:r>
+        <w:rPr>
+          <w:rFonts w:ascii="Courier New" w:hAnsi="Courier New" w:cs="Courier New"/>
+          <w:sz w:val="20"/>
+          <w:szCs w:val="20"/>
+        </w:rPr>
+        <w:tab/>
+        <w:t>cp ~/bin/copybins</w:t>
+      </w:r>
+    </w:p>
+    <w:p>
+      <w:pPr>
+        <w:rPr>
+          <w:rFonts w:ascii="Courier New" w:hAnsi="Courier New" w:cs="Courier New"/>
+          <w:sz w:val="20"/>
+          <w:szCs w:val="20"/>
+        </w:rPr>
+      </w:pPr>
+    </w:p>
+    <w:p>
+      <w:r>
+        <w:t xml:space="preserve">The procedure is very similar to running </w:t>
+      </w:r>
+      <w:r>
+        <w:rPr>
+          <w:i/>
+          <w:iCs/>
+        </w:rPr>
+        <w:t>simpleexample</w:t>
+      </w:r>
+      <w:r>
+        <w:t xml:space="preserve"> with TPM 2.0.  There is only one substantive difference and that is instead of having the “initdomain” script call Endorsement to sign the endorsement certificate, it calls aiksigner to sign the TPM1.2 style AIK producing an “</w:t>
+      </w:r>
+      <w:r>
+        <w:rPr>
+          <w:i/>
+          <w:iCs/>
+        </w:rPr>
+        <w:t>AIK Certificate</w:t>
+      </w:r>
+      <w:r>
+        <w:t xml:space="preserve">.”  Ultimately, the </w:t>
+      </w:r>
+      <w:r>
+        <w:rPr>
+          <w:i/>
+          <w:iCs/>
+        </w:rPr>
+        <w:t>AIK Certificat</w:t>
+      </w:r>
+      <w:r>
+        <w:rPr>
+          <w:i/>
+          <w:iCs/>
+        </w:rPr>
+        <w:t xml:space="preserve">e </w:t>
+      </w:r>
+      <w:r>
+        <w:t xml:space="preserve">plays the same role as the </w:t>
+      </w:r>
+      <w:r>
+        <w:rPr>
+          <w:i/>
+          <w:iCs/>
+        </w:rPr>
+        <w:t>Quote Certificate</w:t>
+      </w:r>
+      <w:r>
+        <w:t xml:space="preserve"> when negotiating the Program Certificates with the domain services. </w:t>
+      </w:r>
+    </w:p>
+    <w:p/>
+    <w:p>
+      <w:r>
+        <w:t xml:space="preserve">Summarizing, to run </w:t>
+      </w:r>
+      <w:r>
+        <w:rPr>
+          <w:i/>
+          <w:iCs/>
+        </w:rPr>
+        <w:t>simpleexample</w:t>
+      </w:r>
+      <w:r>
+        <w:t xml:space="preserve"> under a TPM 1.2 Tao, first (as whatever your user account is),</w:t>
+      </w:r>
+    </w:p>
+    <w:p>
+      <w:pPr>
+        <w:rPr>
+          <w:rFonts w:ascii="Courier New" w:hAnsi="Courier New" w:cs="Courier New"/>
+          <w:sz w:val="20"/>
+          <w:szCs w:val="20"/>
+        </w:rPr>
+      </w:pPr>
+      <w:r>
+        <w:rPr>
+          <w:rFonts w:ascii="Courier New" w:hAnsi="Courier New" w:cs="Courier New"/>
+          <w:sz w:val="20"/>
+          <w:szCs w:val="20"/>
+        </w:rPr>
+        <w:tab/>
+      </w:r>
+      <w:proofErr w:type="gramStart"/>
+      <w:r>
+        <w:rPr>
+          <w:rFonts w:ascii="Courier New" w:hAnsi="Courier New" w:cs="Courier New"/>
+          <w:sz w:val="20"/>
+          <w:szCs w:val="20"/>
+        </w:rPr>
+        <w:t>./</w:t>
+      </w:r>
+      <w:proofErr w:type="gramEnd"/>
+      <w:r>
+        <w:rPr>
+          <w:rFonts w:ascii="Courier New" w:hAnsi="Courier New" w:cs="Courier New"/>
+          <w:sz w:val="20"/>
+          <w:szCs w:val="20"/>
+        </w:rPr>
+        <w:t>initsimpleexample</w:t>
+      </w:r>
+      <w:r>
+        <w:rPr>
+          <w:rFonts w:ascii="Courier New" w:hAnsi="Courier New" w:cs="Courier New"/>
+          <w:sz w:val="20"/>
+          <w:szCs w:val="20"/>
+        </w:rPr>
+        <w:t>tpm1</w:t>
+      </w:r>
+    </w:p>
+    <w:p/>
+    <w:p>
+      <w:r>
+        <w:t>As root</w:t>
+      </w:r>
+    </w:p>
+    <w:p>
+      <w:pPr>
+        <w:rPr>
+          <w:rFonts w:ascii="Courier New" w:hAnsi="Courier New" w:cs="Courier New"/>
+          <w:sz w:val="20"/>
+          <w:szCs w:val="20"/>
+        </w:rPr>
+      </w:pPr>
+      <w:r>
+        <w:tab/>
+      </w:r>
+      <w:proofErr w:type="gramStart"/>
+      <w:r>
+        <w:rPr>
+          <w:rFonts w:ascii="Courier New" w:hAnsi="Courier New" w:cs="Courier New"/>
+          <w:sz w:val="20"/>
+          <w:szCs w:val="20"/>
+        </w:rPr>
+        <w:t>./</w:t>
+      </w:r>
+      <w:proofErr w:type="gramEnd"/>
+      <w:r>
+        <w:rPr>
+          <w:rFonts w:ascii="Courier New" w:hAnsi="Courier New" w:cs="Courier New"/>
+          <w:sz w:val="20"/>
+          <w:szCs w:val="20"/>
+        </w:rPr>
+        <w:t>init</w:t>
+      </w:r>
+      <w:r>
+        <w:rPr>
+          <w:rFonts w:ascii="Courier New" w:hAnsi="Courier New" w:cs="Courier New"/>
+          <w:sz w:val="20"/>
+          <w:szCs w:val="20"/>
+        </w:rPr>
+        <w:t>tpm1</w:t>
+      </w:r>
+      <w:r>
+        <w:rPr>
+          <w:rFonts w:ascii="Courier New" w:hAnsi="Courier New" w:cs="Courier New"/>
+          <w:sz w:val="20"/>
+          <w:szCs w:val="20"/>
+        </w:rPr>
+        <w:t>domain</w:t>
+      </w:r>
+    </w:p>
+    <w:p>
+      <w:pPr>
+        <w:rPr>
+          <w:rFonts w:ascii="Courier New" w:hAnsi="Courier New" w:cs="Courier New"/>
+          <w:sz w:val="20"/>
+          <w:szCs w:val="20"/>
+        </w:rPr>
+      </w:pPr>
+      <w:r>
+        <w:rPr>
+          <w:rFonts w:ascii="Courier New" w:hAnsi="Courier New" w:cs="Courier New"/>
+          <w:sz w:val="20"/>
+          <w:szCs w:val="20"/>
+        </w:rPr>
+        <w:tab/>
+      </w:r>
+      <w:proofErr w:type="gramStart"/>
+      <w:r>
+        <w:rPr>
+          <w:rFonts w:ascii="Courier New" w:hAnsi="Courier New" w:cs="Courier New"/>
+          <w:sz w:val="20"/>
+          <w:szCs w:val="20"/>
+        </w:rPr>
+        <w:t>./</w:t>
+      </w:r>
+      <w:proofErr w:type="gramEnd"/>
+      <w:r>
+        <w:rPr>
+          <w:rFonts w:ascii="Courier New" w:hAnsi="Courier New" w:cs="Courier New"/>
+          <w:sz w:val="20"/>
+          <w:szCs w:val="20"/>
+        </w:rPr>
+        <w:t>runall</w:t>
+      </w:r>
+      <w:r>
+        <w:rPr>
+          <w:rFonts w:ascii="Courier New" w:hAnsi="Courier New" w:cs="Courier New"/>
+          <w:sz w:val="20"/>
+          <w:szCs w:val="20"/>
+        </w:rPr>
+        <w:t>tpm1simple</w:t>
+      </w:r>
+    </w:p>
+    <w:p/>
+    <w:p>
+      <w:r>
+        <w:t>Construct the “TrustedEntities” file as described in the previous appendix. Then clean up the</w:t>
+      </w:r>
+      <w:r>
+        <w:t xml:space="preserve"> previous invocations and files and, as root, run</w:t>
+      </w:r>
+    </w:p>
+    <w:p/>
+    <w:p>
+      <w:pPr>
+        <w:rPr>
+          <w:rFonts w:ascii="Courier New" w:hAnsi="Courier New" w:cs="Courier New"/>
+          <w:sz w:val="20"/>
+          <w:szCs w:val="20"/>
+        </w:rPr>
+      </w:pPr>
+      <w:r>
+        <w:tab/>
+      </w:r>
+      <w:proofErr w:type="gramStart"/>
+      <w:r>
+        <w:rPr>
+          <w:rFonts w:ascii="Courier New" w:hAnsi="Courier New" w:cs="Courier New"/>
+          <w:sz w:val="20"/>
+          <w:szCs w:val="20"/>
+        </w:rPr>
+        <w:t>./</w:t>
+      </w:r>
+      <w:proofErr w:type="gramEnd"/>
+      <w:r>
+        <w:rPr>
+          <w:rFonts w:ascii="Courier New" w:hAnsi="Courier New" w:cs="Courier New"/>
+          <w:sz w:val="20"/>
+          <w:szCs w:val="20"/>
+        </w:rPr>
+        <w:t>init</w:t>
+      </w:r>
+      <w:r>
+        <w:rPr>
+          <w:rFonts w:ascii="Courier New" w:hAnsi="Courier New" w:cs="Courier New"/>
+          <w:sz w:val="20"/>
+          <w:szCs w:val="20"/>
+        </w:rPr>
+        <w:t>tpm1</w:t>
+      </w:r>
+      <w:r>
+        <w:rPr>
+          <w:rFonts w:ascii="Courier New" w:hAnsi="Courier New" w:cs="Courier New"/>
+          <w:sz w:val="20"/>
+          <w:szCs w:val="20"/>
+        </w:rPr>
+        <w:t>domain</w:t>
+      </w:r>
+    </w:p>
+    <w:p>
+      <w:pPr>
+        <w:rPr>
+          <w:rFonts w:ascii="Courier New" w:hAnsi="Courier New" w:cs="Courier New"/>
+          <w:sz w:val="20"/>
+          <w:szCs w:val="20"/>
+        </w:rPr>
+      </w:pPr>
+      <w:r>
+        <w:rPr>
+          <w:rFonts w:ascii="Courier New" w:hAnsi="Courier New" w:cs="Courier New"/>
+          <w:sz w:val="20"/>
+          <w:szCs w:val="20"/>
+        </w:rPr>
+        <w:tab/>
+      </w:r>
+      <w:proofErr w:type="gramStart"/>
+      <w:r>
+        <w:rPr>
+          <w:rFonts w:ascii="Courier New" w:hAnsi="Courier New" w:cs="Courier New"/>
+          <w:sz w:val="20"/>
+          <w:szCs w:val="20"/>
+        </w:rPr>
+        <w:t>./</w:t>
+      </w:r>
+      <w:proofErr w:type="gramEnd"/>
+      <w:r>
+        <w:rPr>
+          <w:rFonts w:ascii="Courier New" w:hAnsi="Courier New" w:cs="Courier New"/>
+          <w:sz w:val="20"/>
+          <w:szCs w:val="20"/>
+        </w:rPr>
+        <w:t>runall</w:t>
+      </w:r>
+      <w:r>
+        <w:rPr>
+          <w:rFonts w:ascii="Courier New" w:hAnsi="Courier New" w:cs="Courier New"/>
+          <w:sz w:val="20"/>
+          <w:szCs w:val="20"/>
+        </w:rPr>
+        <w:t>tpm1full</w:t>
+      </w:r>
+    </w:p>
+    <w:p>
+      <w:r>
+        <w:br w:type="page"/>
+      </w:r>
+    </w:p>
+    <w:p/>
+    <w:p>
+      <w:pPr>
+        <w:jc w:val="center"/>
         <w:rPr>
           <w:b/>
           <w:sz w:val="28"/>
           <w:szCs w:val="28"/>
         </w:rPr>
-        <w:t xml:space="preserve"> </w:t>
-      </w:r>
+      </w:pPr>
       <w:r>
         <w:rPr>
           <w:b/>
           <w:sz w:val="28"/>
           <w:szCs w:val="28"/>
         </w:rPr>
-        <w:t>KVM host under</w:t>
+        <w:t xml:space="preserve">Appendix 12 - </w:t>
       </w:r>
       <w:r>
         <w:rPr>
@@ -16135,7 +16499,7 @@
           <w:sz w:val="28"/>
           <w:szCs w:val="28"/>
         </w:rPr>
-        <w:t xml:space="preserve"> </w:t>
+        <w:t xml:space="preserve">SimpleExample </w:t>
       </w:r>
       <w:r>
         <w:rPr>
@@ -16143,7 +16507,7 @@
           <w:sz w:val="28"/>
           <w:szCs w:val="28"/>
         </w:rPr>
-        <w:t xml:space="preserve">TPM </w:t>
+        <w:t>in VM using stacked host,</w:t>
       </w:r>
       <w:r>
         <w:rPr>
@@ -16151,7 +16515,7 @@
           <w:sz w:val="28"/>
           <w:szCs w:val="28"/>
         </w:rPr>
-        <w:t>2.0</w:t>
+        <w:t xml:space="preserve"> </w:t>
       </w:r>
       <w:r>
         <w:rPr>
@@ -16159,6 +16523,38 @@
           <w:sz w:val="28"/>
           <w:szCs w:val="28"/>
         </w:rPr>
+        <w:t>KVM host under</w:t>
+      </w:r>
+      <w:r>
+        <w:rPr>
+          <w:b/>
+          <w:sz w:val="28"/>
+          <w:szCs w:val="28"/>
+        </w:rPr>
+        <w:t xml:space="preserve"> </w:t>
+      </w:r>
+      <w:r>
+        <w:rPr>
+          <w:b/>
+          <w:sz w:val="28"/>
+          <w:szCs w:val="28"/>
+        </w:rPr>
+        <w:t xml:space="preserve">TPM </w:t>
+      </w:r>
+      <w:r>
+        <w:rPr>
+          <w:b/>
+          <w:sz w:val="28"/>
+          <w:szCs w:val="28"/>
+        </w:rPr>
+        <w:t>2.0</w:t>
+      </w:r>
+      <w:r>
+        <w:rPr>
+          <w:b/>
+          <w:sz w:val="28"/>
+          <w:szCs w:val="28"/>
+        </w:rPr>
         <w:t xml:space="preserve"> Tao</w:t>
       </w:r>
     </w:p>
@@ -16242,6 +16638,26 @@
     <w:p>
       <w:pPr>
         <w:rPr>
+          <w:bCs/>
+        </w:rPr>
+      </w:pPr>
+    </w:p>
+    <w:p>
+      <w:pPr>
+        <w:rPr>
+          <w:bCs/>
+        </w:rPr>
+      </w:pPr>
+      <w:r>
+        <w:rPr>
+          <w:bCs/>
+        </w:rPr>
+        <w:t>We will not labor the details as we did earlier examples since we’ve carried out almost all the steps in previous examples.  You must:</w:t>
+      </w:r>
+    </w:p>
+    <w:p>
+      <w:pPr>
+        <w:rPr>
           <w:sz w:val="24"/>
           <w:szCs w:val="24"/>
         </w:rPr>
@@ -16249,115 +16665,194 @@
     </w:p>
     <w:p>
       <w:pPr>
-        <w:rPr>
-          <w:sz w:val="24"/>
-          <w:szCs w:val="24"/>
-        </w:rPr>
-      </w:pPr>
-    </w:p>
-    <w:p>
-      <w:pPr>
-        <w:rPr>
-          <w:b/>
-          <w:bCs/>
-          <w:sz w:val="24"/>
-          <w:szCs w:val="24"/>
-        </w:rPr>
-      </w:pPr>
-      <w:r>
-        <w:rPr>
-          <w:b/>
-          <w:bCs/>
-          <w:sz w:val="24"/>
-          <w:szCs w:val="24"/>
-        </w:rPr>
+        <w:pStyle w:val="ListParagraph"/>
+        <w:numPr>
+          <w:ilvl w:val="0"/>
+          <w:numId w:val="31"/>
+        </w:numPr>
+      </w:pPr>
+      <w:r>
         <w:t>Build the KVM instance</w:t>
       </w:r>
-    </w:p>
-    <w:p>
-      <w:pPr>
-        <w:rPr>
-          <w:sz w:val="24"/>
-          <w:szCs w:val="24"/>
-        </w:rPr>
-      </w:pPr>
-    </w:p>
-    <w:p>
-      <w:pPr>
-        <w:rPr>
-          <w:b/>
-          <w:bCs/>
-          <w:sz w:val="24"/>
-          <w:szCs w:val="24"/>
-        </w:rPr>
-      </w:pPr>
-      <w:r>
-        <w:rPr>
-          <w:b/>
-          <w:bCs/>
-          <w:sz w:val="24"/>
-          <w:szCs w:val="24"/>
-        </w:rPr>
+      <w:r>
+        <w:t xml:space="preserve"> including adding the Cloudproxy components in initramfs and incorporating dmcrypt.</w:t>
+      </w:r>
+    </w:p>
+    <w:p/>
+    <w:p>
+      <w:pPr>
+        <w:pStyle w:val="ListParagraph"/>
+        <w:numPr>
+          <w:ilvl w:val="0"/>
+          <w:numId w:val="31"/>
+        </w:numPr>
+      </w:pPr>
+      <w:r>
         <w:t>Provision the TPM endorsement certificate</w:t>
       </w:r>
     </w:p>
-    <w:p>
-      <w:pPr>
-        <w:rPr>
-          <w:sz w:val="24"/>
-          <w:szCs w:val="24"/>
-        </w:rPr>
-      </w:pPr>
-    </w:p>
-    <w:p>
-      <w:pPr>
-        <w:rPr>
-          <w:b/>
-          <w:bCs/>
-          <w:sz w:val="24"/>
-          <w:szCs w:val="24"/>
-        </w:rPr>
-      </w:pPr>
-      <w:r>
-        <w:rPr>
-          <w:b/>
-          <w:bCs/>
-          <w:sz w:val="24"/>
-          <w:szCs w:val="24"/>
-        </w:rPr>
+    <w:p/>
+    <w:p>
+      <w:pPr>
+        <w:pStyle w:val="ListParagraph"/>
+        <w:numPr>
+          <w:ilvl w:val="0"/>
+          <w:numId w:val="31"/>
+        </w:numPr>
+      </w:pPr>
+      <w:r>
         <w:t>Build the Linux VM</w:t>
       </w:r>
-    </w:p>
-    <w:p>
-      <w:pPr>
-        <w:rPr>
-          <w:sz w:val="24"/>
-          <w:szCs w:val="24"/>
-        </w:rPr>
-      </w:pPr>
-    </w:p>
-    <w:p>
-      <w:pPr>
-        <w:rPr>
-          <w:b/>
-          <w:bCs/>
-          <w:sz w:val="24"/>
-          <w:szCs w:val="24"/>
-        </w:rPr>
-      </w:pPr>
-      <w:r>
-        <w:rPr>
-          <w:b/>
-          <w:bCs/>
-          <w:sz w:val="24"/>
-          <w:szCs w:val="24"/>
-        </w:rPr>
-        <w:t>Run two Linux VM’s, one with with the simpleclient and one with simpleserver.</w:t>
+      <w:r>
+        <w:t xml:space="preserve"> </w:t>
+      </w:r>
+      <w:r>
+        <w:t>including adding the Cloudproxy components in initramfs and incorporating dmcrypt</w:t>
+      </w:r>
+      <w:r>
+        <w:t>.  Note: The linux_tao in the VM will be stacked on the KVM Tao.</w:t>
+      </w:r>
+      <w:r>
+        <w:t xml:space="preserve">  The corresponding call to </w:t>
+      </w:r>
+      <w:r>
+        <w:rPr>
+          <w:i/>
+          <w:iCs/>
+        </w:rPr>
+        <w:t>init</w:t>
+      </w:r>
+      <w:r>
+        <w:t xml:space="preserve"> and </w:t>
+      </w:r>
+      <w:r>
+        <w:rPr>
+          <w:i/>
+          <w:iCs/>
+        </w:rPr>
+        <w:t>start</w:t>
+      </w:r>
+      <w:r>
+        <w:t xml:space="preserve"> host will look like:</w:t>
+      </w:r>
+    </w:p>
+    <w:p/>
+    <w:p>
+      <w:pPr>
+        <w:ind w:left="720"/>
+        <w:rPr>
+          <w:rFonts w:ascii="Courier New" w:hAnsi="Courier New" w:cs="Courier New"/>
+          <w:sz w:val="20"/>
+          <w:szCs w:val="20"/>
+        </w:rPr>
+      </w:pPr>
+      <w:r>
+        <w:rPr>
+          <w:rFonts w:ascii="Courier New" w:hAnsi="Courier New" w:cs="Courier New"/>
+          <w:sz w:val="20"/>
+          <w:szCs w:val="20"/>
+        </w:rPr>
+        <w:t>$BINPATH/tao host init -tao_domain $DOMAI</w:t>
+      </w:r>
+      <w:r>
+        <w:rPr>
+          <w:rFonts w:ascii="Courier New" w:hAnsi="Courier New" w:cs="Courier New"/>
+          <w:sz w:val="20"/>
+          <w:szCs w:val="20"/>
+        </w:rPr>
+        <w:t xml:space="preserve">NTPM2 -stacked -parent_type </w:t>
+      </w:r>
+      <w:commentRangeStart w:id="2"/>
+      <w:r>
+        <w:rPr>
+          <w:rFonts w:ascii="Courier New" w:hAnsi="Courier New" w:cs="Courier New"/>
+          <w:sz w:val="20"/>
+          <w:szCs w:val="20"/>
+        </w:rPr>
+        <w:t>linux</w:t>
+      </w:r>
+      <w:r>
+        <w:rPr>
+          <w:rFonts w:ascii="Courier New" w:hAnsi="Courier New" w:cs="Courier New"/>
+          <w:sz w:val="20"/>
+          <w:szCs w:val="20"/>
+        </w:rPr>
+        <w:t xml:space="preserve"> </w:t>
+      </w:r>
+      <w:commentRangeEnd w:id="2"/>
+      <w:r>
+        <w:rPr>
+          <w:rStyle w:val="CommentReference"/>
+        </w:rPr>
+        <w:commentReference w:id="2"/>
+      </w:r>
+      <w:r>
+        <w:rPr>
+          <w:rFonts w:ascii="Courier New" w:hAnsi="Courier New" w:cs="Courier New"/>
+          <w:sz w:val="20"/>
+          <w:szCs w:val="20"/>
+        </w:rPr>
+        <w:t>-hosting process</w:t>
+      </w:r>
+    </w:p>
+    <w:p/>
+    <w:p>
+      <w:pPr>
+        <w:pStyle w:val="ListParagraph"/>
+        <w:numPr>
+          <w:ilvl w:val="0"/>
+          <w:numId w:val="31"/>
+        </w:numPr>
+      </w:pPr>
+      <w:r>
+        <w:t>Run two</w:t>
+      </w:r>
+      <w:r>
+        <w:t xml:space="preserve"> Linux VM’s, one with with the </w:t>
+      </w:r>
+      <w:r>
+        <w:rPr>
+          <w:i/>
+          <w:iCs/>
+        </w:rPr>
+        <w:t>SimpleClient</w:t>
+      </w:r>
+      <w:r>
+        <w:t xml:space="preserve"> and one with </w:t>
+      </w:r>
+      <w:r>
+        <w:rPr>
+          <w:i/>
+          <w:iCs/>
+        </w:rPr>
+        <w:t>SimpleS</w:t>
+      </w:r>
+      <w:r>
+        <w:rPr>
+          <w:i/>
+          <w:iCs/>
+        </w:rPr>
+        <w:t>erver</w:t>
+      </w:r>
+      <w:r>
+        <w:t>.</w:t>
+      </w:r>
+    </w:p>
+    <w:p/>
+    <w:p>
+      <w:r>
+        <w:t>The domain services run as before</w:t>
+      </w:r>
+      <w:r>
+        <w:t xml:space="preserve"> but in a third VM</w:t>
+      </w:r>
+      <w:r>
+        <w:t>.</w:t>
       </w:r>
     </w:p>
     <w:sectPr>
-      <w:footerReference w:type="even" r:id="rId20"/>
-      <w:footerReference w:type="default" r:id="rId21"/>
+      <w:footerReference w:type="even" r:id="rId22"/>
+      <w:footerReference w:type="default" r:id="rId23"/>
       <w:pgSz w:w="12240" w:h="15840"/>
       <w:pgMar w:top="1440" w:right="1440" w:bottom="1440" w:left="1440" w:header="720" w:footer="720" w:gutter="0"/>
       <w:pgNumType w:start="1"/>
@@ -16365,6 +16860,33 @@
     </w:sectPr>
   </w:body>
 </w:document>
+</file>
+
+<file path=word/comments.xml><?xml version="1.0" encoding="utf-8"?>
+<w:comments xmlns:wpc="http://schemas.microsoft.com/office/word/2010/wordprocessingCanvas" xmlns:mo="http://schemas.microsoft.com/office/mac/office/2008/main" xmlns:mc="http://schemas.openxmlformats.org/markup-compatibility/2006" xmlns:mv="urn:schemas-microsoft-com:mac:vml" xmlns:o="urn:schemas-microsoft-com:office:office" xmlns:r="http://schemas.openxmlformats.org/officeDocument/2006/relationships" xmlns:m="http://schemas.openxmlformats.org/officeDocument/2006/math" xmlns:v="urn:schemas-microsoft-com:vml" xmlns:wp14="http://schemas.microsoft.com/office/word/2010/wordprocessingDrawing" xmlns:wp="http://schemas.openxmlformats.org/drawingml/2006/wordprocessingDrawing" xmlns:w10="urn:schemas-microsoft-com:office:word" xmlns:w="http://schemas.openxmlformats.org/wordprocessingml/2006/main" xmlns:w14="http://schemas.microsoft.com/office/word/2010/wordml" xmlns:w15="http://schemas.microsoft.com/office/word/2012/wordml" xmlns:wpg="http://schemas.microsoft.com/office/word/2010/wordprocessingGroup" xmlns:wpi="http://schemas.microsoft.com/office/word/2010/wordprocessingInk" xmlns:wne="http://schemas.microsoft.com/office/word/2006/wordml" xmlns:wps="http://schemas.microsoft.com/office/word/2010/wordprocessingShape" mc:Ignorable="w14 w15 wp14">
+  <w:comment w:id="2" w:author="Microsoft Office User" w:date="2016-08-02T10:15:00Z" w:initials="Office">
+    <w:p>
+      <w:pPr>
+        <w:pStyle w:val="CommentText"/>
+      </w:pPr>
+      <w:r>
+        <w:rPr>
+          <w:rStyle w:val="CommentReference"/>
+        </w:rPr>
+        <w:annotationRef/>
+      </w:r>
+      <w:r>
+        <w:t>Check this with Sid.</w:t>
+      </w:r>
+    </w:p>
+  </w:comment>
+</w:comments>
+</file>
+
+<file path=word/commentsExtended.xml><?xml version="1.0" encoding="utf-8"?>
+<w15:commentsEx xmlns:wpc="http://schemas.microsoft.com/office/word/2010/wordprocessingCanvas" xmlns:mo="http://schemas.microsoft.com/office/mac/office/2008/main" xmlns:mc="http://schemas.openxmlformats.org/markup-compatibility/2006" xmlns:mv="urn:schemas-microsoft-com:mac:vml" xmlns:o="urn:schemas-microsoft-com:office:office" xmlns:r="http://schemas.openxmlformats.org/officeDocument/2006/relationships" xmlns:m="http://schemas.openxmlformats.org/officeDocument/2006/math" xmlns:v="urn:schemas-microsoft-com:vml" xmlns:wp14="http://schemas.microsoft.com/office/word/2010/wordprocessingDrawing" xmlns:wp="http://schemas.openxmlformats.org/drawingml/2006/wordprocessingDrawing" xmlns:w10="urn:schemas-microsoft-com:office:word" xmlns:w="http://schemas.openxmlformats.org/wordprocessingml/2006/main" xmlns:w14="http://schemas.microsoft.com/office/word/2010/wordml" xmlns:w15="http://schemas.microsoft.com/office/word/2012/wordml" xmlns:wpg="http://schemas.microsoft.com/office/word/2010/wordprocessingGroup" xmlns:wpi="http://schemas.microsoft.com/office/word/2010/wordprocessingInk" xmlns:wne="http://schemas.microsoft.com/office/word/2006/wordml" xmlns:wps="http://schemas.microsoft.com/office/word/2010/wordprocessingShape" mc:Ignorable="w14 w15 wp14">
+  <w15:commentEx w15:paraId="58DEDDD3" w15:done="0"/>
+</w15:commentsEx>
 </file>
 
 <file path=word/endnotes.xml><?xml version="1.0" encoding="utf-8"?>
@@ -16463,7 +16985,7 @@
         <w:rStyle w:val="PageNumber"/>
         <w:noProof/>
       </w:rPr>
-      <w:t>36</w:t>
+      <w:t>35</w:t>
     </w:r>
     <w:r>
       <w:rPr>
@@ -18523,6 +19045,92 @@
     </w:lvl>
   </w:abstractNum>
   <w:abstractNum w:abstractNumId="18">
+    <w:nsid w:val="4AF15537"/>
+    <w:multiLevelType w:val="hybridMultilevel"/>
+    <w:tmpl w:val="C7CEC338"/>
+    <w:lvl w:ilvl="0" w:tplc="0409000F">
+      <w:start w:val="1"/>
+      <w:numFmt w:val="decimal"/>
+      <w:lvlText w:val="%1."/>
+      <w:lvlJc w:val="left"/>
+      <w:pPr>
+        <w:ind w:left="720" w:hanging="360"/>
+      </w:pPr>
+    </w:lvl>
+    <w:lvl w:ilvl="1" w:tplc="04090019" w:tentative="1">
+      <w:start w:val="1"/>
+      <w:numFmt w:val="lowerLetter"/>
+      <w:lvlText w:val="%2."/>
+      <w:lvlJc w:val="left"/>
+      <w:pPr>
+        <w:ind w:left="1440" w:hanging="360"/>
+      </w:pPr>
+    </w:lvl>
+    <w:lvl w:ilvl="2" w:tplc="0409001B" w:tentative="1">
+      <w:start w:val="1"/>
+      <w:numFmt w:val="lowerRoman"/>
+      <w:lvlText w:val="%3."/>
+      <w:lvlJc w:val="right"/>
+      <w:pPr>
+        <w:ind w:left="2160" w:hanging="180"/>
+      </w:pPr>
+    </w:lvl>
+    <w:lvl w:ilvl="3" w:tplc="0409000F" w:tentative="1">
+      <w:start w:val="1"/>
+      <w:numFmt w:val="decimal"/>
+      <w:lvlText w:val="%4."/>
+      <w:lvlJc w:val="left"/>
+      <w:pPr>
+        <w:ind w:left="2880" w:hanging="360"/>
+      </w:pPr>
+    </w:lvl>
+    <w:lvl w:ilvl="4" w:tplc="04090019" w:tentative="1">
+      <w:start w:val="1"/>
+      <w:numFmt w:val="lowerLetter"/>
+      <w:lvlText w:val="%5."/>
+      <w:lvlJc w:val="left"/>
+      <w:pPr>
+        <w:ind w:left="3600" w:hanging="360"/>
+      </w:pPr>
+    </w:lvl>
+    <w:lvl w:ilvl="5" w:tplc="0409001B" w:tentative="1">
+      <w:start w:val="1"/>
+      <w:numFmt w:val="lowerRoman"/>
+      <w:lvlText w:val="%6."/>
+      <w:lvlJc w:val="right"/>
+      <w:pPr>
+        <w:ind w:left="4320" w:hanging="180"/>
+      </w:pPr>
+    </w:lvl>
+    <w:lvl w:ilvl="6" w:tplc="0409000F" w:tentative="1">
+      <w:start w:val="1"/>
+      <w:numFmt w:val="decimal"/>
+      <w:lvlText w:val="%7."/>
+      <w:lvlJc w:val="left"/>
+      <w:pPr>
+        <w:ind w:left="5040" w:hanging="360"/>
+      </w:pPr>
+    </w:lvl>
+    <w:lvl w:ilvl="7" w:tplc="04090019" w:tentative="1">
+      <w:start w:val="1"/>
+      <w:numFmt w:val="lowerLetter"/>
+      <w:lvlText w:val="%8."/>
+      <w:lvlJc w:val="left"/>
+      <w:pPr>
+        <w:ind w:left="5760" w:hanging="360"/>
+      </w:pPr>
+    </w:lvl>
+    <w:lvl w:ilvl="8" w:tplc="0409001B" w:tentative="1">
+      <w:start w:val="1"/>
+      <w:numFmt w:val="lowerRoman"/>
+      <w:lvlText w:val="%9."/>
+      <w:lvlJc w:val="right"/>
+      <w:pPr>
+        <w:ind w:left="6480" w:hanging="180"/>
+      </w:pPr>
+    </w:lvl>
+  </w:abstractNum>
+  <w:abstractNum w:abstractNumId="19">
     <w:nsid w:val="551013B5"/>
     <w:multiLevelType w:val="hybridMultilevel"/>
     <w:tmpl w:val="8CDC6B0C"/>
@@ -18608,7 +19216,7 @@
       </w:pPr>
     </w:lvl>
   </w:abstractNum>
-  <w:abstractNum w:abstractNumId="19">
+  <w:abstractNum w:abstractNumId="20">
     <w:nsid w:val="5BA5126D"/>
     <w:multiLevelType w:val="multilevel"/>
     <w:tmpl w:val="29C845B0"/>
@@ -18721,7 +19329,7 @@
       </w:rPr>
     </w:lvl>
   </w:abstractNum>
-  <w:abstractNum w:abstractNumId="20">
+  <w:abstractNum w:abstractNumId="21">
     <w:nsid w:val="69C743BB"/>
     <w:multiLevelType w:val="multilevel"/>
     <w:tmpl w:val="5DD051A4"/>
@@ -18834,7 +19442,7 @@
       </w:rPr>
     </w:lvl>
   </w:abstractNum>
-  <w:abstractNum w:abstractNumId="21">
+  <w:abstractNum w:abstractNumId="22">
     <w:nsid w:val="69E6695C"/>
     <w:multiLevelType w:val="multilevel"/>
     <w:tmpl w:val="5B2AB5A2"/>
@@ -18947,7 +19555,7 @@
       </w:rPr>
     </w:lvl>
   </w:abstractNum>
-  <w:abstractNum w:abstractNumId="22">
+  <w:abstractNum w:abstractNumId="23">
     <w:nsid w:val="69F8110D"/>
     <w:multiLevelType w:val="hybridMultilevel"/>
     <w:tmpl w:val="AD925E8C"/>
@@ -19033,7 +19641,7 @@
       </w:pPr>
     </w:lvl>
   </w:abstractNum>
-  <w:abstractNum w:abstractNumId="23">
+  <w:abstractNum w:abstractNumId="24">
     <w:nsid w:val="6C1F4286"/>
     <w:multiLevelType w:val="hybridMultilevel"/>
     <w:tmpl w:val="7D56CF84"/>
@@ -19119,7 +19727,7 @@
       </w:pPr>
     </w:lvl>
   </w:abstractNum>
-  <w:abstractNum w:abstractNumId="24">
+  <w:abstractNum w:abstractNumId="25">
     <w:nsid w:val="6DDA0CFC"/>
     <w:multiLevelType w:val="multilevel"/>
     <w:tmpl w:val="AAEE008E"/>
@@ -19232,7 +19840,7 @@
       </w:rPr>
     </w:lvl>
   </w:abstractNum>
-  <w:abstractNum w:abstractNumId="25">
+  <w:abstractNum w:abstractNumId="26">
     <w:nsid w:val="70FD74C4"/>
     <w:multiLevelType w:val="multilevel"/>
     <w:tmpl w:val="93A0DA0E"/>
@@ -19345,7 +19953,7 @@
       </w:rPr>
     </w:lvl>
   </w:abstractNum>
-  <w:abstractNum w:abstractNumId="26">
+  <w:abstractNum w:abstractNumId="27">
     <w:nsid w:val="730A2684"/>
     <w:multiLevelType w:val="multilevel"/>
     <w:tmpl w:val="BF3E1D56"/>
@@ -19458,7 +20066,7 @@
       </w:rPr>
     </w:lvl>
   </w:abstractNum>
-  <w:abstractNum w:abstractNumId="27">
+  <w:abstractNum w:abstractNumId="28">
     <w:nsid w:val="74CC7E86"/>
     <w:multiLevelType w:val="multilevel"/>
     <w:tmpl w:val="40FEA950"/>
@@ -19571,7 +20179,7 @@
       </w:rPr>
     </w:lvl>
   </w:abstractNum>
-  <w:abstractNum w:abstractNumId="28">
+  <w:abstractNum w:abstractNumId="29">
     <w:nsid w:val="7AF728E7"/>
     <w:multiLevelType w:val="multilevel"/>
     <w:tmpl w:val="BB122A60"/>
@@ -19684,7 +20292,7 @@
       </w:rPr>
     </w:lvl>
   </w:abstractNum>
-  <w:abstractNum w:abstractNumId="29">
+  <w:abstractNum w:abstractNumId="30">
     <w:nsid w:val="7BAC44D5"/>
     <w:multiLevelType w:val="multilevel"/>
     <w:tmpl w:val="E752B0EC"/>
@@ -19798,13 +20406,13 @@
     </w:lvl>
   </w:abstractNum>
   <w:num w:numId="1">
-    <w:abstractNumId w:val="20"/>
+    <w:abstractNumId w:val="21"/>
   </w:num>
   <w:num w:numId="2">
     <w:abstractNumId w:val="5"/>
   </w:num>
   <w:num w:numId="3">
-    <w:abstractNumId w:val="18"/>
+    <w:abstractNumId w:val="19"/>
   </w:num>
   <w:num w:numId="4">
     <w:abstractNumId w:val="6"/>
@@ -19813,13 +20421,13 @@
     <w:abstractNumId w:val="14"/>
   </w:num>
   <w:num w:numId="6">
-    <w:abstractNumId w:val="19"/>
+    <w:abstractNumId w:val="20"/>
   </w:num>
   <w:num w:numId="7">
-    <w:abstractNumId w:val="21"/>
+    <w:abstractNumId w:val="22"/>
   </w:num>
   <w:num w:numId="8">
-    <w:abstractNumId w:val="25"/>
+    <w:abstractNumId w:val="26"/>
   </w:num>
   <w:num w:numId="9">
     <w:abstractNumId w:val="10"/>
@@ -19840,13 +20448,13 @@
     <w:abstractNumId w:val="1"/>
   </w:num>
   <w:num w:numId="15">
-    <w:abstractNumId w:val="22"/>
+    <w:abstractNumId w:val="23"/>
   </w:num>
   <w:num w:numId="16">
     <w:abstractNumId w:val="8"/>
   </w:num>
   <w:num w:numId="17">
-    <w:abstractNumId w:val="26"/>
+    <w:abstractNumId w:val="27"/>
   </w:num>
   <w:num w:numId="18">
     <w:abstractNumId w:val="12"/>
@@ -19864,13 +20472,13 @@
     <w:abstractNumId w:val="17"/>
   </w:num>
   <w:num w:numId="23">
-    <w:abstractNumId w:val="23"/>
+    <w:abstractNumId w:val="24"/>
   </w:num>
   <w:num w:numId="24">
-    <w:abstractNumId w:val="24"/>
+    <w:abstractNumId w:val="25"/>
   </w:num>
   <w:num w:numId="25">
-    <w:abstractNumId w:val="27"/>
+    <w:abstractNumId w:val="28"/>
   </w:num>
   <w:num w:numId="26">
     <w:abstractNumId w:val="15"/>
@@ -19879,15 +20487,26 @@
     <w:abstractNumId w:val="0"/>
   </w:num>
   <w:num w:numId="28">
-    <w:abstractNumId w:val="28"/>
+    <w:abstractNumId w:val="29"/>
   </w:num>
   <w:num w:numId="29">
     <w:abstractNumId w:val="13"/>
   </w:num>
   <w:num w:numId="30">
-    <w:abstractNumId w:val="29"/>
+    <w:abstractNumId w:val="30"/>
+  </w:num>
+  <w:num w:numId="31">
+    <w:abstractNumId w:val="18"/>
   </w:num>
 </w:numbering>
+</file>
+
+<file path=word/people.xml><?xml version="1.0" encoding="utf-8"?>
+<w15:people xmlns:wpc="http://schemas.microsoft.com/office/word/2010/wordprocessingCanvas" xmlns:mo="http://schemas.microsoft.com/office/mac/office/2008/main" xmlns:mc="http://schemas.openxmlformats.org/markup-compatibility/2006" xmlns:mv="urn:schemas-microsoft-com:mac:vml" xmlns:o="urn:schemas-microsoft-com:office:office" xmlns:r="http://schemas.openxmlformats.org/officeDocument/2006/relationships" xmlns:m="http://schemas.openxmlformats.org/officeDocument/2006/math" xmlns:v="urn:schemas-microsoft-com:vml" xmlns:wp14="http://schemas.microsoft.com/office/word/2010/wordprocessingDrawing" xmlns:wp="http://schemas.openxmlformats.org/drawingml/2006/wordprocessingDrawing" xmlns:w10="urn:schemas-microsoft-com:office:word" xmlns:w="http://schemas.openxmlformats.org/wordprocessingml/2006/main" xmlns:w14="http://schemas.microsoft.com/office/word/2010/wordml" xmlns:w15="http://schemas.microsoft.com/office/word/2012/wordml" xmlns:wpg="http://schemas.microsoft.com/office/word/2010/wordprocessingGroup" xmlns:wpi="http://schemas.microsoft.com/office/word/2010/wordprocessingInk" xmlns:wne="http://schemas.microsoft.com/office/word/2006/wordml" xmlns:wps="http://schemas.microsoft.com/office/word/2010/wordprocessingShape" mc:Ignorable="w14 w15 wp14">
+  <w15:person w15:author="Microsoft Office User">
+    <w15:presenceInfo w15:providerId="None" w15:userId="Microsoft Office User"/>
+  </w15:person>
+</w15:people>
 </file>
 
 <file path=word/styles.xml><?xml version="1.0" encoding="utf-8"?>
@@ -20991,7 +21610,7 @@
 </file>
 
 <file path=customXml/itemProps1.xml><?xml version="1.0" encoding="utf-8"?>
-<ds:datastoreItem xmlns:ds="http://schemas.openxmlformats.org/officeDocument/2006/customXml" ds:itemID="{EFDAB0DC-FF22-9B4B-BC8F-8F5C7FCE2A29}">
+<ds:datastoreItem xmlns:ds="http://schemas.openxmlformats.org/officeDocument/2006/customXml" ds:itemID="{88040C18-62D3-CD48-9A59-2A64CF4ADDB2}">
   <ds:schemaRefs>
     <ds:schemaRef ds:uri="http://schemas.openxmlformats.org/officeDocument/2006/bibliography"/>
   </ds:schemaRefs>

</xml_diff>

<commit_message>
More edits in KVM appendix.
</commit_message>
<xml_diff>
--- a/Doc/CloudproxyDeploymentNutsandBolts.docx
+++ b/Doc/CloudproxyDeploymentNutsandBolts.docx
@@ -14326,7 +14326,13 @@
     </w:p>
     <w:p>
       <w:r>
-        <w:t xml:space="preserve">We also assume you have removed unneeded files and killed previous instances of Cloudprox programs as described in the </w:t>
+        <w:t>We also assume you have removed unneeded files and killed previous instances of Cloudprox</w:t>
+      </w:r>
+      <w:r>
+        <w:t>y</w:t>
+      </w:r>
+      <w:r>
+        <w:t xml:space="preserve"> programs as described in the </w:t>
       </w:r>
       <w:r>
         <w:rPr>
@@ -14338,20 +14344,45 @@
       <w:r>
         <w:t xml:space="preserve"> instructions in “Nuts and Bolts.”</w:t>
       </w:r>
-    </w:p>
-    <w:p/>
-    <w:p>
-      <w:r>
-        <w:t>Having done the foregoing, t</w:t>
-      </w:r>
-      <w:r>
-        <w:t xml:space="preserve">o run </w:t>
+      <w:r>
+        <w:t xml:space="preserve">   </w:t>
+      </w:r>
+      <w:r>
+        <w:t xml:space="preserve">Remember that ultimately, in a running version, the </w:t>
+      </w:r>
+      <w:r>
+        <w:t xml:space="preserve">provisioned </w:t>
+      </w:r>
+      <w:bookmarkStart w:id="1" w:name="_GoBack"/>
+      <w:bookmarkEnd w:id="1"/>
+      <w:r>
+        <w:t xml:space="preserve">files as well as the Cloudproxy components will be in the </w:t>
       </w:r>
       <w:r>
         <w:rPr>
           <w:i/>
           <w:iCs/>
         </w:rPr>
+        <w:t>initramfs</w:t>
+      </w:r>
+      <w:r>
+        <w:t>.</w:t>
+      </w:r>
+    </w:p>
+    <w:p/>
+    <w:p/>
+    <w:p>
+      <w:r>
+        <w:t>Having done the foregoing, t</w:t>
+      </w:r>
+      <w:r>
+        <w:t xml:space="preserve">o run </w:t>
+      </w:r>
+      <w:r>
+        <w:rPr>
+          <w:i/>
+          <w:iCs/>
+        </w:rPr>
         <w:t>simpleexample</w:t>
       </w:r>
       <w:r>
@@ -14396,6 +14427,7 @@
     </w:p>
     <w:p>
       <w:r>
+        <w:lastRenderedPageBreak/>
         <w:t xml:space="preserve">This will construct the </w:t>
       </w:r>
       <w:r>
@@ -14621,7 +14653,15 @@
           <w:sz w:val="20"/>
           <w:szCs w:val="20"/>
         </w:rPr>
-        <w:t>TrustedEntity: “Tao-name-of-simpleserver”</w:t>
+        <w:t>trusted_program_tao_names</w:t>
+      </w:r>
+      <w:r>
+        <w:rPr>
+          <w:rFonts w:ascii="Courier New" w:hAnsi="Courier New" w:cs="Courier New"/>
+          <w:sz w:val="20"/>
+          <w:szCs w:val="20"/>
+        </w:rPr>
+        <w:t>: “Tao-name-of-simpleserver”</w:t>
       </w:r>
     </w:p>
     <w:p>
@@ -14639,7 +14679,15 @@
           <w:sz w:val="20"/>
           <w:szCs w:val="20"/>
         </w:rPr>
-        <w:t>TrustedEntity: “Tao-name-of-simpleclient”</w:t>
+        <w:t>trusted_program_tao_names</w:t>
+      </w:r>
+      <w:r>
+        <w:rPr>
+          <w:rFonts w:ascii="Courier New" w:hAnsi="Courier New" w:cs="Courier New"/>
+          <w:sz w:val="20"/>
+          <w:szCs w:val="20"/>
+        </w:rPr>
+        <w:t>: “Tao-name-of-simpleclient”</w:t>
       </w:r>
       <w:r>
         <w:rPr>
@@ -14731,7 +14779,15 @@
           <w:sz w:val="20"/>
           <w:szCs w:val="20"/>
         </w:rPr>
-        <w:t>TrustedEntity: “</w:t>
+        <w:t>trusted_program_tao_names</w:t>
+      </w:r>
+      <w:r>
+        <w:rPr>
+          <w:rFonts w:ascii="Courier New" w:hAnsi="Courier New" w:cs="Courier New"/>
+          <w:sz w:val="20"/>
+          <w:szCs w:val="20"/>
+        </w:rPr>
+        <w:t>: “</w:t>
       </w:r>
       <w:r>
         <w:rPr>
@@ -14838,7 +14894,15 @@
           <w:sz w:val="20"/>
           <w:szCs w:val="20"/>
         </w:rPr>
-        <w:t xml:space="preserve">TrustedEntity: </w:t>
+        <w:t>trusted_program_tao_names</w:t>
+      </w:r>
+      <w:r>
+        <w:rPr>
+          <w:rFonts w:ascii="Courier New" w:hAnsi="Courier New" w:cs="Courier New"/>
+          <w:sz w:val="20"/>
+          <w:szCs w:val="20"/>
+        </w:rPr>
+        <w:t xml:space="preserve">: </w:t>
       </w:r>
       <w:r>
         <w:rPr>
@@ -15386,19 +15450,38 @@
         <w:t>Quote Certificate</w:t>
       </w:r>
       <w:r>
-        <w:t xml:space="preserve"> when negotiating the Program Certificates with the domain services. </w:t>
+        <w:t xml:space="preserve"> when negotiating the Program Certifi</w:t>
+      </w:r>
+      <w:r>
+        <w:t>cates with the domain services.</w:t>
       </w:r>
     </w:p>
     <w:p/>
     <w:p>
       <w:r>
-        <w:t xml:space="preserve">Summarizing, to run </w:t>
+        <w:t xml:space="preserve">Remember that ultimately, in a running version, the files as well as the Cloudproxy components will be in the </w:t>
       </w:r>
       <w:r>
         <w:rPr>
           <w:i/>
           <w:iCs/>
         </w:rPr>
+        <w:t>initramfs</w:t>
+      </w:r>
+      <w:r>
+        <w:t>.</w:t>
+      </w:r>
+    </w:p>
+    <w:p/>
+    <w:p>
+      <w:r>
+        <w:t xml:space="preserve">Summarizing, to run </w:t>
+      </w:r>
+      <w:r>
+        <w:rPr>
+          <w:i/>
+          <w:iCs/>
+        </w:rPr>
         <w:t>simpleexample</w:t>
       </w:r>
       <w:r>
@@ -15721,7 +15804,15 @@
           <w:i/>
           <w:iCs/>
         </w:rPr>
-        <w:t>simpledomainservice</w:t>
+        <w:t>SimpleDomainS</w:t>
+      </w:r>
+      <w:r>
+        <w:rPr>
+          <w:bCs/>
+          <w:i/>
+          <w:iCs/>
+        </w:rPr>
+        <w:t>ervice</w:t>
       </w:r>
       <w:r>
         <w:rPr>
@@ -15776,7 +15867,27 @@
         <w:t>Build the KVM instance</w:t>
       </w:r>
       <w:r>
-        <w:t xml:space="preserve"> including adding the Cloudproxy components in initramfs and incorporating dmcrypt.</w:t>
+        <w:t xml:space="preserve"> including adding the Cloudproxy components in </w:t>
+      </w:r>
+      <w:r>
+        <w:rPr>
+          <w:i/>
+          <w:iCs/>
+        </w:rPr>
+        <w:t>initramfs</w:t>
+      </w:r>
+      <w:r>
+        <w:t xml:space="preserve"> and incorporating </w:t>
+      </w:r>
+      <w:r>
+        <w:rPr>
+          <w:i/>
+          <w:iCs/>
+        </w:rPr>
+        <w:t>dmcrypt</w:t>
+      </w:r>
+      <w:r>
+        <w:t>.</w:t>
       </w:r>
     </w:p>
     <w:p/>
@@ -15789,7 +15900,14 @@
         </w:numPr>
       </w:pPr>
       <w:r>
-        <w:t>Provision the TPM endorsement certificate</w:t>
+        <w:t xml:space="preserve">Provision the TPM </w:t>
+      </w:r>
+      <w:r>
+        <w:rPr>
+          <w:i/>
+          <w:iCs/>
+        </w:rPr>
+        <w:t>endorsement certificate</w:t>
       </w:r>
       <w:r>
         <w:t xml:space="preserve"> for the KVM Host.</w:t>
@@ -15837,10 +15955,17 @@
         <w:t xml:space="preserve">  </w:t>
       </w:r>
       <w:r>
-        <w:t>You will have to create a domain in the Linux VM using shell scripts at initialization and tao domain init</w:t>
-      </w:r>
-      <w:bookmarkStart w:id="1" w:name="_GoBack"/>
-      <w:bookmarkEnd w:id="1"/>
+        <w:t xml:space="preserve">You will have to </w:t>
+      </w:r>
+      <w:r>
+        <w:t xml:space="preserve">create a domain in the Linux VM. You can do this as your building the initramfs by copying the a domain template and calling </w:t>
+      </w:r>
+      <w:r>
+        <w:t xml:space="preserve">tao domain init, </w:t>
+      </w:r>
+      <w:r>
+        <w:t>as we did in other examples</w:t>
+      </w:r>
       <w:r>
         <w:t xml:space="preserve">.  </w:t>
       </w:r>
@@ -15892,7 +16017,7 @@
           <w:sz w:val="20"/>
           <w:szCs w:val="20"/>
         </w:rPr>
-        <w:t>LLINUXDOMAIN</w:t>
+        <w:t>LINUXDOMAIN</w:t>
       </w:r>
       <w:r>
         <w:rPr>
@@ -15916,7 +16041,23 @@
           <w:sz w:val="20"/>
           <w:szCs w:val="20"/>
         </w:rPr>
-        <w:t xml:space="preserve"> –parent_spec ‘tao::RPC+tao::FileMessageChannel(/dev/virtio-ports/tao)’</w:t>
+        <w:t xml:space="preserve"> –parent_spec ‘tao::RPC+tao::FileMessageChannel(/dev/</w:t>
+      </w:r>
+      <w:r>
+        <w:rPr>
+          <w:rFonts w:ascii="Courier New" w:hAnsi="Courier New" w:cs="Courier New"/>
+          <w:sz w:val="20"/>
+          <w:szCs w:val="20"/>
+        </w:rPr>
+        <w:t>vport0p1</w:t>
+      </w:r>
+      <w:r>
+        <w:rPr>
+          <w:rFonts w:ascii="Courier New" w:hAnsi="Courier New" w:cs="Courier New"/>
+          <w:sz w:val="20"/>
+          <w:szCs w:val="20"/>
+        </w:rPr>
+        <w:t>)’</w:t>
       </w:r>
       <w:r>
         <w:rPr>
@@ -16090,7 +16231,7 @@
         <w:rStyle w:val="PageNumber"/>
         <w:noProof/>
       </w:rPr>
-      <w:t>39</w:t>
+      <w:t>36</w:t>
     </w:r>
     <w:r>
       <w:rPr>
@@ -20707,7 +20848,7 @@
 </file>
 
 <file path=customXml/itemProps1.xml><?xml version="1.0" encoding="utf-8"?>
-<ds:datastoreItem xmlns:ds="http://schemas.openxmlformats.org/officeDocument/2006/customXml" ds:itemID="{EC5D5424-5D66-3D48-9935-A311CB211E21}">
+<ds:datastoreItem xmlns:ds="http://schemas.openxmlformats.org/officeDocument/2006/customXml" ds:itemID="{4301BDC3-C1AD-B347-B8BB-41BACA2E2EEB}">
   <ds:schemaRefs>
     <ds:schemaRef ds:uri="http://schemas.openxmlformats.org/officeDocument/2006/bibliography"/>
   </ds:schemaRefs>

</xml_diff>

<commit_message>
One correction and finished one section in the deployment guide.
</commit_message>
<xml_diff>
--- a/Doc/CloudproxyDeploymentNutsandBolts.docx
+++ b/Doc/CloudproxyDeploymentNutsandBolts.docx
@@ -3272,8 +3272,6 @@
         </w:rPr>
         <w:t>s</w:t>
       </w:r>
-      <w:bookmarkStart w:id="1" w:name="_GoBack"/>
-      <w:bookmarkEnd w:id="1"/>
       <w:r>
         <w:rPr>
           <w:bCs/>
@@ -5959,13 +5957,7 @@
         <w:rPr>
           <w:bCs/>
         </w:rPr>
-        <w:t xml:space="preserve">, … to the program with </w:t>
-      </w:r>
-      <w:r>
-        <w:rPr>
-          <w:bCs/>
-        </w:rPr>
-        <w:t>Tao Principal Name x</w:t>
+        <w:t>, … to the program with Tao Principal Name x</w:t>
       </w:r>
       <w:r>
         <w:rPr>
@@ -6303,8 +6295,305 @@
         <w:rPr>
           <w:bCs/>
         </w:rPr>
-        <w:t xml:space="preserve">Redundancy, backup, audit, logging, dashboards, predicting problems, forensics </w:t>
-      </w:r>
+        <w:t>The instructions in this deployment guide are adequate for modest deployment scale (hundreds of servers).  Large scale operation of Cloudproxy domains require</w:t>
+      </w:r>
+      <w:r>
+        <w:rPr>
+          <w:bCs/>
+        </w:rPr>
+        <w:t>s the same care as is needed for</w:t>
+      </w:r>
+      <w:r>
+        <w:rPr>
+          <w:bCs/>
+        </w:rPr>
+        <w:t xml:space="preserve"> non-Cloudproxy platforms and infrastructures.  While Cloudproxy generally imposes no new restrictions or barriers neither does it automatically provide complete support for scale deployment. </w:t>
+      </w:r>
+    </w:p>
+    <w:p>
+      <w:pPr>
+        <w:outlineLvl w:val="0"/>
+        <w:rPr>
+          <w:bCs/>
+        </w:rPr>
+      </w:pPr>
+    </w:p>
+    <w:p>
+      <w:pPr>
+        <w:outlineLvl w:val="0"/>
+        <w:rPr>
+          <w:bCs/>
+        </w:rPr>
+      </w:pPr>
+      <w:r>
+        <w:rPr>
+          <w:bCs/>
+        </w:rPr>
+        <w:lastRenderedPageBreak/>
+        <w:t>If you deploy Cloudproxy “at scale” be sure to consider the following:</w:t>
+      </w:r>
+    </w:p>
+    <w:p>
+      <w:pPr>
+        <w:pStyle w:val="ListParagraph"/>
+        <w:numPr>
+          <w:ilvl w:val="0"/>
+          <w:numId w:val="32"/>
+        </w:numPr>
+        <w:outlineLvl w:val="0"/>
+        <w:rPr>
+          <w:bCs/>
+        </w:rPr>
+      </w:pPr>
+      <w:r>
+        <w:rPr>
+          <w:bCs/>
+        </w:rPr>
+        <w:t>Redundancy: To provide reliability and resilience as well as immunity to one (or too few) points of failure, services should be redundantly provisioned</w:t>
+      </w:r>
+      <w:r>
+        <w:rPr>
+          <w:bCs/>
+        </w:rPr>
+        <w:t xml:space="preserve"> </w:t>
+      </w:r>
+      <w:r>
+        <w:rPr>
+          <w:bCs/>
+        </w:rPr>
+        <w:t xml:space="preserve">and data should be redundantly stored.  Be careful to avoid </w:t>
+      </w:r>
+      <w:r>
+        <w:rPr>
+          <w:bCs/>
+        </w:rPr>
+        <w:t xml:space="preserve">unnoticed </w:t>
+      </w:r>
+      <w:r>
+        <w:rPr>
+          <w:bCs/>
+        </w:rPr>
+        <w:t>“correlated failures” that may make you believe you have greater resilience than you actually do.</w:t>
+      </w:r>
+    </w:p>
+    <w:p>
+      <w:pPr>
+        <w:pStyle w:val="ListParagraph"/>
+        <w:numPr>
+          <w:ilvl w:val="0"/>
+          <w:numId w:val="32"/>
+        </w:numPr>
+        <w:outlineLvl w:val="0"/>
+        <w:rPr>
+          <w:bCs/>
+        </w:rPr>
+      </w:pPr>
+      <w:r>
+        <w:rPr>
+          <w:bCs/>
+        </w:rPr>
+        <w:t xml:space="preserve">Backup: The word should be enough. </w:t>
+      </w:r>
+    </w:p>
+    <w:p>
+      <w:pPr>
+        <w:pStyle w:val="ListParagraph"/>
+        <w:numPr>
+          <w:ilvl w:val="0"/>
+          <w:numId w:val="32"/>
+        </w:numPr>
+        <w:outlineLvl w:val="0"/>
+        <w:rPr>
+          <w:bCs/>
+        </w:rPr>
+      </w:pPr>
+      <w:r>
+        <w:rPr>
+          <w:bCs/>
+        </w:rPr>
+        <w:t xml:space="preserve">Audit and logging:  At scale it is impossible to detect problems as they occur without persistent, automatic and generous </w:t>
+      </w:r>
+      <w:r>
+        <w:rPr>
+          <w:bCs/>
+        </w:rPr>
+        <w:t xml:space="preserve">real time </w:t>
+      </w:r>
+      <w:r>
+        <w:rPr>
+          <w:bCs/>
+        </w:rPr>
+        <w:t>audit and logging. With Cloudproxy, you will want to encrypt an integrity protect your logs and audit trails and make sure</w:t>
+      </w:r>
+      <w:r>
+        <w:rPr>
+          <w:bCs/>
+        </w:rPr>
+        <w:t xml:space="preserve"> </w:t>
+      </w:r>
+      <w:r>
+        <w:rPr>
+          <w:bCs/>
+        </w:rPr>
+        <w:t>the logs are also stored in a way that prevents loss in the face of failure or tampering.</w:t>
+      </w:r>
+    </w:p>
+    <w:p>
+      <w:pPr>
+        <w:pStyle w:val="ListParagraph"/>
+        <w:numPr>
+          <w:ilvl w:val="0"/>
+          <w:numId w:val="32"/>
+        </w:numPr>
+        <w:outlineLvl w:val="0"/>
+        <w:rPr>
+          <w:bCs/>
+        </w:rPr>
+      </w:pPr>
+      <w:r>
+        <w:rPr>
+          <w:bCs/>
+        </w:rPr>
+        <w:t>D</w:t>
+      </w:r>
+      <w:r>
+        <w:rPr>
+          <w:bCs/>
+        </w:rPr>
+        <w:t xml:space="preserve">ashboards, </w:t>
+      </w:r>
+      <w:r>
+        <w:rPr>
+          <w:bCs/>
+        </w:rPr>
+        <w:t>ana</w:t>
+      </w:r>
+      <w:r>
+        <w:rPr>
+          <w:bCs/>
+        </w:rPr>
+        <w:t>lytics, predictive maintenance,</w:t>
+      </w:r>
+      <w:r>
+        <w:rPr>
+          <w:bCs/>
+        </w:rPr>
+        <w:t xml:space="preserve"> and f</w:t>
+      </w:r>
+      <w:r>
+        <w:rPr>
+          <w:bCs/>
+        </w:rPr>
+        <w:t>orensics</w:t>
+      </w:r>
+      <w:r>
+        <w:rPr>
+          <w:bCs/>
+        </w:rPr>
+        <w:t xml:space="preserve">:  Once you have logs, you should automatically analyze them </w:t>
+      </w:r>
+      <w:r>
+        <w:rPr>
+          <w:bCs/>
+        </w:rPr>
+        <w:t xml:space="preserve">(again in real time) </w:t>
+      </w:r>
+      <w:r>
+        <w:rPr>
+          <w:bCs/>
+        </w:rPr>
+        <w:t>to spot potential attacks or emerging failures.  Sometimes a “dashboard” is enough but often more attention will pay off in the end.</w:t>
+      </w:r>
+    </w:p>
+    <w:p>
+      <w:pPr>
+        <w:pStyle w:val="ListParagraph"/>
+        <w:numPr>
+          <w:ilvl w:val="0"/>
+          <w:numId w:val="32"/>
+        </w:numPr>
+        <w:outlineLvl w:val="0"/>
+        <w:rPr>
+          <w:bCs/>
+        </w:rPr>
+      </w:pPr>
+      <w:r>
+        <w:rPr>
+          <w:bCs/>
+        </w:rPr>
+        <w:t>Key management and insider protection:</w:t>
+      </w:r>
+      <w:r>
+        <w:rPr>
+          <w:bCs/>
+        </w:rPr>
+        <w:t xml:space="preserve"> </w:t>
+      </w:r>
+      <w:r>
+        <w:rPr>
+          <w:bCs/>
+        </w:rPr>
+        <w:t>While Cloudproxy frees you from the customary “untrustworthy CA” key management problem, you must safeguard critical keys (like the policy key) and put processes in place to avoid being at risk of having the entire security of your deployment compromised (deliberately or accidentally) by one or two “insiders” with regular access.</w:t>
+      </w:r>
+    </w:p>
+    <w:p>
+      <w:pPr>
+        <w:pStyle w:val="ListParagraph"/>
+        <w:numPr>
+          <w:ilvl w:val="0"/>
+          <w:numId w:val="32"/>
+        </w:numPr>
+        <w:outlineLvl w:val="0"/>
+        <w:rPr>
+          <w:bCs/>
+        </w:rPr>
+      </w:pPr>
+      <w:r>
+        <w:rPr>
+          <w:bCs/>
+        </w:rPr>
+        <w:t>Break glass procedures:  Make sure that when Black Swan failures occur you can respond immediately with documented and practiced processes.  These practices should enable rapid “cold restart” while offering</w:t>
+      </w:r>
+      <w:bookmarkStart w:id="1" w:name="_GoBack"/>
+      <w:bookmarkEnd w:id="1"/>
+      <w:r>
+        <w:rPr>
+          <w:bCs/>
+        </w:rPr>
+        <w:t xml:space="preserve"> adequate insight into potential compromised data without extensive post incident investigation.</w:t>
+      </w:r>
+    </w:p>
+    <w:p>
+      <w:pPr>
+        <w:pStyle w:val="ListParagraph"/>
+        <w:ind w:left="966"/>
+        <w:outlineLvl w:val="0"/>
+        <w:rPr>
+          <w:bCs/>
+        </w:rPr>
+      </w:pPr>
+    </w:p>
+    <w:p>
+      <w:pPr>
+        <w:outlineLvl w:val="0"/>
+        <w:rPr>
+          <w:bCs/>
+        </w:rPr>
+      </w:pPr>
+      <w:r>
+        <w:rPr>
+          <w:bCs/>
+        </w:rPr>
+        <w:t xml:space="preserve"> There is an emerging body of practice on running services at scale that is worth learning.</w:t>
+      </w:r>
+    </w:p>
+    <w:p>
+      <w:pPr>
+        <w:outlineLvl w:val="0"/>
+        <w:rPr>
+          <w:bCs/>
+        </w:rPr>
+      </w:pPr>
     </w:p>
     <w:p>
       <w:pPr>
@@ -6347,14 +6636,7 @@
         <w:rPr>
           <w:bCs/>
         </w:rPr>
-        <w:t xml:space="preserve">While the Cloudproxy security model makes security reliance transparent and easily manageable, you still have to write your programs so that adversaries cannot exploit flaws in the </w:t>
-      </w:r>
-      <w:r>
-        <w:rPr>
-          <w:bCs/>
-        </w:rPr>
-        <w:lastRenderedPageBreak/>
-        <w:t>program</w:t>
+        <w:t>While the Cloudproxy security model makes security reliance transparent and easily manageable, you still have to write your programs so that adversaries cannot exploit flaws in the program</w:t>
       </w:r>
       <w:r>
         <w:rPr>
@@ -6463,6 +6745,7 @@
         <w:rPr>
           <w:bCs/>
         </w:rPr>
+        <w:lastRenderedPageBreak/>
         <w:t>Please post bugs and suggestions to the Github repository.  Those suggestions will be treated as having been licensed under the Cloudproxy license.</w:t>
       </w:r>
     </w:p>
@@ -17887,7 +18170,7 @@
         <w:rStyle w:val="PageNumber"/>
         <w:noProof/>
       </w:rPr>
-      <w:t>8</w:t>
+      <w:t>15</w:t>
     </w:r>
     <w:r>
       <w:rPr>
@@ -17954,7 +18237,7 @@
           <w:sz w:val="20"/>
           <w:szCs w:val="20"/>
         </w:rPr>
-        <w:t xml:space="preserve">at </w:t>
+        <w:t xml:space="preserve"> at </w:t>
       </w:r>
       <w:r>
         <w:rPr>
@@ -20288,6 +20571,92 @@
     </w:lvl>
   </w:abstractNum>
   <w:abstractNum w:abstractNumId="21">
+    <w:nsid w:val="5F9929C2"/>
+    <w:multiLevelType w:val="hybridMultilevel"/>
+    <w:tmpl w:val="6A98B2EA"/>
+    <w:lvl w:ilvl="0" w:tplc="0409000F">
+      <w:start w:val="1"/>
+      <w:numFmt w:val="decimal"/>
+      <w:lvlText w:val="%1."/>
+      <w:lvlJc w:val="left"/>
+      <w:pPr>
+        <w:ind w:left="966" w:hanging="360"/>
+      </w:pPr>
+    </w:lvl>
+    <w:lvl w:ilvl="1" w:tplc="04090019" w:tentative="1">
+      <w:start w:val="1"/>
+      <w:numFmt w:val="lowerLetter"/>
+      <w:lvlText w:val="%2."/>
+      <w:lvlJc w:val="left"/>
+      <w:pPr>
+        <w:ind w:left="1686" w:hanging="360"/>
+      </w:pPr>
+    </w:lvl>
+    <w:lvl w:ilvl="2" w:tplc="0409001B" w:tentative="1">
+      <w:start w:val="1"/>
+      <w:numFmt w:val="lowerRoman"/>
+      <w:lvlText w:val="%3."/>
+      <w:lvlJc w:val="right"/>
+      <w:pPr>
+        <w:ind w:left="2406" w:hanging="180"/>
+      </w:pPr>
+    </w:lvl>
+    <w:lvl w:ilvl="3" w:tplc="0409000F" w:tentative="1">
+      <w:start w:val="1"/>
+      <w:numFmt w:val="decimal"/>
+      <w:lvlText w:val="%4."/>
+      <w:lvlJc w:val="left"/>
+      <w:pPr>
+        <w:ind w:left="3126" w:hanging="360"/>
+      </w:pPr>
+    </w:lvl>
+    <w:lvl w:ilvl="4" w:tplc="04090019" w:tentative="1">
+      <w:start w:val="1"/>
+      <w:numFmt w:val="lowerLetter"/>
+      <w:lvlText w:val="%5."/>
+      <w:lvlJc w:val="left"/>
+      <w:pPr>
+        <w:ind w:left="3846" w:hanging="360"/>
+      </w:pPr>
+    </w:lvl>
+    <w:lvl w:ilvl="5" w:tplc="0409001B" w:tentative="1">
+      <w:start w:val="1"/>
+      <w:numFmt w:val="lowerRoman"/>
+      <w:lvlText w:val="%6."/>
+      <w:lvlJc w:val="right"/>
+      <w:pPr>
+        <w:ind w:left="4566" w:hanging="180"/>
+      </w:pPr>
+    </w:lvl>
+    <w:lvl w:ilvl="6" w:tplc="0409000F" w:tentative="1">
+      <w:start w:val="1"/>
+      <w:numFmt w:val="decimal"/>
+      <w:lvlText w:val="%7."/>
+      <w:lvlJc w:val="left"/>
+      <w:pPr>
+        <w:ind w:left="5286" w:hanging="360"/>
+      </w:pPr>
+    </w:lvl>
+    <w:lvl w:ilvl="7" w:tplc="04090019" w:tentative="1">
+      <w:start w:val="1"/>
+      <w:numFmt w:val="lowerLetter"/>
+      <w:lvlText w:val="%8."/>
+      <w:lvlJc w:val="left"/>
+      <w:pPr>
+        <w:ind w:left="6006" w:hanging="360"/>
+      </w:pPr>
+    </w:lvl>
+    <w:lvl w:ilvl="8" w:tplc="0409001B" w:tentative="1">
+      <w:start w:val="1"/>
+      <w:numFmt w:val="lowerRoman"/>
+      <w:lvlText w:val="%9."/>
+      <w:lvlJc w:val="right"/>
+      <w:pPr>
+        <w:ind w:left="6726" w:hanging="180"/>
+      </w:pPr>
+    </w:lvl>
+  </w:abstractNum>
+  <w:abstractNum w:abstractNumId="22">
     <w:nsid w:val="69C743BB"/>
     <w:multiLevelType w:val="multilevel"/>
     <w:tmpl w:val="5DD051A4"/>
@@ -20400,7 +20769,7 @@
       </w:rPr>
     </w:lvl>
   </w:abstractNum>
-  <w:abstractNum w:abstractNumId="22">
+  <w:abstractNum w:abstractNumId="23">
     <w:nsid w:val="69E6695C"/>
     <w:multiLevelType w:val="multilevel"/>
     <w:tmpl w:val="5B2AB5A2"/>
@@ -20513,7 +20882,7 @@
       </w:rPr>
     </w:lvl>
   </w:abstractNum>
-  <w:abstractNum w:abstractNumId="23">
+  <w:abstractNum w:abstractNumId="24">
     <w:nsid w:val="69F8110D"/>
     <w:multiLevelType w:val="hybridMultilevel"/>
     <w:tmpl w:val="AD925E8C"/>
@@ -20599,7 +20968,7 @@
       </w:pPr>
     </w:lvl>
   </w:abstractNum>
-  <w:abstractNum w:abstractNumId="24">
+  <w:abstractNum w:abstractNumId="25">
     <w:nsid w:val="6C1F4286"/>
     <w:multiLevelType w:val="hybridMultilevel"/>
     <w:tmpl w:val="7D56CF84"/>
@@ -20685,7 +21054,7 @@
       </w:pPr>
     </w:lvl>
   </w:abstractNum>
-  <w:abstractNum w:abstractNumId="25">
+  <w:abstractNum w:abstractNumId="26">
     <w:nsid w:val="6DDA0CFC"/>
     <w:multiLevelType w:val="multilevel"/>
     <w:tmpl w:val="AAEE008E"/>
@@ -20798,7 +21167,7 @@
       </w:rPr>
     </w:lvl>
   </w:abstractNum>
-  <w:abstractNum w:abstractNumId="26">
+  <w:abstractNum w:abstractNumId="27">
     <w:nsid w:val="70FD74C4"/>
     <w:multiLevelType w:val="multilevel"/>
     <w:tmpl w:val="93A0DA0E"/>
@@ -20911,7 +21280,7 @@
       </w:rPr>
     </w:lvl>
   </w:abstractNum>
-  <w:abstractNum w:abstractNumId="27">
+  <w:abstractNum w:abstractNumId="28">
     <w:nsid w:val="730A2684"/>
     <w:multiLevelType w:val="multilevel"/>
     <w:tmpl w:val="BF3E1D56"/>
@@ -21024,7 +21393,7 @@
       </w:rPr>
     </w:lvl>
   </w:abstractNum>
-  <w:abstractNum w:abstractNumId="28">
+  <w:abstractNum w:abstractNumId="29">
     <w:nsid w:val="74CC7E86"/>
     <w:multiLevelType w:val="multilevel"/>
     <w:tmpl w:val="40FEA950"/>
@@ -21137,7 +21506,7 @@
       </w:rPr>
     </w:lvl>
   </w:abstractNum>
-  <w:abstractNum w:abstractNumId="29">
+  <w:abstractNum w:abstractNumId="30">
     <w:nsid w:val="7AF728E7"/>
     <w:multiLevelType w:val="multilevel"/>
     <w:tmpl w:val="BB122A60"/>
@@ -21250,7 +21619,7 @@
       </w:rPr>
     </w:lvl>
   </w:abstractNum>
-  <w:abstractNum w:abstractNumId="30">
+  <w:abstractNum w:abstractNumId="31">
     <w:nsid w:val="7BAC44D5"/>
     <w:multiLevelType w:val="multilevel"/>
     <w:tmpl w:val="E752B0EC"/>
@@ -21364,7 +21733,7 @@
     </w:lvl>
   </w:abstractNum>
   <w:num w:numId="1">
-    <w:abstractNumId w:val="21"/>
+    <w:abstractNumId w:val="22"/>
   </w:num>
   <w:num w:numId="2">
     <w:abstractNumId w:val="5"/>
@@ -21382,10 +21751,10 @@
     <w:abstractNumId w:val="20"/>
   </w:num>
   <w:num w:numId="7">
-    <w:abstractNumId w:val="22"/>
+    <w:abstractNumId w:val="23"/>
   </w:num>
   <w:num w:numId="8">
-    <w:abstractNumId w:val="26"/>
+    <w:abstractNumId w:val="27"/>
   </w:num>
   <w:num w:numId="9">
     <w:abstractNumId w:val="10"/>
@@ -21406,13 +21775,13 @@
     <w:abstractNumId w:val="1"/>
   </w:num>
   <w:num w:numId="15">
-    <w:abstractNumId w:val="23"/>
+    <w:abstractNumId w:val="24"/>
   </w:num>
   <w:num w:numId="16">
     <w:abstractNumId w:val="8"/>
   </w:num>
   <w:num w:numId="17">
-    <w:abstractNumId w:val="27"/>
+    <w:abstractNumId w:val="28"/>
   </w:num>
   <w:num w:numId="18">
     <w:abstractNumId w:val="12"/>
@@ -21430,13 +21799,13 @@
     <w:abstractNumId w:val="17"/>
   </w:num>
   <w:num w:numId="23">
-    <w:abstractNumId w:val="24"/>
+    <w:abstractNumId w:val="25"/>
   </w:num>
   <w:num w:numId="24">
-    <w:abstractNumId w:val="25"/>
+    <w:abstractNumId w:val="26"/>
   </w:num>
   <w:num w:numId="25">
-    <w:abstractNumId w:val="28"/>
+    <w:abstractNumId w:val="29"/>
   </w:num>
   <w:num w:numId="26">
     <w:abstractNumId w:val="15"/>
@@ -21445,16 +21814,19 @@
     <w:abstractNumId w:val="0"/>
   </w:num>
   <w:num w:numId="28">
-    <w:abstractNumId w:val="29"/>
+    <w:abstractNumId w:val="30"/>
   </w:num>
   <w:num w:numId="29">
     <w:abstractNumId w:val="13"/>
   </w:num>
   <w:num w:numId="30">
-    <w:abstractNumId w:val="30"/>
+    <w:abstractNumId w:val="31"/>
   </w:num>
   <w:num w:numId="31">
     <w:abstractNumId w:val="18"/>
+  </w:num>
+  <w:num w:numId="32">
+    <w:abstractNumId w:val="21"/>
   </w:num>
 </w:numbering>
 </file>
@@ -22560,7 +22932,7 @@
 </file>
 
 <file path=customXml/itemProps1.xml><?xml version="1.0" encoding="utf-8"?>
-<ds:datastoreItem xmlns:ds="http://schemas.openxmlformats.org/officeDocument/2006/customXml" ds:itemID="{0E5ED2F5-A94F-784A-A1F6-E48B2A6688F7}">
+<ds:datastoreItem xmlns:ds="http://schemas.openxmlformats.org/officeDocument/2006/customXml" ds:itemID="{CF038B8A-E4C6-9945-AAAD-F8E867222330}">
   <ds:schemaRefs>
     <ds:schemaRef ds:uri="http://schemas.openxmlformats.org/officeDocument/2006/bibliography"/>
   </ds:schemaRefs>

</xml_diff>

<commit_message>
Added some machine models to hardware.
</commit_message>
<xml_diff>
--- a/Doc/CloudproxyDeploymentNutsandBolts.docx
+++ b/Doc/CloudproxyDeploymentNutsandBolts.docx
@@ -791,6 +791,7 @@
       <w:r>
         <w:rPr>
           <w:noProof/>
+          <w:lang w:eastAsia="en-US"/>
         </w:rPr>
         <w:drawing>
           <wp:inline distT="0" distB="0" distL="0" distR="0" wp14:anchorId="2A925E1A" wp14:editId="10F77773">
@@ -835,6 +836,7 @@
       <w:r>
         <w:rPr>
           <w:noProof/>
+          <w:lang w:eastAsia="en-US"/>
         </w:rPr>
         <w:lastRenderedPageBreak/>
         <w:drawing>
@@ -5776,6 +5778,7 @@
           <w:noProof/>
           <w:sz w:val="24"/>
           <w:szCs w:val="24"/>
+          <w:lang w:eastAsia="en-US"/>
         </w:rPr>
         <w:lastRenderedPageBreak/>
         <w:drawing>
@@ -5977,21 +5980,7 @@
         <w:rPr>
           <w:bCs/>
         </w:rPr>
-        <w:t xml:space="preserve">.  When the new program </w:t>
-      </w:r>
-      <w:proofErr w:type="gramStart"/>
-      <w:r>
-        <w:rPr>
-          <w:bCs/>
-        </w:rPr>
-        <w:t>start</w:t>
-      </w:r>
-      <w:proofErr w:type="gramEnd"/>
-      <w:r>
-        <w:rPr>
-          <w:bCs/>
-        </w:rPr>
-        <w:t xml:space="preserve"> up for the first time, it opens a Tao Channel with an olde version of the program that has access to the named keys, and supplied the signed rule.  The old version of the program can authenticate the new version (using the Tao Channel), verify the rule applies and provide the named keys.</w:t>
+        <w:t>.  When the new program start up for the first time, it opens a Tao Channel with an olde version of the program that has access to the named keys, and supplied the signed rule.  The old version of the program can authenticate the new version (using the Tao Channel), verify the rule applies and provide the named keys.</w:t>
       </w:r>
     </w:p>
     <w:p>
@@ -6004,6 +5993,7 @@
         <w:rPr>
           <w:rFonts w:ascii="Menlo" w:hAnsi="Menlo" w:cs="Menlo"/>
           <w:noProof/>
+          <w:lang w:eastAsia="en-US"/>
         </w:rPr>
         <w:lastRenderedPageBreak/>
         <w:drawing>
@@ -7022,31 +7012,105 @@
     </w:p>
     <w:p/>
     <w:p/>
+    <w:p>
+      <w:r>
+        <w:t>Intel or AMD CPU’s and chipsets with secure extensions that support SKINIT.  In addition, there must be a physical TPM on the motherboard or in firmware.  Most new Intel CPU’s have firmware TPM’s so most new hardware is “automatically” Cloudproxy enabled.</w:t>
+      </w:r>
+      <w:r>
+        <w:t xml:space="preserve">  Most OEM advertising makes it very difficult to determine whether a model is “SMX” or “Trusted Technology” enabled and this together with a TPM, preferably 2.0 is what we need.  Most “VPro” branded machines have the right hardware.</w:t>
+      </w:r>
+    </w:p>
     <w:p/>
     <w:p>
       <w:r>
-        <w:t>Intel or AMD CPU’s and chipsets with secure extensions that support SKINIT.  In addition, there must be a physical TPM on the motherboard or in firmware.  Most new Intel CPU’s have firmware TPM’s so most new hardware is “automatically” Cloudproxy enabled.</w:t>
+        <w:t>We’ve used the following:</w:t>
       </w:r>
     </w:p>
     <w:p/>
     <w:p>
+      <w:pPr>
+        <w:pStyle w:val="ListParagraph"/>
+        <w:numPr>
+          <w:ilvl w:val="0"/>
+          <w:numId w:val="34"/>
+        </w:numPr>
+      </w:pPr>
       <w:r>
         <w:t>Dell Omniplex</w:t>
       </w:r>
     </w:p>
     <w:p>
-      <w:r>
-        <w:t>HP xxx laptops</w:t>
-      </w:r>
-    </w:p>
-    <w:p>
-      <w:r>
-        <w:t>Tom’s laptop</w:t>
-      </w:r>
-    </w:p>
-    <w:p>
-      <w:r>
-        <w:t>NUC (be sure it supports SMX)</w:t>
+      <w:pPr>
+        <w:pStyle w:val="ListParagraph"/>
+        <w:numPr>
+          <w:ilvl w:val="0"/>
+          <w:numId w:val="34"/>
+        </w:numPr>
+      </w:pPr>
+      <w:r>
+        <w:t xml:space="preserve">HP </w:t>
+      </w:r>
+      <w:r>
+        <w:t>Elite</w:t>
+      </w:r>
+      <w:r>
+        <w:t xml:space="preserve"> laptops</w:t>
+      </w:r>
+    </w:p>
+    <w:p>
+      <w:pPr>
+        <w:pStyle w:val="ListParagraph"/>
+        <w:numPr>
+          <w:ilvl w:val="0"/>
+          <w:numId w:val="34"/>
+        </w:numPr>
+      </w:pPr>
+      <w:r>
+        <w:t xml:space="preserve">Lenovo </w:t>
+      </w:r>
+      <w:r>
+        <w:t>laptop</w:t>
+      </w:r>
+      <w:r>
+        <w:t xml:space="preserve"> (but be careful, we’ve had some models of Lenovo fail even when they should have worked)</w:t>
+      </w:r>
+    </w:p>
+    <w:p>
+      <w:pPr>
+        <w:pStyle w:val="ListParagraph"/>
+        <w:numPr>
+          <w:ilvl w:val="0"/>
+          <w:numId w:val="34"/>
+        </w:numPr>
+      </w:pPr>
+      <w:r>
+        <w:t>Some Intel “</w:t>
+      </w:r>
+      <w:r>
+        <w:t>NUC</w:t>
+      </w:r>
+      <w:r>
+        <w:t>” machines have SMX support but make sure before you buy (only some i5 and i7 models).</w:t>
+      </w:r>
+    </w:p>
+    <w:p>
+      <w:pPr>
+        <w:pStyle w:val="ListParagraph"/>
+        <w:numPr>
+          <w:ilvl w:val="0"/>
+          <w:numId w:val="34"/>
+        </w:numPr>
+      </w:pPr>
+      <w:r>
+        <w:t>We’ve also verified our software works on some new Dell machines with firmware</w:t>
+      </w:r>
+      <w:r>
+        <w:t xml:space="preserve"> TPMs</w:t>
+      </w:r>
+      <w:bookmarkStart w:id="1" w:name="_GoBack"/>
+      <w:bookmarkEnd w:id="1"/>
+      <w:r>
+        <w:t>.</w:t>
       </w:r>
     </w:p>
     <w:p/>
@@ -7153,7 +7217,6 @@
         </w:rPr>
         <w:t xml:space="preserve">We no longer use the trousers initialization routines but the ones from </w:t>
       </w:r>
-      <w:bookmarkStart w:id="1" w:name="_GoBack"/>
       <w:r>
         <w:rPr>
           <w:bCs/>
@@ -7162,7 +7225,6 @@
         </w:rPr>
         <w:t>go-tpm</w:t>
       </w:r>
-      <w:bookmarkEnd w:id="1"/>
       <w:r>
         <w:rPr>
           <w:bCs/>
@@ -7756,21 +7818,7 @@
         <w:rPr>
           <w:bCs/>
         </w:rPr>
-        <w:t xml:space="preserve">command. If we pass the –owner argument to the tpm_changeownerauth </w:t>
-      </w:r>
-      <w:proofErr w:type="gramStart"/>
-      <w:r>
-        <w:rPr>
-          <w:bCs/>
-        </w:rPr>
-        <w:t>command</w:t>
-      </w:r>
-      <w:proofErr w:type="gramEnd"/>
-      <w:r>
-        <w:rPr>
-          <w:bCs/>
-        </w:rPr>
-        <w:t xml:space="preserve"> we’ll be </w:t>
+        <w:t xml:space="preserve">command. If we pass the –owner argument to the tpm_changeownerauth command we’ll be </w:t>
       </w:r>
     </w:p>
     <w:p>
@@ -8046,21 +8094,7 @@
         <w:rPr>
           <w:bCs/>
         </w:rPr>
-        <w:t>Storage Key (SK) and Attestation Identity Key (AIK</w:t>
-      </w:r>
-      <w:proofErr w:type="gramStart"/>
-      <w:r>
-        <w:rPr>
-          <w:bCs/>
-        </w:rPr>
-        <w:t>).#</w:t>
-      </w:r>
-      <w:proofErr w:type="gramEnd"/>
-      <w:r>
-        <w:rPr>
-          <w:bCs/>
-        </w:rPr>
-        <w:t xml:space="preserve"> tpm_setenable --enable</w:t>
+        <w:t>Storage Key (SK) and Attestation Identity Key (AIK).# tpm_setenable --enable</w:t>
       </w:r>
     </w:p>
     <w:p>
@@ -8185,14 +8219,7 @@
         <w:rPr>
           <w:bCs/>
         </w:rPr>
-        <w:t xml:space="preserve">The private key is always stored at the TPM and cannot even be seen by </w:t>
-      </w:r>
-      <w:proofErr w:type="gramStart"/>
-      <w:r>
-        <w:rPr>
-          <w:bCs/>
-        </w:rPr>
-        <w:t xml:space="preserve">anyone, </w:t>
+        <w:t xml:space="preserve">The private key is always stored at the TPM and cannot even be seen by anyone, </w:t>
       </w:r>
       <w:r>
         <w:rPr>
@@ -8204,14 +8231,7 @@
         <w:rPr>
           <w:bCs/>
         </w:rPr>
-        <w:t>while</w:t>
-      </w:r>
-      <w:proofErr w:type="gramEnd"/>
-      <w:r>
-        <w:rPr>
-          <w:bCs/>
-        </w:rPr>
-        <w:t xml:space="preserve"> the public key can be displayed with the tpm_getpubek command.</w:t>
+        <w:t>while the public key can be displayed with the tpm_getpubek command.</w:t>
       </w:r>
     </w:p>
     <w:p>
@@ -8345,27 +8365,7 @@
           <w:sz w:val="16"/>
           <w:szCs w:val="16"/>
         </w:rPr>
-        <w:t xml:space="preserve">  Flags:     0x00000000 </w:t>
-      </w:r>
-      <w:proofErr w:type="gramStart"/>
-      <w:r>
-        <w:rPr>
-          <w:rFonts w:ascii="Courier New" w:hAnsi="Courier New" w:cs="Courier New"/>
-          <w:bCs/>
-          <w:sz w:val="16"/>
-          <w:szCs w:val="16"/>
-        </w:rPr>
-        <w:t>(!VOLATILE</w:t>
-      </w:r>
-      <w:proofErr w:type="gramEnd"/>
-      <w:r>
-        <w:rPr>
-          <w:rFonts w:ascii="Courier New" w:hAnsi="Courier New" w:cs="Courier New"/>
-          <w:bCs/>
-          <w:sz w:val="16"/>
-          <w:szCs w:val="16"/>
-        </w:rPr>
-        <w:t>, !MIGRATABLE, !REDIRECTION)</w:t>
+        <w:t xml:space="preserve">  Flags:     0x00000000 (!VOLATILE, !MIGRATABLE, !REDIRECTION)</w:t>
       </w:r>
     </w:p>
     <w:p>
@@ -8860,21 +8860,7 @@
         <w:rPr>
           <w:bCs/>
         </w:rPr>
-        <w:t xml:space="preserve">The </w:t>
-      </w:r>
-      <w:proofErr w:type="gramStart"/>
-      <w:r>
-        <w:rPr>
-          <w:bCs/>
-        </w:rPr>
-        <w:t>Grub(</w:t>
-      </w:r>
-      <w:proofErr w:type="gramEnd"/>
-      <w:r>
-        <w:rPr>
-          <w:bCs/>
-        </w:rPr>
-        <w:t>2) configuration file is usually in /boot/grub and is called</w:t>
+        <w:t>The Grub(2) configuration file is usually in /boot/grub and is called</w:t>
       </w:r>
       <w:r>
         <w:rPr>
@@ -8920,21 +8906,7 @@
         <w:rPr>
           <w:bCs/>
         </w:rPr>
-        <w:t xml:space="preserve">Tboot module must be added as the 'kernel' in the </w:t>
-      </w:r>
-      <w:proofErr w:type="gramStart"/>
-      <w:r>
-        <w:rPr>
-          <w:bCs/>
-        </w:rPr>
-        <w:t>grub.conf</w:t>
-      </w:r>
-      <w:proofErr w:type="gramEnd"/>
-      <w:r>
-        <w:rPr>
-          <w:bCs/>
-        </w:rPr>
-        <w:t xml:space="preserve"> file.</w:t>
+        <w:t>Tboot module must be added as the 'kernel' in the grub.conf file.</w:t>
       </w:r>
     </w:p>
     <w:p>
@@ -9145,27 +9117,7 @@
           <w:sz w:val="16"/>
           <w:szCs w:val="16"/>
         </w:rPr>
-        <w:t xml:space="preserve">        set root='(hd</w:t>
-      </w:r>
-      <w:proofErr w:type="gramStart"/>
-      <w:r>
-        <w:rPr>
-          <w:rFonts w:ascii="Courier New" w:hAnsi="Courier New" w:cs="Courier New"/>
-          <w:bCs/>
-          <w:sz w:val="16"/>
-          <w:szCs w:val="16"/>
-        </w:rPr>
-        <w:t>0,msdos</w:t>
-      </w:r>
-      <w:proofErr w:type="gramEnd"/>
-      <w:r>
-        <w:rPr>
-          <w:rFonts w:ascii="Courier New" w:hAnsi="Courier New" w:cs="Courier New"/>
-          <w:bCs/>
-          <w:sz w:val="16"/>
-          <w:szCs w:val="16"/>
-        </w:rPr>
-        <w:t>5)'</w:t>
+        <w:t xml:space="preserve">        set root='(hd0,msdos5)'</w:t>
       </w:r>
     </w:p>
     <w:p>
@@ -9228,27 +9180,7 @@
           <w:sz w:val="16"/>
           <w:szCs w:val="16"/>
         </w:rPr>
-        <w:t xml:space="preserve">        multiboot /boot/tboot.gz /boot/tboot.gz logging=</w:t>
-      </w:r>
-      <w:proofErr w:type="gramStart"/>
-      <w:r>
-        <w:rPr>
-          <w:rFonts w:ascii="Courier New" w:hAnsi="Courier New" w:cs="Courier New"/>
-          <w:bCs/>
-          <w:sz w:val="16"/>
-          <w:szCs w:val="16"/>
-        </w:rPr>
-        <w:t>vga,memory</w:t>
-      </w:r>
-      <w:proofErr w:type="gramEnd"/>
-      <w:r>
-        <w:rPr>
-          <w:rFonts w:ascii="Courier New" w:hAnsi="Courier New" w:cs="Courier New"/>
-          <w:bCs/>
-          <w:sz w:val="16"/>
-          <w:szCs w:val="16"/>
-        </w:rPr>
-        <w:t>,serial</w:t>
+        <w:t xml:space="preserve">        multiboot /boot/tboot.gz /boot/tboot.gz logging=vga,memory,serial</w:t>
       </w:r>
     </w:p>
     <w:p>
@@ -9290,27 +9222,7 @@
           <w:sz w:val="16"/>
           <w:szCs w:val="16"/>
         </w:rPr>
-        <w:t xml:space="preserve">        module   /boot/vmlinuz-3.0.0-16-generic /boot/vmlinuz-3.0.0-16-generic root=UUID=8ab78657-8561-4fa8-af57-bff736275cc6 ro   splash </w:t>
-      </w:r>
-      <w:proofErr w:type="gramStart"/>
-      <w:r>
-        <w:rPr>
-          <w:rFonts w:ascii="Courier New" w:hAnsi="Courier New" w:cs="Courier New"/>
-          <w:bCs/>
-          <w:sz w:val="16"/>
-          <w:szCs w:val="16"/>
-        </w:rPr>
-        <w:t>vt.handoff</w:t>
-      </w:r>
-      <w:proofErr w:type="gramEnd"/>
-      <w:r>
-        <w:rPr>
-          <w:rFonts w:ascii="Courier New" w:hAnsi="Courier New" w:cs="Courier New"/>
-          <w:bCs/>
-          <w:sz w:val="16"/>
-          <w:szCs w:val="16"/>
-        </w:rPr>
-        <w:t>=7 intel_iommu=on</w:t>
+        <w:t xml:space="preserve">        module   /boot/vmlinuz-3.0.0-16-generic /boot/vmlinuz-3.0.0-16-generic root=UUID=8ab78657-8561-4fa8-af57-bff736275cc6 ro   splash vt.handoff=7 intel_iommu=on</w:t>
       </w:r>
     </w:p>
     <w:p>
@@ -9416,57 +9328,29 @@
         <w:rPr>
           <w:bCs/>
         </w:rPr>
-        <w:t xml:space="preserve">Modify </w:t>
-      </w:r>
-      <w:proofErr w:type="gramStart"/>
-      <w:r>
-        <w:rPr>
-          <w:bCs/>
-        </w:rPr>
-        <w:t>grub.conf</w:t>
-      </w:r>
-      <w:proofErr w:type="gramEnd"/>
-      <w:r>
-        <w:rPr>
-          <w:bCs/>
-        </w:rPr>
-        <w:t xml:space="preserve"> to load the policy data file:</w:t>
-      </w:r>
-    </w:p>
-    <w:p>
-      <w:pPr>
-        <w:outlineLvl w:val="0"/>
-        <w:rPr>
-          <w:bCs/>
-        </w:rPr>
-      </w:pPr>
-    </w:p>
-    <w:p>
-      <w:pPr>
-        <w:outlineLvl w:val="0"/>
-        <w:rPr>
-          <w:bCs/>
-        </w:rPr>
-      </w:pPr>
-      <w:r>
-        <w:rPr>
-          <w:bCs/>
-        </w:rPr>
-        <w:t xml:space="preserve">Edit </w:t>
-      </w:r>
-      <w:proofErr w:type="gramStart"/>
-      <w:r>
-        <w:rPr>
-          <w:bCs/>
-        </w:rPr>
-        <w:t>grub.conf</w:t>
-      </w:r>
-      <w:proofErr w:type="gramEnd"/>
-      <w:r>
-        <w:rPr>
-          <w:bCs/>
-        </w:rPr>
-        <w:t xml:space="preserve"> and add the following:</w:t>
+        <w:t>Modify grub.conf to load the policy data file:</w:t>
+      </w:r>
+    </w:p>
+    <w:p>
+      <w:pPr>
+        <w:outlineLvl w:val="0"/>
+        <w:rPr>
+          <w:bCs/>
+        </w:rPr>
+      </w:pPr>
+    </w:p>
+    <w:p>
+      <w:pPr>
+        <w:outlineLvl w:val="0"/>
+        <w:rPr>
+          <w:bCs/>
+        </w:rPr>
+      </w:pPr>
+      <w:r>
+        <w:rPr>
+          <w:bCs/>
+        </w:rPr>
+        <w:t>Edit grub.conf and add the following:</w:t>
       </w:r>
     </w:p>
     <w:p>
@@ -9509,21 +9393,7 @@
         <w:rPr>
           <w:bCs/>
         </w:rPr>
-        <w:t xml:space="preserve">Copy sinit into /boot and change run </w:t>
-      </w:r>
-      <w:proofErr w:type="gramStart"/>
-      <w:r>
-        <w:rPr>
-          <w:bCs/>
-        </w:rPr>
-        <w:t>grub.conf</w:t>
-      </w:r>
-      <w:proofErr w:type="gramEnd"/>
-      <w:r>
-        <w:rPr>
-          <w:bCs/>
-        </w:rPr>
-        <w:t xml:space="preserve"> then run update-grub.</w:t>
+        <w:t>Copy sinit into /boot and change run grub.conf then run update-grub.</w:t>
       </w:r>
     </w:p>
     <w:p>
@@ -9621,14 +9491,7 @@
         <w:rPr>
           <w:bCs/>
         </w:rPr>
-        <w:t xml:space="preserve">The TPM, driver/char/tpm/tpm.c, depends on TPM chip to report timeout values for timeout_a, b, and d. The Atmel TPM in Dell latitude 6430u, reports wrong timeout values (10 ms each), instead of TCG </w:t>
-      </w:r>
-      <w:proofErr w:type="gramStart"/>
-      <w:r>
-        <w:rPr>
-          <w:bCs/>
-        </w:rPr>
-        <w:t xml:space="preserve">specified </w:t>
+        <w:t xml:space="preserve">The TPM, driver/char/tpm/tpm.c, depends on TPM chip to report timeout values for timeout_a, b, and d. The Atmel TPM in Dell latitude 6430u, reports wrong timeout values (10 ms each), instead of TCG specified </w:t>
       </w:r>
       <w:r>
         <w:rPr>
@@ -9640,14 +9503,7 @@
         <w:rPr>
           <w:bCs/>
         </w:rPr>
-        <w:t>(</w:t>
-      </w:r>
-      <w:proofErr w:type="gramEnd"/>
-      <w:r>
-        <w:rPr>
-          <w:bCs/>
-        </w:rPr>
-        <w:t>750ms, 2000ms, 750ms, 750ms for timeout_a/b/c/d respectively).  You can fix the driver code and it will work.</w:t>
+        <w:t>(750ms, 2000ms, 750ms, 750ms for timeout_a/b/c/d respectively).  You can fix the driver code and it will work.</w:t>
       </w:r>
     </w:p>
     <w:p>
@@ -9763,16 +9619,8 @@
         <w:rPr>
           <w:bCs/>
         </w:rPr>
-        <w:t>Put 11_tboot in /etc/</w:t>
-      </w:r>
-      <w:proofErr w:type="gramStart"/>
-      <w:r>
-        <w:rPr>
-          <w:bCs/>
-        </w:rPr>
-        <w:t>grub.d</w:t>
-      </w:r>
-      <w:proofErr w:type="gramEnd"/>
+        <w:t>Put 11_tboot in /etc/grub.d</w:t>
+      </w:r>
     </w:p>
     <w:p>
       <w:pPr>
@@ -9929,49 +9777,21 @@
         <w:rPr>
           <w:bCs/>
         </w:rPr>
-        <w:t xml:space="preserve">       -  SHA-1 hash of first module in </w:t>
-      </w:r>
-      <w:proofErr w:type="gramStart"/>
-      <w:r>
-        <w:rPr>
-          <w:bCs/>
-        </w:rPr>
-        <w:t>grub.conf</w:t>
-      </w:r>
-      <w:proofErr w:type="gramEnd"/>
-      <w:r>
-        <w:rPr>
-          <w:bCs/>
-        </w:rPr>
-        <w:t xml:space="preserve"> (e.g. Xen or Linux kernel)</w:t>
-      </w:r>
-    </w:p>
-    <w:p>
-      <w:pPr>
-        <w:outlineLvl w:val="0"/>
-        <w:rPr>
-          <w:bCs/>
-        </w:rPr>
-      </w:pPr>
-      <w:r>
-        <w:rPr>
-          <w:bCs/>
-        </w:rPr>
-        <w:t xml:space="preserve">PCR </w:t>
-      </w:r>
-      <w:proofErr w:type="gramStart"/>
-      <w:r>
-        <w:rPr>
-          <w:bCs/>
-        </w:rPr>
-        <w:t>* :</w:t>
-      </w:r>
-      <w:proofErr w:type="gramEnd"/>
-      <w:r>
-        <w:rPr>
-          <w:bCs/>
-        </w:rPr>
-        <w:t xml:space="preserve"> tboot policy may specify modules' measurements to be extended into PCRs specified in the policy</w:t>
+        <w:t xml:space="preserve">       -  SHA-1 hash of first module in grub.conf (e.g. Xen or Linux kernel)</w:t>
+      </w:r>
+    </w:p>
+    <w:p>
+      <w:pPr>
+        <w:outlineLvl w:val="0"/>
+        <w:rPr>
+          <w:bCs/>
+        </w:rPr>
+      </w:pPr>
+      <w:r>
+        <w:rPr>
+          <w:bCs/>
+        </w:rPr>
+        <w:t>PCR * : tboot policy may specify modules' measurements to be extended into PCRs specified in the policy</w:t>
       </w:r>
     </w:p>
     <w:p>
@@ -10125,27 +9945,7 @@
           <w:sz w:val="16"/>
           <w:szCs w:val="16"/>
         </w:rPr>
-        <w:t xml:space="preserve">  - after multiboot tboot.gz, e.g., "logging=</w:t>
-      </w:r>
-      <w:proofErr w:type="gramStart"/>
-      <w:r>
-        <w:rPr>
-          <w:rFonts w:ascii="Courier New" w:hAnsi="Courier New" w:cs="Courier New"/>
-          <w:bCs/>
-          <w:sz w:val="16"/>
-          <w:szCs w:val="16"/>
-        </w:rPr>
-        <w:t>vga,memory</w:t>
-      </w:r>
-      <w:proofErr w:type="gramEnd"/>
-      <w:r>
-        <w:rPr>
-          <w:rFonts w:ascii="Courier New" w:hAnsi="Courier New" w:cs="Courier New"/>
-          <w:bCs/>
-          <w:sz w:val="16"/>
-          <w:szCs w:val="16"/>
-        </w:rPr>
-        <w:t>,serial"</w:t>
+        <w:t xml:space="preserve">  - after multiboot tboot.gz, e.g., "logging=vga,memory,serial"</w:t>
       </w:r>
     </w:p>
     <w:p>
@@ -10180,25 +9980,14 @@
           <w:szCs w:val="16"/>
         </w:rPr>
       </w:pPr>
-      <w:proofErr w:type="gramStart"/>
-      <w:r>
-        <w:rPr>
-          <w:rFonts w:ascii="Courier New" w:hAnsi="Courier New" w:cs="Courier New"/>
-          <w:bCs/>
-          <w:sz w:val="16"/>
-          <w:szCs w:val="16"/>
-        </w:rPr>
-        <w:t>./</w:t>
-      </w:r>
-      <w:proofErr w:type="gramEnd"/>
-      <w:r>
-        <w:rPr>
-          <w:rFonts w:ascii="Courier New" w:hAnsi="Courier New" w:cs="Courier New"/>
-          <w:bCs/>
-          <w:sz w:val="16"/>
-          <w:szCs w:val="16"/>
-        </w:rPr>
-        <w:t>lcp_mlehash -c "logging=vga" /boot/tboot.gz&gt;mle_hash</w:t>
+      <w:r>
+        <w:rPr>
+          <w:rFonts w:ascii="Courier New" w:hAnsi="Courier New" w:cs="Courier New"/>
+          <w:bCs/>
+          <w:sz w:val="16"/>
+          <w:szCs w:val="16"/>
+        </w:rPr>
+        <w:t>./lcp_mlehash -c "logging=vga" /boot/tboot.gz&gt;mle_hash</w:t>
       </w:r>
     </w:p>
     <w:p>
@@ -10254,25 +10043,14 @@
           <w:szCs w:val="16"/>
         </w:rPr>
       </w:pPr>
-      <w:proofErr w:type="gramStart"/>
-      <w:r>
-        <w:rPr>
-          <w:rFonts w:ascii="Courier New" w:hAnsi="Courier New" w:cs="Courier New"/>
-          <w:bCs/>
-          <w:sz w:val="16"/>
-          <w:szCs w:val="16"/>
-        </w:rPr>
-        <w:t>./</w:t>
-      </w:r>
-      <w:proofErr w:type="gramEnd"/>
-      <w:r>
-        <w:rPr>
-          <w:rFonts w:ascii="Courier New" w:hAnsi="Courier New" w:cs="Courier New"/>
-          <w:bCs/>
-          <w:sz w:val="16"/>
-          <w:szCs w:val="16"/>
-        </w:rPr>
-        <w:t>lcp_crtpolelt --create --type mle --ctrl 0x00 --minver 17 --out mle.elt mle_hash</w:t>
+      <w:r>
+        <w:rPr>
+          <w:rFonts w:ascii="Courier New" w:hAnsi="Courier New" w:cs="Courier New"/>
+          <w:bCs/>
+          <w:sz w:val="16"/>
+          <w:szCs w:val="16"/>
+        </w:rPr>
+        <w:t>./lcp_crtpolelt --create --type mle --ctrl 0x00 --minver 17 --out mle.elt mle_hash</w:t>
       </w:r>
     </w:p>
     <w:p>
@@ -10329,25 +10107,14 @@
           <w:szCs w:val="16"/>
         </w:rPr>
       </w:pPr>
-      <w:proofErr w:type="gramStart"/>
-      <w:r>
-        <w:rPr>
-          <w:rFonts w:ascii="Courier New" w:hAnsi="Courier New" w:cs="Courier New"/>
-          <w:bCs/>
-          <w:sz w:val="16"/>
-          <w:szCs w:val="16"/>
-        </w:rPr>
-        <w:t>./</w:t>
-      </w:r>
-      <w:proofErr w:type="gramEnd"/>
-      <w:r>
-        <w:rPr>
-          <w:rFonts w:ascii="Courier New" w:hAnsi="Courier New" w:cs="Courier New"/>
-          <w:bCs/>
-          <w:sz w:val="16"/>
-          <w:szCs w:val="16"/>
-        </w:rPr>
-        <w:t>lcp_crtpollist --create --out list_unsig.lst mle.elt pconf.elt</w:t>
+      <w:r>
+        <w:rPr>
+          <w:rFonts w:ascii="Courier New" w:hAnsi="Courier New" w:cs="Courier New"/>
+          <w:bCs/>
+          <w:sz w:val="16"/>
+          <w:szCs w:val="16"/>
+        </w:rPr>
+        <w:t>./lcp_crtpollist --create --out list_unsig.lst mle.elt pconf.elt</w:t>
       </w:r>
     </w:p>
     <w:p>
@@ -10403,25 +10170,14 @@
           <w:szCs w:val="16"/>
         </w:rPr>
       </w:pPr>
-      <w:proofErr w:type="gramStart"/>
-      <w:r>
-        <w:rPr>
-          <w:rFonts w:ascii="Courier New" w:hAnsi="Courier New" w:cs="Courier New"/>
-          <w:bCs/>
-          <w:sz w:val="16"/>
-          <w:szCs w:val="16"/>
-        </w:rPr>
-        <w:t>./</w:t>
-      </w:r>
-      <w:proofErr w:type="gramEnd"/>
-      <w:r>
-        <w:rPr>
-          <w:rFonts w:ascii="Courier New" w:hAnsi="Courier New" w:cs="Courier New"/>
-          <w:bCs/>
-          <w:sz w:val="16"/>
-          <w:szCs w:val="16"/>
-        </w:rPr>
-        <w:t>lcp_crtpol2 --create --type list --pol list.pol --data list.data list_unsig.lst</w:t>
+      <w:r>
+        <w:rPr>
+          <w:rFonts w:ascii="Courier New" w:hAnsi="Courier New" w:cs="Courier New"/>
+          <w:bCs/>
+          <w:sz w:val="16"/>
+          <w:szCs w:val="16"/>
+        </w:rPr>
+        <w:t>./lcp_crtpol2 --create --type list --pol list.pol --data list.data list_unsig.lst</w:t>
       </w:r>
     </w:p>
     <w:p>
@@ -10562,25 +10318,14 @@
           <w:szCs w:val="16"/>
         </w:rPr>
       </w:pPr>
-      <w:proofErr w:type="gramStart"/>
-      <w:r>
-        <w:rPr>
-          <w:rFonts w:ascii="Courier New" w:hAnsi="Courier New" w:cs="Courier New"/>
-          <w:bCs/>
-          <w:sz w:val="16"/>
-          <w:szCs w:val="16"/>
-        </w:rPr>
-        <w:t>..</w:t>
-      </w:r>
-      <w:proofErr w:type="gramEnd"/>
-      <w:r>
-        <w:rPr>
-          <w:rFonts w:ascii="Courier New" w:hAnsi="Courier New" w:cs="Courier New"/>
-          <w:bCs/>
-          <w:sz w:val="16"/>
-          <w:szCs w:val="16"/>
-        </w:rPr>
-        <w:t>/tb_polgen/tb_polgen --create --type nonfatal vl.pol</w:t>
+      <w:r>
+        <w:rPr>
+          <w:rFonts w:ascii="Courier New" w:hAnsi="Courier New" w:cs="Courier New"/>
+          <w:bCs/>
+          <w:sz w:val="16"/>
+          <w:szCs w:val="16"/>
+        </w:rPr>
+        <w:t>../tb_polgen/tb_polgen --create --type nonfatal vl.pol</w:t>
       </w:r>
     </w:p>
     <w:p>
@@ -10622,27 +10367,7 @@
           <w:sz w:val="16"/>
           <w:szCs w:val="16"/>
         </w:rPr>
-        <w:t xml:space="preserve">    --cmdline "the command line from linux in </w:t>
-      </w:r>
-      <w:proofErr w:type="gramStart"/>
-      <w:r>
-        <w:rPr>
-          <w:rFonts w:ascii="Courier New" w:hAnsi="Courier New" w:cs="Courier New"/>
-          <w:bCs/>
-          <w:sz w:val="16"/>
-          <w:szCs w:val="16"/>
-        </w:rPr>
-        <w:t>grub.conf</w:t>
-      </w:r>
-      <w:proofErr w:type="gramEnd"/>
-      <w:r>
-        <w:rPr>
-          <w:rFonts w:ascii="Courier New" w:hAnsi="Courier New" w:cs="Courier New"/>
-          <w:bCs/>
-          <w:sz w:val="16"/>
-          <w:szCs w:val="16"/>
-        </w:rPr>
-        <w:t>"</w:t>
+        <w:t xml:space="preserve">    --cmdline "the command line from linux in grub.conf"</w:t>
       </w:r>
     </w:p>
     <w:p>
@@ -10719,25 +10444,14 @@
           <w:szCs w:val="16"/>
         </w:rPr>
       </w:pPr>
-      <w:proofErr w:type="gramStart"/>
-      <w:r>
-        <w:rPr>
-          <w:rFonts w:ascii="Courier New" w:hAnsi="Courier New" w:cs="Courier New"/>
-          <w:bCs/>
-          <w:sz w:val="16"/>
-          <w:szCs w:val="16"/>
-        </w:rPr>
-        <w:t>..</w:t>
-      </w:r>
-      <w:proofErr w:type="gramEnd"/>
-      <w:r>
-        <w:rPr>
-          <w:rFonts w:ascii="Courier New" w:hAnsi="Courier New" w:cs="Courier New"/>
-          <w:bCs/>
-          <w:sz w:val="16"/>
-          <w:szCs w:val="16"/>
-        </w:rPr>
-        <w:t>/tb_polgen/tb_polgen --add --num 0 --pcr 18 --hash image --cmdline "root=UUID=cf6ae6b5-abb5-4d5d-b823-bd798a0621de ro quiet splash $vt_handoff" --image /boot/vmlinuz-3.5.0-23-generic vl.pol</w:t>
+      <w:r>
+        <w:rPr>
+          <w:rFonts w:ascii="Courier New" w:hAnsi="Courier New" w:cs="Courier New"/>
+          <w:bCs/>
+          <w:sz w:val="16"/>
+          <w:szCs w:val="16"/>
+        </w:rPr>
+        <w:t>../tb_polgen/tb_polgen --add --num 0 --pcr 18 --hash image --cmdline "root=UUID=cf6ae6b5-abb5-4d5d-b823-bd798a0621de ro quiet splash $vt_handoff" --image /boot/vmlinuz-3.5.0-23-generic vl.pol</w:t>
       </w:r>
     </w:p>
     <w:p>
@@ -10856,25 +10570,14 @@
           <w:szCs w:val="16"/>
         </w:rPr>
       </w:pPr>
-      <w:proofErr w:type="gramStart"/>
-      <w:r>
-        <w:rPr>
-          <w:rFonts w:ascii="Courier New" w:hAnsi="Courier New" w:cs="Courier New"/>
-          <w:bCs/>
-          <w:sz w:val="16"/>
-          <w:szCs w:val="16"/>
-        </w:rPr>
-        <w:t>..</w:t>
-      </w:r>
-      <w:proofErr w:type="gramEnd"/>
-      <w:r>
-        <w:rPr>
-          <w:rFonts w:ascii="Courier New" w:hAnsi="Courier New" w:cs="Courier New"/>
-          <w:bCs/>
-          <w:sz w:val="16"/>
-          <w:szCs w:val="16"/>
-        </w:rPr>
-        <w:t>/tb_polgen/tb_polgen --add --num 1 --pcr 19 --hash image --image /boot/initrd-3.5.0-23-generic vl.pol</w:t>
+      <w:r>
+        <w:rPr>
+          <w:rFonts w:ascii="Courier New" w:hAnsi="Courier New" w:cs="Courier New"/>
+          <w:bCs/>
+          <w:sz w:val="16"/>
+          <w:szCs w:val="16"/>
+        </w:rPr>
+        <w:t>../tb_polgen/tb_polgen --add --num 1 --pcr 19 --hash image --image /boot/initrd-3.5.0-23-generic vl.pol</w:t>
       </w:r>
     </w:p>
     <w:p>
@@ -10921,25 +10624,14 @@
           <w:szCs w:val="16"/>
         </w:rPr>
       </w:pPr>
-      <w:proofErr w:type="gramStart"/>
-      <w:r>
-        <w:rPr>
-          <w:rFonts w:ascii="Courier New" w:hAnsi="Courier New" w:cs="Courier New"/>
-          <w:bCs/>
-          <w:sz w:val="16"/>
-          <w:szCs w:val="16"/>
-        </w:rPr>
-        <w:t>./</w:t>
-      </w:r>
-      <w:proofErr w:type="gramEnd"/>
-      <w:r>
-        <w:rPr>
-          <w:rFonts w:ascii="Courier New" w:hAnsi="Courier New" w:cs="Courier New"/>
-          <w:bCs/>
-          <w:sz w:val="16"/>
-          <w:szCs w:val="16"/>
-        </w:rPr>
-        <w:t xml:space="preserve">lcp_crtpol2 --create --type any --pol any.pol </w:t>
+      <w:r>
+        <w:rPr>
+          <w:rFonts w:ascii="Courier New" w:hAnsi="Courier New" w:cs="Courier New"/>
+          <w:bCs/>
+          <w:sz w:val="16"/>
+          <w:szCs w:val="16"/>
+        </w:rPr>
+        <w:t xml:space="preserve">./lcp_crtpol2 --create --type any --pol any.pol </w:t>
       </w:r>
     </w:p>
     <w:p>
@@ -11049,25 +10741,14 @@
           <w:szCs w:val="16"/>
         </w:rPr>
       </w:pPr>
-      <w:proofErr w:type="gramStart"/>
-      <w:r>
-        <w:rPr>
-          <w:rFonts w:ascii="Courier New" w:hAnsi="Courier New" w:cs="Courier New"/>
-          <w:bCs/>
-          <w:sz w:val="16"/>
-          <w:szCs w:val="16"/>
-        </w:rPr>
-        <w:t>..</w:t>
-      </w:r>
-      <w:proofErr w:type="gramEnd"/>
-      <w:r>
-        <w:rPr>
-          <w:rFonts w:ascii="Courier New" w:hAnsi="Courier New" w:cs="Courier New"/>
-          <w:bCs/>
-          <w:sz w:val="16"/>
-          <w:szCs w:val="16"/>
-        </w:rPr>
-        <w:t>/lcptools/tpmnv_defindex -i 0x20000002 -s 8 -pv 0 -rl 0x07 -wl 0x07</w:t>
+      <w:r>
+        <w:rPr>
+          <w:rFonts w:ascii="Courier New" w:hAnsi="Courier New" w:cs="Courier New"/>
+          <w:bCs/>
+          <w:sz w:val="16"/>
+          <w:szCs w:val="16"/>
+        </w:rPr>
+        <w:t>../lcptools/tpmnv_defindex -i 0x20000002 -s 8 -pv 0 -rl 0x07 -wl 0x07</w:t>
       </w:r>
     </w:p>
     <w:p>
@@ -11156,25 +10837,14 @@
           <w:szCs w:val="16"/>
         </w:rPr>
       </w:pPr>
-      <w:proofErr w:type="gramStart"/>
-      <w:r>
-        <w:rPr>
-          <w:rFonts w:ascii="Courier New" w:hAnsi="Courier New" w:cs="Courier New"/>
-          <w:bCs/>
-          <w:sz w:val="16"/>
-          <w:szCs w:val="16"/>
-        </w:rPr>
-        <w:t>..</w:t>
-      </w:r>
-      <w:proofErr w:type="gramEnd"/>
-      <w:r>
-        <w:rPr>
-          <w:rFonts w:ascii="Courier New" w:hAnsi="Courier New" w:cs="Courier New"/>
-          <w:bCs/>
-          <w:sz w:val="16"/>
-          <w:szCs w:val="16"/>
-        </w:rPr>
-        <w:t>/lcptools/tpmnv_defindex -i owner -s 0x36 -p TPM-owner-password</w:t>
+      <w:r>
+        <w:rPr>
+          <w:rFonts w:ascii="Courier New" w:hAnsi="Courier New" w:cs="Courier New"/>
+          <w:bCs/>
+          <w:sz w:val="16"/>
+          <w:szCs w:val="16"/>
+        </w:rPr>
+        <w:t>../lcptools/tpmnv_defindex -i owner -s 0x36 -p TPM-owner-password</w:t>
       </w:r>
     </w:p>
     <w:p>
@@ -11230,25 +10900,14 @@
           <w:szCs w:val="16"/>
         </w:rPr>
       </w:pPr>
-      <w:proofErr w:type="gramStart"/>
-      <w:r>
-        <w:rPr>
-          <w:rFonts w:ascii="Courier New" w:hAnsi="Courier New" w:cs="Courier New"/>
-          <w:bCs/>
-          <w:sz w:val="16"/>
-          <w:szCs w:val="16"/>
-        </w:rPr>
-        <w:t>..</w:t>
-      </w:r>
-      <w:proofErr w:type="gramEnd"/>
-      <w:r>
-        <w:rPr>
-          <w:rFonts w:ascii="Courier New" w:hAnsi="Courier New" w:cs="Courier New"/>
-          <w:bCs/>
-          <w:sz w:val="16"/>
-          <w:szCs w:val="16"/>
-        </w:rPr>
-        <w:t>/lcptools/tpmnv_defindex -i 0x20000001 -s 256 -pv 0x02 -p TPM-owner-password</w:t>
+      <w:r>
+        <w:rPr>
+          <w:rFonts w:ascii="Courier New" w:hAnsi="Courier New" w:cs="Courier New"/>
+          <w:bCs/>
+          <w:sz w:val="16"/>
+          <w:szCs w:val="16"/>
+        </w:rPr>
+        <w:t>../lcptools/tpmnv_defindex -i 0x20000001 -s 256 -pv 0x02 -p TPM-owner-password</w:t>
       </w:r>
     </w:p>
     <w:p>
@@ -11358,25 +11017,14 @@
           <w:szCs w:val="16"/>
         </w:rPr>
       </w:pPr>
-      <w:proofErr w:type="gramStart"/>
-      <w:r>
-        <w:rPr>
-          <w:rFonts w:ascii="Courier New" w:hAnsi="Courier New" w:cs="Courier New"/>
-          <w:bCs/>
-          <w:sz w:val="16"/>
-          <w:szCs w:val="16"/>
-        </w:rPr>
-        <w:t>..</w:t>
-      </w:r>
-      <w:proofErr w:type="gramEnd"/>
-      <w:r>
-        <w:rPr>
-          <w:rFonts w:ascii="Courier New" w:hAnsi="Courier New" w:cs="Courier New"/>
-          <w:bCs/>
-          <w:sz w:val="16"/>
-          <w:szCs w:val="16"/>
-        </w:rPr>
-        <w:t>/lcp_writepol -i owner -f list.pol -p &lt;ownerauth password&gt;</w:t>
+      <w:r>
+        <w:rPr>
+          <w:rFonts w:ascii="Courier New" w:hAnsi="Courier New" w:cs="Courier New"/>
+          <w:bCs/>
+          <w:sz w:val="16"/>
+          <w:szCs w:val="16"/>
+        </w:rPr>
+        <w:t>../lcp_writepol -i owner -f list.pol -p &lt;ownerauth password&gt;</w:t>
       </w:r>
     </w:p>
     <w:p>
@@ -11453,25 +11101,14 @@
           <w:szCs w:val="16"/>
         </w:rPr>
       </w:pPr>
-      <w:proofErr w:type="gramStart"/>
-      <w:r>
-        <w:rPr>
-          <w:rFonts w:ascii="Courier New" w:hAnsi="Courier New" w:cs="Courier New"/>
-          <w:bCs/>
-          <w:sz w:val="16"/>
-          <w:szCs w:val="16"/>
-        </w:rPr>
-        <w:t>..</w:t>
-      </w:r>
-      <w:proofErr w:type="gramEnd"/>
-      <w:r>
-        <w:rPr>
-          <w:rFonts w:ascii="Courier New" w:hAnsi="Courier New" w:cs="Courier New"/>
-          <w:bCs/>
-          <w:sz w:val="16"/>
-          <w:szCs w:val="16"/>
-        </w:rPr>
-        <w:t>/lcptools/lcp_writepol -i 0x20000001 -f vl.pol -p TPM-password</w:t>
+      <w:r>
+        <w:rPr>
+          <w:rFonts w:ascii="Courier New" w:hAnsi="Courier New" w:cs="Courier New"/>
+          <w:bCs/>
+          <w:sz w:val="16"/>
+          <w:szCs w:val="16"/>
+        </w:rPr>
+        <w:t>../lcptools/lcp_writepol -i 0x20000001 -f vl.pol -p TPM-password</w:t>
       </w:r>
     </w:p>
     <w:p>
@@ -11705,15 +11342,7 @@
         <w:t xml:space="preserve">BIOS, </w:t>
       </w:r>
       <w:r>
-        <w:t xml:space="preserve">unlike TPM 1.2.  TPM 2’s </w:t>
-      </w:r>
-      <w:proofErr w:type="gramStart"/>
-      <w:r>
-        <w:t>have</w:t>
-      </w:r>
-      <w:proofErr w:type="gramEnd"/>
-      <w:r>
-        <w:t xml:space="preserve"> pretty severe limitations on the number of open </w:t>
+        <w:t xml:space="preserve">unlike TPM 1.2.  TPM 2’s have pretty severe limitations on the number of open </w:t>
       </w:r>
       <w:r>
         <w:t>handle</w:t>
@@ -12164,25 +11793,41 @@
           <w:sz w:val="20"/>
           <w:szCs w:val="20"/>
         </w:rPr>
-        <w:t xml:space="preserve">        set root='hd</w:t>
-      </w:r>
-      <w:proofErr w:type="gramStart"/>
+        <w:t xml:space="preserve">        set root='hd0,gpt2'</w:t>
+      </w:r>
+    </w:p>
+    <w:p>
+      <w:pPr>
+        <w:ind w:left="720"/>
+        <w:rPr>
+          <w:sz w:val="20"/>
+          <w:szCs w:val="20"/>
+        </w:rPr>
+      </w:pPr>
       <w:r>
         <w:rPr>
           <w:rFonts w:ascii="Courier New" w:eastAsia="Courier New" w:hAnsi="Courier New" w:cs="Courier New"/>
           <w:sz w:val="20"/>
           <w:szCs w:val="20"/>
         </w:rPr>
-        <w:t>0,gpt</w:t>
-      </w:r>
-      <w:proofErr w:type="gramEnd"/>
+        <w:t xml:space="preserve">        if [ x$feature_platform_search_hint = xy ]; then</w:t>
+      </w:r>
+    </w:p>
+    <w:p>
+      <w:pPr>
+        <w:ind w:left="720"/>
+        <w:rPr>
+          <w:sz w:val="20"/>
+          <w:szCs w:val="20"/>
+        </w:rPr>
+      </w:pPr>
       <w:r>
         <w:rPr>
           <w:rFonts w:ascii="Courier New" w:eastAsia="Courier New" w:hAnsi="Courier New" w:cs="Courier New"/>
           <w:sz w:val="20"/>
           <w:szCs w:val="20"/>
         </w:rPr>
-        <w:t>2'</w:t>
+        <w:t xml:space="preserve">          search --no-floppy --fs-uuid --set=root --hint-bios=hd0,gpt2 --hint-efi=hd0,gpt2 --hint-baremetal=ahci0,gpt2  1df958d9-c01d-43d8-a1b2-18d022843d3f</w:t>
       </w:r>
     </w:p>
     <w:p>
@@ -12199,25 +11844,41 @@
           <w:sz w:val="20"/>
           <w:szCs w:val="20"/>
         </w:rPr>
-        <w:t xml:space="preserve">        if [ x$feature_platform_search_hint = </w:t>
-      </w:r>
-      <w:proofErr w:type="gramStart"/>
+        <w:t xml:space="preserve">        else</w:t>
+      </w:r>
+    </w:p>
+    <w:p>
+      <w:pPr>
+        <w:ind w:left="720"/>
+        <w:rPr>
+          <w:sz w:val="20"/>
+          <w:szCs w:val="20"/>
+        </w:rPr>
+      </w:pPr>
       <w:r>
         <w:rPr>
           <w:rFonts w:ascii="Courier New" w:eastAsia="Courier New" w:hAnsi="Courier New" w:cs="Courier New"/>
           <w:sz w:val="20"/>
           <w:szCs w:val="20"/>
         </w:rPr>
-        <w:t>xy ]</w:t>
-      </w:r>
-      <w:proofErr w:type="gramEnd"/>
+        <w:t xml:space="preserve">          search --no-floppy --fs-uuid --set=root 1df958d9-c01d-43d8-a1b2-18d022843d3f</w:t>
+      </w:r>
+    </w:p>
+    <w:p>
+      <w:pPr>
+        <w:ind w:left="720"/>
+        <w:rPr>
+          <w:sz w:val="20"/>
+          <w:szCs w:val="20"/>
+        </w:rPr>
+      </w:pPr>
       <w:r>
         <w:rPr>
           <w:rFonts w:ascii="Courier New" w:eastAsia="Courier New" w:hAnsi="Courier New" w:cs="Courier New"/>
           <w:sz w:val="20"/>
           <w:szCs w:val="20"/>
         </w:rPr>
-        <w:t>; then</w:t>
+        <w:t xml:space="preserve">        fi</w:t>
       </w:r>
     </w:p>
     <w:p>
@@ -12234,121 +11895,25 @@
           <w:sz w:val="20"/>
           <w:szCs w:val="20"/>
         </w:rPr>
-        <w:t xml:space="preserve">          search --no-floppy --fs-uuid --set=root --hint-bios=hd</w:t>
-      </w:r>
-      <w:proofErr w:type="gramStart"/>
+        <w:t xml:space="preserve">        echo    'Loading tboot 1.9.4 ...'</w:t>
+      </w:r>
+    </w:p>
+    <w:p>
+      <w:pPr>
+        <w:ind w:left="720"/>
+        <w:rPr>
+          <w:sz w:val="20"/>
+          <w:szCs w:val="20"/>
+        </w:rPr>
+      </w:pPr>
       <w:r>
         <w:rPr>
           <w:rFonts w:ascii="Courier New" w:eastAsia="Courier New" w:hAnsi="Courier New" w:cs="Courier New"/>
           <w:sz w:val="20"/>
           <w:szCs w:val="20"/>
         </w:rPr>
-        <w:t>0,gpt</w:t>
-      </w:r>
-      <w:proofErr w:type="gramEnd"/>
-      <w:r>
-        <w:rPr>
-          <w:rFonts w:ascii="Courier New" w:eastAsia="Courier New" w:hAnsi="Courier New" w:cs="Courier New"/>
-          <w:sz w:val="20"/>
-          <w:szCs w:val="20"/>
-        </w:rPr>
-        <w:t>2 --hint-efi=hd0,gpt2 --hint-baremetal=ahci0,gpt2  1df958d9-c01d-43d8-a1b2-18d022843d3f</w:t>
-      </w:r>
-    </w:p>
-    <w:p>
-      <w:pPr>
-        <w:ind w:left="720"/>
-        <w:rPr>
-          <w:sz w:val="20"/>
-          <w:szCs w:val="20"/>
-        </w:rPr>
-      </w:pPr>
-      <w:r>
-        <w:rPr>
-          <w:rFonts w:ascii="Courier New" w:eastAsia="Courier New" w:hAnsi="Courier New" w:cs="Courier New"/>
-          <w:sz w:val="20"/>
-          <w:szCs w:val="20"/>
-        </w:rPr>
-        <w:t xml:space="preserve">        else</w:t>
-      </w:r>
-    </w:p>
-    <w:p>
-      <w:pPr>
-        <w:ind w:left="720"/>
-        <w:rPr>
-          <w:sz w:val="20"/>
-          <w:szCs w:val="20"/>
-        </w:rPr>
-      </w:pPr>
-      <w:r>
-        <w:rPr>
-          <w:rFonts w:ascii="Courier New" w:eastAsia="Courier New" w:hAnsi="Courier New" w:cs="Courier New"/>
-          <w:sz w:val="20"/>
-          <w:szCs w:val="20"/>
-        </w:rPr>
-        <w:t xml:space="preserve">          search --no-floppy --fs-uuid --set=root 1df958d9-c01d-43d8-a1b2-18d022843d3f</w:t>
-      </w:r>
-    </w:p>
-    <w:p>
-      <w:pPr>
-        <w:ind w:left="720"/>
-        <w:rPr>
-          <w:sz w:val="20"/>
-          <w:szCs w:val="20"/>
-        </w:rPr>
-      </w:pPr>
-      <w:r>
-        <w:rPr>
-          <w:rFonts w:ascii="Courier New" w:eastAsia="Courier New" w:hAnsi="Courier New" w:cs="Courier New"/>
-          <w:sz w:val="20"/>
-          <w:szCs w:val="20"/>
-        </w:rPr>
-        <w:t xml:space="preserve">        fi</w:t>
-      </w:r>
-    </w:p>
-    <w:p>
-      <w:pPr>
-        <w:ind w:left="720"/>
-        <w:rPr>
-          <w:sz w:val="20"/>
-          <w:szCs w:val="20"/>
-        </w:rPr>
-      </w:pPr>
-      <w:r>
-        <w:rPr>
-          <w:rFonts w:ascii="Courier New" w:eastAsia="Courier New" w:hAnsi="Courier New" w:cs="Courier New"/>
-          <w:sz w:val="20"/>
-          <w:szCs w:val="20"/>
-        </w:rPr>
-        <w:t xml:space="preserve">        echo    'Loading tboot 1.9.4 ...'</w:t>
-      </w:r>
-    </w:p>
-    <w:p>
-      <w:pPr>
-        <w:ind w:left="720"/>
-        <w:rPr>
-          <w:sz w:val="20"/>
-          <w:szCs w:val="20"/>
-        </w:rPr>
-      </w:pPr>
-      <w:r>
-        <w:rPr>
-          <w:rFonts w:ascii="Courier New" w:eastAsia="Courier New" w:hAnsi="Courier New" w:cs="Courier New"/>
-          <w:sz w:val="20"/>
-          <w:szCs w:val="20"/>
-        </w:rPr>
-        <w:t xml:space="preserve">        multiboot2      /boot/tboot.gz logging=</w:t>
-      </w:r>
-      <w:proofErr w:type="gramStart"/>
-      <w:r>
-        <w:rPr>
-          <w:rFonts w:ascii="Courier New" w:eastAsia="Courier New" w:hAnsi="Courier New" w:cs="Courier New"/>
-          <w:sz w:val="20"/>
-          <w:szCs w:val="20"/>
-        </w:rPr>
-        <w:t>serial,memory</w:t>
-      </w:r>
-      <w:proofErr w:type="gramEnd"/>
+        <w:t xml:space="preserve">        multiboot2      /boot/tboot.gz logging=serial,memory</w:t>
+      </w:r>
     </w:p>
     <w:p>
       <w:pPr>
@@ -12772,21 +12337,7 @@
         <w:rPr>
           <w:rFonts w:ascii="Courier New" w:eastAsia="Courier New" w:hAnsi="Courier New" w:cs="Courier New"/>
         </w:rPr>
-        <w:t>make O</w:t>
-      </w:r>
-      <w:proofErr w:type="gramStart"/>
-      <w:r>
-        <w:rPr>
-          <w:rFonts w:ascii="Courier New" w:eastAsia="Courier New" w:hAnsi="Courier New" w:cs="Courier New"/>
-        </w:rPr>
-        <w:t>=..</w:t>
-      </w:r>
-      <w:proofErr w:type="gramEnd"/>
-      <w:r>
-        <w:rPr>
-          <w:rFonts w:ascii="Courier New" w:eastAsia="Courier New" w:hAnsi="Courier New" w:cs="Courier New"/>
-        </w:rPr>
-        <w:t>/obj/busybox-x86 menuconfig</w:t>
+        <w:t>make O=../obj/busybox-x86 menuconfig</w:t>
       </w:r>
     </w:p>
     <w:p>
@@ -13223,13 +12774,8 @@
       </w:r>
     </w:p>
     <w:p>
-      <w:proofErr w:type="gramStart"/>
-      <w:r>
-        <w:t>mkfs.ext</w:t>
-      </w:r>
-      <w:proofErr w:type="gramEnd"/>
-      <w:r>
-        <w:t>2  to make file system</w:t>
+      <w:r>
+        <w:t>mkfs.ext2  to make file system</w:t>
       </w:r>
     </w:p>
     <w:p>
@@ -13334,25 +12880,7 @@
           <w:sz w:val="20"/>
           <w:szCs w:val="20"/>
         </w:rPr>
-        <w:t xml:space="preserve">swap </w:t>
-      </w:r>
-      <w:proofErr w:type="gramStart"/>
-      <w:r>
-        <w:rPr>
-          <w:rFonts w:ascii="Courier New" w:hAnsi="Courier New" w:cs="Courier New"/>
-          <w:sz w:val="20"/>
-          <w:szCs w:val="20"/>
-        </w:rPr>
-        <w:t>sw,pri</w:t>
-      </w:r>
-      <w:proofErr w:type="gramEnd"/>
-      <w:r>
-        <w:rPr>
-          <w:rFonts w:ascii="Courier New" w:hAnsi="Courier New" w:cs="Courier New"/>
-          <w:sz w:val="20"/>
-          <w:szCs w:val="20"/>
-        </w:rPr>
-        <w:t>=1 0 0</w:t>
+        <w:t>swap sw,pri=1 0 0</w:t>
       </w:r>
     </w:p>
     <w:p/>
@@ -13526,25 +13054,7 @@
           <w:sz w:val="16"/>
           <w:szCs w:val="16"/>
         </w:rPr>
-        <w:t>#       cat /proc/swaps</w:t>
-      </w:r>
-      <w:proofErr w:type="gramStart"/>
-      <w:r>
-        <w:rPr>
-          <w:rFonts w:ascii="Courier New" w:hAnsi="Courier New" w:cs="Courier New"/>
-          <w:sz w:val="16"/>
-          <w:szCs w:val="16"/>
-        </w:rPr>
-        <w:t xml:space="preserve">   (</w:t>
-      </w:r>
-      <w:proofErr w:type="gramEnd"/>
-      <w:r>
-        <w:rPr>
-          <w:rFonts w:ascii="Courier New" w:hAnsi="Courier New" w:cs="Courier New"/>
-          <w:sz w:val="16"/>
-          <w:szCs w:val="16"/>
-        </w:rPr>
-        <w:t>to find out swap device)</w:t>
+        <w:t>#       cat /proc/swaps   (to find out swap device)</w:t>
       </w:r>
     </w:p>
     <w:p>
@@ -13562,25 +13072,7 @@
           <w:sz w:val="16"/>
           <w:szCs w:val="16"/>
         </w:rPr>
-        <w:t xml:space="preserve">#       /sbin/runlevel </w:t>
-      </w:r>
-      <w:proofErr w:type="gramStart"/>
-      <w:r>
-        <w:rPr>
-          <w:rFonts w:ascii="Courier New" w:hAnsi="Courier New" w:cs="Courier New"/>
-          <w:sz w:val="16"/>
-          <w:szCs w:val="16"/>
-        </w:rPr>
-        <w:t xml:space="preserve">   (</w:t>
-      </w:r>
-      <w:proofErr w:type="gramEnd"/>
-      <w:r>
-        <w:rPr>
-          <w:rFonts w:ascii="Courier New" w:hAnsi="Courier New" w:cs="Courier New"/>
-          <w:sz w:val="16"/>
-          <w:szCs w:val="16"/>
-        </w:rPr>
-        <w:t>to find runlevel)</w:t>
+        <w:t>#       /sbin/runlevel    (to find runlevel)</w:t>
       </w:r>
     </w:p>
     <w:p>
@@ -13598,25 +13090,7 @@
           <w:sz w:val="16"/>
           <w:szCs w:val="16"/>
         </w:rPr>
-        <w:t>#       /sbin/telinit 1</w:t>
-      </w:r>
-      <w:proofErr w:type="gramStart"/>
-      <w:r>
-        <w:rPr>
-          <w:rFonts w:ascii="Courier New" w:hAnsi="Courier New" w:cs="Courier New"/>
-          <w:sz w:val="16"/>
-          <w:szCs w:val="16"/>
-        </w:rPr>
-        <w:t xml:space="preserve">   (</w:t>
-      </w:r>
-      <w:proofErr w:type="gramEnd"/>
-      <w:r>
-        <w:rPr>
-          <w:rFonts w:ascii="Courier New" w:hAnsi="Courier New" w:cs="Courier New"/>
-          <w:sz w:val="16"/>
-          <w:szCs w:val="16"/>
-        </w:rPr>
-        <w:t>to go single user)</w:t>
+        <w:t>#       /sbin/telinit 1   (to go single user)</w:t>
       </w:r>
     </w:p>
     <w:p>
@@ -13778,25 +13252,7 @@
           <w:sz w:val="16"/>
           <w:szCs w:val="16"/>
         </w:rPr>
-        <w:t xml:space="preserve">#       swap </w:t>
-      </w:r>
-      <w:proofErr w:type="gramStart"/>
-      <w:r>
-        <w:rPr>
-          <w:rFonts w:ascii="Courier New" w:hAnsi="Courier New" w:cs="Courier New"/>
-          <w:sz w:val="16"/>
-          <w:szCs w:val="16"/>
-        </w:rPr>
-        <w:t>sw,pri</w:t>
-      </w:r>
-      <w:proofErr w:type="gramEnd"/>
-      <w:r>
-        <w:rPr>
-          <w:rFonts w:ascii="Courier New" w:hAnsi="Courier New" w:cs="Courier New"/>
-          <w:sz w:val="16"/>
-          <w:szCs w:val="16"/>
-        </w:rPr>
-        <w:t>=1 0 0</w:t>
+        <w:t>#       swap sw,pri=1 0 0</w:t>
       </w:r>
     </w:p>
     <w:p>
@@ -13832,25 +13288,7 @@
           <w:sz w:val="16"/>
           <w:szCs w:val="16"/>
         </w:rPr>
-        <w:t>#       swap /dev/sda5 /dev/urandom cipher=aes-cbc-</w:t>
-      </w:r>
-      <w:proofErr w:type="gramStart"/>
-      <w:r>
-        <w:rPr>
-          <w:rFonts w:ascii="Courier New" w:hAnsi="Courier New" w:cs="Courier New"/>
-          <w:sz w:val="16"/>
-          <w:szCs w:val="16"/>
-        </w:rPr>
-        <w:t>essiv:sha</w:t>
-      </w:r>
-      <w:proofErr w:type="gramEnd"/>
-      <w:r>
-        <w:rPr>
-          <w:rFonts w:ascii="Courier New" w:hAnsi="Courier New" w:cs="Courier New"/>
-          <w:sz w:val="16"/>
-          <w:szCs w:val="16"/>
-        </w:rPr>
-        <w:t>256,size=256,hash=sha256,swap</w:t>
+        <w:t>#       swap /dev/sda5 /dev/urandom cipher=aes-cbc-essiv:sha256,size=256,hash=sha256,swap</w:t>
       </w:r>
     </w:p>
     <w:p>
@@ -14300,47 +13738,19 @@
         <w:rPr>
           <w:rFonts w:asciiTheme="minorBidi" w:hAnsiTheme="minorBidi" w:cstheme="minorBidi"/>
         </w:rPr>
-        <w:t xml:space="preserve">The new tboot module must be added as the 'kernel' in the </w:t>
-      </w:r>
-      <w:proofErr w:type="gramStart"/>
+        <w:t>The new tboot module must be added as the 'kernel' in the grub.conf file. The existing 'kernel' entry should follow as a 'module'.  The SINIT AC</w:t>
+      </w:r>
       <w:r>
         <w:rPr>
           <w:rFonts w:asciiTheme="minorBidi" w:hAnsiTheme="minorBidi" w:cstheme="minorBidi"/>
         </w:rPr>
-        <w:t>grub.conf</w:t>
-      </w:r>
-      <w:proofErr w:type="gramEnd"/>
+        <w:t>M</w:t>
+      </w:r>
       <w:r>
         <w:rPr>
           <w:rFonts w:asciiTheme="minorBidi" w:hAnsiTheme="minorBidi" w:cstheme="minorBidi"/>
         </w:rPr>
-        <w:t xml:space="preserve"> file. The existing 'kernel' entry should follow as a 'module'.  The SINIT AC</w:t>
-      </w:r>
-      <w:r>
-        <w:rPr>
-          <w:rFonts w:asciiTheme="minorBidi" w:hAnsiTheme="minorBidi" w:cstheme="minorBidi"/>
-        </w:rPr>
-        <w:t>M</w:t>
-      </w:r>
-      <w:r>
-        <w:rPr>
-          <w:rFonts w:asciiTheme="minorBidi" w:hAnsiTheme="minorBidi" w:cstheme="minorBidi"/>
-        </w:rPr>
-        <w:t xml:space="preserve"> module must be added to the </w:t>
-      </w:r>
-      <w:proofErr w:type="gramStart"/>
-      <w:r>
-        <w:rPr>
-          <w:rFonts w:asciiTheme="minorBidi" w:hAnsiTheme="minorBidi" w:cstheme="minorBidi"/>
-        </w:rPr>
-        <w:t>grub.conf</w:t>
-      </w:r>
-      <w:proofErr w:type="gramEnd"/>
-      <w:r>
-        <w:rPr>
-          <w:rFonts w:asciiTheme="minorBidi" w:hAnsiTheme="minorBidi" w:cstheme="minorBidi"/>
-        </w:rPr>
-        <w:t xml:space="preserve"> boot config as the last module, </w:t>
+        <w:t xml:space="preserve"> module must be added to the grub.conf boot config as the last module, </w:t>
       </w:r>
       <w:r>
         <w:rPr>
@@ -14450,25 +13860,7 @@
           <w:sz w:val="20"/>
           <w:szCs w:val="20"/>
         </w:rPr>
-        <w:t xml:space="preserve">           kernel /tboot.gz logging=</w:t>
-      </w:r>
-      <w:proofErr w:type="gramStart"/>
-      <w:r>
-        <w:rPr>
-          <w:rFonts w:ascii="Courier New" w:hAnsi="Courier New" w:cs="Courier New"/>
-          <w:sz w:val="20"/>
-          <w:szCs w:val="20"/>
-        </w:rPr>
-        <w:t>serial,vga</w:t>
-      </w:r>
-      <w:proofErr w:type="gramEnd"/>
-      <w:r>
-        <w:rPr>
-          <w:rFonts w:ascii="Courier New" w:hAnsi="Courier New" w:cs="Courier New"/>
-          <w:sz w:val="20"/>
-          <w:szCs w:val="20"/>
-        </w:rPr>
-        <w:t>,memory</w:t>
+        <w:t xml:space="preserve">           kernel /tboot.gz logging=serial,vga,memory</w:t>
       </w:r>
     </w:p>
     <w:p>
@@ -14736,21 +14128,7 @@
         <w:rPr>
           <w:rFonts w:asciiTheme="minorBidi" w:hAnsiTheme="minorBidi" w:cstheme="minorBidi"/>
         </w:rPr>
-        <w:t>entry (module_</w:t>
-      </w:r>
-      <w:proofErr w:type="gramStart"/>
-      <w:r>
-        <w:rPr>
-          <w:rFonts w:asciiTheme="minorBidi" w:hAnsiTheme="minorBidi" w:cstheme="minorBidi"/>
-        </w:rPr>
-        <w:t>t::</w:t>
-      </w:r>
-      <w:proofErr w:type="gramEnd"/>
-      <w:r>
-        <w:rPr>
-          <w:rFonts w:asciiTheme="minorBidi" w:hAnsiTheme="minorBidi" w:cstheme="minorBidi"/>
-        </w:rPr>
-        <w:t>string). Since the tboot code is expecting the file name as the first part of the string, it tries to re</w:t>
+        <w:t>entry (module_t::string). Since the tboot code is expecting the file name as the first part of the string, it tries to re</w:t>
       </w:r>
       <w:r>
         <w:rPr>
@@ -14972,25 +14350,7 @@
           <w:sz w:val="20"/>
           <w:szCs w:val="20"/>
         </w:rPr>
-        <w:t xml:space="preserve">           set root='(/dev/</w:t>
-      </w:r>
-      <w:proofErr w:type="gramStart"/>
-      <w:r>
-        <w:rPr>
-          <w:rFonts w:ascii="Courier New" w:hAnsi="Courier New" w:cs="Courier New"/>
-          <w:sz w:val="20"/>
-          <w:szCs w:val="20"/>
-        </w:rPr>
-        <w:t>sda,msdos</w:t>
-      </w:r>
-      <w:proofErr w:type="gramEnd"/>
-      <w:r>
-        <w:rPr>
-          <w:rFonts w:ascii="Courier New" w:hAnsi="Courier New" w:cs="Courier New"/>
-          <w:sz w:val="20"/>
-          <w:szCs w:val="20"/>
-        </w:rPr>
-        <w:t>5)'</w:t>
+        <w:t xml:space="preserve">           set root='(/dev/sda,msdos5)'</w:t>
       </w:r>
     </w:p>
     <w:p>
@@ -15062,25 +14422,7 @@
           <w:sz w:val="20"/>
           <w:szCs w:val="20"/>
         </w:rPr>
-        <w:t xml:space="preserve">           multiboot /tboot.gz /tboot.gz logging=</w:t>
-      </w:r>
-      <w:proofErr w:type="gramStart"/>
-      <w:r>
-        <w:rPr>
-          <w:rFonts w:ascii="Courier New" w:hAnsi="Courier New" w:cs="Courier New"/>
-          <w:sz w:val="20"/>
-          <w:szCs w:val="20"/>
-        </w:rPr>
-        <w:t>vga,memory</w:t>
-      </w:r>
-      <w:proofErr w:type="gramEnd"/>
-      <w:r>
-        <w:rPr>
-          <w:rFonts w:ascii="Courier New" w:hAnsi="Courier New" w:cs="Courier New"/>
-          <w:sz w:val="20"/>
-          <w:szCs w:val="20"/>
-        </w:rPr>
-        <w:t>,serial</w:t>
+        <w:t xml:space="preserve">           multiboot /tboot.gz /tboot.gz logging=vga,memory,serial</w:t>
       </w:r>
     </w:p>
     <w:p>
@@ -17248,24 +16590,7 @@
           <w:szCs w:val="20"/>
         </w:rPr>
         <w:tab/>
-      </w:r>
-      <w:proofErr w:type="gramStart"/>
-      <w:r>
-        <w:rPr>
-          <w:rFonts w:ascii="Courier New" w:hAnsi="Courier New" w:cs="Courier New"/>
-          <w:sz w:val="20"/>
-          <w:szCs w:val="20"/>
-        </w:rPr>
-        <w:t>./</w:t>
-      </w:r>
-      <w:proofErr w:type="gramEnd"/>
-      <w:r>
-        <w:rPr>
-          <w:rFonts w:ascii="Courier New" w:hAnsi="Courier New" w:cs="Courier New"/>
-          <w:sz w:val="20"/>
-          <w:szCs w:val="20"/>
-        </w:rPr>
-        <w:t>initsimpleexample</w:t>
+        <w:t>./initsimpleexample</w:t>
       </w:r>
       <w:r>
         <w:rPr>
@@ -17365,23 +16690,13 @@
       <w:r>
         <w:tab/>
       </w:r>
-      <w:proofErr w:type="gramStart"/>
-      <w:r>
-        <w:rPr>
-          <w:rFonts w:ascii="Courier New" w:hAnsi="Courier New" w:cs="Courier New"/>
-          <w:sz w:val="20"/>
-          <w:szCs w:val="20"/>
-        </w:rPr>
-        <w:t>./</w:t>
-      </w:r>
-      <w:proofErr w:type="gramEnd"/>
-      <w:r>
-        <w:rPr>
-          <w:rFonts w:ascii="Courier New" w:hAnsi="Courier New" w:cs="Courier New"/>
-          <w:sz w:val="20"/>
-          <w:szCs w:val="20"/>
-        </w:rPr>
-        <w:t>init</w:t>
+      <w:r>
+        <w:rPr>
+          <w:rFonts w:ascii="Courier New" w:hAnsi="Courier New" w:cs="Courier New"/>
+          <w:sz w:val="20"/>
+          <w:szCs w:val="20"/>
+        </w:rPr>
+        <w:t>./init</w:t>
       </w:r>
       <w:r>
         <w:rPr>
@@ -17415,24 +16730,7 @@
           <w:szCs w:val="20"/>
         </w:rPr>
         <w:tab/>
-      </w:r>
-      <w:proofErr w:type="gramStart"/>
-      <w:r>
-        <w:rPr>
-          <w:rFonts w:ascii="Courier New" w:hAnsi="Courier New" w:cs="Courier New"/>
-          <w:sz w:val="20"/>
-          <w:szCs w:val="20"/>
-        </w:rPr>
-        <w:t>./</w:t>
-      </w:r>
-      <w:proofErr w:type="gramEnd"/>
-      <w:r>
-        <w:rPr>
-          <w:rFonts w:ascii="Courier New" w:hAnsi="Courier New" w:cs="Courier New"/>
-          <w:sz w:val="20"/>
-          <w:szCs w:val="20"/>
-        </w:rPr>
-        <w:t>runall</w:t>
+        <w:t>./runall</w:t>
       </w:r>
       <w:r>
         <w:rPr>
@@ -17692,9 +16990,8 @@
           <w:sz w:val="20"/>
           <w:szCs w:val="20"/>
         </w:rPr>
-        <w:t>f93e94aaf5943a2]</w:t>
-      </w:r>
-      <w:proofErr w:type="gramStart"/>
+        <w:t>f93e94aaf5943a2]).PCRs(\"17,18\",\</w:t>
+      </w:r>
       <w:r>
         <w:rPr>
           <w:rFonts w:ascii="Courier New" w:eastAsia="Times New Roman" w:hAnsi="Courier New" w:cs="Courier New"/>
@@ -17702,9 +16999,8 @@
           <w:sz w:val="20"/>
           <w:szCs w:val="20"/>
         </w:rPr>
-        <w:t>).PCRs</w:t>
-      </w:r>
-      <w:proofErr w:type="gramEnd"/>
+        <w:t>"ffffffffffffffffffffffff</w:t>
+      </w:r>
       <w:r>
         <w:rPr>
           <w:rFonts w:ascii="Courier New" w:eastAsia="Times New Roman" w:hAnsi="Courier New" w:cs="Courier New"/>
@@ -17712,7 +17008,7 @@
           <w:sz w:val="20"/>
           <w:szCs w:val="20"/>
         </w:rPr>
-        <w:t>(\"17,18\",\</w:t>
+        <w:t>\</w:t>
       </w:r>
       <w:r>
         <w:rPr>
@@ -17721,7 +17017,7 @@
           <w:sz w:val="20"/>
           <w:szCs w:val="20"/>
         </w:rPr>
-        <w:t>"ffffffffffffffffffffffff</w:t>
+        <w:t>"...).TrivialGuard(</w:t>
       </w:r>
       <w:r>
         <w:rPr>
@@ -17739,7 +17035,7 @@
           <w:sz w:val="20"/>
           <w:szCs w:val="20"/>
         </w:rPr>
-        <w:t>"...).TrivialGuard(</w:t>
+        <w:t>"Liberal</w:t>
       </w:r>
       <w:r>
         <w:rPr>
@@ -17757,7 +17053,49 @@
           <w:sz w:val="20"/>
           <w:szCs w:val="20"/>
         </w:rPr>
-        <w:t>"Liberal</w:t>
+        <w:t>").Program([a04ae93feaca725df5c48939a70812df4f065a14d4b27e1618976810aac2e7a7]).PolicyKey([1bbf737f810e672aee79b82d946f945fe7472dddc982bb17df21f44da1fa50d3])</w:t>
+      </w:r>
+      <w:r>
+        <w:rPr>
+          <w:rFonts w:ascii="Courier New" w:hAnsi="Courier New" w:cs="Courier New"/>
+          <w:sz w:val="20"/>
+          <w:szCs w:val="20"/>
+        </w:rPr>
+        <w:t>”</w:t>
+      </w:r>
+    </w:p>
+    <w:p>
+      <w:pPr>
+        <w:ind w:left="720"/>
+        <w:rPr>
+          <w:rFonts w:ascii="Courier New" w:hAnsi="Courier New" w:cs="Courier New"/>
+          <w:sz w:val="20"/>
+          <w:szCs w:val="20"/>
+        </w:rPr>
+      </w:pPr>
+      <w:r>
+        <w:rPr>
+          <w:rFonts w:ascii="Courier New" w:hAnsi="Courier New" w:cs="Courier New"/>
+          <w:sz w:val="20"/>
+          <w:szCs w:val="20"/>
+        </w:rPr>
+        <w:t>trusted_program_tao_names</w:t>
+      </w:r>
+      <w:r>
+        <w:rPr>
+          <w:rFonts w:ascii="Courier New" w:hAnsi="Courier New" w:cs="Courier New"/>
+          <w:sz w:val="20"/>
+          <w:szCs w:val="20"/>
+        </w:rPr>
+        <w:t xml:space="preserve">: </w:t>
+      </w:r>
+      <w:r>
+        <w:rPr>
+          <w:rFonts w:ascii="Courier New" w:hAnsi="Courier New" w:cs="Courier New"/>
+          <w:sz w:val="20"/>
+          <w:szCs w:val="20"/>
+        </w:rPr>
+        <w:t>“</w:t>
       </w:r>
       <w:r>
         <w:rPr>
@@ -17766,7 +17104,7 @@
           <w:sz w:val="20"/>
           <w:szCs w:val="20"/>
         </w:rPr>
-        <w:t>\</w:t>
+        <w:t>tpm2([6b6b6304dd984fc9af91569e5a25366eacf66fb8821830665</w:t>
       </w:r>
       <w:r>
         <w:rPr>
@@ -17775,49 +17113,7 @@
           <w:sz w:val="20"/>
           <w:szCs w:val="20"/>
         </w:rPr>
-        <w:t>").Program([a04ae93feaca725df5c48939a70812df4f065a14d4b27e1618976810aac2e7a7]).PolicyKey([1bbf737f810e672aee79b82d946f945fe7472dddc982bb17df21f44da1fa50d3])</w:t>
-      </w:r>
-      <w:r>
-        <w:rPr>
-          <w:rFonts w:ascii="Courier New" w:hAnsi="Courier New" w:cs="Courier New"/>
-          <w:sz w:val="20"/>
-          <w:szCs w:val="20"/>
-        </w:rPr>
-        <w:t>”</w:t>
-      </w:r>
-    </w:p>
-    <w:p>
-      <w:pPr>
-        <w:ind w:left="720"/>
-        <w:rPr>
-          <w:rFonts w:ascii="Courier New" w:hAnsi="Courier New" w:cs="Courier New"/>
-          <w:sz w:val="20"/>
-          <w:szCs w:val="20"/>
-        </w:rPr>
-      </w:pPr>
-      <w:r>
-        <w:rPr>
-          <w:rFonts w:ascii="Courier New" w:hAnsi="Courier New" w:cs="Courier New"/>
-          <w:sz w:val="20"/>
-          <w:szCs w:val="20"/>
-        </w:rPr>
-        <w:t>trusted_program_tao_names</w:t>
-      </w:r>
-      <w:r>
-        <w:rPr>
-          <w:rFonts w:ascii="Courier New" w:hAnsi="Courier New" w:cs="Courier New"/>
-          <w:sz w:val="20"/>
-          <w:szCs w:val="20"/>
-        </w:rPr>
-        <w:t xml:space="preserve">: </w:t>
-      </w:r>
-      <w:r>
-        <w:rPr>
-          <w:rFonts w:ascii="Courier New" w:hAnsi="Courier New" w:cs="Courier New"/>
-          <w:sz w:val="20"/>
-          <w:szCs w:val="20"/>
-        </w:rPr>
-        <w:t>“</w:t>
+        <w:t>f93e94aaf5943a2]).PCRs(\"17,18\",\</w:t>
       </w:r>
       <w:r>
         <w:rPr>
@@ -17826,7 +17122,7 @@
           <w:sz w:val="20"/>
           <w:szCs w:val="20"/>
         </w:rPr>
-        <w:t>tpm2([6b6b6304dd984fc9af91569e5a25366eacf66fb8821830665</w:t>
+        <w:t>"ffffffffffffffffffffffffffffffffffffffff,ffffffffffffffffffffffffffffffffffffffff</w:t>
       </w:r>
       <w:r>
         <w:rPr>
@@ -17835,7 +17131,7 @@
           <w:sz w:val="20"/>
           <w:szCs w:val="20"/>
         </w:rPr>
-        <w:t>f93e94aaf5943a2]).PCRs(\"17,18\",\</w:t>
+        <w:t>\</w:t>
       </w:r>
       <w:r>
         <w:rPr>
@@ -17844,7 +17140,7 @@
           <w:sz w:val="20"/>
           <w:szCs w:val="20"/>
         </w:rPr>
-        <w:t>"ffffffffffffffffffffffffffffffffffffffff,ffffffffffffffffffffffffffffffffffffffff</w:t>
+        <w:t>").TrivialGuard(</w:t>
       </w:r>
       <w:r>
         <w:rPr>
@@ -17862,7 +17158,7 @@
           <w:sz w:val="20"/>
           <w:szCs w:val="20"/>
         </w:rPr>
-        <w:t>").TrivialGuard(</w:t>
+        <w:t>"Liberal</w:t>
       </w:r>
       <w:r>
         <w:rPr>
@@ -17880,24 +17176,6 @@
           <w:sz w:val="20"/>
           <w:szCs w:val="20"/>
         </w:rPr>
-        <w:t>"Liberal</w:t>
-      </w:r>
-      <w:r>
-        <w:rPr>
-          <w:rFonts w:ascii="Courier New" w:eastAsia="Times New Roman" w:hAnsi="Courier New" w:cs="Courier New"/>
-          <w:color w:val="444444"/>
-          <w:sz w:val="20"/>
-          <w:szCs w:val="20"/>
-        </w:rPr>
-        <w:t>\</w:t>
-      </w:r>
-      <w:r>
-        <w:rPr>
-          <w:rFonts w:ascii="Courier New" w:eastAsia="Times New Roman" w:hAnsi="Courier New" w:cs="Courier New"/>
-          <w:color w:val="444444"/>
-          <w:sz w:val="20"/>
-          <w:szCs w:val="20"/>
-        </w:rPr>
         <w:t>").Program([f5e895bf4f667077cc778002ba4d9aa64c960115732d065d009b58194392e34b]).PolicyKey([1bbf737f810e672aee79b82d946f945fe7472dddc982bb17df21f44da1fa50d3])”</w:t>
       </w:r>
       <w:r>
@@ -17950,23 +17228,13 @@
         </w:rPr>
         <w:br/>
       </w:r>
-      <w:proofErr w:type="gramStart"/>
       <w:r>
         <w:rPr>
           <w:rFonts w:ascii="Courier New" w:eastAsia="Courier New" w:hAnsi="Courier New" w:cs="Courier New"/>
           <w:sz w:val="20"/>
           <w:szCs w:val="20"/>
         </w:rPr>
-        <w:t>./</w:t>
-      </w:r>
-      <w:proofErr w:type="gramEnd"/>
-      <w:r>
-        <w:rPr>
-          <w:rFonts w:ascii="Courier New" w:eastAsia="Courier New" w:hAnsi="Courier New" w:cs="Courier New"/>
-          <w:sz w:val="20"/>
-          <w:szCs w:val="20"/>
-        </w:rPr>
-        <w:t>inittpm2domain</w:t>
+        <w:t>./inittpm2domain</w:t>
       </w:r>
     </w:p>
     <w:p>
@@ -18002,11 +17270,7 @@
         </w:rPr>
       </w:pPr>
       <w:r>
-        <w:t xml:space="preserve">The only difference </w:t>
-      </w:r>
-      <w:proofErr w:type="gramStart"/>
-      <w:r>
-        <w:t xml:space="preserve">between </w:t>
+        <w:t xml:space="preserve">The only difference between </w:t>
       </w:r>
       <w:r>
         <w:rPr>
@@ -18014,16 +17278,7 @@
           <w:sz w:val="20"/>
           <w:szCs w:val="20"/>
         </w:rPr>
-        <w:t>.</w:t>
-      </w:r>
-      <w:proofErr w:type="gramEnd"/>
-      <w:r>
-        <w:rPr>
-          <w:rFonts w:ascii="Courier New" w:eastAsia="Courier New" w:hAnsi="Courier New" w:cs="Courier New"/>
-          <w:sz w:val="20"/>
-          <w:szCs w:val="20"/>
-        </w:rPr>
-        <w:t>/runalltpm2full</w:t>
+        <w:t>./runalltpm2full</w:t>
       </w:r>
       <w:r>
         <w:t xml:space="preserve"> and </w:t>
@@ -18224,23 +17479,13 @@
       <w:r>
         <w:tab/>
       </w:r>
-      <w:proofErr w:type="gramStart"/>
-      <w:r>
-        <w:rPr>
-          <w:rFonts w:ascii="Courier New" w:hAnsi="Courier New" w:cs="Courier New"/>
-          <w:sz w:val="20"/>
-          <w:szCs w:val="20"/>
-        </w:rPr>
-        <w:t>mkdir  /</w:t>
-      </w:r>
-      <w:proofErr w:type="gramEnd"/>
-      <w:r>
-        <w:rPr>
-          <w:rFonts w:ascii="Courier New" w:hAnsi="Courier New" w:cs="Courier New"/>
-          <w:sz w:val="20"/>
-          <w:szCs w:val="20"/>
-        </w:rPr>
-        <w:t>Domains</w:t>
+      <w:r>
+        <w:rPr>
+          <w:rFonts w:ascii="Courier New" w:hAnsi="Courier New" w:cs="Courier New"/>
+          <w:sz w:val="20"/>
+          <w:szCs w:val="20"/>
+        </w:rPr>
+        <w:t>mkdir  /Domains</w:t>
       </w:r>
     </w:p>
     <w:p>
@@ -18471,24 +17716,7 @@
           <w:szCs w:val="20"/>
         </w:rPr>
         <w:tab/>
-      </w:r>
-      <w:proofErr w:type="gramStart"/>
-      <w:r>
-        <w:rPr>
-          <w:rFonts w:ascii="Courier New" w:hAnsi="Courier New" w:cs="Courier New"/>
-          <w:sz w:val="20"/>
-          <w:szCs w:val="20"/>
-        </w:rPr>
-        <w:t>./</w:t>
-      </w:r>
-      <w:proofErr w:type="gramEnd"/>
-      <w:r>
-        <w:rPr>
-          <w:rFonts w:ascii="Courier New" w:hAnsi="Courier New" w:cs="Courier New"/>
-          <w:sz w:val="20"/>
-          <w:szCs w:val="20"/>
-        </w:rPr>
-        <w:t>initsimpleexample</w:t>
+        <w:t>./initsimpleexample</w:t>
       </w:r>
       <w:r>
         <w:rPr>
@@ -18516,23 +17744,13 @@
       <w:r>
         <w:tab/>
       </w:r>
-      <w:proofErr w:type="gramStart"/>
-      <w:r>
-        <w:rPr>
-          <w:rFonts w:ascii="Courier New" w:hAnsi="Courier New" w:cs="Courier New"/>
-          <w:sz w:val="20"/>
-          <w:szCs w:val="20"/>
-        </w:rPr>
-        <w:t>./</w:t>
-      </w:r>
-      <w:proofErr w:type="gramEnd"/>
-      <w:r>
-        <w:rPr>
-          <w:rFonts w:ascii="Courier New" w:hAnsi="Courier New" w:cs="Courier New"/>
-          <w:sz w:val="20"/>
-          <w:szCs w:val="20"/>
-        </w:rPr>
-        <w:t>init</w:t>
+      <w:r>
+        <w:rPr>
+          <w:rFonts w:ascii="Courier New" w:hAnsi="Courier New" w:cs="Courier New"/>
+          <w:sz w:val="20"/>
+          <w:szCs w:val="20"/>
+        </w:rPr>
+        <w:t>./init</w:t>
       </w:r>
       <w:r>
         <w:rPr>
@@ -18566,24 +17784,7 @@
           <w:szCs w:val="20"/>
         </w:rPr>
         <w:tab/>
-      </w:r>
-      <w:proofErr w:type="gramStart"/>
-      <w:r>
-        <w:rPr>
-          <w:rFonts w:ascii="Courier New" w:hAnsi="Courier New" w:cs="Courier New"/>
-          <w:sz w:val="20"/>
-          <w:szCs w:val="20"/>
-        </w:rPr>
-        <w:t>./</w:t>
-      </w:r>
-      <w:proofErr w:type="gramEnd"/>
-      <w:r>
-        <w:rPr>
-          <w:rFonts w:ascii="Courier New" w:hAnsi="Courier New" w:cs="Courier New"/>
-          <w:sz w:val="20"/>
-          <w:szCs w:val="20"/>
-        </w:rPr>
-        <w:t>runall</w:t>
+        <w:t>./runall</w:t>
       </w:r>
       <w:r>
         <w:rPr>
@@ -18615,23 +17816,13 @@
       <w:r>
         <w:tab/>
       </w:r>
-      <w:proofErr w:type="gramStart"/>
-      <w:r>
-        <w:rPr>
-          <w:rFonts w:ascii="Courier New" w:hAnsi="Courier New" w:cs="Courier New"/>
-          <w:sz w:val="20"/>
-          <w:szCs w:val="20"/>
-        </w:rPr>
-        <w:t>./</w:t>
-      </w:r>
-      <w:proofErr w:type="gramEnd"/>
-      <w:r>
-        <w:rPr>
-          <w:rFonts w:ascii="Courier New" w:hAnsi="Courier New" w:cs="Courier New"/>
-          <w:sz w:val="20"/>
-          <w:szCs w:val="20"/>
-        </w:rPr>
-        <w:t>init</w:t>
+      <w:r>
+        <w:rPr>
+          <w:rFonts w:ascii="Courier New" w:hAnsi="Courier New" w:cs="Courier New"/>
+          <w:sz w:val="20"/>
+          <w:szCs w:val="20"/>
+        </w:rPr>
+        <w:t>./init</w:t>
       </w:r>
       <w:r>
         <w:rPr>
@@ -18665,24 +17856,7 @@
           <w:szCs w:val="20"/>
         </w:rPr>
         <w:tab/>
-      </w:r>
-      <w:proofErr w:type="gramStart"/>
-      <w:r>
-        <w:rPr>
-          <w:rFonts w:ascii="Courier New" w:hAnsi="Courier New" w:cs="Courier New"/>
-          <w:sz w:val="20"/>
-          <w:szCs w:val="20"/>
-        </w:rPr>
-        <w:t>./</w:t>
-      </w:r>
-      <w:proofErr w:type="gramEnd"/>
-      <w:r>
-        <w:rPr>
-          <w:rFonts w:ascii="Courier New" w:hAnsi="Courier New" w:cs="Courier New"/>
-          <w:sz w:val="20"/>
-          <w:szCs w:val="20"/>
-        </w:rPr>
-        <w:t>runall</w:t>
+        <w:t>./runall</w:t>
       </w:r>
       <w:r>
         <w:rPr>
@@ -19031,23 +18205,7 @@
           <w:i/>
           <w:iCs/>
         </w:rPr>
-        <w:t>kvm_coreos_</w:t>
-      </w:r>
-      <w:proofErr w:type="gramStart"/>
-      <w:r>
-        <w:rPr>
-          <w:i/>
-          <w:iCs/>
-        </w:rPr>
-        <w:t>facroty.go</w:t>
-      </w:r>
-      <w:proofErr w:type="gramEnd"/>
-      <w:r>
-        <w:rPr>
-          <w:i/>
-          <w:iCs/>
-        </w:rPr>
-        <w:t>,</w:t>
+        <w:t>kvm_coreos_facroty.go,</w:t>
       </w:r>
       <w:r>
         <w:t xml:space="preserve"> it</w:t>
@@ -19104,25 +18262,7 @@
           <w:sz w:val="20"/>
           <w:szCs w:val="20"/>
         </w:rPr>
-        <w:t xml:space="preserve"> –parent_spec ‘</w:t>
-      </w:r>
-      <w:proofErr w:type="gramStart"/>
-      <w:r>
-        <w:rPr>
-          <w:rFonts w:ascii="Courier New" w:hAnsi="Courier New" w:cs="Courier New"/>
-          <w:sz w:val="20"/>
-          <w:szCs w:val="20"/>
-        </w:rPr>
-        <w:t>tao::</w:t>
-      </w:r>
-      <w:proofErr w:type="gramEnd"/>
-      <w:r>
-        <w:rPr>
-          <w:rFonts w:ascii="Courier New" w:hAnsi="Courier New" w:cs="Courier New"/>
-          <w:sz w:val="20"/>
-          <w:szCs w:val="20"/>
-        </w:rPr>
-        <w:t>RPC+tao::FileMessageChannel(/dev/</w:t>
+        <w:t xml:space="preserve"> –parent_spec ‘tao::RPC+tao::FileMessageChannel(/dev/</w:t>
       </w:r>
       <w:r>
         <w:rPr>
@@ -19315,7 +18455,7 @@
         <w:rStyle w:val="PageNumber"/>
         <w:noProof/>
       </w:rPr>
-      <w:t>19</w:t>
+      <w:t>18</w:t>
     </w:r>
     <w:r>
       <w:rPr>
@@ -20780,6 +19920,92 @@
     </w:lvl>
   </w:abstractNum>
   <w:abstractNum w:abstractNumId="12">
+    <w:nsid w:val="31B82D34"/>
+    <w:multiLevelType w:val="hybridMultilevel"/>
+    <w:tmpl w:val="9CC6CA90"/>
+    <w:lvl w:ilvl="0" w:tplc="0409000F">
+      <w:start w:val="1"/>
+      <w:numFmt w:val="decimal"/>
+      <w:lvlText w:val="%1."/>
+      <w:lvlJc w:val="left"/>
+      <w:pPr>
+        <w:ind w:left="360" w:hanging="360"/>
+      </w:pPr>
+    </w:lvl>
+    <w:lvl w:ilvl="1" w:tplc="04090019" w:tentative="1">
+      <w:start w:val="1"/>
+      <w:numFmt w:val="lowerLetter"/>
+      <w:lvlText w:val="%2."/>
+      <w:lvlJc w:val="left"/>
+      <w:pPr>
+        <w:ind w:left="1080" w:hanging="360"/>
+      </w:pPr>
+    </w:lvl>
+    <w:lvl w:ilvl="2" w:tplc="0409001B" w:tentative="1">
+      <w:start w:val="1"/>
+      <w:numFmt w:val="lowerRoman"/>
+      <w:lvlText w:val="%3."/>
+      <w:lvlJc w:val="right"/>
+      <w:pPr>
+        <w:ind w:left="1800" w:hanging="180"/>
+      </w:pPr>
+    </w:lvl>
+    <w:lvl w:ilvl="3" w:tplc="0409000F" w:tentative="1">
+      <w:start w:val="1"/>
+      <w:numFmt w:val="decimal"/>
+      <w:lvlText w:val="%4."/>
+      <w:lvlJc w:val="left"/>
+      <w:pPr>
+        <w:ind w:left="2520" w:hanging="360"/>
+      </w:pPr>
+    </w:lvl>
+    <w:lvl w:ilvl="4" w:tplc="04090019" w:tentative="1">
+      <w:start w:val="1"/>
+      <w:numFmt w:val="lowerLetter"/>
+      <w:lvlText w:val="%5."/>
+      <w:lvlJc w:val="left"/>
+      <w:pPr>
+        <w:ind w:left="3240" w:hanging="360"/>
+      </w:pPr>
+    </w:lvl>
+    <w:lvl w:ilvl="5" w:tplc="0409001B" w:tentative="1">
+      <w:start w:val="1"/>
+      <w:numFmt w:val="lowerRoman"/>
+      <w:lvlText w:val="%6."/>
+      <w:lvlJc w:val="right"/>
+      <w:pPr>
+        <w:ind w:left="3960" w:hanging="180"/>
+      </w:pPr>
+    </w:lvl>
+    <w:lvl w:ilvl="6" w:tplc="0409000F" w:tentative="1">
+      <w:start w:val="1"/>
+      <w:numFmt w:val="decimal"/>
+      <w:lvlText w:val="%7."/>
+      <w:lvlJc w:val="left"/>
+      <w:pPr>
+        <w:ind w:left="4680" w:hanging="360"/>
+      </w:pPr>
+    </w:lvl>
+    <w:lvl w:ilvl="7" w:tplc="04090019" w:tentative="1">
+      <w:start w:val="1"/>
+      <w:numFmt w:val="lowerLetter"/>
+      <w:lvlText w:val="%8."/>
+      <w:lvlJc w:val="left"/>
+      <w:pPr>
+        <w:ind w:left="5400" w:hanging="360"/>
+      </w:pPr>
+    </w:lvl>
+    <w:lvl w:ilvl="8" w:tplc="0409001B" w:tentative="1">
+      <w:start w:val="1"/>
+      <w:numFmt w:val="lowerRoman"/>
+      <w:lvlText w:val="%9."/>
+      <w:lvlJc w:val="right"/>
+      <w:pPr>
+        <w:ind w:left="6120" w:hanging="180"/>
+      </w:pPr>
+    </w:lvl>
+  </w:abstractNum>
+  <w:abstractNum w:abstractNumId="13">
     <w:nsid w:val="3D0069EC"/>
     <w:multiLevelType w:val="multilevel"/>
     <w:tmpl w:val="7F58DAAA"/>
@@ -20892,7 +20118,7 @@
       </w:rPr>
     </w:lvl>
   </w:abstractNum>
-  <w:abstractNum w:abstractNumId="13">
+  <w:abstractNum w:abstractNumId="14">
     <w:nsid w:val="3DBB77A7"/>
     <w:multiLevelType w:val="multilevel"/>
     <w:tmpl w:val="37E4718E"/>
@@ -21005,7 +20231,7 @@
       </w:rPr>
     </w:lvl>
   </w:abstractNum>
-  <w:abstractNum w:abstractNumId="14">
+  <w:abstractNum w:abstractNumId="15">
     <w:nsid w:val="3FF55D6C"/>
     <w:multiLevelType w:val="multilevel"/>
     <w:tmpl w:val="8F18012E"/>
@@ -21118,7 +20344,7 @@
       </w:rPr>
     </w:lvl>
   </w:abstractNum>
-  <w:abstractNum w:abstractNumId="15">
+  <w:abstractNum w:abstractNumId="16">
     <w:nsid w:val="42C82525"/>
     <w:multiLevelType w:val="multilevel"/>
     <w:tmpl w:val="55BA52C6"/>
@@ -21231,7 +20457,7 @@
       </w:rPr>
     </w:lvl>
   </w:abstractNum>
-  <w:abstractNum w:abstractNumId="16">
+  <w:abstractNum w:abstractNumId="17">
     <w:nsid w:val="44331162"/>
     <w:multiLevelType w:val="multilevel"/>
     <w:tmpl w:val="3E20ADBC"/>
@@ -21344,7 +20570,7 @@
       </w:rPr>
     </w:lvl>
   </w:abstractNum>
-  <w:abstractNum w:abstractNumId="17">
+  <w:abstractNum w:abstractNumId="18">
     <w:nsid w:val="494E7D86"/>
     <w:multiLevelType w:val="hybridMultilevel"/>
     <w:tmpl w:val="BD2011EA"/>
@@ -21430,7 +20656,7 @@
       </w:pPr>
     </w:lvl>
   </w:abstractNum>
-  <w:abstractNum w:abstractNumId="18">
+  <w:abstractNum w:abstractNumId="19">
     <w:nsid w:val="4AF15537"/>
     <w:multiLevelType w:val="hybridMultilevel"/>
     <w:tmpl w:val="C7CEC338"/>
@@ -21516,7 +20742,7 @@
       </w:pPr>
     </w:lvl>
   </w:abstractNum>
-  <w:abstractNum w:abstractNumId="19">
+  <w:abstractNum w:abstractNumId="20">
     <w:nsid w:val="551013B5"/>
     <w:multiLevelType w:val="hybridMultilevel"/>
     <w:tmpl w:val="8CDC6B0C"/>
@@ -21602,7 +20828,7 @@
       </w:pPr>
     </w:lvl>
   </w:abstractNum>
-  <w:abstractNum w:abstractNumId="20">
+  <w:abstractNum w:abstractNumId="21">
     <w:nsid w:val="5A3625BE"/>
     <w:multiLevelType w:val="hybridMultilevel"/>
     <w:tmpl w:val="3078B664"/>
@@ -21688,7 +20914,7 @@
       </w:pPr>
     </w:lvl>
   </w:abstractNum>
-  <w:abstractNum w:abstractNumId="21">
+  <w:abstractNum w:abstractNumId="22">
     <w:nsid w:val="5BA5126D"/>
     <w:multiLevelType w:val="multilevel"/>
     <w:tmpl w:val="29C845B0"/>
@@ -21801,7 +21027,7 @@
       </w:rPr>
     </w:lvl>
   </w:abstractNum>
-  <w:abstractNum w:abstractNumId="22">
+  <w:abstractNum w:abstractNumId="23">
     <w:nsid w:val="5F9929C2"/>
     <w:multiLevelType w:val="hybridMultilevel"/>
     <w:tmpl w:val="6A98B2EA"/>
@@ -21887,7 +21113,7 @@
       </w:pPr>
     </w:lvl>
   </w:abstractNum>
-  <w:abstractNum w:abstractNumId="23">
+  <w:abstractNum w:abstractNumId="24">
     <w:nsid w:val="69C743BB"/>
     <w:multiLevelType w:val="multilevel"/>
     <w:tmpl w:val="5DD051A4"/>
@@ -22000,7 +21226,7 @@
       </w:rPr>
     </w:lvl>
   </w:abstractNum>
-  <w:abstractNum w:abstractNumId="24">
+  <w:abstractNum w:abstractNumId="25">
     <w:nsid w:val="69E6695C"/>
     <w:multiLevelType w:val="multilevel"/>
     <w:tmpl w:val="5B2AB5A2"/>
@@ -22113,7 +21339,7 @@
       </w:rPr>
     </w:lvl>
   </w:abstractNum>
-  <w:abstractNum w:abstractNumId="25">
+  <w:abstractNum w:abstractNumId="26">
     <w:nsid w:val="69F8110D"/>
     <w:multiLevelType w:val="hybridMultilevel"/>
     <w:tmpl w:val="AD925E8C"/>
@@ -22199,7 +21425,7 @@
       </w:pPr>
     </w:lvl>
   </w:abstractNum>
-  <w:abstractNum w:abstractNumId="26">
+  <w:abstractNum w:abstractNumId="27">
     <w:nsid w:val="6C1F4286"/>
     <w:multiLevelType w:val="hybridMultilevel"/>
     <w:tmpl w:val="7D56CF84"/>
@@ -22285,7 +21511,7 @@
       </w:pPr>
     </w:lvl>
   </w:abstractNum>
-  <w:abstractNum w:abstractNumId="27">
+  <w:abstractNum w:abstractNumId="28">
     <w:nsid w:val="6DDA0CFC"/>
     <w:multiLevelType w:val="multilevel"/>
     <w:tmpl w:val="AAEE008E"/>
@@ -22398,7 +21624,7 @@
       </w:rPr>
     </w:lvl>
   </w:abstractNum>
-  <w:abstractNum w:abstractNumId="28">
+  <w:abstractNum w:abstractNumId="29">
     <w:nsid w:val="70FD74C4"/>
     <w:multiLevelType w:val="multilevel"/>
     <w:tmpl w:val="93A0DA0E"/>
@@ -22511,7 +21737,7 @@
       </w:rPr>
     </w:lvl>
   </w:abstractNum>
-  <w:abstractNum w:abstractNumId="29">
+  <w:abstractNum w:abstractNumId="30">
     <w:nsid w:val="730A2684"/>
     <w:multiLevelType w:val="multilevel"/>
     <w:tmpl w:val="BF3E1D56"/>
@@ -22624,7 +21850,7 @@
       </w:rPr>
     </w:lvl>
   </w:abstractNum>
-  <w:abstractNum w:abstractNumId="30">
+  <w:abstractNum w:abstractNumId="31">
     <w:nsid w:val="74CC7E86"/>
     <w:multiLevelType w:val="multilevel"/>
     <w:tmpl w:val="40FEA950"/>
@@ -22737,7 +21963,7 @@
       </w:rPr>
     </w:lvl>
   </w:abstractNum>
-  <w:abstractNum w:abstractNumId="31">
+  <w:abstractNum w:abstractNumId="32">
     <w:nsid w:val="7AF728E7"/>
     <w:multiLevelType w:val="multilevel"/>
     <w:tmpl w:val="BB122A60"/>
@@ -22850,7 +22076,7 @@
       </w:rPr>
     </w:lvl>
   </w:abstractNum>
-  <w:abstractNum w:abstractNumId="32">
+  <w:abstractNum w:abstractNumId="33">
     <w:nsid w:val="7BAC44D5"/>
     <w:multiLevelType w:val="multilevel"/>
     <w:tmpl w:val="E752B0EC"/>
@@ -22964,28 +22190,28 @@
     </w:lvl>
   </w:abstractNum>
   <w:num w:numId="1">
-    <w:abstractNumId w:val="23"/>
+    <w:abstractNumId w:val="24"/>
   </w:num>
   <w:num w:numId="2">
     <w:abstractNumId w:val="5"/>
   </w:num>
   <w:num w:numId="3">
-    <w:abstractNumId w:val="19"/>
+    <w:abstractNumId w:val="20"/>
   </w:num>
   <w:num w:numId="4">
     <w:abstractNumId w:val="6"/>
   </w:num>
   <w:num w:numId="5">
-    <w:abstractNumId w:val="14"/>
+    <w:abstractNumId w:val="15"/>
   </w:num>
   <w:num w:numId="6">
-    <w:abstractNumId w:val="21"/>
+    <w:abstractNumId w:val="22"/>
   </w:num>
   <w:num w:numId="7">
-    <w:abstractNumId w:val="24"/>
+    <w:abstractNumId w:val="25"/>
   </w:num>
   <w:num w:numId="8">
-    <w:abstractNumId w:val="28"/>
+    <w:abstractNumId w:val="29"/>
   </w:num>
   <w:num w:numId="9">
     <w:abstractNumId w:val="10"/>
@@ -23006,19 +22232,19 @@
     <w:abstractNumId w:val="1"/>
   </w:num>
   <w:num w:numId="15">
-    <w:abstractNumId w:val="25"/>
+    <w:abstractNumId w:val="26"/>
   </w:num>
   <w:num w:numId="16">
     <w:abstractNumId w:val="8"/>
   </w:num>
   <w:num w:numId="17">
-    <w:abstractNumId w:val="29"/>
+    <w:abstractNumId w:val="30"/>
   </w:num>
   <w:num w:numId="18">
-    <w:abstractNumId w:val="12"/>
+    <w:abstractNumId w:val="13"/>
   </w:num>
   <w:num w:numId="19">
-    <w:abstractNumId w:val="16"/>
+    <w:abstractNumId w:val="17"/>
   </w:num>
   <w:num w:numId="20">
     <w:abstractNumId w:val="11"/>
@@ -23027,40 +22253,43 @@
     <w:abstractNumId w:val="4"/>
   </w:num>
   <w:num w:numId="22">
-    <w:abstractNumId w:val="17"/>
+    <w:abstractNumId w:val="18"/>
   </w:num>
   <w:num w:numId="23">
-    <w:abstractNumId w:val="26"/>
+    <w:abstractNumId w:val="27"/>
   </w:num>
   <w:num w:numId="24">
-    <w:abstractNumId w:val="27"/>
+    <w:abstractNumId w:val="28"/>
   </w:num>
   <w:num w:numId="25">
-    <w:abstractNumId w:val="30"/>
+    <w:abstractNumId w:val="31"/>
   </w:num>
   <w:num w:numId="26">
-    <w:abstractNumId w:val="15"/>
+    <w:abstractNumId w:val="16"/>
   </w:num>
   <w:num w:numId="27">
     <w:abstractNumId w:val="0"/>
   </w:num>
   <w:num w:numId="28">
-    <w:abstractNumId w:val="31"/>
+    <w:abstractNumId w:val="32"/>
   </w:num>
   <w:num w:numId="29">
-    <w:abstractNumId w:val="13"/>
+    <w:abstractNumId w:val="14"/>
   </w:num>
   <w:num w:numId="30">
-    <w:abstractNumId w:val="32"/>
+    <w:abstractNumId w:val="33"/>
   </w:num>
   <w:num w:numId="31">
-    <w:abstractNumId w:val="18"/>
+    <w:abstractNumId w:val="19"/>
   </w:num>
   <w:num w:numId="32">
-    <w:abstractNumId w:val="22"/>
+    <w:abstractNumId w:val="23"/>
   </w:num>
   <w:num w:numId="33">
-    <w:abstractNumId w:val="20"/>
+    <w:abstractNumId w:val="21"/>
+  </w:num>
+  <w:num w:numId="34">
+    <w:abstractNumId w:val="12"/>
   </w:num>
 </w:numbering>
 </file>
@@ -24166,7 +23395,7 @@
 </file>
 
 <file path=customXml/itemProps1.xml><?xml version="1.0" encoding="utf-8"?>
-<ds:datastoreItem xmlns:ds="http://schemas.openxmlformats.org/officeDocument/2006/customXml" ds:itemID="{2EB66D9E-D921-1845-90CE-C36FCCF7AAA4}">
+<ds:datastoreItem xmlns:ds="http://schemas.openxmlformats.org/officeDocument/2006/customXml" ds:itemID="{4295C462-E799-3D48-BFDB-12F2859453B9}">
   <ds:schemaRefs>
     <ds:schemaRef ds:uri="http://schemas.openxmlformats.org/officeDocument/2006/bibliography"/>
   </ds:schemaRefs>

</xml_diff>

<commit_message>
fixed a few thinngs in appendix.
</commit_message>
<xml_diff>
--- a/Doc/CloudproxyDeploymentNutsandBolts.docx
+++ b/Doc/CloudproxyDeploymentNutsandBolts.docx
@@ -43,10 +43,7 @@
         <w:t xml:space="preserve">, </w:t>
       </w:r>
       <w:r>
-        <w:t>Sidharth</w:t>
-      </w:r>
-      <w:r>
-        <w:t xml:space="preserve"> </w:t>
+        <w:t xml:space="preserve">Sidharth </w:t>
       </w:r>
       <w:r>
         <w:t>Telang</w:t>
@@ -358,14 +355,16 @@
         <w:tab/>
       </w:r>
       <w:r>
-        <w:t>go get github/com/jlmucb/cloudproxy/...</w:t>
-      </w:r>
-      <w:r>
-        <w:t xml:space="preserve"> </w:t>
+        <w:t>go get github/com/jlmucb/cloudproxy/</w:t>
+      </w:r>
+      <w:proofErr w:type="gramStart"/>
+      <w:r>
+        <w:t xml:space="preserve">... </w:t>
       </w:r>
       <w:r>
         <w:t>.</w:t>
       </w:r>
+      <w:proofErr w:type="gramEnd"/>
     </w:p>
     <w:p>
       <w:pPr>
@@ -811,7 +810,6 @@
       <w:r>
         <w:rPr>
           <w:noProof/>
-          <w:lang w:eastAsia="en-US"/>
         </w:rPr>
         <w:drawing>
           <wp:inline distT="0" distB="0" distL="0" distR="0" wp14:anchorId="2A925E1A" wp14:editId="10F77773">
@@ -856,7 +854,6 @@
       <w:r>
         <w:rPr>
           <w:noProof/>
-          <w:lang w:eastAsia="en-US"/>
         </w:rPr>
         <w:lastRenderedPageBreak/>
         <w:drawing>
@@ -5890,7 +5887,6 @@
           <w:noProof/>
           <w:sz w:val="24"/>
           <w:szCs w:val="24"/>
-          <w:lang w:eastAsia="en-US"/>
         </w:rPr>
         <w:lastRenderedPageBreak/>
         <w:drawing>
@@ -6129,7 +6125,6 @@
         <w:rPr>
           <w:rFonts w:ascii="Menlo" w:hAnsi="Menlo" w:cs="Menlo"/>
           <w:noProof/>
-          <w:lang w:eastAsia="en-US"/>
         </w:rPr>
         <w:lastRenderedPageBreak/>
         <w:drawing>
@@ -7583,8 +7578,98 @@
         <w:rPr>
           <w:bCs/>
         </w:rPr>
-        <w:t>Note that the TPM can become unusable if there are too many keys loaded.  Run tpm-keys to see what keys are loaded.  You may have to unload keys to run the examples.</w:t>
-      </w:r>
+        <w:t xml:space="preserve">Note that the TPM can become unusable if there are too many keys loaded.  </w:t>
+      </w:r>
+      <w:r>
+        <w:rPr>
+          <w:bCs/>
+        </w:rPr>
+        <w:t xml:space="preserve">Run </w:t>
+      </w:r>
+      <w:r>
+        <w:rPr>
+          <w:i/>
+        </w:rPr>
+        <w:t>tpm-keys</w:t>
+      </w:r>
+      <w:r>
+        <w:rPr>
+          <w:bCs/>
+        </w:rPr>
+        <w:t xml:space="preserve"> to see what keys are loaded.  </w:t>
+      </w:r>
+      <w:r>
+        <w:rPr>
+          <w:bCs/>
+        </w:rPr>
+        <w:t>To</w:t>
+      </w:r>
+      <w:r>
+        <w:rPr>
+          <w:bCs/>
+        </w:rPr>
+        <w:t xml:space="preserve"> unload exi</w:t>
+      </w:r>
+      <w:r>
+        <w:rPr>
+          <w:bCs/>
+        </w:rPr>
+        <w:t>s</w:t>
+      </w:r>
+      <w:r>
+        <w:rPr>
+          <w:bCs/>
+        </w:rPr>
+        <w:t xml:space="preserve">ting keys </w:t>
+      </w:r>
+      <w:r>
+        <w:rPr>
+          <w:bCs/>
+        </w:rPr>
+        <w:t xml:space="preserve">run </w:t>
+      </w:r>
+    </w:p>
+    <w:p>
+      <w:pPr>
+        <w:ind w:left="720"/>
+        <w:rPr>
+          <w:rFonts w:ascii="Courier New" w:hAnsi="Courier New" w:cs="Courier New"/>
+          <w:bCs/>
+        </w:rPr>
+      </w:pPr>
+      <w:r>
+        <w:rPr>
+          <w:rFonts w:ascii="Courier New" w:hAnsi="Courier New" w:cs="Courier New"/>
+          <w:bCs/>
+        </w:rPr>
+        <w:t xml:space="preserve">tpm-keys –close  </w:t>
+      </w:r>
+    </w:p>
+    <w:p>
+      <w:pPr>
+        <w:rPr>
+          <w:b/>
+        </w:rPr>
+      </w:pPr>
+      <w:r>
+        <w:rPr>
+          <w:bCs/>
+        </w:rPr>
+        <w:t>This is useful during testing since you may kill some makfunctioning programs before they unload tpm keys</w:t>
+      </w:r>
+      <w:r>
+        <w:rPr>
+          <w:bCs/>
+        </w:rPr>
+        <w:t>.</w:t>
+      </w:r>
+    </w:p>
+    <w:p>
+      <w:pPr>
+        <w:rPr>
+          <w:bCs/>
+        </w:rPr>
+      </w:pPr>
     </w:p>
     <w:p>
       <w:pPr>
@@ -7733,320 +7818,560 @@
         <w:rPr>
           <w:bCs/>
         </w:rPr>
+        <w:t xml:space="preserve">we forget to actually enable the TPM in BIOS. The first thing to do would be to actually </w:t>
+      </w:r>
+    </w:p>
+    <w:p>
+      <w:pPr>
+        <w:outlineLvl w:val="0"/>
+        <w:rPr>
+          <w:bCs/>
+        </w:rPr>
+      </w:pPr>
+      <w:r>
+        <w:rPr>
+          <w:bCs/>
+        </w:rPr>
+        <w:t xml:space="preserve">enable the TPM in BIOS. But if the TPM has been initialized before, we would receive the </w:t>
+      </w:r>
+    </w:p>
+    <w:p>
+      <w:pPr>
+        <w:outlineLvl w:val="0"/>
+        <w:rPr>
+          <w:bCs/>
+        </w:rPr>
+      </w:pPr>
+      <w:r>
+        <w:rPr>
+          <w:bCs/>
+        </w:rPr>
+        <w:t>output that can be seen below:</w:t>
+      </w:r>
+    </w:p>
+    <w:p>
+      <w:pPr>
+        <w:outlineLvl w:val="0"/>
+        <w:rPr>
+          <w:bCs/>
+        </w:rPr>
+      </w:pPr>
+    </w:p>
+    <w:p>
+      <w:pPr>
+        <w:outlineLvl w:val="0"/>
+        <w:rPr>
+          <w:bCs/>
+        </w:rPr>
+      </w:pPr>
+      <w:r>
+        <w:rPr>
+          <w:bCs/>
+        </w:rPr>
+        <w:t># tpm_clear --force</w:t>
+      </w:r>
+    </w:p>
+    <w:p>
+      <w:pPr>
+        <w:outlineLvl w:val="0"/>
+        <w:rPr>
+          <w:bCs/>
+        </w:rPr>
+      </w:pPr>
+      <w:r>
+        <w:rPr>
+          <w:bCs/>
+        </w:rPr>
+        <w:t xml:space="preserve">TPM Successfully Cleared.  You need to reboot to complete this operation.  After reboot </w:t>
+      </w:r>
+    </w:p>
+    <w:p>
+      <w:pPr>
+        <w:outlineLvl w:val="0"/>
+        <w:rPr>
+          <w:bCs/>
+        </w:rPr>
+      </w:pPr>
+      <w:r>
+        <w:rPr>
+          <w:bCs/>
+        </w:rPr>
+        <w:t>the TPM will be in the default state: unowned, disabled and inactive.</w:t>
+      </w:r>
+    </w:p>
+    <w:p>
+      <w:pPr>
+        <w:outlineLvl w:val="0"/>
+        <w:rPr>
+          <w:bCs/>
+        </w:rPr>
+      </w:pPr>
+      <w:r>
+        <w:rPr>
+          <w:bCs/>
+        </w:rPr>
+        <w:t xml:space="preserve">This would require us to reboot the computer for changes to take effect. When clearing the </w:t>
+      </w:r>
+    </w:p>
+    <w:p>
+      <w:pPr>
+        <w:outlineLvl w:val="0"/>
+        <w:rPr>
+          <w:bCs/>
+        </w:rPr>
+      </w:pPr>
+      <w:r>
+        <w:rPr>
+          <w:bCs/>
+        </w:rPr>
+        <w:t xml:space="preserve">TPM we’ll return it to the default state, which is unowned, disabled and inactive, as </w:t>
+      </w:r>
+    </w:p>
+    <w:p>
+      <w:pPr>
+        <w:outlineLvl w:val="0"/>
+        <w:rPr>
+          <w:bCs/>
+        </w:rPr>
+      </w:pPr>
+      <w:r>
+        <w:rPr>
+          <w:bCs/>
+        </w:rPr>
+        <w:t xml:space="preserve">already mentioned. To enable the TPM afterwards, we need the owner password. But since </w:t>
+      </w:r>
+    </w:p>
+    <w:p>
+      <w:pPr>
+        <w:outlineLvl w:val="0"/>
+        <w:rPr>
+          <w:bCs/>
+        </w:rPr>
+      </w:pPr>
+      <w:r>
+        <w:rPr>
+          <w:bCs/>
+        </w:rPr>
+        <w:t xml:space="preserve">the TPM owner has been cleared, there is no owner password and we can set a new one </w:t>
+      </w:r>
+    </w:p>
+    <w:p>
+      <w:pPr>
+        <w:outlineLvl w:val="0"/>
+        <w:rPr>
+          <w:bCs/>
+        </w:rPr>
+      </w:pPr>
+      <w:r>
+        <w:rPr>
+          <w:bCs/>
+        </w:rPr>
+        <w:t>without entering the old one. We can also receive an error like the following:</w:t>
+      </w:r>
+    </w:p>
+    <w:p>
+      <w:pPr>
+        <w:outlineLvl w:val="0"/>
+        <w:rPr>
+          <w:bCs/>
+        </w:rPr>
+      </w:pPr>
+    </w:p>
+    <w:p>
+      <w:pPr>
+        <w:outlineLvl w:val="0"/>
+        <w:rPr>
+          <w:bCs/>
+        </w:rPr>
+      </w:pPr>
+      <w:r>
+        <w:rPr>
+          <w:bCs/>
+        </w:rPr>
+        <w:t># tpm_clear --force</w:t>
+      </w:r>
+    </w:p>
+    <w:p>
+      <w:pPr>
+        <w:outlineLvl w:val="0"/>
+        <w:rPr>
+          <w:bCs/>
+        </w:rPr>
+      </w:pPr>
+      <w:r>
+        <w:rPr>
+          <w:bCs/>
+        </w:rPr>
+        <w:t>Tspi_TPM_ClearOwner failed: 0x0000002d - layer=tpm, code=002d (45), Bad physical presence value</w:t>
+      </w:r>
+    </w:p>
+    <w:p>
+      <w:pPr>
+        <w:outlineLvl w:val="0"/>
+        <w:rPr>
+          <w:bCs/>
+        </w:rPr>
+      </w:pPr>
+    </w:p>
+    <w:p>
+      <w:pPr>
+        <w:outlineLvl w:val="0"/>
+        <w:rPr>
+          <w:bCs/>
+        </w:rPr>
+      </w:pPr>
+      <w:r>
+        <w:rPr>
+          <w:bCs/>
+        </w:rPr>
+        <w:t>DO NOT SET ANY PASSWORD for the TPM.</w:t>
+      </w:r>
+    </w:p>
+    <w:p>
+      <w:pPr>
+        <w:outlineLvl w:val="0"/>
+        <w:rPr>
+          <w:bCs/>
+        </w:rPr>
+      </w:pPr>
+      <w:r>
+        <w:rPr>
+          <w:bCs/>
+        </w:rPr>
+        <w:t># tpm_takeownership -z -y</w:t>
+      </w:r>
+    </w:p>
+    <w:p>
+      <w:pPr>
+        <w:outlineLvl w:val="0"/>
+        <w:rPr>
+          <w:bCs/>
+        </w:rPr>
+      </w:pPr>
+      <w:r>
+        <w:rPr>
+          <w:bCs/>
+        </w:rPr>
+        <w:t xml:space="preserve">If we later want to change either of the commands, we can do it with the tpm_changeownerauth </w:t>
+      </w:r>
+    </w:p>
+    <w:p>
+      <w:pPr>
+        <w:outlineLvl w:val="0"/>
+        <w:rPr>
+          <w:bCs/>
+        </w:rPr>
+      </w:pPr>
+      <w:r>
+        <w:rPr>
+          <w:bCs/>
+        </w:rPr>
+        <w:t xml:space="preserve">command. If we pass the –owner argument to the tpm_changeownerauth </w:t>
+      </w:r>
+      <w:proofErr w:type="gramStart"/>
+      <w:r>
+        <w:rPr>
+          <w:bCs/>
+        </w:rPr>
+        <w:t>command</w:t>
+      </w:r>
+      <w:proofErr w:type="gramEnd"/>
+      <w:r>
+        <w:rPr>
+          <w:bCs/>
+        </w:rPr>
+        <w:t xml:space="preserve"> we’ll be </w:t>
+      </w:r>
+    </w:p>
+    <w:p>
+      <w:pPr>
+        <w:outlineLvl w:val="0"/>
+        <w:rPr>
+          <w:bCs/>
+        </w:rPr>
+      </w:pPr>
+      <w:r>
+        <w:rPr>
+          <w:bCs/>
+        </w:rPr>
+        <w:t xml:space="preserve">changing the administration password and if we pass the –srk into the tpm_changeownerauth </w:t>
+      </w:r>
+    </w:p>
+    <w:p>
+      <w:pPr>
+        <w:outlineLvl w:val="0"/>
+        <w:rPr>
+          <w:bCs/>
+        </w:rPr>
+      </w:pPr>
+      <w:r>
+        <w:rPr>
+          <w:bCs/>
+        </w:rPr>
+        <w:t xml:space="preserve">command we’ll be changing the SRK password. We can see the example of both commands in </w:t>
+      </w:r>
+    </w:p>
+    <w:p>
+      <w:pPr>
+        <w:outlineLvl w:val="0"/>
+        <w:rPr>
+          <w:bCs/>
+        </w:rPr>
+      </w:pPr>
+      <w:r>
+        <w:rPr>
+          <w:bCs/>
+        </w:rPr>
+        <w:t>the output below:</w:t>
+      </w:r>
+    </w:p>
+    <w:p>
+      <w:pPr>
+        <w:outlineLvl w:val="0"/>
+        <w:rPr>
+          <w:bCs/>
+        </w:rPr>
+      </w:pPr>
+    </w:p>
+    <w:p>
+      <w:pPr>
+        <w:outlineLvl w:val="0"/>
+        <w:rPr>
+          <w:bCs/>
+        </w:rPr>
+      </w:pPr>
+      <w:r>
+        <w:rPr>
+          <w:bCs/>
+        </w:rPr>
+        <w:t># tpm_changeownerauth --owner</w:t>
+      </w:r>
+    </w:p>
+    <w:p>
+      <w:pPr>
+        <w:outlineLvl w:val="0"/>
+        <w:rPr>
+          <w:bCs/>
+        </w:rPr>
+      </w:pPr>
+      <w:r>
+        <w:rPr>
+          <w:bCs/>
+        </w:rPr>
+        <w:t>Enter owner password:</w:t>
+      </w:r>
+    </w:p>
+    <w:p>
+      <w:pPr>
+        <w:outlineLvl w:val="0"/>
+        <w:rPr>
+          <w:bCs/>
+        </w:rPr>
+      </w:pPr>
+      <w:r>
+        <w:rPr>
+          <w:bCs/>
+        </w:rPr>
+        <w:t>Enter new owner password:</w:t>
+      </w:r>
+    </w:p>
+    <w:p>
+      <w:pPr>
+        <w:outlineLvl w:val="0"/>
+        <w:rPr>
+          <w:bCs/>
+        </w:rPr>
+      </w:pPr>
+      <w:r>
+        <w:rPr>
+          <w:bCs/>
+        </w:rPr>
+        <w:t>Confirm password:</w:t>
+      </w:r>
+    </w:p>
+    <w:p>
+      <w:pPr>
+        <w:outlineLvl w:val="0"/>
+        <w:rPr>
+          <w:bCs/>
+        </w:rPr>
+      </w:pPr>
+      <w:r>
+        <w:rPr>
+          <w:bCs/>
+        </w:rPr>
+        <w:t xml:space="preserve"> </w:t>
+      </w:r>
+    </w:p>
+    <w:p>
+      <w:pPr>
+        <w:outlineLvl w:val="0"/>
+        <w:rPr>
+          <w:bCs/>
+        </w:rPr>
+      </w:pPr>
+      <w:r>
+        <w:rPr>
+          <w:bCs/>
+        </w:rPr>
+        <w:t># tpm_changeownerauth --srk</w:t>
+      </w:r>
+    </w:p>
+    <w:p>
+      <w:pPr>
+        <w:outlineLvl w:val="0"/>
+        <w:rPr>
+          <w:bCs/>
+        </w:rPr>
+      </w:pPr>
+      <w:r>
+        <w:rPr>
+          <w:bCs/>
+        </w:rPr>
+        <w:t>Enter owner password:</w:t>
+      </w:r>
+    </w:p>
+    <w:p>
+      <w:pPr>
+        <w:outlineLvl w:val="0"/>
+        <w:rPr>
+          <w:bCs/>
+        </w:rPr>
+      </w:pPr>
+      <w:r>
+        <w:rPr>
+          <w:bCs/>
+        </w:rPr>
+        <w:t>Enter new SRK password:</w:t>
+      </w:r>
+    </w:p>
+    <w:p>
+      <w:pPr>
+        <w:outlineLvl w:val="0"/>
+        <w:rPr>
+          <w:bCs/>
+        </w:rPr>
+      </w:pPr>
+      <w:r>
+        <w:rPr>
+          <w:bCs/>
+        </w:rPr>
+        <w:t>Confirm password:</w:t>
+      </w:r>
+    </w:p>
+    <w:p>
+      <w:pPr>
+        <w:outlineLvl w:val="0"/>
+        <w:rPr>
+          <w:bCs/>
+        </w:rPr>
+      </w:pPr>
+    </w:p>
+    <w:p>
+      <w:pPr>
+        <w:outlineLvl w:val="0"/>
+        <w:rPr>
+          <w:bCs/>
+        </w:rPr>
+      </w:pPr>
+      <w:r>
+        <w:rPr>
+          <w:bCs/>
+        </w:rPr>
+        <w:t>There are 5 keys in TPM:</w:t>
+      </w:r>
+    </w:p>
+    <w:p>
+      <w:pPr>
+        <w:outlineLvl w:val="0"/>
+        <w:rPr>
+          <w:bCs/>
+        </w:rPr>
+      </w:pPr>
+    </w:p>
+    <w:p>
+      <w:pPr>
+        <w:outlineLvl w:val="0"/>
+        <w:rPr>
+          <w:bCs/>
+        </w:rPr>
+      </w:pPr>
+      <w:r>
+        <w:rPr>
+          <w:bCs/>
+        </w:rPr>
+        <w:t xml:space="preserve">TPM Endorsement Key (EK): This key is created by the manufacturer and cannot be removed. </w:t>
+      </w:r>
+    </w:p>
+    <w:p>
+      <w:pPr>
+        <w:outlineLvl w:val="0"/>
+        <w:rPr>
+          <w:bCs/>
+        </w:rPr>
+      </w:pPr>
+      <w:r>
+        <w:rPr>
+          <w:bCs/>
+        </w:rPr>
+        <w:t>Sometimes it can be changed by the owner of the computer.</w:t>
+      </w:r>
+    </w:p>
+    <w:p>
+      <w:pPr>
+        <w:outlineLvl w:val="0"/>
+        <w:rPr>
+          <w:bCs/>
+        </w:rPr>
+      </w:pPr>
+      <w:r>
+        <w:rPr>
+          <w:bCs/>
+        </w:rPr>
+        <w:t xml:space="preserve">TPM Storage Key (SRK): Is the 2048 bit RSA key created when configuring the ownership. </w:t>
+      </w:r>
+    </w:p>
+    <w:p>
+      <w:pPr>
+        <w:outlineLvl w:val="0"/>
+        <w:rPr>
+          <w:bCs/>
+        </w:rPr>
+      </w:pPr>
+      <w:r>
+        <w:rPr>
+          <w:bCs/>
+        </w:rPr>
         <w:lastRenderedPageBreak/>
-        <w:t xml:space="preserve">we forget to actually enable the TPM in BIOS. The first thing to do would be to actually </w:t>
-      </w:r>
-    </w:p>
-    <w:p>
-      <w:pPr>
-        <w:outlineLvl w:val="0"/>
-        <w:rPr>
-          <w:bCs/>
-        </w:rPr>
-      </w:pPr>
-      <w:r>
-        <w:rPr>
-          <w:bCs/>
-        </w:rPr>
-        <w:t xml:space="preserve">enable the TPM in BIOS. But if the TPM has been initialized before, we would receive the </w:t>
-      </w:r>
-    </w:p>
-    <w:p>
-      <w:pPr>
-        <w:outlineLvl w:val="0"/>
-        <w:rPr>
-          <w:bCs/>
-        </w:rPr>
-      </w:pPr>
-      <w:r>
-        <w:rPr>
-          <w:bCs/>
-        </w:rPr>
-        <w:t>output that can be seen below:</w:t>
-      </w:r>
-    </w:p>
-    <w:p>
-      <w:pPr>
-        <w:outlineLvl w:val="0"/>
-        <w:rPr>
-          <w:bCs/>
-        </w:rPr>
-      </w:pPr>
-    </w:p>
-    <w:p>
-      <w:pPr>
-        <w:outlineLvl w:val="0"/>
-        <w:rPr>
-          <w:bCs/>
-        </w:rPr>
-      </w:pPr>
-      <w:r>
-        <w:rPr>
-          <w:bCs/>
-        </w:rPr>
-        <w:t># tpm_clear --force</w:t>
-      </w:r>
-    </w:p>
-    <w:p>
-      <w:pPr>
-        <w:outlineLvl w:val="0"/>
-        <w:rPr>
-          <w:bCs/>
-        </w:rPr>
-      </w:pPr>
-      <w:r>
-        <w:rPr>
-          <w:bCs/>
-        </w:rPr>
-        <w:t xml:space="preserve">TPM Successfully Cleared.  You need to reboot to complete this operation.  After reboot </w:t>
-      </w:r>
-    </w:p>
-    <w:p>
-      <w:pPr>
-        <w:outlineLvl w:val="0"/>
-        <w:rPr>
-          <w:bCs/>
-        </w:rPr>
-      </w:pPr>
-      <w:r>
-        <w:rPr>
-          <w:bCs/>
-        </w:rPr>
-        <w:t>the TPM will be in the default state: unowned, disabled and inactive.</w:t>
-      </w:r>
-    </w:p>
-    <w:p>
-      <w:pPr>
-        <w:outlineLvl w:val="0"/>
-        <w:rPr>
-          <w:bCs/>
-        </w:rPr>
-      </w:pPr>
-      <w:r>
-        <w:rPr>
-          <w:bCs/>
-        </w:rPr>
-        <w:t xml:space="preserve">This would require us to reboot the computer for changes to take effect. When clearing the </w:t>
-      </w:r>
-    </w:p>
-    <w:p>
-      <w:pPr>
-        <w:outlineLvl w:val="0"/>
-        <w:rPr>
-          <w:bCs/>
-        </w:rPr>
-      </w:pPr>
-      <w:r>
-        <w:rPr>
-          <w:bCs/>
-        </w:rPr>
-        <w:t xml:space="preserve">TPM we’ll return it to the default state, which is unowned, disabled and inactive, as </w:t>
-      </w:r>
-    </w:p>
-    <w:p>
-      <w:pPr>
-        <w:outlineLvl w:val="0"/>
-        <w:rPr>
-          <w:bCs/>
-        </w:rPr>
-      </w:pPr>
-      <w:r>
-        <w:rPr>
-          <w:bCs/>
-        </w:rPr>
-        <w:t xml:space="preserve">already mentioned. To enable the TPM afterwards, we need the owner password. But since </w:t>
-      </w:r>
-    </w:p>
-    <w:p>
-      <w:pPr>
-        <w:outlineLvl w:val="0"/>
-        <w:rPr>
-          <w:bCs/>
-        </w:rPr>
-      </w:pPr>
-      <w:r>
-        <w:rPr>
-          <w:bCs/>
-        </w:rPr>
-        <w:t xml:space="preserve">the TPM owner has been cleared, there is no owner password and we can set a new one </w:t>
-      </w:r>
-    </w:p>
-    <w:p>
-      <w:pPr>
-        <w:outlineLvl w:val="0"/>
-        <w:rPr>
-          <w:bCs/>
-        </w:rPr>
-      </w:pPr>
-      <w:r>
-        <w:rPr>
-          <w:bCs/>
-        </w:rPr>
-        <w:t>without entering the old one. We can also receive an error like the following:</w:t>
-      </w:r>
-    </w:p>
-    <w:p>
-      <w:pPr>
-        <w:outlineLvl w:val="0"/>
-        <w:rPr>
-          <w:bCs/>
-        </w:rPr>
-      </w:pPr>
-    </w:p>
-    <w:p>
-      <w:pPr>
-        <w:outlineLvl w:val="0"/>
-        <w:rPr>
-          <w:bCs/>
-        </w:rPr>
-      </w:pPr>
-      <w:r>
-        <w:rPr>
-          <w:bCs/>
-        </w:rPr>
-        <w:t># tpm_clear --force</w:t>
-      </w:r>
-    </w:p>
-    <w:p>
-      <w:pPr>
-        <w:outlineLvl w:val="0"/>
-        <w:rPr>
-          <w:bCs/>
-        </w:rPr>
-      </w:pPr>
-      <w:r>
-        <w:rPr>
-          <w:bCs/>
-        </w:rPr>
-        <w:t>Tspi_TPM_ClearOwner failed: 0x0000002d - layer=tpm, code=002d (45), Bad physical presence value</w:t>
-      </w:r>
-    </w:p>
-    <w:p>
-      <w:pPr>
-        <w:outlineLvl w:val="0"/>
-        <w:rPr>
-          <w:bCs/>
-        </w:rPr>
-      </w:pPr>
-    </w:p>
-    <w:p>
-      <w:pPr>
-        <w:outlineLvl w:val="0"/>
-        <w:rPr>
-          <w:bCs/>
-        </w:rPr>
-      </w:pPr>
-      <w:r>
-        <w:rPr>
-          <w:bCs/>
-        </w:rPr>
-        <w:t>DO NOT SET ANY PASSWORD for the TPM.</w:t>
-      </w:r>
-    </w:p>
-    <w:p>
-      <w:pPr>
-        <w:outlineLvl w:val="0"/>
-        <w:rPr>
-          <w:bCs/>
-        </w:rPr>
-      </w:pPr>
-      <w:r>
-        <w:rPr>
-          <w:bCs/>
-        </w:rPr>
-        <w:t># tpm_takeownership -z -y</w:t>
-      </w:r>
-    </w:p>
-    <w:p>
-      <w:pPr>
-        <w:outlineLvl w:val="0"/>
-        <w:rPr>
-          <w:bCs/>
-        </w:rPr>
-      </w:pPr>
-      <w:r>
-        <w:rPr>
-          <w:bCs/>
-        </w:rPr>
-        <w:t xml:space="preserve">If we later want to change either of the commands, we can do it with the tpm_changeownerauth </w:t>
-      </w:r>
-    </w:p>
-    <w:p>
-      <w:pPr>
-        <w:outlineLvl w:val="0"/>
-        <w:rPr>
-          <w:bCs/>
-        </w:rPr>
-      </w:pPr>
-      <w:r>
-        <w:rPr>
-          <w:bCs/>
-        </w:rPr>
-        <w:t xml:space="preserve">command. If we pass the –owner argument to the tpm_changeownerauth command we’ll be </w:t>
-      </w:r>
-    </w:p>
-    <w:p>
-      <w:pPr>
-        <w:outlineLvl w:val="0"/>
-        <w:rPr>
-          <w:bCs/>
-        </w:rPr>
-      </w:pPr>
-      <w:r>
-        <w:rPr>
-          <w:bCs/>
-        </w:rPr>
-        <w:t xml:space="preserve">changing the administration password and if we pass the –srk into the tpm_changeownerauth </w:t>
-      </w:r>
-    </w:p>
-    <w:p>
-      <w:pPr>
-        <w:outlineLvl w:val="0"/>
-        <w:rPr>
-          <w:bCs/>
-        </w:rPr>
-      </w:pPr>
-      <w:r>
-        <w:rPr>
-          <w:bCs/>
-        </w:rPr>
-        <w:t xml:space="preserve">command we’ll be changing the SRK password. We can see the example of both commands in </w:t>
-      </w:r>
-    </w:p>
-    <w:p>
-      <w:pPr>
-        <w:outlineLvl w:val="0"/>
-        <w:rPr>
-          <w:bCs/>
-        </w:rPr>
-      </w:pPr>
-      <w:r>
-        <w:rPr>
-          <w:bCs/>
-        </w:rPr>
-        <w:t>the output below:</w:t>
-      </w:r>
-    </w:p>
-    <w:p>
-      <w:pPr>
-        <w:outlineLvl w:val="0"/>
-        <w:rPr>
-          <w:bCs/>
-        </w:rPr>
-      </w:pPr>
-    </w:p>
-    <w:p>
-      <w:pPr>
-        <w:outlineLvl w:val="0"/>
-        <w:rPr>
-          <w:bCs/>
-        </w:rPr>
-      </w:pPr>
-      <w:r>
-        <w:rPr>
-          <w:bCs/>
-        </w:rPr>
-        <w:t># tpm_changeownerauth --owner</w:t>
+        <w:t xml:space="preserve">This key is stored inside the chip and can be removed. The key is used to encrypt the </w:t>
+      </w:r>
+    </w:p>
+    <w:p>
+      <w:pPr>
+        <w:outlineLvl w:val="0"/>
+        <w:rPr>
+          <w:bCs/>
+        </w:rPr>
+      </w:pPr>
+      <w:r>
+        <w:rPr>
+          <w:bCs/>
+        </w:rPr>
+        <w:t>Storage Key (SK) and Attestation Identity Key (AIK</w:t>
+      </w:r>
+      <w:proofErr w:type="gramStart"/>
+      <w:r>
+        <w:rPr>
+          <w:bCs/>
+        </w:rPr>
+        <w:t>).#</w:t>
+      </w:r>
+      <w:proofErr w:type="gramEnd"/>
+      <w:r>
+        <w:rPr>
+          <w:bCs/>
+        </w:rPr>
+        <w:t xml:space="preserve"> tpm_setenable --enable</w:t>
       </w:r>
     </w:p>
     <w:p>
@@ -8074,21 +8399,7 @@
         <w:rPr>
           <w:bCs/>
         </w:rPr>
-        <w:t>Enter new owner password:</w:t>
-      </w:r>
-    </w:p>
-    <w:p>
-      <w:pPr>
-        <w:outlineLvl w:val="0"/>
-        <w:rPr>
-          <w:bCs/>
-        </w:rPr>
-      </w:pPr>
-      <w:r>
-        <w:rPr>
-          <w:bCs/>
-        </w:rPr>
-        <w:t>Confirm password:</w:t>
+        <w:t>Disabled status: false</w:t>
       </w:r>
     </w:p>
     <w:p>
@@ -8116,7 +8427,7 @@
         <w:rPr>
           <w:bCs/>
         </w:rPr>
-        <w:t># tpm_changeownerauth --srk</w:t>
+        <w:t># tpm_setactive</w:t>
       </w:r>
     </w:p>
     <w:p>
@@ -8144,121 +8455,109 @@
         <w:rPr>
           <w:bCs/>
         </w:rPr>
-        <w:t>Enter new SRK password:</w:t>
-      </w:r>
-    </w:p>
-    <w:p>
-      <w:pPr>
-        <w:outlineLvl w:val="0"/>
-        <w:rPr>
-          <w:bCs/>
-        </w:rPr>
-      </w:pPr>
-      <w:r>
-        <w:rPr>
-          <w:bCs/>
-        </w:rPr>
-        <w:t>Confirm password:</w:t>
-      </w:r>
-    </w:p>
-    <w:p>
-      <w:pPr>
-        <w:outlineLvl w:val="0"/>
-        <w:rPr>
-          <w:bCs/>
-        </w:rPr>
-      </w:pPr>
-    </w:p>
-    <w:p>
-      <w:pPr>
-        <w:outlineLvl w:val="0"/>
-        <w:rPr>
-          <w:bCs/>
-        </w:rPr>
-      </w:pPr>
-      <w:r>
-        <w:rPr>
-          <w:bCs/>
-        </w:rPr>
-        <w:t>There are 5 keys in TPM:</w:t>
-      </w:r>
-    </w:p>
-    <w:p>
-      <w:pPr>
-        <w:outlineLvl w:val="0"/>
-        <w:rPr>
-          <w:bCs/>
-        </w:rPr>
-      </w:pPr>
-    </w:p>
-    <w:p>
-      <w:pPr>
-        <w:outlineLvl w:val="0"/>
-        <w:rPr>
-          <w:bCs/>
-        </w:rPr>
-      </w:pPr>
-      <w:r>
-        <w:rPr>
-          <w:bCs/>
-        </w:rPr>
-        <w:t xml:space="preserve">TPM Endorsement Key (EK): This key is created by the manufacturer and cannot be removed. </w:t>
-      </w:r>
-    </w:p>
-    <w:p>
-      <w:pPr>
-        <w:outlineLvl w:val="0"/>
-        <w:rPr>
-          <w:bCs/>
-        </w:rPr>
-      </w:pPr>
-      <w:r>
-        <w:rPr>
-          <w:bCs/>
-        </w:rPr>
-        <w:t>Sometimes it can be changed by the owner of the computer.</w:t>
-      </w:r>
-    </w:p>
-    <w:p>
-      <w:pPr>
-        <w:outlineLvl w:val="0"/>
-        <w:rPr>
-          <w:bCs/>
-        </w:rPr>
-      </w:pPr>
-      <w:r>
-        <w:rPr>
-          <w:bCs/>
-        </w:rPr>
-        <w:t xml:space="preserve">TPM Storage Key (SRK): Is the 2048 bit RSA key created when configuring the ownership. </w:t>
-      </w:r>
-    </w:p>
-    <w:p>
-      <w:pPr>
-        <w:outlineLvl w:val="0"/>
-        <w:rPr>
-          <w:bCs/>
-        </w:rPr>
-      </w:pPr>
-      <w:r>
-        <w:rPr>
-          <w:bCs/>
-        </w:rPr>
-        <w:t xml:space="preserve">This key is stored inside the chip and can be removed. The key is used to encrypt the </w:t>
-      </w:r>
-    </w:p>
-    <w:p>
-      <w:pPr>
-        <w:outlineLvl w:val="0"/>
-        <w:rPr>
-          <w:bCs/>
-        </w:rPr>
-      </w:pPr>
-      <w:r>
-        <w:rPr>
-          <w:bCs/>
-        </w:rPr>
-        <w:t>Storage Key (SK) and Attestation Identity Key (AIK).# tpm_setenable --enable</w:t>
+        <w:t>Persistent Deactivated Status: false</w:t>
+      </w:r>
+    </w:p>
+    <w:p>
+      <w:pPr>
+        <w:outlineLvl w:val="0"/>
+        <w:rPr>
+          <w:bCs/>
+        </w:rPr>
+      </w:pPr>
+      <w:r>
+        <w:rPr>
+          <w:bCs/>
+        </w:rPr>
+        <w:t>Volatile Deactivated Status: false</w:t>
+      </w:r>
+    </w:p>
+    <w:p>
+      <w:pPr>
+        <w:outlineLvl w:val="0"/>
+        <w:rPr>
+          <w:bCs/>
+        </w:rPr>
+      </w:pPr>
+      <w:r>
+        <w:rPr>
+          <w:bCs/>
+        </w:rPr>
+        <w:t xml:space="preserve">There are usually two Endorsement Keys (EK): the public and private one. </w:t>
+      </w:r>
+      <w:r>
+        <w:rPr>
+          <w:bCs/>
+        </w:rPr>
+        <w:t xml:space="preserve"> </w:t>
+      </w:r>
+      <w:r>
+        <w:rPr>
+          <w:bCs/>
+        </w:rPr>
+        <w:t xml:space="preserve">The private key is always stored at the TPM and cannot even be seen by </w:t>
+      </w:r>
+      <w:proofErr w:type="gramStart"/>
+      <w:r>
+        <w:rPr>
+          <w:bCs/>
+        </w:rPr>
+        <w:t xml:space="preserve">anyone, </w:t>
+      </w:r>
+      <w:r>
+        <w:rPr>
+          <w:bCs/>
+        </w:rPr>
+        <w:t xml:space="preserve"> </w:t>
+      </w:r>
+      <w:r>
+        <w:rPr>
+          <w:bCs/>
+        </w:rPr>
+        <w:t>while</w:t>
+      </w:r>
+      <w:proofErr w:type="gramEnd"/>
+      <w:r>
+        <w:rPr>
+          <w:bCs/>
+        </w:rPr>
+        <w:t xml:space="preserve"> the public key can be displayed with the tpm_getpubek command.</w:t>
+      </w:r>
+    </w:p>
+    <w:p>
+      <w:pPr>
+        <w:outlineLvl w:val="0"/>
+        <w:rPr>
+          <w:bCs/>
+        </w:rPr>
+      </w:pPr>
+    </w:p>
+    <w:p>
+      <w:pPr>
+        <w:outlineLvl w:val="0"/>
+        <w:rPr>
+          <w:bCs/>
+        </w:rPr>
+      </w:pPr>
+      <w:r>
+        <w:rPr>
+          <w:bCs/>
+        </w:rPr>
+        <w:t># tpm_getpubek</w:t>
+      </w:r>
+    </w:p>
+    <w:p>
+      <w:pPr>
+        <w:outlineLvl w:val="0"/>
+        <w:rPr>
+          <w:bCs/>
+        </w:rPr>
+      </w:pPr>
+      <w:r>
+        <w:rPr>
+          <w:bCs/>
+        </w:rPr>
+        <w:t>Tspi_TPM_GetPubEndorsementKey failed: 0x00000008 - layer=tpm, code=0008 (8), The TPM target command has been disabled</w:t>
       </w:r>
     </w:p>
     <w:p>
@@ -8277,179 +8576,6 @@
     </w:p>
     <w:p>
       <w:pPr>
-        <w:outlineLvl w:val="0"/>
-        <w:rPr>
-          <w:bCs/>
-        </w:rPr>
-      </w:pPr>
-      <w:r>
-        <w:rPr>
-          <w:bCs/>
-        </w:rPr>
-        <w:t>Disabled status: false</w:t>
-      </w:r>
-    </w:p>
-    <w:p>
-      <w:pPr>
-        <w:outlineLvl w:val="0"/>
-        <w:rPr>
-          <w:bCs/>
-        </w:rPr>
-      </w:pPr>
-      <w:r>
-        <w:rPr>
-          <w:bCs/>
-        </w:rPr>
-        <w:lastRenderedPageBreak/>
-        <w:t xml:space="preserve"> </w:t>
-      </w:r>
-    </w:p>
-    <w:p>
-      <w:pPr>
-        <w:outlineLvl w:val="0"/>
-        <w:rPr>
-          <w:bCs/>
-        </w:rPr>
-      </w:pPr>
-      <w:r>
-        <w:rPr>
-          <w:bCs/>
-        </w:rPr>
-        <w:t># tpm_setactive</w:t>
-      </w:r>
-    </w:p>
-    <w:p>
-      <w:pPr>
-        <w:outlineLvl w:val="0"/>
-        <w:rPr>
-          <w:bCs/>
-        </w:rPr>
-      </w:pPr>
-      <w:r>
-        <w:rPr>
-          <w:bCs/>
-        </w:rPr>
-        <w:t>Enter owner password:</w:t>
-      </w:r>
-    </w:p>
-    <w:p>
-      <w:pPr>
-        <w:outlineLvl w:val="0"/>
-        <w:rPr>
-          <w:bCs/>
-        </w:rPr>
-      </w:pPr>
-      <w:r>
-        <w:rPr>
-          <w:bCs/>
-        </w:rPr>
-        <w:t>Persistent Deactivated Status: false</w:t>
-      </w:r>
-    </w:p>
-    <w:p>
-      <w:pPr>
-        <w:outlineLvl w:val="0"/>
-        <w:rPr>
-          <w:bCs/>
-        </w:rPr>
-      </w:pPr>
-      <w:r>
-        <w:rPr>
-          <w:bCs/>
-        </w:rPr>
-        <w:t>Volatile Deactivated Status: false</w:t>
-      </w:r>
-    </w:p>
-    <w:p>
-      <w:pPr>
-        <w:outlineLvl w:val="0"/>
-        <w:rPr>
-          <w:bCs/>
-        </w:rPr>
-      </w:pPr>
-      <w:r>
-        <w:rPr>
-          <w:bCs/>
-        </w:rPr>
-        <w:t xml:space="preserve">There are usually two Endorsement Keys (EK): the public and private one. </w:t>
-      </w:r>
-      <w:r>
-        <w:rPr>
-          <w:bCs/>
-        </w:rPr>
-        <w:t xml:space="preserve"> </w:t>
-      </w:r>
-      <w:r>
-        <w:rPr>
-          <w:bCs/>
-        </w:rPr>
-        <w:t xml:space="preserve">The private key is always stored at the TPM and cannot even be seen by anyone, </w:t>
-      </w:r>
-      <w:r>
-        <w:rPr>
-          <w:bCs/>
-        </w:rPr>
-        <w:t xml:space="preserve"> </w:t>
-      </w:r>
-      <w:r>
-        <w:rPr>
-          <w:bCs/>
-        </w:rPr>
-        <w:t>while the public key can be displayed with the tpm_getpubek command.</w:t>
-      </w:r>
-    </w:p>
-    <w:p>
-      <w:pPr>
-        <w:outlineLvl w:val="0"/>
-        <w:rPr>
-          <w:bCs/>
-        </w:rPr>
-      </w:pPr>
-    </w:p>
-    <w:p>
-      <w:pPr>
-        <w:outlineLvl w:val="0"/>
-        <w:rPr>
-          <w:bCs/>
-        </w:rPr>
-      </w:pPr>
-      <w:r>
-        <w:rPr>
-          <w:bCs/>
-        </w:rPr>
-        <w:t># tpm_getpubek</w:t>
-      </w:r>
-    </w:p>
-    <w:p>
-      <w:pPr>
-        <w:outlineLvl w:val="0"/>
-        <w:rPr>
-          <w:bCs/>
-        </w:rPr>
-      </w:pPr>
-      <w:r>
-        <w:rPr>
-          <w:bCs/>
-        </w:rPr>
-        <w:t>Tspi_TPM_GetPubEndorsementKey failed: 0x00000008 - layer=tpm, code=0008 (8), The TPM target command has been disabled</w:t>
-      </w:r>
-    </w:p>
-    <w:p>
-      <w:pPr>
-        <w:outlineLvl w:val="0"/>
-        <w:rPr>
-          <w:bCs/>
-        </w:rPr>
-      </w:pPr>
-      <w:r>
-        <w:rPr>
-          <w:bCs/>
-        </w:rPr>
-        <w:t>Enter owner password:</w:t>
-      </w:r>
-    </w:p>
-    <w:p>
-      <w:pPr>
         <w:ind w:left="720"/>
         <w:outlineLvl w:val="0"/>
         <w:rPr>
@@ -8529,7 +8655,27 @@
           <w:sz w:val="16"/>
           <w:szCs w:val="16"/>
         </w:rPr>
-        <w:t xml:space="preserve">  Flags:     0x00000000 (!VOLATILE, !MIGRATABLE, !REDIRECTION)</w:t>
+        <w:t xml:space="preserve">  Flags:     0x00000000 </w:t>
+      </w:r>
+      <w:proofErr w:type="gramStart"/>
+      <w:r>
+        <w:rPr>
+          <w:rFonts w:ascii="Courier New" w:hAnsi="Courier New" w:cs="Courier New"/>
+          <w:bCs/>
+          <w:sz w:val="16"/>
+          <w:szCs w:val="16"/>
+        </w:rPr>
+        <w:t>(!VOLATILE</w:t>
+      </w:r>
+      <w:proofErr w:type="gramEnd"/>
+      <w:r>
+        <w:rPr>
+          <w:rFonts w:ascii="Courier New" w:hAnsi="Courier New" w:cs="Courier New"/>
+          <w:bCs/>
+          <w:sz w:val="16"/>
+          <w:szCs w:val="16"/>
+        </w:rPr>
+        <w:t>, !MIGRATABLE, !REDIRECTION)</w:t>
       </w:r>
     </w:p>
     <w:p>
@@ -9024,7 +9170,21 @@
         <w:rPr>
           <w:bCs/>
         </w:rPr>
-        <w:t>The Grub(2) configuration file is usually in /boot/grub and is called</w:t>
+        <w:t xml:space="preserve">The </w:t>
+      </w:r>
+      <w:proofErr w:type="gramStart"/>
+      <w:r>
+        <w:rPr>
+          <w:bCs/>
+        </w:rPr>
+        <w:t>Grub(</w:t>
+      </w:r>
+      <w:proofErr w:type="gramEnd"/>
+      <w:r>
+        <w:rPr>
+          <w:bCs/>
+        </w:rPr>
+        <w:t>2) configuration file is usually in /boot/grub and is called</w:t>
       </w:r>
       <w:r>
         <w:rPr>
@@ -9070,7 +9230,21 @@
         <w:rPr>
           <w:bCs/>
         </w:rPr>
-        <w:t>Tboot module must be added as the 'kernel' in the grub.conf file.</w:t>
+        <w:t xml:space="preserve">Tboot module must be added as the 'kernel' in the </w:t>
+      </w:r>
+      <w:proofErr w:type="gramStart"/>
+      <w:r>
+        <w:rPr>
+          <w:bCs/>
+        </w:rPr>
+        <w:t>grub.conf</w:t>
+      </w:r>
+      <w:proofErr w:type="gramEnd"/>
+      <w:r>
+        <w:rPr>
+          <w:bCs/>
+        </w:rPr>
+        <w:t xml:space="preserve"> file.</w:t>
       </w:r>
     </w:p>
     <w:p>
@@ -9281,7 +9455,27 @@
           <w:sz w:val="16"/>
           <w:szCs w:val="16"/>
         </w:rPr>
-        <w:t xml:space="preserve">        set root='(hd0,msdos5)'</w:t>
+        <w:t xml:space="preserve">        set root='(hd</w:t>
+      </w:r>
+      <w:proofErr w:type="gramStart"/>
+      <w:r>
+        <w:rPr>
+          <w:rFonts w:ascii="Courier New" w:hAnsi="Courier New" w:cs="Courier New"/>
+          <w:bCs/>
+          <w:sz w:val="16"/>
+          <w:szCs w:val="16"/>
+        </w:rPr>
+        <w:t>0,msdos</w:t>
+      </w:r>
+      <w:proofErr w:type="gramEnd"/>
+      <w:r>
+        <w:rPr>
+          <w:rFonts w:ascii="Courier New" w:hAnsi="Courier New" w:cs="Courier New"/>
+          <w:bCs/>
+          <w:sz w:val="16"/>
+          <w:szCs w:val="16"/>
+        </w:rPr>
+        <w:t>5)'</w:t>
       </w:r>
     </w:p>
     <w:p>
@@ -9344,7 +9538,27 @@
           <w:sz w:val="16"/>
           <w:szCs w:val="16"/>
         </w:rPr>
-        <w:t xml:space="preserve">        multiboot /boot/tboot.gz /boot/tboot.gz logging=vga,memory,serial</w:t>
+        <w:t xml:space="preserve">        multiboot /boot/tboot.gz /boot/tboot.gz logging=</w:t>
+      </w:r>
+      <w:proofErr w:type="gramStart"/>
+      <w:r>
+        <w:rPr>
+          <w:rFonts w:ascii="Courier New" w:hAnsi="Courier New" w:cs="Courier New"/>
+          <w:bCs/>
+          <w:sz w:val="16"/>
+          <w:szCs w:val="16"/>
+        </w:rPr>
+        <w:t>vga,memory</w:t>
+      </w:r>
+      <w:proofErr w:type="gramEnd"/>
+      <w:r>
+        <w:rPr>
+          <w:rFonts w:ascii="Courier New" w:hAnsi="Courier New" w:cs="Courier New"/>
+          <w:bCs/>
+          <w:sz w:val="16"/>
+          <w:szCs w:val="16"/>
+        </w:rPr>
+        <w:t>,serial</w:t>
       </w:r>
     </w:p>
     <w:p>
@@ -9386,7 +9600,27 @@
           <w:sz w:val="16"/>
           <w:szCs w:val="16"/>
         </w:rPr>
-        <w:t xml:space="preserve">        module   /boot/vmlinuz-3.0.0-16-generic /boot/vmlinuz-3.0.0-16-generic root=UUID=8ab78657-8561-4fa8-af57-bff736275cc6 ro   splash vt.handoff=7 intel_iommu=on</w:t>
+        <w:t xml:space="preserve">        module   /boot/vmlinuz-3.0.0-16-generic /boot/vmlinuz-3.0.0-16-generic root=UUID=8ab78657-8561-4fa8-af57-bff736275cc6 ro   splash </w:t>
+      </w:r>
+      <w:proofErr w:type="gramStart"/>
+      <w:r>
+        <w:rPr>
+          <w:rFonts w:ascii="Courier New" w:hAnsi="Courier New" w:cs="Courier New"/>
+          <w:bCs/>
+          <w:sz w:val="16"/>
+          <w:szCs w:val="16"/>
+        </w:rPr>
+        <w:t>vt.handoff</w:t>
+      </w:r>
+      <w:proofErr w:type="gramEnd"/>
+      <w:r>
+        <w:rPr>
+          <w:rFonts w:ascii="Courier New" w:hAnsi="Courier New" w:cs="Courier New"/>
+          <w:bCs/>
+          <w:sz w:val="16"/>
+          <w:szCs w:val="16"/>
+        </w:rPr>
+        <w:t>=7 intel_iommu=on</w:t>
       </w:r>
     </w:p>
     <w:p>
@@ -9492,29 +9726,57 @@
         <w:rPr>
           <w:bCs/>
         </w:rPr>
-        <w:t>Modify grub.conf to load the policy data file:</w:t>
-      </w:r>
-    </w:p>
-    <w:p>
-      <w:pPr>
-        <w:outlineLvl w:val="0"/>
-        <w:rPr>
-          <w:bCs/>
-        </w:rPr>
-      </w:pPr>
-    </w:p>
-    <w:p>
-      <w:pPr>
-        <w:outlineLvl w:val="0"/>
-        <w:rPr>
-          <w:bCs/>
-        </w:rPr>
-      </w:pPr>
-      <w:r>
-        <w:rPr>
-          <w:bCs/>
-        </w:rPr>
-        <w:t>Edit grub.conf and add the following:</w:t>
+        <w:t xml:space="preserve">Modify </w:t>
+      </w:r>
+      <w:proofErr w:type="gramStart"/>
+      <w:r>
+        <w:rPr>
+          <w:bCs/>
+        </w:rPr>
+        <w:t>grub.conf</w:t>
+      </w:r>
+      <w:proofErr w:type="gramEnd"/>
+      <w:r>
+        <w:rPr>
+          <w:bCs/>
+        </w:rPr>
+        <w:t xml:space="preserve"> to load the policy data file:</w:t>
+      </w:r>
+    </w:p>
+    <w:p>
+      <w:pPr>
+        <w:outlineLvl w:val="0"/>
+        <w:rPr>
+          <w:bCs/>
+        </w:rPr>
+      </w:pPr>
+    </w:p>
+    <w:p>
+      <w:pPr>
+        <w:outlineLvl w:val="0"/>
+        <w:rPr>
+          <w:bCs/>
+        </w:rPr>
+      </w:pPr>
+      <w:r>
+        <w:rPr>
+          <w:bCs/>
+        </w:rPr>
+        <w:t xml:space="preserve">Edit </w:t>
+      </w:r>
+      <w:proofErr w:type="gramStart"/>
+      <w:r>
+        <w:rPr>
+          <w:bCs/>
+        </w:rPr>
+        <w:t>grub.conf</w:t>
+      </w:r>
+      <w:proofErr w:type="gramEnd"/>
+      <w:r>
+        <w:rPr>
+          <w:bCs/>
+        </w:rPr>
+        <w:t xml:space="preserve"> and add the following:</w:t>
       </w:r>
     </w:p>
     <w:p>
@@ -9557,7 +9819,21 @@
         <w:rPr>
           <w:bCs/>
         </w:rPr>
-        <w:t>Copy sinit into /boot and change run grub.conf then run update-grub.</w:t>
+        <w:t xml:space="preserve">Copy sinit into /boot and change run </w:t>
+      </w:r>
+      <w:proofErr w:type="gramStart"/>
+      <w:r>
+        <w:rPr>
+          <w:bCs/>
+        </w:rPr>
+        <w:t>grub.conf</w:t>
+      </w:r>
+      <w:proofErr w:type="gramEnd"/>
+      <w:r>
+        <w:rPr>
+          <w:bCs/>
+        </w:rPr>
+        <w:t xml:space="preserve"> then run update-grub.</w:t>
       </w:r>
     </w:p>
     <w:p>
@@ -9655,7 +9931,14 @@
         <w:rPr>
           <w:bCs/>
         </w:rPr>
-        <w:t xml:space="preserve">The TPM, driver/char/tpm/tpm.c, depends on TPM chip to report timeout values for timeout_a, b, and d. The Atmel TPM in Dell latitude 6430u, reports wrong timeout values (10 ms each), instead of TCG specified </w:t>
+        <w:t xml:space="preserve">The TPM, driver/char/tpm/tpm.c, depends on TPM chip to report timeout values for timeout_a, b, and d. The Atmel TPM in Dell latitude 6430u, reports wrong timeout values (10 ms each), instead of TCG </w:t>
+      </w:r>
+      <w:proofErr w:type="gramStart"/>
+      <w:r>
+        <w:rPr>
+          <w:bCs/>
+        </w:rPr>
+        <w:t xml:space="preserve">specified </w:t>
       </w:r>
       <w:r>
         <w:rPr>
@@ -9667,7 +9950,14 @@
         <w:rPr>
           <w:bCs/>
         </w:rPr>
-        <w:t>(750ms, 2000ms, 750ms, 750ms for timeout_a/b/c/d respectively).  You can fix the driver code and it will work.</w:t>
+        <w:t>(</w:t>
+      </w:r>
+      <w:proofErr w:type="gramEnd"/>
+      <w:r>
+        <w:rPr>
+          <w:bCs/>
+        </w:rPr>
+        <w:t>750ms, 2000ms, 750ms, 750ms for timeout_a/b/c/d respectively).  You can fix the driver code and it will work.</w:t>
       </w:r>
     </w:p>
     <w:p>
@@ -9783,8 +10073,16 @@
         <w:rPr>
           <w:bCs/>
         </w:rPr>
-        <w:t>Put 11_tboot in /etc/grub.d</w:t>
-      </w:r>
+        <w:t>Put 11_tboot in /etc/</w:t>
+      </w:r>
+      <w:proofErr w:type="gramStart"/>
+      <w:r>
+        <w:rPr>
+          <w:bCs/>
+        </w:rPr>
+        <w:t>grub.d</w:t>
+      </w:r>
+      <w:proofErr w:type="gramEnd"/>
     </w:p>
     <w:p>
       <w:pPr>
@@ -9941,21 +10239,49 @@
         <w:rPr>
           <w:bCs/>
         </w:rPr>
-        <w:t xml:space="preserve">       -  SHA-1 hash of first module in grub.conf (e.g. Xen or Linux kernel)</w:t>
-      </w:r>
-    </w:p>
-    <w:p>
-      <w:pPr>
-        <w:outlineLvl w:val="0"/>
-        <w:rPr>
-          <w:bCs/>
-        </w:rPr>
-      </w:pPr>
-      <w:r>
-        <w:rPr>
-          <w:bCs/>
-        </w:rPr>
-        <w:t>PCR * : tboot policy may specify modules' measurements to be extended into PCRs specified in the policy</w:t>
+        <w:t xml:space="preserve">       -  SHA-1 hash of first module in </w:t>
+      </w:r>
+      <w:proofErr w:type="gramStart"/>
+      <w:r>
+        <w:rPr>
+          <w:bCs/>
+        </w:rPr>
+        <w:t>grub.conf</w:t>
+      </w:r>
+      <w:proofErr w:type="gramEnd"/>
+      <w:r>
+        <w:rPr>
+          <w:bCs/>
+        </w:rPr>
+        <w:t xml:space="preserve"> (e.g. Xen or Linux kernel)</w:t>
+      </w:r>
+    </w:p>
+    <w:p>
+      <w:pPr>
+        <w:outlineLvl w:val="0"/>
+        <w:rPr>
+          <w:bCs/>
+        </w:rPr>
+      </w:pPr>
+      <w:r>
+        <w:rPr>
+          <w:bCs/>
+        </w:rPr>
+        <w:t xml:space="preserve">PCR </w:t>
+      </w:r>
+      <w:proofErr w:type="gramStart"/>
+      <w:r>
+        <w:rPr>
+          <w:bCs/>
+        </w:rPr>
+        <w:t>* :</w:t>
+      </w:r>
+      <w:proofErr w:type="gramEnd"/>
+      <w:r>
+        <w:rPr>
+          <w:bCs/>
+        </w:rPr>
+        <w:t xml:space="preserve"> tboot policy may specify modules' measurements to be extended into PCRs specified in the policy</w:t>
       </w:r>
     </w:p>
     <w:p>
@@ -10109,7 +10435,27 @@
           <w:sz w:val="16"/>
           <w:szCs w:val="16"/>
         </w:rPr>
-        <w:t xml:space="preserve">  - after multiboot tboot.gz, e.g., "logging=vga,memory,serial"</w:t>
+        <w:t xml:space="preserve">  - after multiboot tboot.gz, e.g., "logging=</w:t>
+      </w:r>
+      <w:proofErr w:type="gramStart"/>
+      <w:r>
+        <w:rPr>
+          <w:rFonts w:ascii="Courier New" w:hAnsi="Courier New" w:cs="Courier New"/>
+          <w:bCs/>
+          <w:sz w:val="16"/>
+          <w:szCs w:val="16"/>
+        </w:rPr>
+        <w:t>vga,memory</w:t>
+      </w:r>
+      <w:proofErr w:type="gramEnd"/>
+      <w:r>
+        <w:rPr>
+          <w:rFonts w:ascii="Courier New" w:hAnsi="Courier New" w:cs="Courier New"/>
+          <w:bCs/>
+          <w:sz w:val="16"/>
+          <w:szCs w:val="16"/>
+        </w:rPr>
+        <w:t>,serial"</w:t>
       </w:r>
     </w:p>
     <w:p>
@@ -10144,14 +10490,25 @@
           <w:szCs w:val="16"/>
         </w:rPr>
       </w:pPr>
-      <w:r>
-        <w:rPr>
-          <w:rFonts w:ascii="Courier New" w:hAnsi="Courier New" w:cs="Courier New"/>
-          <w:bCs/>
-          <w:sz w:val="16"/>
-          <w:szCs w:val="16"/>
-        </w:rPr>
-        <w:t>./lcp_mlehash -c "logging=vga" /boot/tboot.gz&gt;mle_hash</w:t>
+      <w:proofErr w:type="gramStart"/>
+      <w:r>
+        <w:rPr>
+          <w:rFonts w:ascii="Courier New" w:hAnsi="Courier New" w:cs="Courier New"/>
+          <w:bCs/>
+          <w:sz w:val="16"/>
+          <w:szCs w:val="16"/>
+        </w:rPr>
+        <w:t>./</w:t>
+      </w:r>
+      <w:proofErr w:type="gramEnd"/>
+      <w:r>
+        <w:rPr>
+          <w:rFonts w:ascii="Courier New" w:hAnsi="Courier New" w:cs="Courier New"/>
+          <w:bCs/>
+          <w:sz w:val="16"/>
+          <w:szCs w:val="16"/>
+        </w:rPr>
+        <w:t>lcp_mlehash -c "logging=vga" /boot/tboot.gz&gt;mle_hash</w:t>
       </w:r>
     </w:p>
     <w:p>
@@ -10207,14 +10564,25 @@
           <w:szCs w:val="16"/>
         </w:rPr>
       </w:pPr>
-      <w:r>
-        <w:rPr>
-          <w:rFonts w:ascii="Courier New" w:hAnsi="Courier New" w:cs="Courier New"/>
-          <w:bCs/>
-          <w:sz w:val="16"/>
-          <w:szCs w:val="16"/>
-        </w:rPr>
-        <w:t>./lcp_crtpolelt --create --type mle --ctrl 0x00 --minver 17 --out mle.elt mle_hash</w:t>
+      <w:proofErr w:type="gramStart"/>
+      <w:r>
+        <w:rPr>
+          <w:rFonts w:ascii="Courier New" w:hAnsi="Courier New" w:cs="Courier New"/>
+          <w:bCs/>
+          <w:sz w:val="16"/>
+          <w:szCs w:val="16"/>
+        </w:rPr>
+        <w:t>./</w:t>
+      </w:r>
+      <w:proofErr w:type="gramEnd"/>
+      <w:r>
+        <w:rPr>
+          <w:rFonts w:ascii="Courier New" w:hAnsi="Courier New" w:cs="Courier New"/>
+          <w:bCs/>
+          <w:sz w:val="16"/>
+          <w:szCs w:val="16"/>
+        </w:rPr>
+        <w:t>lcp_crtpolelt --create --type mle --ctrl 0x00 --minver 17 --out mle.elt mle_hash</w:t>
       </w:r>
     </w:p>
     <w:p>
@@ -10271,14 +10639,25 @@
           <w:szCs w:val="16"/>
         </w:rPr>
       </w:pPr>
-      <w:r>
-        <w:rPr>
-          <w:rFonts w:ascii="Courier New" w:hAnsi="Courier New" w:cs="Courier New"/>
-          <w:bCs/>
-          <w:sz w:val="16"/>
-          <w:szCs w:val="16"/>
-        </w:rPr>
-        <w:t>./lcp_crtpollist --create --out list_unsig.lst mle.elt pconf.elt</w:t>
+      <w:proofErr w:type="gramStart"/>
+      <w:r>
+        <w:rPr>
+          <w:rFonts w:ascii="Courier New" w:hAnsi="Courier New" w:cs="Courier New"/>
+          <w:bCs/>
+          <w:sz w:val="16"/>
+          <w:szCs w:val="16"/>
+        </w:rPr>
+        <w:t>./</w:t>
+      </w:r>
+      <w:proofErr w:type="gramEnd"/>
+      <w:r>
+        <w:rPr>
+          <w:rFonts w:ascii="Courier New" w:hAnsi="Courier New" w:cs="Courier New"/>
+          <w:bCs/>
+          <w:sz w:val="16"/>
+          <w:szCs w:val="16"/>
+        </w:rPr>
+        <w:t>lcp_crtpollist --create --out list_unsig.lst mle.elt pconf.elt</w:t>
       </w:r>
     </w:p>
     <w:p>
@@ -10334,14 +10713,25 @@
           <w:szCs w:val="16"/>
         </w:rPr>
       </w:pPr>
-      <w:r>
-        <w:rPr>
-          <w:rFonts w:ascii="Courier New" w:hAnsi="Courier New" w:cs="Courier New"/>
-          <w:bCs/>
-          <w:sz w:val="16"/>
-          <w:szCs w:val="16"/>
-        </w:rPr>
-        <w:t>./lcp_crtpol2 --create --type list --pol list.pol --data list.data list_unsig.lst</w:t>
+      <w:proofErr w:type="gramStart"/>
+      <w:r>
+        <w:rPr>
+          <w:rFonts w:ascii="Courier New" w:hAnsi="Courier New" w:cs="Courier New"/>
+          <w:bCs/>
+          <w:sz w:val="16"/>
+          <w:szCs w:val="16"/>
+        </w:rPr>
+        <w:t>./</w:t>
+      </w:r>
+      <w:proofErr w:type="gramEnd"/>
+      <w:r>
+        <w:rPr>
+          <w:rFonts w:ascii="Courier New" w:hAnsi="Courier New" w:cs="Courier New"/>
+          <w:bCs/>
+          <w:sz w:val="16"/>
+          <w:szCs w:val="16"/>
+        </w:rPr>
+        <w:t>lcp_crtpol2 --create --type list --pol list.pol --data list.data list_unsig.lst</w:t>
       </w:r>
     </w:p>
     <w:p>
@@ -10482,14 +10872,25 @@
           <w:szCs w:val="16"/>
         </w:rPr>
       </w:pPr>
-      <w:r>
-        <w:rPr>
-          <w:rFonts w:ascii="Courier New" w:hAnsi="Courier New" w:cs="Courier New"/>
-          <w:bCs/>
-          <w:sz w:val="16"/>
-          <w:szCs w:val="16"/>
-        </w:rPr>
-        <w:t>../tb_polgen/tb_polgen --create --type nonfatal vl.pol</w:t>
+      <w:proofErr w:type="gramStart"/>
+      <w:r>
+        <w:rPr>
+          <w:rFonts w:ascii="Courier New" w:hAnsi="Courier New" w:cs="Courier New"/>
+          <w:bCs/>
+          <w:sz w:val="16"/>
+          <w:szCs w:val="16"/>
+        </w:rPr>
+        <w:t>..</w:t>
+      </w:r>
+      <w:proofErr w:type="gramEnd"/>
+      <w:r>
+        <w:rPr>
+          <w:rFonts w:ascii="Courier New" w:hAnsi="Courier New" w:cs="Courier New"/>
+          <w:bCs/>
+          <w:sz w:val="16"/>
+          <w:szCs w:val="16"/>
+        </w:rPr>
+        <w:t>/tb_polgen/tb_polgen --create --type nonfatal vl.pol</w:t>
       </w:r>
     </w:p>
     <w:p>
@@ -10531,7 +10932,27 @@
           <w:sz w:val="16"/>
           <w:szCs w:val="16"/>
         </w:rPr>
-        <w:t xml:space="preserve">    --cmdline "the command line from linux in grub.conf"</w:t>
+        <w:t xml:space="preserve">    --cmdline "the command line from linux in </w:t>
+      </w:r>
+      <w:proofErr w:type="gramStart"/>
+      <w:r>
+        <w:rPr>
+          <w:rFonts w:ascii="Courier New" w:hAnsi="Courier New" w:cs="Courier New"/>
+          <w:bCs/>
+          <w:sz w:val="16"/>
+          <w:szCs w:val="16"/>
+        </w:rPr>
+        <w:t>grub.conf</w:t>
+      </w:r>
+      <w:proofErr w:type="gramEnd"/>
+      <w:r>
+        <w:rPr>
+          <w:rFonts w:ascii="Courier New" w:hAnsi="Courier New" w:cs="Courier New"/>
+          <w:bCs/>
+          <w:sz w:val="16"/>
+          <w:szCs w:val="16"/>
+        </w:rPr>
+        <w:t>"</w:t>
       </w:r>
     </w:p>
     <w:p>
@@ -10608,14 +11029,25 @@
           <w:szCs w:val="16"/>
         </w:rPr>
       </w:pPr>
-      <w:r>
-        <w:rPr>
-          <w:rFonts w:ascii="Courier New" w:hAnsi="Courier New" w:cs="Courier New"/>
-          <w:bCs/>
-          <w:sz w:val="16"/>
-          <w:szCs w:val="16"/>
-        </w:rPr>
-        <w:t>../tb_polgen/tb_polgen --add --num 0 --pcr 18 --hash image --cmdline "root=UUID=cf6ae6b5-abb5-4d5d-b823-bd798a0621de ro quiet splash $vt_handoff" --image /boot/vmlinuz-3.5.0-23-generic vl.pol</w:t>
+      <w:proofErr w:type="gramStart"/>
+      <w:r>
+        <w:rPr>
+          <w:rFonts w:ascii="Courier New" w:hAnsi="Courier New" w:cs="Courier New"/>
+          <w:bCs/>
+          <w:sz w:val="16"/>
+          <w:szCs w:val="16"/>
+        </w:rPr>
+        <w:t>..</w:t>
+      </w:r>
+      <w:proofErr w:type="gramEnd"/>
+      <w:r>
+        <w:rPr>
+          <w:rFonts w:ascii="Courier New" w:hAnsi="Courier New" w:cs="Courier New"/>
+          <w:bCs/>
+          <w:sz w:val="16"/>
+          <w:szCs w:val="16"/>
+        </w:rPr>
+        <w:t>/tb_polgen/tb_polgen --add --num 0 --pcr 18 --hash image --cmdline "root=UUID=cf6ae6b5-abb5-4d5d-b823-bd798a0621de ro quiet splash $vt_handoff" --image /boot/vmlinuz-3.5.0-23-generic vl.pol</w:t>
       </w:r>
     </w:p>
     <w:p>
@@ -10734,14 +11166,25 @@
           <w:szCs w:val="16"/>
         </w:rPr>
       </w:pPr>
-      <w:r>
-        <w:rPr>
-          <w:rFonts w:ascii="Courier New" w:hAnsi="Courier New" w:cs="Courier New"/>
-          <w:bCs/>
-          <w:sz w:val="16"/>
-          <w:szCs w:val="16"/>
-        </w:rPr>
-        <w:t>../tb_polgen/tb_polgen --add --num 1 --pcr 19 --hash image --image /boot/initrd-3.5.0-23-generic vl.pol</w:t>
+      <w:proofErr w:type="gramStart"/>
+      <w:r>
+        <w:rPr>
+          <w:rFonts w:ascii="Courier New" w:hAnsi="Courier New" w:cs="Courier New"/>
+          <w:bCs/>
+          <w:sz w:val="16"/>
+          <w:szCs w:val="16"/>
+        </w:rPr>
+        <w:t>..</w:t>
+      </w:r>
+      <w:proofErr w:type="gramEnd"/>
+      <w:r>
+        <w:rPr>
+          <w:rFonts w:ascii="Courier New" w:hAnsi="Courier New" w:cs="Courier New"/>
+          <w:bCs/>
+          <w:sz w:val="16"/>
+          <w:szCs w:val="16"/>
+        </w:rPr>
+        <w:t>/tb_polgen/tb_polgen --add --num 1 --pcr 19 --hash image --image /boot/initrd-3.5.0-23-generic vl.pol</w:t>
       </w:r>
     </w:p>
     <w:p>
@@ -10788,14 +11231,25 @@
           <w:szCs w:val="16"/>
         </w:rPr>
       </w:pPr>
-      <w:r>
-        <w:rPr>
-          <w:rFonts w:ascii="Courier New" w:hAnsi="Courier New" w:cs="Courier New"/>
-          <w:bCs/>
-          <w:sz w:val="16"/>
-          <w:szCs w:val="16"/>
-        </w:rPr>
-        <w:t xml:space="preserve">./lcp_crtpol2 --create --type any --pol any.pol </w:t>
+      <w:proofErr w:type="gramStart"/>
+      <w:r>
+        <w:rPr>
+          <w:rFonts w:ascii="Courier New" w:hAnsi="Courier New" w:cs="Courier New"/>
+          <w:bCs/>
+          <w:sz w:val="16"/>
+          <w:szCs w:val="16"/>
+        </w:rPr>
+        <w:t>./</w:t>
+      </w:r>
+      <w:proofErr w:type="gramEnd"/>
+      <w:r>
+        <w:rPr>
+          <w:rFonts w:ascii="Courier New" w:hAnsi="Courier New" w:cs="Courier New"/>
+          <w:bCs/>
+          <w:sz w:val="16"/>
+          <w:szCs w:val="16"/>
+        </w:rPr>
+        <w:t xml:space="preserve">lcp_crtpol2 --create --type any --pol any.pol </w:t>
       </w:r>
     </w:p>
     <w:p>
@@ -10905,14 +11359,25 @@
           <w:szCs w:val="16"/>
         </w:rPr>
       </w:pPr>
-      <w:r>
-        <w:rPr>
-          <w:rFonts w:ascii="Courier New" w:hAnsi="Courier New" w:cs="Courier New"/>
-          <w:bCs/>
-          <w:sz w:val="16"/>
-          <w:szCs w:val="16"/>
-        </w:rPr>
-        <w:t>../lcptools/tpmnv_defindex -i 0x20000002 -s 8 -pv 0 -rl 0x07 -wl 0x07</w:t>
+      <w:proofErr w:type="gramStart"/>
+      <w:r>
+        <w:rPr>
+          <w:rFonts w:ascii="Courier New" w:hAnsi="Courier New" w:cs="Courier New"/>
+          <w:bCs/>
+          <w:sz w:val="16"/>
+          <w:szCs w:val="16"/>
+        </w:rPr>
+        <w:t>..</w:t>
+      </w:r>
+      <w:proofErr w:type="gramEnd"/>
+      <w:r>
+        <w:rPr>
+          <w:rFonts w:ascii="Courier New" w:hAnsi="Courier New" w:cs="Courier New"/>
+          <w:bCs/>
+          <w:sz w:val="16"/>
+          <w:szCs w:val="16"/>
+        </w:rPr>
+        <w:t>/lcptools/tpmnv_defindex -i 0x20000002 -s 8 -pv 0 -rl 0x07 -wl 0x07</w:t>
       </w:r>
     </w:p>
     <w:p>
@@ -11001,14 +11466,25 @@
           <w:szCs w:val="16"/>
         </w:rPr>
       </w:pPr>
-      <w:r>
-        <w:rPr>
-          <w:rFonts w:ascii="Courier New" w:hAnsi="Courier New" w:cs="Courier New"/>
-          <w:bCs/>
-          <w:sz w:val="16"/>
-          <w:szCs w:val="16"/>
-        </w:rPr>
-        <w:t>../lcptools/tpmnv_defindex -i owner -s 0x36 -p TPM-owner-password</w:t>
+      <w:proofErr w:type="gramStart"/>
+      <w:r>
+        <w:rPr>
+          <w:rFonts w:ascii="Courier New" w:hAnsi="Courier New" w:cs="Courier New"/>
+          <w:bCs/>
+          <w:sz w:val="16"/>
+          <w:szCs w:val="16"/>
+        </w:rPr>
+        <w:t>..</w:t>
+      </w:r>
+      <w:proofErr w:type="gramEnd"/>
+      <w:r>
+        <w:rPr>
+          <w:rFonts w:ascii="Courier New" w:hAnsi="Courier New" w:cs="Courier New"/>
+          <w:bCs/>
+          <w:sz w:val="16"/>
+          <w:szCs w:val="16"/>
+        </w:rPr>
+        <w:t>/lcptools/tpmnv_defindex -i owner -s 0x36 -p TPM-owner-password</w:t>
       </w:r>
     </w:p>
     <w:p>
@@ -11064,14 +11540,25 @@
           <w:szCs w:val="16"/>
         </w:rPr>
       </w:pPr>
-      <w:r>
-        <w:rPr>
-          <w:rFonts w:ascii="Courier New" w:hAnsi="Courier New" w:cs="Courier New"/>
-          <w:bCs/>
-          <w:sz w:val="16"/>
-          <w:szCs w:val="16"/>
-        </w:rPr>
-        <w:t>../lcptools/tpmnv_defindex -i 0x20000001 -s 256 -pv 0x02 -p TPM-owner-password</w:t>
+      <w:proofErr w:type="gramStart"/>
+      <w:r>
+        <w:rPr>
+          <w:rFonts w:ascii="Courier New" w:hAnsi="Courier New" w:cs="Courier New"/>
+          <w:bCs/>
+          <w:sz w:val="16"/>
+          <w:szCs w:val="16"/>
+        </w:rPr>
+        <w:t>..</w:t>
+      </w:r>
+      <w:proofErr w:type="gramEnd"/>
+      <w:r>
+        <w:rPr>
+          <w:rFonts w:ascii="Courier New" w:hAnsi="Courier New" w:cs="Courier New"/>
+          <w:bCs/>
+          <w:sz w:val="16"/>
+          <w:szCs w:val="16"/>
+        </w:rPr>
+        <w:t>/lcptools/tpmnv_defindex -i 0x20000001 -s 256 -pv 0x02 -p TPM-owner-password</w:t>
       </w:r>
     </w:p>
     <w:p>
@@ -11181,14 +11668,25 @@
           <w:szCs w:val="16"/>
         </w:rPr>
       </w:pPr>
-      <w:r>
-        <w:rPr>
-          <w:rFonts w:ascii="Courier New" w:hAnsi="Courier New" w:cs="Courier New"/>
-          <w:bCs/>
-          <w:sz w:val="16"/>
-          <w:szCs w:val="16"/>
-        </w:rPr>
-        <w:t>../lcp_writepol -i owner -f list.pol -p &lt;ownerauth password&gt;</w:t>
+      <w:proofErr w:type="gramStart"/>
+      <w:r>
+        <w:rPr>
+          <w:rFonts w:ascii="Courier New" w:hAnsi="Courier New" w:cs="Courier New"/>
+          <w:bCs/>
+          <w:sz w:val="16"/>
+          <w:szCs w:val="16"/>
+        </w:rPr>
+        <w:t>..</w:t>
+      </w:r>
+      <w:proofErr w:type="gramEnd"/>
+      <w:r>
+        <w:rPr>
+          <w:rFonts w:ascii="Courier New" w:hAnsi="Courier New" w:cs="Courier New"/>
+          <w:bCs/>
+          <w:sz w:val="16"/>
+          <w:szCs w:val="16"/>
+        </w:rPr>
+        <w:t>/lcp_writepol -i owner -f list.pol -p &lt;ownerauth password&gt;</w:t>
       </w:r>
     </w:p>
     <w:p>
@@ -11265,14 +11763,25 @@
           <w:szCs w:val="16"/>
         </w:rPr>
       </w:pPr>
-      <w:r>
-        <w:rPr>
-          <w:rFonts w:ascii="Courier New" w:hAnsi="Courier New" w:cs="Courier New"/>
-          <w:bCs/>
-          <w:sz w:val="16"/>
-          <w:szCs w:val="16"/>
-        </w:rPr>
-        <w:t>../lcptools/lcp_writepol -i 0x20000001 -f vl.pol -p TPM-password</w:t>
+      <w:proofErr w:type="gramStart"/>
+      <w:r>
+        <w:rPr>
+          <w:rFonts w:ascii="Courier New" w:hAnsi="Courier New" w:cs="Courier New"/>
+          <w:bCs/>
+          <w:sz w:val="16"/>
+          <w:szCs w:val="16"/>
+        </w:rPr>
+        <w:t>..</w:t>
+      </w:r>
+      <w:proofErr w:type="gramEnd"/>
+      <w:r>
+        <w:rPr>
+          <w:rFonts w:ascii="Courier New" w:hAnsi="Courier New" w:cs="Courier New"/>
+          <w:bCs/>
+          <w:sz w:val="16"/>
+          <w:szCs w:val="16"/>
+        </w:rPr>
+        <w:t>/lcptools/lcp_writepol -i 0x20000001 -f vl.pol -p TPM-password</w:t>
       </w:r>
     </w:p>
     <w:p>
@@ -11506,7 +12015,15 @@
         <w:t xml:space="preserve">BIOS, </w:t>
       </w:r>
       <w:r>
-        <w:t xml:space="preserve">unlike TPM 1.2.  TPM 2’s have pretty severe limitations on the number of open </w:t>
+        <w:t xml:space="preserve">unlike TPM 1.2.  TPM 2’s </w:t>
+      </w:r>
+      <w:proofErr w:type="gramStart"/>
+      <w:r>
+        <w:t>have</w:t>
+      </w:r>
+      <w:proofErr w:type="gramEnd"/>
+      <w:r>
+        <w:t xml:space="preserve"> pretty severe limitations on the number of open </w:t>
       </w:r>
       <w:r>
         <w:t>handle</w:t>
@@ -11555,20 +12072,68 @@
         <w:t xml:space="preserve">: </w:t>
       </w:r>
       <w:r>
-        <w:t>Run</w:t>
+        <w:t>Most TPM 2.0’s can support only a small number of open handles (as little as 4).  To clear handles, run</w:t>
       </w:r>
     </w:p>
     <w:p>
       <w:pPr>
         <w:ind w:left="720"/>
-      </w:pPr>
-      <w:r>
-        <w:t>tpm</w:t>
-      </w:r>
-      <w:r>
-        <w:t>2_util.exe –command=Flushall</w:t>
-      </w:r>
-    </w:p>
+        <w:rPr>
+          <w:rFonts w:ascii="Courier New" w:hAnsi="Courier New"/>
+          <w:sz w:val="20"/>
+        </w:rPr>
+      </w:pPr>
+      <w:r>
+        <w:rPr>
+          <w:rFonts w:ascii="Courier New" w:hAnsi="Courier New"/>
+          <w:sz w:val="20"/>
+        </w:rPr>
+        <w:t>tpm2_util.exe –command=Flushall</w:t>
+      </w:r>
+    </w:p>
+    <w:p>
+      <w:bookmarkStart w:id="1" w:name="_GoBack"/>
+      <w:r>
+        <w:t>You must compile the utility to do this by:</w:t>
+      </w:r>
+    </w:p>
+    <w:p>
+      <w:pPr>
+        <w:ind w:left="720"/>
+        <w:rPr>
+          <w:rFonts w:ascii="Courier New" w:hAnsi="Courier New" w:cs="Courier New"/>
+          <w:sz w:val="20"/>
+          <w:szCs w:val="20"/>
+        </w:rPr>
+      </w:pPr>
+      <w:r>
+        <w:rPr>
+          <w:rFonts w:ascii="Courier New" w:hAnsi="Courier New" w:cs="Courier New"/>
+          <w:sz w:val="20"/>
+          <w:szCs w:val="20"/>
+        </w:rPr>
+        <w:t>cd $CLOUDPROXY/src/tpm2</w:t>
+      </w:r>
+    </w:p>
+    <w:p>
+      <w:pPr>
+        <w:ind w:left="720"/>
+        <w:rPr>
+          <w:rFonts w:ascii="Courier New" w:hAnsi="Courier New" w:cs="Courier New"/>
+          <w:sz w:val="20"/>
+          <w:szCs w:val="20"/>
+        </w:rPr>
+      </w:pPr>
+      <w:r>
+        <w:rPr>
+          <w:rFonts w:ascii="Courier New" w:hAnsi="Courier New" w:cs="Courier New"/>
+          <w:sz w:val="20"/>
+          <w:szCs w:val="20"/>
+        </w:rPr>
+        <w:t>make –f tpm2.mak</w:t>
+      </w:r>
+    </w:p>
+    <w:bookmarkEnd w:id="1"/>
     <w:p/>
     <w:p>
       <w:r>
@@ -11957,7 +12522,25 @@
           <w:sz w:val="20"/>
           <w:szCs w:val="20"/>
         </w:rPr>
-        <w:t xml:space="preserve">        set root='hd0,gpt2'</w:t>
+        <w:t xml:space="preserve">        set root='hd</w:t>
+      </w:r>
+      <w:proofErr w:type="gramStart"/>
+      <w:r>
+        <w:rPr>
+          <w:rFonts w:ascii="Courier New" w:eastAsia="Courier New" w:hAnsi="Courier New" w:cs="Courier New"/>
+          <w:sz w:val="20"/>
+          <w:szCs w:val="20"/>
+        </w:rPr>
+        <w:t>0,gpt</w:t>
+      </w:r>
+      <w:proofErr w:type="gramEnd"/>
+      <w:r>
+        <w:rPr>
+          <w:rFonts w:ascii="Courier New" w:eastAsia="Courier New" w:hAnsi="Courier New" w:cs="Courier New"/>
+          <w:sz w:val="20"/>
+          <w:szCs w:val="20"/>
+        </w:rPr>
+        <w:t>2'</w:t>
       </w:r>
     </w:p>
     <w:p>
@@ -11974,7 +12557,25 @@
           <w:sz w:val="20"/>
           <w:szCs w:val="20"/>
         </w:rPr>
-        <w:t xml:space="preserve">        if [ x$feature_platform_search_hint = xy ]; then</w:t>
+        <w:t xml:space="preserve">        if [ x$feature_platform_search_hint = </w:t>
+      </w:r>
+      <w:proofErr w:type="gramStart"/>
+      <w:r>
+        <w:rPr>
+          <w:rFonts w:ascii="Courier New" w:eastAsia="Courier New" w:hAnsi="Courier New" w:cs="Courier New"/>
+          <w:sz w:val="20"/>
+          <w:szCs w:val="20"/>
+        </w:rPr>
+        <w:t>xy ]</w:t>
+      </w:r>
+      <w:proofErr w:type="gramEnd"/>
+      <w:r>
+        <w:rPr>
+          <w:rFonts w:ascii="Courier New" w:eastAsia="Courier New" w:hAnsi="Courier New" w:cs="Courier New"/>
+          <w:sz w:val="20"/>
+          <w:szCs w:val="20"/>
+        </w:rPr>
+        <w:t>; then</w:t>
       </w:r>
     </w:p>
     <w:p>
@@ -11991,7 +12592,25 @@
           <w:sz w:val="20"/>
           <w:szCs w:val="20"/>
         </w:rPr>
-        <w:t xml:space="preserve">          search --no-floppy --fs-uuid --set=root --hint-bios=hd0,gpt2 --hint-efi=hd0,gpt2 --hint-baremetal=ahci0,gpt2  1df958d9-c01d-43d8-a1b2-18d022843d3f</w:t>
+        <w:t xml:space="preserve">          search --no-floppy --fs-uuid --set=root --hint-bios=hd</w:t>
+      </w:r>
+      <w:proofErr w:type="gramStart"/>
+      <w:r>
+        <w:rPr>
+          <w:rFonts w:ascii="Courier New" w:eastAsia="Courier New" w:hAnsi="Courier New" w:cs="Courier New"/>
+          <w:sz w:val="20"/>
+          <w:szCs w:val="20"/>
+        </w:rPr>
+        <w:t>0,gpt</w:t>
+      </w:r>
+      <w:proofErr w:type="gramEnd"/>
+      <w:r>
+        <w:rPr>
+          <w:rFonts w:ascii="Courier New" w:eastAsia="Courier New" w:hAnsi="Courier New" w:cs="Courier New"/>
+          <w:sz w:val="20"/>
+          <w:szCs w:val="20"/>
+        </w:rPr>
+        <w:t>2 --hint-efi=hd0,gpt2 --hint-baremetal=ahci0,gpt2  1df958d9-c01d-43d8-a1b2-18d022843d3f</w:t>
       </w:r>
     </w:p>
     <w:p>
@@ -12076,8 +12695,18 @@
           <w:sz w:val="20"/>
           <w:szCs w:val="20"/>
         </w:rPr>
-        <w:t xml:space="preserve">        multiboot2      /boot/tboot.gz logging=serial,memory</w:t>
-      </w:r>
+        <w:t xml:space="preserve">        multiboot2      /boot/tboot.gz logging=</w:t>
+      </w:r>
+      <w:proofErr w:type="gramStart"/>
+      <w:r>
+        <w:rPr>
+          <w:rFonts w:ascii="Courier New" w:eastAsia="Courier New" w:hAnsi="Courier New" w:cs="Courier New"/>
+          <w:sz w:val="20"/>
+          <w:szCs w:val="20"/>
+        </w:rPr>
+        <w:t>serial,memory</w:t>
+      </w:r>
+      <w:proofErr w:type="gramEnd"/>
     </w:p>
     <w:p>
       <w:pPr>
@@ -12501,7 +13130,21 @@
         <w:rPr>
           <w:rFonts w:ascii="Courier New" w:eastAsia="Courier New" w:hAnsi="Courier New" w:cs="Courier New"/>
         </w:rPr>
-        <w:t>make O=../obj/busybox-x86 menuconfig</w:t>
+        <w:t>make O</w:t>
+      </w:r>
+      <w:proofErr w:type="gramStart"/>
+      <w:r>
+        <w:rPr>
+          <w:rFonts w:ascii="Courier New" w:eastAsia="Courier New" w:hAnsi="Courier New" w:cs="Courier New"/>
+        </w:rPr>
+        <w:t>=..</w:t>
+      </w:r>
+      <w:proofErr w:type="gramEnd"/>
+      <w:r>
+        <w:rPr>
+          <w:rFonts w:ascii="Courier New" w:eastAsia="Courier New" w:hAnsi="Courier New" w:cs="Courier New"/>
+        </w:rPr>
+        <w:t>/obj/busybox-x86 menuconfig</w:t>
       </w:r>
     </w:p>
     <w:p>
@@ -12938,8 +13581,13 @@
       </w:r>
     </w:p>
     <w:p>
-      <w:r>
-        <w:t>mkfs.ext2  to make file system</w:t>
+      <w:proofErr w:type="gramStart"/>
+      <w:r>
+        <w:t>mkfs.ext</w:t>
+      </w:r>
+      <w:proofErr w:type="gramEnd"/>
+      <w:r>
+        <w:t>2  to make file system</w:t>
       </w:r>
     </w:p>
     <w:p>
@@ -13044,7 +13692,25 @@
           <w:sz w:val="20"/>
           <w:szCs w:val="20"/>
         </w:rPr>
-        <w:t>swap sw,pri=1 0 0</w:t>
+        <w:t xml:space="preserve">swap </w:t>
+      </w:r>
+      <w:proofErr w:type="gramStart"/>
+      <w:r>
+        <w:rPr>
+          <w:rFonts w:ascii="Courier New" w:hAnsi="Courier New" w:cs="Courier New"/>
+          <w:sz w:val="20"/>
+          <w:szCs w:val="20"/>
+        </w:rPr>
+        <w:t>sw,pri</w:t>
+      </w:r>
+      <w:proofErr w:type="gramEnd"/>
+      <w:r>
+        <w:rPr>
+          <w:rFonts w:ascii="Courier New" w:hAnsi="Courier New" w:cs="Courier New"/>
+          <w:sz w:val="20"/>
+          <w:szCs w:val="20"/>
+        </w:rPr>
+        <w:t>=1 0 0</w:t>
       </w:r>
     </w:p>
     <w:p/>
@@ -13218,7 +13884,25 @@
           <w:sz w:val="16"/>
           <w:szCs w:val="16"/>
         </w:rPr>
-        <w:t>#       cat /proc/swaps   (to find out swap device)</w:t>
+        <w:t>#       cat /proc/swaps</w:t>
+      </w:r>
+      <w:proofErr w:type="gramStart"/>
+      <w:r>
+        <w:rPr>
+          <w:rFonts w:ascii="Courier New" w:hAnsi="Courier New" w:cs="Courier New"/>
+          <w:sz w:val="16"/>
+          <w:szCs w:val="16"/>
+        </w:rPr>
+        <w:t xml:space="preserve">   (</w:t>
+      </w:r>
+      <w:proofErr w:type="gramEnd"/>
+      <w:r>
+        <w:rPr>
+          <w:rFonts w:ascii="Courier New" w:hAnsi="Courier New" w:cs="Courier New"/>
+          <w:sz w:val="16"/>
+          <w:szCs w:val="16"/>
+        </w:rPr>
+        <w:t>to find out swap device)</w:t>
       </w:r>
     </w:p>
     <w:p>
@@ -13236,7 +13920,25 @@
           <w:sz w:val="16"/>
           <w:szCs w:val="16"/>
         </w:rPr>
-        <w:t>#       /sbin/runlevel    (to find runlevel)</w:t>
+        <w:t xml:space="preserve">#       /sbin/runlevel </w:t>
+      </w:r>
+      <w:proofErr w:type="gramStart"/>
+      <w:r>
+        <w:rPr>
+          <w:rFonts w:ascii="Courier New" w:hAnsi="Courier New" w:cs="Courier New"/>
+          <w:sz w:val="16"/>
+          <w:szCs w:val="16"/>
+        </w:rPr>
+        <w:t xml:space="preserve">   (</w:t>
+      </w:r>
+      <w:proofErr w:type="gramEnd"/>
+      <w:r>
+        <w:rPr>
+          <w:rFonts w:ascii="Courier New" w:hAnsi="Courier New" w:cs="Courier New"/>
+          <w:sz w:val="16"/>
+          <w:szCs w:val="16"/>
+        </w:rPr>
+        <w:t>to find runlevel)</w:t>
       </w:r>
     </w:p>
     <w:p>
@@ -13254,7 +13956,25 @@
           <w:sz w:val="16"/>
           <w:szCs w:val="16"/>
         </w:rPr>
-        <w:t>#       /sbin/telinit 1   (to go single user)</w:t>
+        <w:t>#       /sbin/telinit 1</w:t>
+      </w:r>
+      <w:proofErr w:type="gramStart"/>
+      <w:r>
+        <w:rPr>
+          <w:rFonts w:ascii="Courier New" w:hAnsi="Courier New" w:cs="Courier New"/>
+          <w:sz w:val="16"/>
+          <w:szCs w:val="16"/>
+        </w:rPr>
+        <w:t xml:space="preserve">   (</w:t>
+      </w:r>
+      <w:proofErr w:type="gramEnd"/>
+      <w:r>
+        <w:rPr>
+          <w:rFonts w:ascii="Courier New" w:hAnsi="Courier New" w:cs="Courier New"/>
+          <w:sz w:val="16"/>
+          <w:szCs w:val="16"/>
+        </w:rPr>
+        <w:t>to go single user)</w:t>
       </w:r>
     </w:p>
     <w:p>
@@ -13416,7 +14136,25 @@
           <w:sz w:val="16"/>
           <w:szCs w:val="16"/>
         </w:rPr>
-        <w:t>#       swap sw,pri=1 0 0</w:t>
+        <w:t xml:space="preserve">#       swap </w:t>
+      </w:r>
+      <w:proofErr w:type="gramStart"/>
+      <w:r>
+        <w:rPr>
+          <w:rFonts w:ascii="Courier New" w:hAnsi="Courier New" w:cs="Courier New"/>
+          <w:sz w:val="16"/>
+          <w:szCs w:val="16"/>
+        </w:rPr>
+        <w:t>sw,pri</w:t>
+      </w:r>
+      <w:proofErr w:type="gramEnd"/>
+      <w:r>
+        <w:rPr>
+          <w:rFonts w:ascii="Courier New" w:hAnsi="Courier New" w:cs="Courier New"/>
+          <w:sz w:val="16"/>
+          <w:szCs w:val="16"/>
+        </w:rPr>
+        <w:t>=1 0 0</w:t>
       </w:r>
     </w:p>
     <w:p>
@@ -13452,7 +14190,25 @@
           <w:sz w:val="16"/>
           <w:szCs w:val="16"/>
         </w:rPr>
-        <w:t>#       swap /dev/sda5 /dev/urandom cipher=aes-cbc-essiv:sha256,size=256,hash=sha256,swap</w:t>
+        <w:t>#       swap /dev/sda5 /dev/urandom cipher=aes-cbc-</w:t>
+      </w:r>
+      <w:proofErr w:type="gramStart"/>
+      <w:r>
+        <w:rPr>
+          <w:rFonts w:ascii="Courier New" w:hAnsi="Courier New" w:cs="Courier New"/>
+          <w:sz w:val="16"/>
+          <w:szCs w:val="16"/>
+        </w:rPr>
+        <w:t>essiv:sha</w:t>
+      </w:r>
+      <w:proofErr w:type="gramEnd"/>
+      <w:r>
+        <w:rPr>
+          <w:rFonts w:ascii="Courier New" w:hAnsi="Courier New" w:cs="Courier New"/>
+          <w:sz w:val="16"/>
+          <w:szCs w:val="16"/>
+        </w:rPr>
+        <w:t>256,size=256,hash=sha256,swap</w:t>
       </w:r>
     </w:p>
     <w:p>
@@ -13902,19 +14658,47 @@
         <w:rPr>
           <w:rFonts w:asciiTheme="minorBidi" w:hAnsiTheme="minorBidi" w:cstheme="minorBidi"/>
         </w:rPr>
-        <w:t>The new tboot module must be added as the 'kernel' in the grub.conf file. The existing 'kernel' entry should follow as a 'module'.  The SINIT AC</w:t>
-      </w:r>
+        <w:t xml:space="preserve">The new tboot module must be added as the 'kernel' in the </w:t>
+      </w:r>
+      <w:proofErr w:type="gramStart"/>
       <w:r>
         <w:rPr>
           <w:rFonts w:asciiTheme="minorBidi" w:hAnsiTheme="minorBidi" w:cstheme="minorBidi"/>
         </w:rPr>
+        <w:t>grub.conf</w:t>
+      </w:r>
+      <w:proofErr w:type="gramEnd"/>
+      <w:r>
+        <w:rPr>
+          <w:rFonts w:asciiTheme="minorBidi" w:hAnsiTheme="minorBidi" w:cstheme="minorBidi"/>
+        </w:rPr>
+        <w:t xml:space="preserve"> file. The existing 'kernel' entry should follow as a 'module'.  The SINIT AC</w:t>
+      </w:r>
+      <w:r>
+        <w:rPr>
+          <w:rFonts w:asciiTheme="minorBidi" w:hAnsiTheme="minorBidi" w:cstheme="minorBidi"/>
+        </w:rPr>
         <w:t>M</w:t>
       </w:r>
       <w:r>
         <w:rPr>
           <w:rFonts w:asciiTheme="minorBidi" w:hAnsiTheme="minorBidi" w:cstheme="minorBidi"/>
         </w:rPr>
-        <w:t xml:space="preserve"> module must be added to the grub.conf boot config as the last module, </w:t>
+        <w:t xml:space="preserve"> module must be added to the </w:t>
+      </w:r>
+      <w:proofErr w:type="gramStart"/>
+      <w:r>
+        <w:rPr>
+          <w:rFonts w:asciiTheme="minorBidi" w:hAnsiTheme="minorBidi" w:cstheme="minorBidi"/>
+        </w:rPr>
+        <w:t>grub.conf</w:t>
+      </w:r>
+      <w:proofErr w:type="gramEnd"/>
+      <w:r>
+        <w:rPr>
+          <w:rFonts w:asciiTheme="minorBidi" w:hAnsiTheme="minorBidi" w:cstheme="minorBidi"/>
+        </w:rPr>
+        <w:t xml:space="preserve"> boot config as the last module, </w:t>
       </w:r>
       <w:r>
         <w:rPr>
@@ -14024,7 +14808,25 @@
           <w:sz w:val="20"/>
           <w:szCs w:val="20"/>
         </w:rPr>
-        <w:t xml:space="preserve">           kernel /tboot.gz logging=serial,vga,memory</w:t>
+        <w:t xml:space="preserve">           kernel /tboot.gz logging=</w:t>
+      </w:r>
+      <w:proofErr w:type="gramStart"/>
+      <w:r>
+        <w:rPr>
+          <w:rFonts w:ascii="Courier New" w:hAnsi="Courier New" w:cs="Courier New"/>
+          <w:sz w:val="20"/>
+          <w:szCs w:val="20"/>
+        </w:rPr>
+        <w:t>serial,vga</w:t>
+      </w:r>
+      <w:proofErr w:type="gramEnd"/>
+      <w:r>
+        <w:rPr>
+          <w:rFonts w:ascii="Courier New" w:hAnsi="Courier New" w:cs="Courier New"/>
+          <w:sz w:val="20"/>
+          <w:szCs w:val="20"/>
+        </w:rPr>
+        <w:t>,memory</w:t>
       </w:r>
     </w:p>
     <w:p>
@@ -14292,7 +15094,21 @@
         <w:rPr>
           <w:rFonts w:asciiTheme="minorBidi" w:hAnsiTheme="minorBidi" w:cstheme="minorBidi"/>
         </w:rPr>
-        <w:t>entry (module_t::string). Since the tboot code is expecting the file name as the first part of the string, it tries to re</w:t>
+        <w:t>entry (module_</w:t>
+      </w:r>
+      <w:proofErr w:type="gramStart"/>
+      <w:r>
+        <w:rPr>
+          <w:rFonts w:asciiTheme="minorBidi" w:hAnsiTheme="minorBidi" w:cstheme="minorBidi"/>
+        </w:rPr>
+        <w:t>t::</w:t>
+      </w:r>
+      <w:proofErr w:type="gramEnd"/>
+      <w:r>
+        <w:rPr>
+          <w:rFonts w:asciiTheme="minorBidi" w:hAnsiTheme="minorBidi" w:cstheme="minorBidi"/>
+        </w:rPr>
+        <w:t>string). Since the tboot code is expecting the file name as the first part of the string, it tries to re</w:t>
       </w:r>
       <w:r>
         <w:rPr>
@@ -14514,7 +15330,25 @@
           <w:sz w:val="20"/>
           <w:szCs w:val="20"/>
         </w:rPr>
-        <w:t xml:space="preserve">           set root='(/dev/sda,msdos5)'</w:t>
+        <w:t xml:space="preserve">           set root='(/dev/</w:t>
+      </w:r>
+      <w:proofErr w:type="gramStart"/>
+      <w:r>
+        <w:rPr>
+          <w:rFonts w:ascii="Courier New" w:hAnsi="Courier New" w:cs="Courier New"/>
+          <w:sz w:val="20"/>
+          <w:szCs w:val="20"/>
+        </w:rPr>
+        <w:t>sda,msdos</w:t>
+      </w:r>
+      <w:proofErr w:type="gramEnd"/>
+      <w:r>
+        <w:rPr>
+          <w:rFonts w:ascii="Courier New" w:hAnsi="Courier New" w:cs="Courier New"/>
+          <w:sz w:val="20"/>
+          <w:szCs w:val="20"/>
+        </w:rPr>
+        <w:t>5)'</w:t>
       </w:r>
     </w:p>
     <w:p>
@@ -14586,7 +15420,25 @@
           <w:sz w:val="20"/>
           <w:szCs w:val="20"/>
         </w:rPr>
-        <w:t xml:space="preserve">           multiboot /tboot.gz /tboot.gz logging=vga,memory,serial</w:t>
+        <w:t xml:space="preserve">           multiboot /tboot.gz /tboot.gz logging=</w:t>
+      </w:r>
+      <w:proofErr w:type="gramStart"/>
+      <w:r>
+        <w:rPr>
+          <w:rFonts w:ascii="Courier New" w:hAnsi="Courier New" w:cs="Courier New"/>
+          <w:sz w:val="20"/>
+          <w:szCs w:val="20"/>
+        </w:rPr>
+        <w:t>vga,memory</w:t>
+      </w:r>
+      <w:proofErr w:type="gramEnd"/>
+      <w:r>
+        <w:rPr>
+          <w:rFonts w:ascii="Courier New" w:hAnsi="Courier New" w:cs="Courier New"/>
+          <w:sz w:val="20"/>
+          <w:szCs w:val="20"/>
+        </w:rPr>
+        <w:t>,serial</w:t>
       </w:r>
     </w:p>
     <w:p>
@@ -16784,7 +17636,24 @@
           <w:szCs w:val="20"/>
         </w:rPr>
         <w:tab/>
-        <w:t>./initsimpleexample</w:t>
+      </w:r>
+      <w:proofErr w:type="gramStart"/>
+      <w:r>
+        <w:rPr>
+          <w:rFonts w:ascii="Courier New" w:hAnsi="Courier New" w:cs="Courier New"/>
+          <w:sz w:val="20"/>
+          <w:szCs w:val="20"/>
+        </w:rPr>
+        <w:t>./</w:t>
+      </w:r>
+      <w:proofErr w:type="gramEnd"/>
+      <w:r>
+        <w:rPr>
+          <w:rFonts w:ascii="Courier New" w:hAnsi="Courier New" w:cs="Courier New"/>
+          <w:sz w:val="20"/>
+          <w:szCs w:val="20"/>
+        </w:rPr>
+        <w:t>initsimpleexample</w:t>
       </w:r>
       <w:r>
         <w:rPr>
@@ -16884,13 +17753,23 @@
       <w:r>
         <w:tab/>
       </w:r>
-      <w:r>
-        <w:rPr>
-          <w:rFonts w:ascii="Courier New" w:hAnsi="Courier New" w:cs="Courier New"/>
-          <w:sz w:val="20"/>
-          <w:szCs w:val="20"/>
-        </w:rPr>
-        <w:t>./init</w:t>
+      <w:proofErr w:type="gramStart"/>
+      <w:r>
+        <w:rPr>
+          <w:rFonts w:ascii="Courier New" w:hAnsi="Courier New" w:cs="Courier New"/>
+          <w:sz w:val="20"/>
+          <w:szCs w:val="20"/>
+        </w:rPr>
+        <w:t>./</w:t>
+      </w:r>
+      <w:proofErr w:type="gramEnd"/>
+      <w:r>
+        <w:rPr>
+          <w:rFonts w:ascii="Courier New" w:hAnsi="Courier New" w:cs="Courier New"/>
+          <w:sz w:val="20"/>
+          <w:szCs w:val="20"/>
+        </w:rPr>
+        <w:t>init</w:t>
       </w:r>
       <w:r>
         <w:rPr>
@@ -16924,7 +17803,24 @@
           <w:szCs w:val="20"/>
         </w:rPr>
         <w:tab/>
-        <w:t>./runall</w:t>
+      </w:r>
+      <w:proofErr w:type="gramStart"/>
+      <w:r>
+        <w:rPr>
+          <w:rFonts w:ascii="Courier New" w:hAnsi="Courier New" w:cs="Courier New"/>
+          <w:sz w:val="20"/>
+          <w:szCs w:val="20"/>
+        </w:rPr>
+        <w:t>./</w:t>
+      </w:r>
+      <w:proofErr w:type="gramEnd"/>
+      <w:r>
+        <w:rPr>
+          <w:rFonts w:ascii="Courier New" w:hAnsi="Courier New" w:cs="Courier New"/>
+          <w:sz w:val="20"/>
+          <w:szCs w:val="20"/>
+        </w:rPr>
+        <w:t>runall</w:t>
       </w:r>
       <w:r>
         <w:rPr>
@@ -17184,8 +18080,9 @@
           <w:sz w:val="20"/>
           <w:szCs w:val="20"/>
         </w:rPr>
-        <w:t>f93e94aaf5943a2]).PCRs(\"17,18\",\</w:t>
-      </w:r>
+        <w:t>f93e94aaf5943a2]</w:t>
+      </w:r>
+      <w:proofErr w:type="gramStart"/>
       <w:r>
         <w:rPr>
           <w:rFonts w:ascii="Courier New" w:eastAsia="Times New Roman" w:hAnsi="Courier New" w:cs="Courier New"/>
@@ -17193,8 +18090,9 @@
           <w:sz w:val="20"/>
           <w:szCs w:val="20"/>
         </w:rPr>
-        <w:t>"ffffffffffffffffffffffff</w:t>
-      </w:r>
+        <w:t>).PCRs</w:t>
+      </w:r>
+      <w:proofErr w:type="gramEnd"/>
       <w:r>
         <w:rPr>
           <w:rFonts w:ascii="Courier New" w:eastAsia="Times New Roman" w:hAnsi="Courier New" w:cs="Courier New"/>
@@ -17202,7 +18100,7 @@
           <w:sz w:val="20"/>
           <w:szCs w:val="20"/>
         </w:rPr>
-        <w:t>\</w:t>
+        <w:t>(\"17,18\",\</w:t>
       </w:r>
       <w:r>
         <w:rPr>
@@ -17211,7 +18109,7 @@
           <w:sz w:val="20"/>
           <w:szCs w:val="20"/>
         </w:rPr>
-        <w:t>"...).TrivialGuard(</w:t>
+        <w:t>"ffffffffffffffffffffffff</w:t>
       </w:r>
       <w:r>
         <w:rPr>
@@ -17229,7 +18127,7 @@
           <w:sz w:val="20"/>
           <w:szCs w:val="20"/>
         </w:rPr>
-        <w:t>"Liberal</w:t>
+        <w:t>"...).TrivialGuard(</w:t>
       </w:r>
       <w:r>
         <w:rPr>
@@ -17247,49 +18145,7 @@
           <w:sz w:val="20"/>
           <w:szCs w:val="20"/>
         </w:rPr>
-        <w:t>").Program([a04ae93feaca725df5c48939a70812df4f065a14d4b27e1618976810aac2e7a7]).PolicyKey([1bbf737f810e672aee79b82d946f945fe7472dddc982bb17df21f44da1fa50d3])</w:t>
-      </w:r>
-      <w:r>
-        <w:rPr>
-          <w:rFonts w:ascii="Courier New" w:hAnsi="Courier New" w:cs="Courier New"/>
-          <w:sz w:val="20"/>
-          <w:szCs w:val="20"/>
-        </w:rPr>
-        <w:t>”</w:t>
-      </w:r>
-    </w:p>
-    <w:p>
-      <w:pPr>
-        <w:ind w:left="720"/>
-        <w:rPr>
-          <w:rFonts w:ascii="Courier New" w:hAnsi="Courier New" w:cs="Courier New"/>
-          <w:sz w:val="20"/>
-          <w:szCs w:val="20"/>
-        </w:rPr>
-      </w:pPr>
-      <w:r>
-        <w:rPr>
-          <w:rFonts w:ascii="Courier New" w:hAnsi="Courier New" w:cs="Courier New"/>
-          <w:sz w:val="20"/>
-          <w:szCs w:val="20"/>
-        </w:rPr>
-        <w:t>trusted_program_tao_names</w:t>
-      </w:r>
-      <w:r>
-        <w:rPr>
-          <w:rFonts w:ascii="Courier New" w:hAnsi="Courier New" w:cs="Courier New"/>
-          <w:sz w:val="20"/>
-          <w:szCs w:val="20"/>
-        </w:rPr>
-        <w:t xml:space="preserve">: </w:t>
-      </w:r>
-      <w:r>
-        <w:rPr>
-          <w:rFonts w:ascii="Courier New" w:hAnsi="Courier New" w:cs="Courier New"/>
-          <w:sz w:val="20"/>
-          <w:szCs w:val="20"/>
-        </w:rPr>
-        <w:t>“</w:t>
+        <w:t>"Liberal</w:t>
       </w:r>
       <w:r>
         <w:rPr>
@@ -17298,7 +18154,7 @@
           <w:sz w:val="20"/>
           <w:szCs w:val="20"/>
         </w:rPr>
-        <w:t>tpm2([6b6b6304dd984fc9af91569e5a25366eacf66fb8821830665</w:t>
+        <w:t>\</w:t>
       </w:r>
       <w:r>
         <w:rPr>
@@ -17307,7 +18163,49 @@
           <w:sz w:val="20"/>
           <w:szCs w:val="20"/>
         </w:rPr>
-        <w:t>f93e94aaf5943a2]).PCRs(\"17,18\",\</w:t>
+        <w:t>").Program([a04ae93feaca725df5c48939a70812df4f065a14d4b27e1618976810aac2e7a7]).PolicyKey([1bbf737f810e672aee79b82d946f945fe7472dddc982bb17df21f44da1fa50d3])</w:t>
+      </w:r>
+      <w:r>
+        <w:rPr>
+          <w:rFonts w:ascii="Courier New" w:hAnsi="Courier New" w:cs="Courier New"/>
+          <w:sz w:val="20"/>
+          <w:szCs w:val="20"/>
+        </w:rPr>
+        <w:t>”</w:t>
+      </w:r>
+    </w:p>
+    <w:p>
+      <w:pPr>
+        <w:ind w:left="720"/>
+        <w:rPr>
+          <w:rFonts w:ascii="Courier New" w:hAnsi="Courier New" w:cs="Courier New"/>
+          <w:sz w:val="20"/>
+          <w:szCs w:val="20"/>
+        </w:rPr>
+      </w:pPr>
+      <w:r>
+        <w:rPr>
+          <w:rFonts w:ascii="Courier New" w:hAnsi="Courier New" w:cs="Courier New"/>
+          <w:sz w:val="20"/>
+          <w:szCs w:val="20"/>
+        </w:rPr>
+        <w:t>trusted_program_tao_names</w:t>
+      </w:r>
+      <w:r>
+        <w:rPr>
+          <w:rFonts w:ascii="Courier New" w:hAnsi="Courier New" w:cs="Courier New"/>
+          <w:sz w:val="20"/>
+          <w:szCs w:val="20"/>
+        </w:rPr>
+        <w:t xml:space="preserve">: </w:t>
+      </w:r>
+      <w:r>
+        <w:rPr>
+          <w:rFonts w:ascii="Courier New" w:hAnsi="Courier New" w:cs="Courier New"/>
+          <w:sz w:val="20"/>
+          <w:szCs w:val="20"/>
+        </w:rPr>
+        <w:t>“</w:t>
       </w:r>
       <w:r>
         <w:rPr>
@@ -17316,7 +18214,7 @@
           <w:sz w:val="20"/>
           <w:szCs w:val="20"/>
         </w:rPr>
-        <w:t>"ffffffffffffffffffffffffffffffffffffffff,ffffffffffffffffffffffffffffffffffffffff</w:t>
+        <w:t>tpm2([6b6b6304dd984fc9af91569e5a25366eacf66fb8821830665</w:t>
       </w:r>
       <w:r>
         <w:rPr>
@@ -17325,7 +18223,7 @@
           <w:sz w:val="20"/>
           <w:szCs w:val="20"/>
         </w:rPr>
-        <w:t>\</w:t>
+        <w:t>f93e94aaf5943a2]).PCRs(\"17,18\",\</w:t>
       </w:r>
       <w:r>
         <w:rPr>
@@ -17334,7 +18232,7 @@
           <w:sz w:val="20"/>
           <w:szCs w:val="20"/>
         </w:rPr>
-        <w:t>").TrivialGuard(</w:t>
+        <w:t>"ffffffffffffffffffffffffffffffffffffffff,ffffffffffffffffffffffffffffffffffffffff</w:t>
       </w:r>
       <w:r>
         <w:rPr>
@@ -17352,7 +18250,7 @@
           <w:sz w:val="20"/>
           <w:szCs w:val="20"/>
         </w:rPr>
-        <w:t>"Liberal</w:t>
+        <w:t>").TrivialGuard(</w:t>
       </w:r>
       <w:r>
         <w:rPr>
@@ -17370,6 +18268,24 @@
           <w:sz w:val="20"/>
           <w:szCs w:val="20"/>
         </w:rPr>
+        <w:t>"Liberal</w:t>
+      </w:r>
+      <w:r>
+        <w:rPr>
+          <w:rFonts w:ascii="Courier New" w:eastAsia="Times New Roman" w:hAnsi="Courier New" w:cs="Courier New"/>
+          <w:color w:val="444444"/>
+          <w:sz w:val="20"/>
+          <w:szCs w:val="20"/>
+        </w:rPr>
+        <w:t>\</w:t>
+      </w:r>
+      <w:r>
+        <w:rPr>
+          <w:rFonts w:ascii="Courier New" w:eastAsia="Times New Roman" w:hAnsi="Courier New" w:cs="Courier New"/>
+          <w:color w:val="444444"/>
+          <w:sz w:val="20"/>
+          <w:szCs w:val="20"/>
+        </w:rPr>
         <w:t>").Program([f5e895bf4f667077cc778002ba4d9aa64c960115732d065d009b58194392e34b]).PolicyKey([1bbf737f810e672aee79b82d946f945fe7472dddc982bb17df21f44da1fa50d3])”</w:t>
       </w:r>
       <w:r>
@@ -17422,13 +18338,23 @@
         </w:rPr>
         <w:br/>
       </w:r>
+      <w:proofErr w:type="gramStart"/>
       <w:r>
         <w:rPr>
           <w:rFonts w:ascii="Courier New" w:eastAsia="Courier New" w:hAnsi="Courier New" w:cs="Courier New"/>
           <w:sz w:val="20"/>
           <w:szCs w:val="20"/>
         </w:rPr>
-        <w:t>./inittpm2domain</w:t>
+        <w:t>./</w:t>
+      </w:r>
+      <w:proofErr w:type="gramEnd"/>
+      <w:r>
+        <w:rPr>
+          <w:rFonts w:ascii="Courier New" w:eastAsia="Courier New" w:hAnsi="Courier New" w:cs="Courier New"/>
+          <w:sz w:val="20"/>
+          <w:szCs w:val="20"/>
+        </w:rPr>
+        <w:t>inittpm2domain</w:t>
       </w:r>
     </w:p>
     <w:p>
@@ -17464,7 +18390,11 @@
         </w:rPr>
       </w:pPr>
       <w:r>
-        <w:t xml:space="preserve">The only difference between </w:t>
+        <w:t xml:space="preserve">The only difference </w:t>
+      </w:r>
+      <w:proofErr w:type="gramStart"/>
+      <w:r>
+        <w:t xml:space="preserve">between </w:t>
       </w:r>
       <w:r>
         <w:rPr>
@@ -17472,7 +18402,16 @@
           <w:sz w:val="20"/>
           <w:szCs w:val="20"/>
         </w:rPr>
-        <w:t>./runalltpm2full</w:t>
+        <w:t>.</w:t>
+      </w:r>
+      <w:proofErr w:type="gramEnd"/>
+      <w:r>
+        <w:rPr>
+          <w:rFonts w:ascii="Courier New" w:eastAsia="Courier New" w:hAnsi="Courier New" w:cs="Courier New"/>
+          <w:sz w:val="20"/>
+          <w:szCs w:val="20"/>
+        </w:rPr>
+        <w:t>/runalltpm2full</w:t>
       </w:r>
       <w:r>
         <w:t xml:space="preserve"> and </w:t>
@@ -17673,13 +18612,23 @@
       <w:r>
         <w:tab/>
       </w:r>
-      <w:r>
-        <w:rPr>
-          <w:rFonts w:ascii="Courier New" w:hAnsi="Courier New" w:cs="Courier New"/>
-          <w:sz w:val="20"/>
-          <w:szCs w:val="20"/>
-        </w:rPr>
-        <w:t>mkdir  /Domains</w:t>
+      <w:proofErr w:type="gramStart"/>
+      <w:r>
+        <w:rPr>
+          <w:rFonts w:ascii="Courier New" w:hAnsi="Courier New" w:cs="Courier New"/>
+          <w:sz w:val="20"/>
+          <w:szCs w:val="20"/>
+        </w:rPr>
+        <w:t>mkdir  /</w:t>
+      </w:r>
+      <w:proofErr w:type="gramEnd"/>
+      <w:r>
+        <w:rPr>
+          <w:rFonts w:ascii="Courier New" w:hAnsi="Courier New" w:cs="Courier New"/>
+          <w:sz w:val="20"/>
+          <w:szCs w:val="20"/>
+        </w:rPr>
+        <w:t>Domains</w:t>
       </w:r>
     </w:p>
     <w:p>
@@ -17940,7 +18889,24 @@
           <w:szCs w:val="20"/>
         </w:rPr>
         <w:tab/>
-        <w:t>./initsimpleexample</w:t>
+      </w:r>
+      <w:proofErr w:type="gramStart"/>
+      <w:r>
+        <w:rPr>
+          <w:rFonts w:ascii="Courier New" w:hAnsi="Courier New" w:cs="Courier New"/>
+          <w:sz w:val="20"/>
+          <w:szCs w:val="20"/>
+        </w:rPr>
+        <w:t>./</w:t>
+      </w:r>
+      <w:proofErr w:type="gramEnd"/>
+      <w:r>
+        <w:rPr>
+          <w:rFonts w:ascii="Courier New" w:hAnsi="Courier New" w:cs="Courier New"/>
+          <w:sz w:val="20"/>
+          <w:szCs w:val="20"/>
+        </w:rPr>
+        <w:t>initsimpleexample</w:t>
       </w:r>
       <w:r>
         <w:rPr>
@@ -17968,13 +18934,23 @@
       <w:r>
         <w:tab/>
       </w:r>
-      <w:r>
-        <w:rPr>
-          <w:rFonts w:ascii="Courier New" w:hAnsi="Courier New" w:cs="Courier New"/>
-          <w:sz w:val="20"/>
-          <w:szCs w:val="20"/>
-        </w:rPr>
-        <w:t>./init</w:t>
+      <w:proofErr w:type="gramStart"/>
+      <w:r>
+        <w:rPr>
+          <w:rFonts w:ascii="Courier New" w:hAnsi="Courier New" w:cs="Courier New"/>
+          <w:sz w:val="20"/>
+          <w:szCs w:val="20"/>
+        </w:rPr>
+        <w:t>./</w:t>
+      </w:r>
+      <w:proofErr w:type="gramEnd"/>
+      <w:r>
+        <w:rPr>
+          <w:rFonts w:ascii="Courier New" w:hAnsi="Courier New" w:cs="Courier New"/>
+          <w:sz w:val="20"/>
+          <w:szCs w:val="20"/>
+        </w:rPr>
+        <w:t>init</w:t>
       </w:r>
       <w:r>
         <w:rPr>
@@ -18008,7 +18984,24 @@
           <w:szCs w:val="20"/>
         </w:rPr>
         <w:tab/>
-        <w:t>./runall</w:t>
+      </w:r>
+      <w:proofErr w:type="gramStart"/>
+      <w:r>
+        <w:rPr>
+          <w:rFonts w:ascii="Courier New" w:hAnsi="Courier New" w:cs="Courier New"/>
+          <w:sz w:val="20"/>
+          <w:szCs w:val="20"/>
+        </w:rPr>
+        <w:t>./</w:t>
+      </w:r>
+      <w:proofErr w:type="gramEnd"/>
+      <w:r>
+        <w:rPr>
+          <w:rFonts w:ascii="Courier New" w:hAnsi="Courier New" w:cs="Courier New"/>
+          <w:sz w:val="20"/>
+          <w:szCs w:val="20"/>
+        </w:rPr>
+        <w:t>runall</w:t>
       </w:r>
       <w:r>
         <w:rPr>
@@ -18040,13 +19033,23 @@
       <w:r>
         <w:tab/>
       </w:r>
-      <w:r>
-        <w:rPr>
-          <w:rFonts w:ascii="Courier New" w:hAnsi="Courier New" w:cs="Courier New"/>
-          <w:sz w:val="20"/>
-          <w:szCs w:val="20"/>
-        </w:rPr>
-        <w:t>./init</w:t>
+      <w:proofErr w:type="gramStart"/>
+      <w:r>
+        <w:rPr>
+          <w:rFonts w:ascii="Courier New" w:hAnsi="Courier New" w:cs="Courier New"/>
+          <w:sz w:val="20"/>
+          <w:szCs w:val="20"/>
+        </w:rPr>
+        <w:t>./</w:t>
+      </w:r>
+      <w:proofErr w:type="gramEnd"/>
+      <w:r>
+        <w:rPr>
+          <w:rFonts w:ascii="Courier New" w:hAnsi="Courier New" w:cs="Courier New"/>
+          <w:sz w:val="20"/>
+          <w:szCs w:val="20"/>
+        </w:rPr>
+        <w:t>init</w:t>
       </w:r>
       <w:r>
         <w:rPr>
@@ -18080,7 +19083,24 @@
           <w:szCs w:val="20"/>
         </w:rPr>
         <w:tab/>
-        <w:t>./runall</w:t>
+      </w:r>
+      <w:proofErr w:type="gramStart"/>
+      <w:r>
+        <w:rPr>
+          <w:rFonts w:ascii="Courier New" w:hAnsi="Courier New" w:cs="Courier New"/>
+          <w:sz w:val="20"/>
+          <w:szCs w:val="20"/>
+        </w:rPr>
+        <w:t>./</w:t>
+      </w:r>
+      <w:proofErr w:type="gramEnd"/>
+      <w:r>
+        <w:rPr>
+          <w:rFonts w:ascii="Courier New" w:hAnsi="Courier New" w:cs="Courier New"/>
+          <w:sz w:val="20"/>
+          <w:szCs w:val="20"/>
+        </w:rPr>
+        <w:t>runall</w:t>
       </w:r>
       <w:r>
         <w:rPr>
@@ -18359,8 +19379,6 @@
         </w:rPr>
         <w:t>linux_host</w:t>
       </w:r>
-      <w:bookmarkStart w:id="1" w:name="_GoBack"/>
-      <w:bookmarkEnd w:id="1"/>
       <w:r>
         <w:rPr>
           <w:i/>
@@ -18438,7 +19456,23 @@
           <w:i/>
           <w:iCs/>
         </w:rPr>
-        <w:t>kvm_coreos_facroty.go,</w:t>
+        <w:t>kvm_coreos_</w:t>
+      </w:r>
+      <w:proofErr w:type="gramStart"/>
+      <w:r>
+        <w:rPr>
+          <w:i/>
+          <w:iCs/>
+        </w:rPr>
+        <w:t>facroty.go</w:t>
+      </w:r>
+      <w:proofErr w:type="gramEnd"/>
+      <w:r>
+        <w:rPr>
+          <w:i/>
+          <w:iCs/>
+        </w:rPr>
+        <w:t>,</w:t>
       </w:r>
       <w:r>
         <w:t xml:space="preserve"> it</w:t>
@@ -18495,7 +19529,25 @@
           <w:sz w:val="20"/>
           <w:szCs w:val="20"/>
         </w:rPr>
-        <w:t xml:space="preserve"> –parent_spec ‘tao::RPC+tao::FileMessageChannel(/dev/</w:t>
+        <w:t xml:space="preserve"> –parent_spec ‘</w:t>
+      </w:r>
+      <w:proofErr w:type="gramStart"/>
+      <w:r>
+        <w:rPr>
+          <w:rFonts w:ascii="Courier New" w:hAnsi="Courier New" w:cs="Courier New"/>
+          <w:sz w:val="20"/>
+          <w:szCs w:val="20"/>
+        </w:rPr>
+        <w:t>tao::</w:t>
+      </w:r>
+      <w:proofErr w:type="gramEnd"/>
+      <w:r>
+        <w:rPr>
+          <w:rFonts w:ascii="Courier New" w:hAnsi="Courier New" w:cs="Courier New"/>
+          <w:sz w:val="20"/>
+          <w:szCs w:val="20"/>
+        </w:rPr>
+        <w:t>RPC+tao::FileMessageChannel(/dev/</w:t>
       </w:r>
       <w:r>
         <w:rPr>
@@ -18688,7 +19740,7 @@
         <w:rStyle w:val="PageNumber"/>
         <w:noProof/>
       </w:rPr>
-      <w:t>41</w:t>
+      <w:t>26</w:t>
     </w:r>
     <w:r>
       <w:rPr>
@@ -23628,7 +24680,7 @@
 </file>
 
 <file path=customXml/itemProps1.xml><?xml version="1.0" encoding="utf-8"?>
-<ds:datastoreItem xmlns:ds="http://schemas.openxmlformats.org/officeDocument/2006/customXml" ds:itemID="{5E944C09-FFFB-CC4D-AE81-DEC94E3A3FAD}">
+<ds:datastoreItem xmlns:ds="http://schemas.openxmlformats.org/officeDocument/2006/customXml" ds:itemID="{F3BDD102-70AF-2246-8597-22475342F744}">
   <ds:schemaRefs>
     <ds:schemaRef ds:uri="http://schemas.openxmlformats.org/officeDocument/2006/bibliography"/>
   </ds:schemaRefs>

</xml_diff>